<commit_message>
Update requirements-checklist .docx template
Update template based on feedback.
- Remove '(Other than Travel)'
- Remove full DoDAAC name and use abbr for ACOR nominee.

Ticket: AT-8362
</commit_message>
<xml_diff>
--- a/document-generation/templates/requirements-checklist-template.docx
+++ b/document-generation/templates/requirements-checklist-template.docx
@@ -648,12 +648,6 @@
           <w:rFonts w:ascii="Times New Roman" w:eastAsia="Times New Roman" w:hAnsi="Times New Roman" w:cs="Times New Roman"/>
         </w:rPr>
       </w:pPr>
-      <w:r>
-        <w:rPr>
-          <w:rFonts w:ascii="Times New Roman" w:eastAsia="Times New Roman" w:hAnsi="Times New Roman" w:cs="Times New Roman"/>
-        </w:rPr>
-        <w:t>Department of Defense Activity Address Code (</w:t>
-      </w:r>
       <w:proofErr w:type="spellStart"/>
       <w:r>
         <w:rPr>
@@ -666,7 +660,7 @@
         <w:rPr>
           <w:rFonts w:ascii="Times New Roman" w:eastAsia="Times New Roman" w:hAnsi="Times New Roman" w:cs="Times New Roman"/>
         </w:rPr>
-        <w:t>): {</w:t>
+        <w:t>: {</w:t>
       </w:r>
       <w:proofErr w:type="spellStart"/>
       <w:proofErr w:type="gramStart"/>
@@ -1579,19 +1573,6 @@
         </w:rPr>
         <w:tab/>
         <w:t>Time-and-Materials (T&amp;M)</w:t>
-      </w:r>
-      <w:r>
-        <w:rPr>
-          <w:rFonts w:ascii="Times New Roman" w:eastAsia="Times New Roman" w:hAnsi="Times New Roman" w:cs="Times New Roman"/>
-          <w:color w:val="ED7D31" w:themeColor="accent2"/>
-        </w:rPr>
-        <w:t xml:space="preserve"> </w:t>
-      </w:r>
-      <w:r>
-        <w:rPr>
-          <w:rFonts w:ascii="Times New Roman" w:eastAsia="Times New Roman" w:hAnsi="Times New Roman" w:cs="Times New Roman"/>
-        </w:rPr>
-        <w:t>(Other than Travel)</w:t>
       </w:r>
     </w:p>
     <w:p>
@@ -2707,6 +2688,13 @@
           <w:rFonts w:ascii="Times New Roman" w:eastAsia="Times New Roman" w:hAnsi="Times New Roman" w:cs="Times New Roman"/>
         </w:rPr>
       </w:pPr>
+    </w:p>
+    <w:p>
+      <w:pPr>
+        <w:rPr>
+          <w:rFonts w:ascii="Times New Roman" w:eastAsia="Times New Roman" w:hAnsi="Times New Roman" w:cs="Times New Roman"/>
+        </w:rPr>
+      </w:pPr>
       <w:sdt>
         <w:sdtPr>
           <w:tag w:val="goog_rdk_4"/>
@@ -2983,7 +2971,6 @@
         <w:rPr>
           <w:rFonts w:ascii="Times New Roman" w:eastAsia="Times New Roman" w:hAnsi="Times New Roman" w:cs="Times New Roman"/>
         </w:rPr>
-        <w:lastRenderedPageBreak/>
         <w:tab/>
       </w:r>
     </w:p>
@@ -3535,6 +3522,7 @@
           <w:rFonts w:ascii="Times New Roman" w:eastAsia="Times New Roman" w:hAnsi="Times New Roman" w:cs="Times New Roman"/>
           <w:i/>
         </w:rPr>
+        <w:lastRenderedPageBreak/>
         <w:t>Functional Performance Criteria:</w:t>
       </w:r>
     </w:p>
@@ -6726,28 +6714,28 @@
 </file>
 
 <file path=customXml/item1.xml><?xml version="1.0" encoding="utf-8"?>
+<b:Sources xmlns:b="http://schemas.openxmlformats.org/officeDocument/2006/bibliography" xmlns="http://schemas.openxmlformats.org/officeDocument/2006/bibliography" SelectedStyle="\APASixthEditionOfficeOnline.xsl" StyleName="APA" Version="6"/>
+</file>
+
+<file path=customXml/item2.xml><?xml version="1.0" encoding="utf-8"?>
 <go:gDocsCustomXmlDataStorage xmlns:go="http://customooxmlschemas.google.com/" xmlns:r="http://schemas.openxmlformats.org/officeDocument/2006/relationships">
   <go:docsCustomData xmlns:go="http://customooxmlschemas.google.com/" roundtripDataSignature="AMtx7mh25mkGpDpXk/G0U4giYYaf7oh+Yw==">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</go:docsCustomData>
 </go:gDocsCustomXmlDataStorage>
 </file>
 
-<file path=customXml/item2.xml><?xml version="1.0" encoding="utf-8"?>
-<b:Sources xmlns:b="http://schemas.openxmlformats.org/officeDocument/2006/bibliography" xmlns="http://schemas.openxmlformats.org/officeDocument/2006/bibliography" SelectedStyle="\APASixthEditionOfficeOnline.xsl" StyleName="APA" Version="6"/>
+<file path=customXml/itemProps1.xml><?xml version="1.0" encoding="utf-8"?>
+<ds:datastoreItem xmlns:ds="http://schemas.openxmlformats.org/officeDocument/2006/customXml" ds:itemID="{5789B0FB-B57C-4217-89DB-35084EF03BCD}">
+  <ds:schemaRefs>
+    <ds:schemaRef ds:uri="http://schemas.openxmlformats.org/officeDocument/2006/bibliography"/>
+  </ds:schemaRefs>
+</ds:datastoreItem>
 </file>
 
-<file path=customXml/itemProps1.xml><?xml version="1.0" encoding="utf-8"?>
+<file path=customXml/itemProps2.xml><?xml version="1.0" encoding="utf-8"?>
 <ds:datastoreItem xmlns:ds="http://schemas.openxmlformats.org/officeDocument/2006/customXml" ds:itemID="{11111111-1234-1234-1234-123412341234}">
   <ds:schemaRefs>
     <ds:schemaRef ds:uri="http://customooxmlschemas.google.com/"/>
     <ds:schemaRef ds:uri="http://schemas.openxmlformats.org/officeDocument/2006/relationships"/>
   </ds:schemaRefs>
 </ds:datastoreItem>
-</file>
-
-<file path=customXml/itemProps2.xml><?xml version="1.0" encoding="utf-8"?>
-<ds:datastoreItem xmlns:ds="http://schemas.openxmlformats.org/officeDocument/2006/customXml" ds:itemID="{5789B0FB-B57C-4217-89DB-35084EF03BCD}">
-  <ds:schemaRefs>
-    <ds:schemaRef ds:uri="http://schemas.openxmlformats.org/officeDocument/2006/bibliography"/>
-  </ds:schemaRefs>
-</ds:datastoreItem>
 </file>
</xml_diff>

<commit_message>
Minor format changes to template and sampleData based on feedback
Ticket: AT-8362
</commit_message>
<xml_diff>
--- a/document-generation/templates/requirements-checklist-template.docx
+++ b/document-generation/templates/requirements-checklist-template.docx
@@ -168,14 +168,6 @@
     </w:p>
     <w:p>
       <w:pPr>
-        <w:ind w:firstLine="720"/>
-        <w:rPr>
-          <w:rFonts w:ascii="Times New Roman" w:eastAsia="Times New Roman" w:hAnsi="Times New Roman" w:cs="Times New Roman"/>
-        </w:rPr>
-      </w:pPr>
-    </w:p>
-    <w:p>
-      <w:pPr>
         <w:rPr>
           <w:rFonts w:ascii="Times New Roman" w:eastAsia="Times New Roman" w:hAnsi="Times New Roman" w:cs="Times New Roman"/>
         </w:rPr>
@@ -293,7 +285,7 @@
         <w:ind w:firstLine="720"/>
         <w:rPr>
           <w:rFonts w:ascii="Times New Roman" w:eastAsia="Times New Roman" w:hAnsi="Times New Roman" w:cs="Times New Roman"/>
-          <w:i/>
+          <w:iCs/>
           <w:color w:val="0000FF"/>
         </w:rPr>
       </w:pPr>
@@ -709,13 +701,6 @@
       <w:pPr>
         <w:rPr>
           <w:rFonts w:ascii="Times New Roman" w:eastAsia="Times New Roman" w:hAnsi="Times New Roman" w:cs="Times New Roman"/>
-        </w:rPr>
-      </w:pPr>
-    </w:p>
-    <w:p>
-      <w:pPr>
-        <w:rPr>
-          <w:rFonts w:ascii="Times New Roman" w:eastAsia="Times New Roman" w:hAnsi="Times New Roman" w:cs="Times New Roman"/>
           <w:b/>
         </w:rPr>
       </w:pPr>
@@ -754,33 +739,33 @@
           <w:rFonts w:ascii="Times New Roman" w:eastAsia="Times New Roman" w:hAnsi="Times New Roman" w:cs="Times New Roman"/>
         </w:rPr>
       </w:pPr>
+      <w:r>
+        <w:rPr>
+          <w:rFonts w:ascii="Times New Roman" w:eastAsia="Times New Roman" w:hAnsi="Times New Roman" w:cs="Times New Roman"/>
+        </w:rPr>
+        <w:t>{</w:t>
+      </w:r>
+      <w:proofErr w:type="spellStart"/>
       <w:proofErr w:type="gramStart"/>
       <w:r>
         <w:rPr>
           <w:rFonts w:ascii="Times New Roman" w:eastAsia="Times New Roman" w:hAnsi="Times New Roman" w:cs="Times New Roman"/>
         </w:rPr>
-        <w:t>{</w:t>
-      </w:r>
+        <w:t>currentContract.exists</w:t>
+      </w:r>
+      <w:proofErr w:type="spellEnd"/>
+      <w:r>
+        <w:rPr>
+          <w:rFonts w:ascii="Times New Roman" w:eastAsia="Times New Roman" w:hAnsi="Times New Roman" w:cs="Times New Roman"/>
+        </w:rPr>
+        <w:t xml:space="preserve"> ?</w:t>
+      </w:r>
+      <w:proofErr w:type="gramEnd"/>
       <w:r>
         <w:rPr>
           <w:rFonts w:ascii="Times New Roman" w:eastAsia="Times New Roman" w:hAnsi="Times New Roman" w:cs="Times New Roman"/>
         </w:rPr>
         <w:t xml:space="preserve"> </w:t>
-      </w:r>
-      <w:proofErr w:type="spellStart"/>
-      <w:r>
-        <w:rPr>
-          <w:rFonts w:ascii="Times New Roman" w:eastAsia="Times New Roman" w:hAnsi="Times New Roman" w:cs="Times New Roman"/>
-        </w:rPr>
-        <w:t>currentContract.exists</w:t>
-      </w:r>
-      <w:proofErr w:type="spellEnd"/>
-      <w:proofErr w:type="gramEnd"/>
-      <w:r>
-        <w:rPr>
-          <w:rFonts w:ascii="Times New Roman" w:eastAsia="Times New Roman" w:hAnsi="Times New Roman" w:cs="Times New Roman"/>
-        </w:rPr>
-        <w:t xml:space="preserve"> ? </w:t>
       </w:r>
       <w:r>
         <w:rPr>
@@ -1038,6 +1023,7 @@
         <w:rPr>
           <w:rFonts w:ascii="Times New Roman" w:eastAsia="Times New Roman" w:hAnsi="Times New Roman" w:cs="Times New Roman"/>
         </w:rPr>
+        <w:lastRenderedPageBreak/>
         <w:t xml:space="preserve">2. Does your market research indicate an exception to the fair opportunity process (Federal Acquisition Regulation (FAR) 16.505(b)(2))? </w:t>
       </w:r>
     </w:p>
@@ -1097,21 +1083,33 @@
         <w:rPr>
           <w:rFonts w:ascii="Times New Roman" w:eastAsia="Times New Roman" w:hAnsi="Times New Roman" w:cs="Times New Roman"/>
         </w:rPr>
-        <w:t xml:space="preserve"> `Yes, a Justification &amp; Approval is required</w:t>
+        <w:t xml:space="preserve"> `Yes, a Justification &amp; Approval is </w:t>
       </w:r>
       <w:proofErr w:type="gramStart"/>
       <w:r>
         <w:rPr>
           <w:rFonts w:ascii="Times New Roman" w:eastAsia="Times New Roman" w:hAnsi="Times New Roman" w:cs="Times New Roman"/>
         </w:rPr>
-        <w:t>` :</w:t>
+        <w:t>required</w:t>
+      </w:r>
+      <w:r>
+        <w:rPr>
+          <w:rFonts w:ascii="Times New Roman" w:eastAsia="Times New Roman" w:hAnsi="Times New Roman" w:cs="Times New Roman"/>
+        </w:rPr>
+        <w:t>.</w:t>
+      </w:r>
+      <w:r>
+        <w:rPr>
+          <w:rFonts w:ascii="Times New Roman" w:eastAsia="Times New Roman" w:hAnsi="Times New Roman" w:cs="Times New Roman"/>
+        </w:rPr>
+        <w:t>`</w:t>
       </w:r>
       <w:proofErr w:type="gramEnd"/>
       <w:r>
         <w:rPr>
           <w:rFonts w:ascii="Times New Roman" w:eastAsia="Times New Roman" w:hAnsi="Times New Roman" w:cs="Times New Roman"/>
         </w:rPr>
-        <w:t xml:space="preserve"> `No`}</w:t>
+        <w:t xml:space="preserve"> : `No`}</w:t>
       </w:r>
     </w:p>
     <w:p>
@@ -1444,14 +1442,6 @@
           <w:rFonts w:ascii="Times New Roman" w:eastAsia="Times New Roman" w:hAnsi="Times New Roman" w:cs="Times New Roman"/>
         </w:rPr>
       </w:pPr>
-    </w:p>
-    <w:p>
-      <w:pPr>
-        <w:spacing w:line="276" w:lineRule="auto"/>
-        <w:rPr>
-          <w:rFonts w:ascii="Times New Roman" w:eastAsia="Times New Roman" w:hAnsi="Times New Roman" w:cs="Times New Roman"/>
-        </w:rPr>
-      </w:pPr>
       <w:r>
         <w:rPr>
           <w:rFonts w:ascii="Times New Roman" w:eastAsia="Times New Roman" w:hAnsi="Times New Roman" w:cs="Times New Roman"/>
@@ -1515,6 +1505,12 @@
         <w:tab/>
         <w:t>Firm-Fixed-Price (FFP)</w:t>
       </w:r>
+      <w:r>
+        <w:rPr>
+          <w:rFonts w:ascii="Times New Roman" w:eastAsia="Times New Roman" w:hAnsi="Times New Roman" w:cs="Times New Roman"/>
+        </w:rPr>
+        <w:t>.</w:t>
+      </w:r>
     </w:p>
     <w:p>
       <w:pPr>
@@ -1574,6 +1570,12 @@
         <w:tab/>
         <w:t>Time-and-Materials (T&amp;M)</w:t>
       </w:r>
+      <w:r>
+        <w:rPr>
+          <w:rFonts w:ascii="Times New Roman" w:eastAsia="Times New Roman" w:hAnsi="Times New Roman" w:cs="Times New Roman"/>
+        </w:rPr>
+        <w:t>.</w:t>
+      </w:r>
     </w:p>
     <w:p>
       <w:pPr>
@@ -1638,15 +1640,6 @@
       <w:pPr>
         <w:rPr>
           <w:rFonts w:ascii="Times New Roman" w:eastAsia="Times New Roman" w:hAnsi="Times New Roman" w:cs="Times New Roman"/>
-          <w:sz w:val="20"/>
-          <w:szCs w:val="20"/>
-        </w:rPr>
-      </w:pPr>
-    </w:p>
-    <w:p>
-      <w:pPr>
-        <w:rPr>
-          <w:rFonts w:ascii="Times New Roman" w:eastAsia="Times New Roman" w:hAnsi="Times New Roman" w:cs="Times New Roman"/>
         </w:rPr>
       </w:pPr>
     </w:p>
@@ -1769,11 +1762,17 @@
           <w:rFonts w:ascii="Times New Roman" w:eastAsia="Times New Roman" w:hAnsi="Times New Roman" w:cs="Times New Roman"/>
         </w:rPr>
       </w:pPr>
-      <w:r>
-        <w:rPr>
-          <w:rFonts w:ascii="Times New Roman" w:eastAsia="Times New Roman" w:hAnsi="Times New Roman" w:cs="Times New Roman"/>
-        </w:rPr>
-        <w:lastRenderedPageBreak/>
+    </w:p>
+    <w:p>
+      <w:pPr>
+        <w:rPr>
+          <w:rFonts w:ascii="Times New Roman" w:eastAsia="Times New Roman" w:hAnsi="Times New Roman" w:cs="Times New Roman"/>
+        </w:rPr>
+      </w:pPr>
+      <w:r>
+        <w:rPr>
+          <w:rFonts w:ascii="Times New Roman" w:eastAsia="Times New Roman" w:hAnsi="Times New Roman" w:cs="Times New Roman"/>
+        </w:rPr>
         <w:tab/>
         <w:t>{</w:t>
       </w:r>
@@ -1797,40 +1796,53 @@
         <w:rPr>
           <w:rFonts w:ascii="Times New Roman" w:eastAsia="Times New Roman" w:hAnsi="Times New Roman" w:cs="Times New Roman"/>
         </w:rPr>
-        <w:t xml:space="preserve"> `Yes, include the name and address of your FOIA coordinator below</w:t>
+        <w:t xml:space="preserve"> `Yes, include the name and address of your FOIA coordinator </w:t>
       </w:r>
       <w:proofErr w:type="gramStart"/>
       <w:r>
         <w:rPr>
           <w:rFonts w:ascii="Times New Roman" w:eastAsia="Times New Roman" w:hAnsi="Times New Roman" w:cs="Times New Roman"/>
         </w:rPr>
-        <w:t>` :</w:t>
+        <w:t>below</w:t>
+      </w:r>
+      <w:r>
+        <w:rPr>
+          <w:rFonts w:ascii="Times New Roman" w:eastAsia="Times New Roman" w:hAnsi="Times New Roman" w:cs="Times New Roman"/>
+        </w:rPr>
+        <w:t>.</w:t>
+      </w:r>
+      <w:r>
+        <w:rPr>
+          <w:rFonts w:ascii="Times New Roman" w:eastAsia="Times New Roman" w:hAnsi="Times New Roman" w:cs="Times New Roman"/>
+        </w:rPr>
+        <w:t>`</w:t>
       </w:r>
       <w:proofErr w:type="gramEnd"/>
       <w:r>
         <w:rPr>
           <w:rFonts w:ascii="Times New Roman" w:eastAsia="Times New Roman" w:hAnsi="Times New Roman" w:cs="Times New Roman"/>
         </w:rPr>
-        <w:t xml:space="preserve"> `No`}</w:t>
-      </w:r>
-    </w:p>
-    <w:p>
-      <w:pPr>
-        <w:rPr>
-          <w:rFonts w:ascii="Times New Roman" w:eastAsia="Times New Roman" w:hAnsi="Times New Roman" w:cs="Times New Roman"/>
-        </w:rPr>
-      </w:pPr>
-    </w:p>
-    <w:p>
-      <w:pPr>
-        <w:rPr>
-          <w:rFonts w:ascii="Times New Roman" w:eastAsia="Times New Roman" w:hAnsi="Times New Roman" w:cs="Times New Roman"/>
-        </w:rPr>
-      </w:pPr>
-      <w:r>
-        <w:rPr>
-          <w:rFonts w:ascii="Times New Roman" w:eastAsia="Times New Roman" w:hAnsi="Times New Roman" w:cs="Times New Roman"/>
-        </w:rPr>
+        <w:t xml:space="preserve"> : `No`}</w:t>
+      </w:r>
+    </w:p>
+    <w:p>
+      <w:pPr>
+        <w:rPr>
+          <w:rFonts w:ascii="Times New Roman" w:eastAsia="Times New Roman" w:hAnsi="Times New Roman" w:cs="Times New Roman"/>
+        </w:rPr>
+      </w:pPr>
+    </w:p>
+    <w:p>
+      <w:pPr>
+        <w:rPr>
+          <w:rFonts w:ascii="Times New Roman" w:eastAsia="Times New Roman" w:hAnsi="Times New Roman" w:cs="Times New Roman"/>
+        </w:rPr>
+      </w:pPr>
+      <w:r>
+        <w:rPr>
+          <w:rFonts w:ascii="Times New Roman" w:eastAsia="Times New Roman" w:hAnsi="Times New Roman" w:cs="Times New Roman"/>
+        </w:rPr>
+        <w:lastRenderedPageBreak/>
         <w:t xml:space="preserve">{IF </w:t>
       </w:r>
       <w:proofErr w:type="spellStart"/>
@@ -2183,7 +2195,6 @@
     <w:p>
       <w:pPr>
         <w:spacing w:line="276" w:lineRule="auto"/>
-        <w:ind w:firstLine="720"/>
         <w:rPr>
           <w:rFonts w:ascii="Times New Roman" w:eastAsia="Times New Roman" w:hAnsi="Times New Roman" w:cs="Times New Roman"/>
         </w:rPr>
@@ -2311,7 +2322,6 @@
         <w:rPr>
           <w:rFonts w:ascii="Times New Roman" w:eastAsia="Times New Roman" w:hAnsi="Times New Roman" w:cs="Times New Roman"/>
         </w:rPr>
-        <w:lastRenderedPageBreak/>
         <w:t>Yes, contract procures a new Cyber NetOps Tool, DISA OCIO Cyber NetOps Change Request attached.</w:t>
       </w:r>
     </w:p>
@@ -3064,6 +3074,7 @@
         <w:rPr>
           <w:rFonts w:ascii="Times New Roman" w:eastAsia="Times New Roman" w:hAnsi="Times New Roman" w:cs="Times New Roman"/>
         </w:rPr>
+        <w:lastRenderedPageBreak/>
         <w:t xml:space="preserve">{IF </w:t>
       </w:r>
       <w:proofErr w:type="spellStart"/>
@@ -3522,7 +3533,6 @@
           <w:rFonts w:ascii="Times New Roman" w:eastAsia="Times New Roman" w:hAnsi="Times New Roman" w:cs="Times New Roman"/>
           <w:i/>
         </w:rPr>
-        <w:lastRenderedPageBreak/>
         <w:t>Functional Performance Criteria:</w:t>
       </w:r>
     </w:p>
@@ -3777,8 +3787,16 @@
         <w:rPr>
           <w:rFonts w:ascii="Times New Roman" w:eastAsia="Times New Roman" w:hAnsi="Times New Roman" w:cs="Times New Roman"/>
         </w:rPr>
-        <w:t xml:space="preserve">Are the above Section 508 requirements sufficient for this acquisition? </w:t>
-      </w:r>
+        <w:t>Are the above Section 508 requirements sufficient for this acquisition?</w:t>
+      </w:r>
+    </w:p>
+    <w:p>
+      <w:pPr>
+        <w:spacing w:line="276" w:lineRule="auto"/>
+        <w:rPr>
+          <w:rFonts w:ascii="Times New Roman" w:eastAsia="Times New Roman" w:hAnsi="Times New Roman" w:cs="Times New Roman"/>
+        </w:rPr>
+      </w:pPr>
     </w:p>
     <w:p>
       <w:pPr>
@@ -6714,28 +6732,28 @@
 </file>
 
 <file path=customXml/item1.xml><?xml version="1.0" encoding="utf-8"?>
-<b:Sources xmlns:b="http://schemas.openxmlformats.org/officeDocument/2006/bibliography" xmlns="http://schemas.openxmlformats.org/officeDocument/2006/bibliography" SelectedStyle="\APASixthEditionOfficeOnline.xsl" StyleName="APA" Version="6"/>
-</file>
-
-<file path=customXml/item2.xml><?xml version="1.0" encoding="utf-8"?>
 <go:gDocsCustomXmlDataStorage xmlns:go="http://customooxmlschemas.google.com/" xmlns:r="http://schemas.openxmlformats.org/officeDocument/2006/relationships">
   <go:docsCustomData xmlns:go="http://customooxmlschemas.google.com/" roundtripDataSignature="AMtx7mh25mkGpDpXk/G0U4giYYaf7oh+Yw==">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</go:docsCustomData>
 </go:gDocsCustomXmlDataStorage>
 </file>
 
-<file path=customXml/itemProps1.xml><?xml version="1.0" encoding="utf-8"?>
-<ds:datastoreItem xmlns:ds="http://schemas.openxmlformats.org/officeDocument/2006/customXml" ds:itemID="{5789B0FB-B57C-4217-89DB-35084EF03BCD}">
-  <ds:schemaRefs>
-    <ds:schemaRef ds:uri="http://schemas.openxmlformats.org/officeDocument/2006/bibliography"/>
-  </ds:schemaRefs>
-</ds:datastoreItem>
+<file path=customXml/item2.xml><?xml version="1.0" encoding="utf-8"?>
+<b:Sources xmlns:b="http://schemas.openxmlformats.org/officeDocument/2006/bibliography" xmlns="http://schemas.openxmlformats.org/officeDocument/2006/bibliography" SelectedStyle="\APASixthEditionOfficeOnline.xsl" StyleName="APA" Version="6"/>
 </file>
 
-<file path=customXml/itemProps2.xml><?xml version="1.0" encoding="utf-8"?>
+<file path=customXml/itemProps1.xml><?xml version="1.0" encoding="utf-8"?>
 <ds:datastoreItem xmlns:ds="http://schemas.openxmlformats.org/officeDocument/2006/customXml" ds:itemID="{11111111-1234-1234-1234-123412341234}">
   <ds:schemaRefs>
     <ds:schemaRef ds:uri="http://customooxmlschemas.google.com/"/>
     <ds:schemaRef ds:uri="http://schemas.openxmlformats.org/officeDocument/2006/relationships"/>
   </ds:schemaRefs>
 </ds:datastoreItem>
+</file>
+
+<file path=customXml/itemProps2.xml><?xml version="1.0" encoding="utf-8"?>
+<ds:datastoreItem xmlns:ds="http://schemas.openxmlformats.org/officeDocument/2006/customXml" ds:itemID="{5789B0FB-B57C-4217-89DB-35084EF03BCD}">
+  <ds:schemaRefs>
+    <ds:schemaRef ds:uri="http://schemas.openxmlformats.org/officeDocument/2006/bibliography"/>
+  </ds:schemaRefs>
+</ds:datastoreItem>
 </file>
</xml_diff>

<commit_message>
Update Requirements Checklist .docx template
Update Part III - Section 3 CyberNetOpts to be paragraph instead
of bullets.

Ticket: AT-8479
</commit_message>
<xml_diff>
--- a/document-generation/templates/requirements-checklist-template.docx
+++ b/document-generation/templates/requirements-checklist-template.docx
@@ -264,7 +264,6 @@
         <w:t>{</w:t>
       </w:r>
       <w:proofErr w:type="spellStart"/>
-      <w:proofErr w:type="gramStart"/>
       <w:r>
         <w:rPr>
           <w:rFonts w:ascii="Times New Roman" w:eastAsia="Times New Roman" w:hAnsi="Times New Roman" w:cs="Times New Roman"/>
@@ -272,7 +271,6 @@
         <w:t>organization.agency</w:t>
       </w:r>
       <w:proofErr w:type="spellEnd"/>
-      <w:proofErr w:type="gramEnd"/>
       <w:r>
         <w:rPr>
           <w:rFonts w:ascii="Times New Roman" w:eastAsia="Times New Roman" w:hAnsi="Times New Roman" w:cs="Times New Roman"/>
@@ -401,7 +399,6 @@
         <w:t xml:space="preserve"> {</w:t>
       </w:r>
       <w:proofErr w:type="spellStart"/>
-      <w:proofErr w:type="gramStart"/>
       <w:r>
         <w:rPr>
           <w:rFonts w:ascii="Times New Roman" w:eastAsia="Times New Roman" w:hAnsi="Times New Roman" w:cs="Times New Roman"/>
@@ -409,7 +406,6 @@
         <w:t>contacts.cor.email</w:t>
       </w:r>
       <w:proofErr w:type="spellEnd"/>
-      <w:proofErr w:type="gramEnd"/>
       <w:r>
         <w:rPr>
           <w:rFonts w:ascii="Times New Roman" w:eastAsia="Times New Roman" w:hAnsi="Times New Roman" w:cs="Times New Roman"/>
@@ -436,7 +432,6 @@
         <w:t xml:space="preserve"> {</w:t>
       </w:r>
       <w:proofErr w:type="spellStart"/>
-      <w:proofErr w:type="gramStart"/>
       <w:r>
         <w:rPr>
           <w:rFonts w:ascii="Times New Roman" w:eastAsia="Times New Roman" w:hAnsi="Times New Roman" w:cs="Times New Roman"/>
@@ -444,7 +439,6 @@
         <w:t>contacts.cor.phoneNumber</w:t>
       </w:r>
       <w:proofErr w:type="spellEnd"/>
-      <w:proofErr w:type="gramEnd"/>
       <w:r>
         <w:rPr>
           <w:rFonts w:ascii="Times New Roman" w:eastAsia="Times New Roman" w:hAnsi="Times New Roman" w:cs="Times New Roman"/>
@@ -485,7 +479,6 @@
         <w:t>: {</w:t>
       </w:r>
       <w:proofErr w:type="spellStart"/>
-      <w:proofErr w:type="gramStart"/>
       <w:r>
         <w:rPr>
           <w:rFonts w:ascii="Times New Roman" w:eastAsia="Times New Roman" w:hAnsi="Times New Roman" w:cs="Times New Roman"/>
@@ -493,7 +486,6 @@
         <w:t>contacts.cor.dodaac</w:t>
       </w:r>
       <w:proofErr w:type="spellEnd"/>
-      <w:proofErr w:type="gramEnd"/>
       <w:r>
         <w:rPr>
           <w:rFonts w:ascii="Times New Roman" w:eastAsia="Times New Roman" w:hAnsi="Times New Roman" w:cs="Times New Roman"/>
@@ -521,7 +513,6 @@
         <w:t xml:space="preserve">{IF </w:t>
       </w:r>
       <w:proofErr w:type="spellStart"/>
-      <w:proofErr w:type="gramStart"/>
       <w:r>
         <w:rPr>
           <w:rFonts w:ascii="Times New Roman" w:eastAsia="Times New Roman" w:hAnsi="Times New Roman" w:cs="Times New Roman"/>
@@ -529,7 +520,6 @@
         <w:t>contacts.acor</w:t>
       </w:r>
       <w:proofErr w:type="spellEnd"/>
-      <w:proofErr w:type="gramEnd"/>
       <w:r>
         <w:rPr>
           <w:rFonts w:ascii="Times New Roman" w:eastAsia="Times New Roman" w:hAnsi="Times New Roman" w:cs="Times New Roman"/>
@@ -577,19 +567,11 @@
         <w:t>Email: {</w:t>
       </w:r>
       <w:proofErr w:type="spellStart"/>
-      <w:proofErr w:type="gramStart"/>
-      <w:r>
-        <w:rPr>
-          <w:rFonts w:ascii="Times New Roman" w:eastAsia="Times New Roman" w:hAnsi="Times New Roman" w:cs="Times New Roman"/>
-        </w:rPr>
-        <w:t>contacts.acor</w:t>
-      </w:r>
-      <w:proofErr w:type="gramEnd"/>
-      <w:r>
-        <w:rPr>
-          <w:rFonts w:ascii="Times New Roman" w:eastAsia="Times New Roman" w:hAnsi="Times New Roman" w:cs="Times New Roman"/>
-        </w:rPr>
-        <w:t>.email</w:t>
+      <w:r>
+        <w:rPr>
+          <w:rFonts w:ascii="Times New Roman" w:eastAsia="Times New Roman" w:hAnsi="Times New Roman" w:cs="Times New Roman"/>
+        </w:rPr>
+        <w:t>contacts.acor.email</w:t>
       </w:r>
       <w:proofErr w:type="spellEnd"/>
       <w:r>
@@ -612,19 +594,11 @@
         <w:t>Phone Number: {</w:t>
       </w:r>
       <w:proofErr w:type="spellStart"/>
-      <w:proofErr w:type="gramStart"/>
-      <w:r>
-        <w:rPr>
-          <w:rFonts w:ascii="Times New Roman" w:eastAsia="Times New Roman" w:hAnsi="Times New Roman" w:cs="Times New Roman"/>
-        </w:rPr>
-        <w:t>contacts.acor</w:t>
-      </w:r>
-      <w:proofErr w:type="gramEnd"/>
-      <w:r>
-        <w:rPr>
-          <w:rFonts w:ascii="Times New Roman" w:eastAsia="Times New Roman" w:hAnsi="Times New Roman" w:cs="Times New Roman"/>
-        </w:rPr>
-        <w:t>.phoneNumber</w:t>
+      <w:r>
+        <w:rPr>
+          <w:rFonts w:ascii="Times New Roman" w:eastAsia="Times New Roman" w:hAnsi="Times New Roman" w:cs="Times New Roman"/>
+        </w:rPr>
+        <w:t>contacts.acor.phoneNumber</w:t>
       </w:r>
       <w:proofErr w:type="spellEnd"/>
       <w:r>
@@ -655,19 +629,11 @@
         <w:t>: {</w:t>
       </w:r>
       <w:proofErr w:type="spellStart"/>
-      <w:proofErr w:type="gramStart"/>
-      <w:r>
-        <w:rPr>
-          <w:rFonts w:ascii="Times New Roman" w:eastAsia="Times New Roman" w:hAnsi="Times New Roman" w:cs="Times New Roman"/>
-        </w:rPr>
-        <w:t>contacts.acor</w:t>
-      </w:r>
-      <w:proofErr w:type="gramEnd"/>
-      <w:r>
-        <w:rPr>
-          <w:rFonts w:ascii="Times New Roman" w:eastAsia="Times New Roman" w:hAnsi="Times New Roman" w:cs="Times New Roman"/>
-        </w:rPr>
-        <w:t>.dodaac</w:t>
+      <w:r>
+        <w:rPr>
+          <w:rFonts w:ascii="Times New Roman" w:eastAsia="Times New Roman" w:hAnsi="Times New Roman" w:cs="Times New Roman"/>
+        </w:rPr>
+        <w:t>contacts.acor.dodaac</w:t>
       </w:r>
       <w:proofErr w:type="spellEnd"/>
       <w:r>
@@ -746,7 +712,6 @@
         <w:t>{</w:t>
       </w:r>
       <w:proofErr w:type="spellStart"/>
-      <w:proofErr w:type="gramStart"/>
       <w:r>
         <w:rPr>
           <w:rFonts w:ascii="Times New Roman" w:eastAsia="Times New Roman" w:hAnsi="Times New Roman" w:cs="Times New Roman"/>
@@ -758,14 +723,7 @@
         <w:rPr>
           <w:rFonts w:ascii="Times New Roman" w:eastAsia="Times New Roman" w:hAnsi="Times New Roman" w:cs="Times New Roman"/>
         </w:rPr>
-        <w:t xml:space="preserve"> ?</w:t>
-      </w:r>
-      <w:proofErr w:type="gramEnd"/>
-      <w:r>
-        <w:rPr>
-          <w:rFonts w:ascii="Times New Roman" w:eastAsia="Times New Roman" w:hAnsi="Times New Roman" w:cs="Times New Roman"/>
-        </w:rPr>
-        <w:t xml:space="preserve"> </w:t>
+        <w:t xml:space="preserve"> ? </w:t>
       </w:r>
       <w:r>
         <w:rPr>
@@ -779,7 +737,6 @@
         </w:rPr>
         <w:t>Yes</w:t>
       </w:r>
-      <w:proofErr w:type="gramStart"/>
       <w:r>
         <w:rPr>
           <w:rFonts w:ascii="Times New Roman" w:eastAsia="Times New Roman" w:hAnsi="Times New Roman" w:cs="Times New Roman"/>
@@ -792,7 +749,6 @@
         </w:rPr>
         <w:t xml:space="preserve"> :</w:t>
       </w:r>
-      <w:proofErr w:type="gramEnd"/>
       <w:r>
         <w:rPr>
           <w:rFonts w:ascii="Times New Roman" w:eastAsia="Times New Roman" w:hAnsi="Times New Roman" w:cs="Times New Roman"/>
@@ -1071,26 +1027,11 @@
         </w:rPr>
         <w:t>`</w:t>
       </w:r>
-      <w:proofErr w:type="gramStart"/>
-      <w:r>
-        <w:rPr>
-          <w:rFonts w:ascii="Times New Roman" w:eastAsia="Times New Roman" w:hAnsi="Times New Roman" w:cs="Times New Roman"/>
-        </w:rPr>
-        <w:t>) ?</w:t>
-      </w:r>
-      <w:proofErr w:type="gramEnd"/>
-      <w:r>
-        <w:rPr>
-          <w:rFonts w:ascii="Times New Roman" w:eastAsia="Times New Roman" w:hAnsi="Times New Roman" w:cs="Times New Roman"/>
-        </w:rPr>
-        <w:t xml:space="preserve"> `Yes, a Justification &amp; Approval is </w:t>
-      </w:r>
-      <w:proofErr w:type="gramStart"/>
-      <w:r>
-        <w:rPr>
-          <w:rFonts w:ascii="Times New Roman" w:eastAsia="Times New Roman" w:hAnsi="Times New Roman" w:cs="Times New Roman"/>
-        </w:rPr>
-        <w:t>required</w:t>
+      <w:r>
+        <w:rPr>
+          <w:rFonts w:ascii="Times New Roman" w:eastAsia="Times New Roman" w:hAnsi="Times New Roman" w:cs="Times New Roman"/>
+        </w:rPr>
+        <w:t>) ? `Yes, a Justification &amp; Approval is required</w:t>
       </w:r>
       <w:r>
         <w:rPr>
@@ -1102,14 +1043,7 @@
         <w:rPr>
           <w:rFonts w:ascii="Times New Roman" w:eastAsia="Times New Roman" w:hAnsi="Times New Roman" w:cs="Times New Roman"/>
         </w:rPr>
-        <w:t>`</w:t>
-      </w:r>
-      <w:proofErr w:type="gramEnd"/>
-      <w:r>
-        <w:rPr>
-          <w:rFonts w:ascii="Times New Roman" w:eastAsia="Times New Roman" w:hAnsi="Times New Roman" w:cs="Times New Roman"/>
-        </w:rPr>
-        <w:t xml:space="preserve"> : `No`}</w:t>
+        <w:t>` : `No`}</w:t>
       </w:r>
     </w:p>
     <w:p>
@@ -1146,7 +1080,6 @@
         <w:t>{</w:t>
       </w:r>
       <w:proofErr w:type="spellStart"/>
-      <w:proofErr w:type="gramStart"/>
       <w:r>
         <w:rPr>
           <w:rFonts w:ascii="Times New Roman" w:eastAsia="Times New Roman" w:hAnsi="Times New Roman" w:cs="Times New Roman"/>
@@ -1158,28 +1091,7 @@
         <w:rPr>
           <w:rFonts w:ascii="Times New Roman" w:eastAsia="Times New Roman" w:hAnsi="Times New Roman" w:cs="Times New Roman"/>
         </w:rPr>
-        <w:t xml:space="preserve"> ?</w:t>
-      </w:r>
-      <w:proofErr w:type="gramEnd"/>
-      <w:r>
-        <w:rPr>
-          <w:rFonts w:ascii="Times New Roman" w:eastAsia="Times New Roman" w:hAnsi="Times New Roman" w:cs="Times New Roman"/>
-        </w:rPr>
-        <w:t xml:space="preserve"> `Yes</w:t>
-      </w:r>
-      <w:proofErr w:type="gramStart"/>
-      <w:r>
-        <w:rPr>
-          <w:rFonts w:ascii="Times New Roman" w:eastAsia="Times New Roman" w:hAnsi="Times New Roman" w:cs="Times New Roman"/>
-        </w:rPr>
-        <w:t>` :</w:t>
-      </w:r>
-      <w:proofErr w:type="gramEnd"/>
-      <w:r>
-        <w:rPr>
-          <w:rFonts w:ascii="Times New Roman" w:eastAsia="Times New Roman" w:hAnsi="Times New Roman" w:cs="Times New Roman"/>
-        </w:rPr>
-        <w:t xml:space="preserve"> `No`}</w:t>
+        <w:t xml:space="preserve"> ? `Yes` : `No`}</w:t>
       </w:r>
     </w:p>
     <w:p>
@@ -1303,7 +1215,6 @@
         <w:t>{</w:t>
       </w:r>
       <w:proofErr w:type="spellStart"/>
-      <w:proofErr w:type="gramStart"/>
       <w:r>
         <w:rPr>
           <w:rFonts w:ascii="Times New Roman" w:eastAsia="Times New Roman" w:hAnsi="Times New Roman" w:cs="Times New Roman"/>
@@ -1315,28 +1226,7 @@
         <w:rPr>
           <w:rFonts w:ascii="Times New Roman" w:eastAsia="Times New Roman" w:hAnsi="Times New Roman" w:cs="Times New Roman"/>
         </w:rPr>
-        <w:t xml:space="preserve"> ?</w:t>
-      </w:r>
-      <w:proofErr w:type="gramEnd"/>
-      <w:r>
-        <w:rPr>
-          <w:rFonts w:ascii="Times New Roman" w:eastAsia="Times New Roman" w:hAnsi="Times New Roman" w:cs="Times New Roman"/>
-        </w:rPr>
-        <w:t xml:space="preserve"> `Yes</w:t>
-      </w:r>
-      <w:proofErr w:type="gramStart"/>
-      <w:r>
-        <w:rPr>
-          <w:rFonts w:ascii="Times New Roman" w:eastAsia="Times New Roman" w:hAnsi="Times New Roman" w:cs="Times New Roman"/>
-        </w:rPr>
-        <w:t>` :</w:t>
-      </w:r>
-      <w:proofErr w:type="gramEnd"/>
-      <w:r>
-        <w:rPr>
-          <w:rFonts w:ascii="Times New Roman" w:eastAsia="Times New Roman" w:hAnsi="Times New Roman" w:cs="Times New Roman"/>
-        </w:rPr>
-        <w:t xml:space="preserve"> `No`}</w:t>
+        <w:t xml:space="preserve"> ? `Yes` : `No`}</w:t>
       </w:r>
     </w:p>
     <w:p>
@@ -1685,7 +1575,6 @@
         <w:t>{</w:t>
       </w:r>
       <w:proofErr w:type="spellStart"/>
-      <w:proofErr w:type="gramStart"/>
       <w:r>
         <w:rPr>
           <w:rFonts w:ascii="Times New Roman" w:eastAsia="Times New Roman" w:hAnsi="Times New Roman" w:cs="Times New Roman"/>
@@ -1699,7 +1588,6 @@
         </w:rPr>
         <w:t xml:space="preserve"> ?</w:t>
       </w:r>
-      <w:proofErr w:type="gramEnd"/>
     </w:p>
     <w:p>
       <w:pPr>
@@ -1712,21 +1600,7 @@
           <w:rFonts w:ascii="Times New Roman" w:eastAsia="Times New Roman" w:hAnsi="Times New Roman" w:cs="Times New Roman"/>
         </w:rPr>
         <w:tab/>
-        <w:t xml:space="preserve">`Yes, a HIPAA BAA is required between the Mission Owner and the business associate to provide assurance that the business associate will appropriately safeguard such e-PHI. Business associates must also obtain BAAs from their </w:t>
-      </w:r>
-      <w:proofErr w:type="gramStart"/>
-      <w:r>
-        <w:rPr>
-          <w:rFonts w:ascii="Times New Roman" w:eastAsia="Times New Roman" w:hAnsi="Times New Roman" w:cs="Times New Roman"/>
-        </w:rPr>
-        <w:t>subcontractors.`</w:t>
-      </w:r>
-      <w:proofErr w:type="gramEnd"/>
-      <w:r>
-        <w:rPr>
-          <w:rFonts w:ascii="Times New Roman" w:eastAsia="Times New Roman" w:hAnsi="Times New Roman" w:cs="Times New Roman"/>
-        </w:rPr>
-        <w:t xml:space="preserve"> : `No`}</w:t>
+        <w:t>`Yes, a HIPAA BAA is required between the Mission Owner and the business associate to provide assurance that the business associate will appropriately safeguard such e-PHI. Business associates must also obtain BAAs from their subcontractors.` : `No`}</w:t>
       </w:r>
     </w:p>
     <w:p>
@@ -1777,7 +1651,6 @@
         <w:t>{</w:t>
       </w:r>
       <w:proofErr w:type="spellStart"/>
-      <w:proofErr w:type="gramStart"/>
       <w:r>
         <w:rPr>
           <w:rFonts w:ascii="Times New Roman" w:eastAsia="Times New Roman" w:hAnsi="Times New Roman" w:cs="Times New Roman"/>
@@ -1789,21 +1662,7 @@
         <w:rPr>
           <w:rFonts w:ascii="Times New Roman" w:eastAsia="Times New Roman" w:hAnsi="Times New Roman" w:cs="Times New Roman"/>
         </w:rPr>
-        <w:t xml:space="preserve"> ?</w:t>
-      </w:r>
-      <w:proofErr w:type="gramEnd"/>
-      <w:r>
-        <w:rPr>
-          <w:rFonts w:ascii="Times New Roman" w:eastAsia="Times New Roman" w:hAnsi="Times New Roman" w:cs="Times New Roman"/>
-        </w:rPr>
-        <w:t xml:space="preserve"> `Yes, include the name and address of your FOIA coordinator </w:t>
-      </w:r>
-      <w:proofErr w:type="gramStart"/>
-      <w:r>
-        <w:rPr>
-          <w:rFonts w:ascii="Times New Roman" w:eastAsia="Times New Roman" w:hAnsi="Times New Roman" w:cs="Times New Roman"/>
-        </w:rPr>
-        <w:t>below</w:t>
+        <w:t xml:space="preserve"> ? `Yes, include the name and address of your FOIA coordinator below</w:t>
       </w:r>
       <w:r>
         <w:rPr>
@@ -1815,14 +1674,7 @@
         <w:rPr>
           <w:rFonts w:ascii="Times New Roman" w:eastAsia="Times New Roman" w:hAnsi="Times New Roman" w:cs="Times New Roman"/>
         </w:rPr>
-        <w:t>`</w:t>
-      </w:r>
-      <w:proofErr w:type="gramEnd"/>
-      <w:r>
-        <w:rPr>
-          <w:rFonts w:ascii="Times New Roman" w:eastAsia="Times New Roman" w:hAnsi="Times New Roman" w:cs="Times New Roman"/>
-        </w:rPr>
-        <w:t xml:space="preserve"> : `No`}</w:t>
+        <w:t>` : `No`}</w:t>
       </w:r>
     </w:p>
     <w:p>
@@ -1896,7 +1748,6 @@
         <w:t xml:space="preserve"> {</w:t>
       </w:r>
       <w:proofErr w:type="spellStart"/>
-      <w:proofErr w:type="gramStart"/>
       <w:r>
         <w:rPr>
           <w:rFonts w:ascii="Times New Roman" w:eastAsia="Times New Roman" w:hAnsi="Times New Roman" w:cs="Times New Roman"/>
@@ -1904,7 +1755,6 @@
         <w:t>sensitiveInformation.foiaContact.fullName</w:t>
       </w:r>
       <w:proofErr w:type="spellEnd"/>
-      <w:proofErr w:type="gramEnd"/>
       <w:r>
         <w:rPr>
           <w:rFonts w:ascii="Times New Roman" w:eastAsia="Times New Roman" w:hAnsi="Times New Roman" w:cs="Times New Roman"/>
@@ -1931,7 +1781,6 @@
         <w:t xml:space="preserve"> {</w:t>
       </w:r>
       <w:proofErr w:type="spellStart"/>
-      <w:proofErr w:type="gramStart"/>
       <w:r>
         <w:rPr>
           <w:rFonts w:ascii="Times New Roman" w:eastAsia="Times New Roman" w:hAnsi="Times New Roman" w:cs="Times New Roman"/>
@@ -1939,7 +1788,6 @@
         <w:t>sensitiveInformation.foiaContact.email</w:t>
       </w:r>
       <w:proofErr w:type="spellEnd"/>
-      <w:proofErr w:type="gramEnd"/>
       <w:r>
         <w:rPr>
           <w:rFonts w:ascii="Times New Roman" w:eastAsia="Times New Roman" w:hAnsi="Times New Roman" w:cs="Times New Roman"/>
@@ -1983,7 +1831,6 @@
         <w:t>{</w:t>
       </w:r>
       <w:proofErr w:type="spellStart"/>
-      <w:proofErr w:type="gramStart"/>
       <w:r>
         <w:rPr>
           <w:rFonts w:ascii="Times New Roman" w:eastAsia="Times New Roman" w:hAnsi="Times New Roman" w:cs="Times New Roman"/>
@@ -1991,7 +1838,6 @@
         <w:t>sensitiveInformation.foiaContact.address</w:t>
       </w:r>
       <w:proofErr w:type="spellEnd"/>
-      <w:proofErr w:type="gramEnd"/>
       <w:r>
         <w:rPr>
           <w:rFonts w:ascii="Times New Roman" w:eastAsia="Times New Roman" w:hAnsi="Times New Roman" w:cs="Times New Roman"/>
@@ -2039,7 +1885,6 @@
         <w:t xml:space="preserve">{IF </w:t>
       </w:r>
       <w:proofErr w:type="spellStart"/>
-      <w:proofErr w:type="gramStart"/>
       <w:r>
         <w:rPr>
           <w:rFonts w:ascii="Times New Roman" w:eastAsia="Times New Roman" w:hAnsi="Times New Roman" w:cs="Times New Roman"/>
@@ -2047,7 +1892,6 @@
         <w:t>organization.agency</w:t>
       </w:r>
       <w:proofErr w:type="spellEnd"/>
-      <w:proofErr w:type="gramEnd"/>
       <w:r>
         <w:rPr>
           <w:rFonts w:ascii="Times New Roman" w:eastAsia="Times New Roman" w:hAnsi="Times New Roman" w:cs="Times New Roman"/>
@@ -2258,43 +2102,54 @@
           <w:i/>
           <w:color w:val="0000FF"/>
         </w:rPr>
-        <w:t>Please select the appropriate bullet option below to assist the DISA CIO in verifying or establishing compliance. Delete the options that do not apply. Submit requests for signature to disa.meade.re.mbx.cca-compliance@mail.mil.</w:t>
-      </w:r>
-    </w:p>
-    <w:p>
-      <w:pPr>
-        <w:rPr>
-          <w:rFonts w:ascii="Times New Roman" w:eastAsia="Times New Roman" w:hAnsi="Times New Roman" w:cs="Times New Roman"/>
-          <w:b/>
+        <w:t>Submit requests for DISA CIO signature to disa.meade.re.mbx.cca-compliance@mail.mil</w:t>
+      </w:r>
+      <w:r>
+        <w:rPr>
+          <w:rFonts w:ascii="Times New Roman" w:eastAsia="Times New Roman" w:hAnsi="Times New Roman" w:cs="Times New Roman"/>
+          <w:bCs/>
           <w:i/>
           <w:color w:val="0000FF"/>
         </w:rPr>
-      </w:pPr>
-    </w:p>
-    <w:p>
-      <w:pPr>
-        <w:numPr>
-          <w:ilvl w:val="0"/>
-          <w:numId w:val="15"/>
-        </w:numPr>
+        <w:t>.</w:t>
+      </w:r>
+    </w:p>
+    <w:p>
+      <w:pPr>
+        <w:rPr>
+          <w:rFonts w:ascii="Times New Roman" w:eastAsia="Times New Roman" w:hAnsi="Times New Roman" w:cs="Times New Roman"/>
+          <w:bCs/>
+          <w:iCs/>
+        </w:rPr>
+      </w:pPr>
+    </w:p>
+    <w:p>
+      <w:pPr>
+        <w:rPr>
+          <w:rFonts w:ascii="Times New Roman" w:eastAsia="Times New Roman" w:hAnsi="Times New Roman" w:cs="Times New Roman"/>
+          <w:bCs/>
+          <w:iCs/>
+        </w:rPr>
+      </w:pPr>
+      <w:r>
+        <w:rPr>
+          <w:rFonts w:ascii="Times New Roman" w:eastAsia="Times New Roman" w:hAnsi="Times New Roman" w:cs="Times New Roman"/>
+          <w:bCs/>
+          <w:iCs/>
+        </w:rPr>
+        <w:t>DISA Office of the Chief Information Officer (DISA CIO) is authorizing programs subscribing to Cloud Service Offerings (CSO) via the JWCC Contract a deferment to complete CNO tools' rationalization after task order award. Refer to Memorandum for JWCC CSO CNO Tools Deferment dated December 5, 2022.</w:t>
+      </w:r>
+    </w:p>
+    <w:p>
+      <w:pPr>
         <w:spacing w:line="276" w:lineRule="auto"/>
         <w:rPr>
           <w:rFonts w:ascii="Times New Roman" w:eastAsia="Times New Roman" w:hAnsi="Times New Roman" w:cs="Times New Roman"/>
         </w:rPr>
       </w:pPr>
-      <w:r>
-        <w:rPr>
-          <w:rFonts w:ascii="Times New Roman" w:eastAsia="Times New Roman" w:hAnsi="Times New Roman" w:cs="Times New Roman"/>
-        </w:rPr>
-        <w:t>No, contract does not procure any Cyber NetOps Tools.</w:t>
-      </w:r>
-    </w:p>
-    <w:p>
-      <w:pPr>
-        <w:numPr>
-          <w:ilvl w:val="0"/>
-          <w:numId w:val="15"/>
-        </w:numPr>
+    </w:p>
+    <w:p>
+      <w:pPr>
         <w:spacing w:line="276" w:lineRule="auto"/>
         <w:rPr>
           <w:rFonts w:ascii="Times New Roman" w:eastAsia="Times New Roman" w:hAnsi="Times New Roman" w:cs="Times New Roman"/>
@@ -2304,33 +2159,19 @@
         <w:rPr>
           <w:rFonts w:ascii="Times New Roman" w:eastAsia="Times New Roman" w:hAnsi="Times New Roman" w:cs="Times New Roman"/>
         </w:rPr>
-        <w:t>No, contract procures for an existing Cyber NetOps Tool already on the OCIO Cyber NetOps Tools baseline.</w:t>
-      </w:r>
-    </w:p>
-    <w:p>
-      <w:pPr>
-        <w:numPr>
-          <w:ilvl w:val="0"/>
-          <w:numId w:val="15"/>
-        </w:numPr>
+        <w:t>Program Manager Name:</w:t>
+      </w:r>
+    </w:p>
+    <w:p>
+      <w:pPr>
         <w:spacing w:line="276" w:lineRule="auto"/>
         <w:rPr>
           <w:rFonts w:ascii="Times New Roman" w:eastAsia="Times New Roman" w:hAnsi="Times New Roman" w:cs="Times New Roman"/>
         </w:rPr>
       </w:pPr>
-      <w:r>
-        <w:rPr>
-          <w:rFonts w:ascii="Times New Roman" w:eastAsia="Times New Roman" w:hAnsi="Times New Roman" w:cs="Times New Roman"/>
-        </w:rPr>
-        <w:t>Yes, contract procures a new Cyber NetOps Tool, DISA OCIO Cyber NetOps Change Request attached.</w:t>
-      </w:r>
-    </w:p>
-    <w:p>
-      <w:pPr>
-        <w:numPr>
-          <w:ilvl w:val="0"/>
-          <w:numId w:val="15"/>
-        </w:numPr>
+    </w:p>
+    <w:p>
+      <w:pPr>
         <w:spacing w:line="276" w:lineRule="auto"/>
         <w:rPr>
           <w:rFonts w:ascii="Times New Roman" w:eastAsia="Times New Roman" w:hAnsi="Times New Roman" w:cs="Times New Roman"/>
@@ -2340,54 +2181,9 @@
         <w:rPr>
           <w:rFonts w:ascii="Times New Roman" w:eastAsia="Times New Roman" w:hAnsi="Times New Roman" w:cs="Times New Roman"/>
         </w:rPr>
-        <w:t>Yes, contract procures a new Cyber NetOps Tool, DISA OCIO Cyber NetOps Change Request not currently filed.</w:t>
-      </w:r>
-    </w:p>
-    <w:p>
-      <w:pPr>
-        <w:spacing w:line="276" w:lineRule="auto"/>
-        <w:rPr>
-          <w:rFonts w:ascii="Times New Roman" w:eastAsia="Times New Roman" w:hAnsi="Times New Roman" w:cs="Times New Roman"/>
-        </w:rPr>
-      </w:pPr>
-    </w:p>
-    <w:p>
-      <w:pPr>
-        <w:spacing w:line="276" w:lineRule="auto"/>
-        <w:rPr>
-          <w:rFonts w:ascii="Times New Roman" w:eastAsia="Times New Roman" w:hAnsi="Times New Roman" w:cs="Times New Roman"/>
-        </w:rPr>
-      </w:pPr>
-      <w:r>
-        <w:rPr>
-          <w:rFonts w:ascii="Times New Roman" w:eastAsia="Times New Roman" w:hAnsi="Times New Roman" w:cs="Times New Roman"/>
-        </w:rPr>
-        <w:t>Program Manager Name:</w:t>
-      </w:r>
-    </w:p>
-    <w:p>
-      <w:pPr>
-        <w:spacing w:line="276" w:lineRule="auto"/>
-        <w:rPr>
-          <w:rFonts w:ascii="Times New Roman" w:eastAsia="Times New Roman" w:hAnsi="Times New Roman" w:cs="Times New Roman"/>
-        </w:rPr>
-      </w:pPr>
-    </w:p>
-    <w:p>
-      <w:pPr>
-        <w:spacing w:line="276" w:lineRule="auto"/>
-        <w:rPr>
-          <w:rFonts w:ascii="Times New Roman" w:eastAsia="Times New Roman" w:hAnsi="Times New Roman" w:cs="Times New Roman"/>
-        </w:rPr>
-      </w:pPr>
-      <w:r>
-        <w:rPr>
-          <w:rFonts w:ascii="Times New Roman" w:eastAsia="Times New Roman" w:hAnsi="Times New Roman" w:cs="Times New Roman"/>
-        </w:rPr>
         <w:t>{</w:t>
       </w:r>
       <w:proofErr w:type="spellStart"/>
-      <w:proofErr w:type="gramStart"/>
       <w:r>
         <w:rPr>
           <w:rFonts w:ascii="Times New Roman" w:eastAsia="Times New Roman" w:hAnsi="Times New Roman" w:cs="Times New Roman"/>
@@ -2395,7 +2191,6 @@
         <w:t>contacts.missionOwnerName</w:t>
       </w:r>
       <w:proofErr w:type="spellEnd"/>
-      <w:proofErr w:type="gramEnd"/>
       <w:r>
         <w:rPr>
           <w:rFonts w:ascii="Times New Roman" w:eastAsia="Times New Roman" w:hAnsi="Times New Roman" w:cs="Times New Roman"/>
@@ -2719,7 +2514,6 @@
         <w:t xml:space="preserve">{IF </w:t>
       </w:r>
       <w:proofErr w:type="spellStart"/>
-      <w:proofErr w:type="gramStart"/>
       <w:r>
         <w:rPr>
           <w:rFonts w:ascii="Times New Roman" w:eastAsia="Times New Roman" w:hAnsi="Times New Roman" w:cs="Times New Roman"/>
@@ -2727,7 +2521,6 @@
         <w:t>organization.agency</w:t>
       </w:r>
       <w:proofErr w:type="spellEnd"/>
-      <w:proofErr w:type="gramEnd"/>
       <w:r>
         <w:rPr>
           <w:rFonts w:ascii="Times New Roman" w:eastAsia="Times New Roman" w:hAnsi="Times New Roman" w:cs="Times New Roman"/>
@@ -2948,7 +2741,6 @@
         <w:t>{</w:t>
       </w:r>
       <w:proofErr w:type="spellStart"/>
-      <w:proofErr w:type="gramStart"/>
       <w:r>
         <w:rPr>
           <w:rFonts w:ascii="Times New Roman" w:eastAsia="Times New Roman" w:hAnsi="Times New Roman" w:cs="Times New Roman"/>
@@ -2956,7 +2748,6 @@
         <w:t>contacts.missionOwnerName</w:t>
       </w:r>
       <w:proofErr w:type="spellEnd"/>
-      <w:proofErr w:type="gramEnd"/>
       <w:r>
         <w:rPr>
           <w:rFonts w:ascii="Times New Roman" w:eastAsia="Times New Roman" w:hAnsi="Times New Roman" w:cs="Times New Roman"/>
@@ -3074,11 +2865,9 @@
         <w:rPr>
           <w:rFonts w:ascii="Times New Roman" w:eastAsia="Times New Roman" w:hAnsi="Times New Roman" w:cs="Times New Roman"/>
         </w:rPr>
-        <w:lastRenderedPageBreak/>
         <w:t xml:space="preserve">{IF </w:t>
       </w:r>
       <w:proofErr w:type="spellStart"/>
-      <w:proofErr w:type="gramStart"/>
       <w:r>
         <w:rPr>
           <w:rFonts w:ascii="Times New Roman" w:eastAsia="Times New Roman" w:hAnsi="Times New Roman" w:cs="Times New Roman"/>
@@ -3086,7 +2875,6 @@
         <w:t>organization.agency</w:t>
       </w:r>
       <w:proofErr w:type="spellEnd"/>
-      <w:proofErr w:type="gramEnd"/>
       <w:r>
         <w:rPr>
           <w:rFonts w:ascii="Times New Roman" w:eastAsia="Times New Roman" w:hAnsi="Times New Roman" w:cs="Times New Roman"/>
@@ -3147,7 +2935,6 @@
         <w:t xml:space="preserve">{IF </w:t>
       </w:r>
       <w:proofErr w:type="spellStart"/>
-      <w:proofErr w:type="gramStart"/>
       <w:r>
         <w:rPr>
           <w:rFonts w:ascii="Times New Roman" w:eastAsia="Times New Roman" w:hAnsi="Times New Roman" w:cs="Times New Roman"/>
@@ -3155,7 +2942,6 @@
         <w:t>organization.agency</w:t>
       </w:r>
       <w:proofErr w:type="spellEnd"/>
-      <w:proofErr w:type="gramEnd"/>
       <w:r>
         <w:rPr>
           <w:rFonts w:ascii="Times New Roman" w:eastAsia="Times New Roman" w:hAnsi="Times New Roman" w:cs="Times New Roman"/>
@@ -3810,60 +3596,8 @@
           <w:rFonts w:ascii="Times New Roman" w:eastAsia="Times New Roman" w:hAnsi="Times New Roman" w:cs="Times New Roman"/>
         </w:rPr>
         <w:tab/>
-        <w:t>{sensitiveInformation.section</w:t>
-      </w:r>
-      <w:proofErr w:type="gramStart"/>
-      <w:r>
-        <w:rPr>
-          <w:rFonts w:ascii="Times New Roman" w:eastAsia="Times New Roman" w:hAnsi="Times New Roman" w:cs="Times New Roman"/>
-        </w:rPr>
-        <w:t>508 ?</w:t>
-      </w:r>
-      <w:proofErr w:type="gramEnd"/>
-      <w:r>
-        <w:rPr>
-          <w:rFonts w:ascii="Times New Roman" w:eastAsia="Times New Roman" w:hAnsi="Times New Roman" w:cs="Times New Roman"/>
-        </w:rPr>
-        <w:t xml:space="preserve"> `Yes</w:t>
-      </w:r>
-      <w:proofErr w:type="gramStart"/>
-      <w:r>
-        <w:rPr>
-          <w:rFonts w:ascii="Times New Roman" w:eastAsia="Times New Roman" w:hAnsi="Times New Roman" w:cs="Times New Roman"/>
-        </w:rPr>
-        <w:t>` :</w:t>
-      </w:r>
-      <w:proofErr w:type="gramEnd"/>
-      <w:r>
-        <w:rPr>
-          <w:rFonts w:ascii="Times New Roman" w:eastAsia="Times New Roman" w:hAnsi="Times New Roman" w:cs="Times New Roman"/>
-        </w:rPr>
-        <w:t xml:space="preserve"> `No, complete the Accessibility Requirements Tool at app.buyaccessible.gov and insert the applicable procurement language into your Description of Work.`}</w:t>
-      </w:r>
-    </w:p>
-    <w:p>
-      <w:pPr>
-        <w:spacing w:line="276" w:lineRule="auto"/>
-        <w:rPr>
-          <w:rFonts w:ascii="Times New Roman" w:eastAsia="Times New Roman" w:hAnsi="Times New Roman" w:cs="Times New Roman"/>
-        </w:rPr>
-      </w:pPr>
-    </w:p>
-    <w:p>
-      <w:pPr>
-        <w:spacing w:line="276" w:lineRule="auto"/>
-        <w:rPr>
-          <w:rFonts w:ascii="Times New Roman" w:eastAsia="Times New Roman" w:hAnsi="Times New Roman" w:cs="Times New Roman"/>
-        </w:rPr>
-      </w:pPr>
-    </w:p>
-    <w:p>
-      <w:pPr>
-        <w:spacing w:line="276" w:lineRule="auto"/>
-        <w:rPr>
-          <w:rFonts w:ascii="Times New Roman" w:eastAsia="Times New Roman" w:hAnsi="Times New Roman" w:cs="Times New Roman"/>
-        </w:rPr>
-      </w:pPr>
+        <w:t>{sensitiveInformation.section508 ? `Yes` : `No, complete the Accessibility Requirements Tool at app.buyaccessible.gov and insert the applicable procurement language into your Description of Work.`}</w:t>
+      </w:r>
     </w:p>
     <w:sectPr>
       <w:pgSz w:w="12240" w:h="15840"/>

</xml_diff>

<commit_message>
Update req checklist template and model
- Add missing section508Sufficient causing the 508 section to
default to yes all the time.

- Minor update to allow ACOR to be nullable for Requirements
Checklist.

Not worth opening a seperate PR for this one small
change in a model. Related to document generation.
</commit_message>
<xml_diff>
--- a/document-generation/templates/requirements-checklist-template.docx
+++ b/document-generation/templates/requirements-checklist-template.docx
@@ -3596,7 +3596,19 @@
           <w:rFonts w:ascii="Times New Roman" w:eastAsia="Times New Roman" w:hAnsi="Times New Roman" w:cs="Times New Roman"/>
         </w:rPr>
         <w:tab/>
-        <w:t>{sensitiveInformation.section508 ? `Yes` : `No, complete the Accessibility Requirements Tool at app.buyaccessible.gov and insert the applicable procurement language into your Description of Work.`}</w:t>
+        <w:t>{sensitiveInformation.section508</w:t>
+      </w:r>
+      <w:r>
+        <w:rPr>
+          <w:rFonts w:ascii="Times New Roman" w:eastAsia="Times New Roman" w:hAnsi="Times New Roman" w:cs="Times New Roman"/>
+        </w:rPr>
+        <w:t>.section508Sufficient</w:t>
+      </w:r>
+      <w:r>
+        <w:rPr>
+          <w:rFonts w:ascii="Times New Roman" w:eastAsia="Times New Roman" w:hAnsi="Times New Roman" w:cs="Times New Roman"/>
+        </w:rPr>
+        <w:t xml:space="preserve"> ? `Yes` : `No, complete the Accessibility Requirements Tool at app.buyaccessible.gov and insert the applicable procurement language into your Description of Work.`}</w:t>
       </w:r>
     </w:p>
     <w:sectPr>
@@ -6466,28 +6478,28 @@
 </file>
 
 <file path=customXml/item1.xml><?xml version="1.0" encoding="utf-8"?>
+<b:Sources xmlns:b="http://schemas.openxmlformats.org/officeDocument/2006/bibliography" xmlns="http://schemas.openxmlformats.org/officeDocument/2006/bibliography" SelectedStyle="\APASixthEditionOfficeOnline.xsl" StyleName="APA" Version="6"/>
+</file>
+
+<file path=customXml/item2.xml><?xml version="1.0" encoding="utf-8"?>
 <go:gDocsCustomXmlDataStorage xmlns:go="http://customooxmlschemas.google.com/" xmlns:r="http://schemas.openxmlformats.org/officeDocument/2006/relationships">
   <go:docsCustomData xmlns:go="http://customooxmlschemas.google.com/" roundtripDataSignature="AMtx7mh25mkGpDpXk/G0U4giYYaf7oh+Yw==">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</go:docsCustomData>
 </go:gDocsCustomXmlDataStorage>
 </file>
 
-<file path=customXml/item2.xml><?xml version="1.0" encoding="utf-8"?>
-<b:Sources xmlns:b="http://schemas.openxmlformats.org/officeDocument/2006/bibliography" xmlns="http://schemas.openxmlformats.org/officeDocument/2006/bibliography" SelectedStyle="\APASixthEditionOfficeOnline.xsl" StyleName="APA" Version="6"/>
+<file path=customXml/itemProps1.xml><?xml version="1.0" encoding="utf-8"?>
+<ds:datastoreItem xmlns:ds="http://schemas.openxmlformats.org/officeDocument/2006/customXml" ds:itemID="{5789B0FB-B57C-4217-89DB-35084EF03BCD}">
+  <ds:schemaRefs>
+    <ds:schemaRef ds:uri="http://schemas.openxmlformats.org/officeDocument/2006/bibliography"/>
+  </ds:schemaRefs>
+</ds:datastoreItem>
 </file>
 
-<file path=customXml/itemProps1.xml><?xml version="1.0" encoding="utf-8"?>
+<file path=customXml/itemProps2.xml><?xml version="1.0" encoding="utf-8"?>
 <ds:datastoreItem xmlns:ds="http://schemas.openxmlformats.org/officeDocument/2006/customXml" ds:itemID="{11111111-1234-1234-1234-123412341234}">
   <ds:schemaRefs>
     <ds:schemaRef ds:uri="http://customooxmlschemas.google.com/"/>
     <ds:schemaRef ds:uri="http://schemas.openxmlformats.org/officeDocument/2006/relationships"/>
   </ds:schemaRefs>
 </ds:datastoreItem>
-</file>
-
-<file path=customXml/itemProps2.xml><?xml version="1.0" encoding="utf-8"?>
-<ds:datastoreItem xmlns:ds="http://schemas.openxmlformats.org/officeDocument/2006/customXml" ds:itemID="{5789B0FB-B57C-4217-89DB-35084EF03BCD}">
-  <ds:schemaRefs>
-    <ds:schemaRef ds:uri="http://schemas.openxmlformats.org/officeDocument/2006/bibliography"/>
-  </ds:schemaRefs>
-</ds:datastoreItem>
 </file>
</xml_diff>

<commit_message>
Update Requirements Checklist to support many prior contracts updated currentContract to support an array
</commit_message>
<xml_diff>
--- a/document-generation/templates/requirements-checklist-template.docx
+++ b/document-generation/templates/requirements-checklist-template.docx
@@ -1,6 +1,6 @@
 
 <file path=word/document.xml><?xml version="1.0" encoding="utf-8"?>
-<w:document xmlns:wpc="http://schemas.microsoft.com/office/word/2010/wordprocessingCanvas" xmlns:cx="http://schemas.microsoft.com/office/drawing/2014/chartex" xmlns:cx1="http://schemas.microsoft.com/office/drawing/2015/9/8/chartex" xmlns:cx2="http://schemas.microsoft.com/office/drawing/2015/10/21/chartex" xmlns:cx3="http://schemas.microsoft.com/office/drawing/2016/5/9/chartex" xmlns:cx4="http://schemas.microsoft.com/office/drawing/2016/5/10/chartex" xmlns:cx5="http://schemas.microsoft.com/office/drawing/2016/5/11/chartex" xmlns:cx6="http://schemas.microsoft.com/office/drawing/2016/5/12/chartex" xmlns:cx7="http://schemas.microsoft.com/office/drawing/2016/5/13/chartex" xmlns:cx8="http://schemas.microsoft.com/office/drawing/2016/5/14/chartex" xmlns:mc="http://schemas.openxmlformats.org/markup-compatibility/2006" xmlns:aink="http://schemas.microsoft.com/office/drawing/2016/ink" xmlns:am3d="http://schemas.microsoft.com/office/drawing/2017/model3d" xmlns:o="urn:schemas-microsoft-com:office:office" xmlns:oel="http://schemas.microsoft.com/office/2019/extlst" xmlns:r="http://schemas.openxmlformats.org/officeDocument/2006/relationships" xmlns:m="http://schemas.openxmlformats.org/officeDocument/2006/math" xmlns:v="urn:schemas-microsoft-com:vml" xmlns:wp14="http://schemas.microsoft.com/office/word/2010/wordprocessingDrawing" xmlns:wp="http://schemas.openxmlformats.org/drawingml/2006/wordprocessingDrawing" xmlns:w10="urn:schemas-microsoft-com:office:word" xmlns:w="http://schemas.openxmlformats.org/wordprocessingml/2006/main" xmlns:w14="http://schemas.microsoft.com/office/word/2010/wordml" xmlns:w15="http://schemas.microsoft.com/office/word/2012/wordml" xmlns:w16cex="http://schemas.microsoft.com/office/word/2018/wordml/cex" xmlns:w16cid="http://schemas.microsoft.com/office/word/2016/wordml/cid" xmlns:w16="http://schemas.microsoft.com/office/word/2018/wordml" xmlns:w16sdtdh="http://schemas.microsoft.com/office/word/2020/wordml/sdtdatahash" xmlns:w16se="http://schemas.microsoft.com/office/word/2015/wordml/symex" xmlns:wpg="http://schemas.microsoft.com/office/word/2010/wordprocessingGroup" xmlns:wpi="http://schemas.microsoft.com/office/word/2010/wordprocessingInk" xmlns:wne="http://schemas.microsoft.com/office/word/2006/wordml" xmlns:wps="http://schemas.microsoft.com/office/word/2010/wordprocessingShape" mc:Ignorable="w14 w15 w16se w16cid w16 w16cex w16sdtdh wp14">
+<w:document xmlns:wpc="http://schemas.microsoft.com/office/word/2010/wordprocessingCanvas" xmlns:cx="http://schemas.microsoft.com/office/drawing/2014/chartex" xmlns:cx1="http://schemas.microsoft.com/office/drawing/2015/9/8/chartex" xmlns:cx2="http://schemas.microsoft.com/office/drawing/2015/10/21/chartex" xmlns:cx3="http://schemas.microsoft.com/office/drawing/2016/5/9/chartex" xmlns:cx4="http://schemas.microsoft.com/office/drawing/2016/5/10/chartex" xmlns:cx5="http://schemas.microsoft.com/office/drawing/2016/5/11/chartex" xmlns:cx6="http://schemas.microsoft.com/office/drawing/2016/5/12/chartex" xmlns:cx7="http://schemas.microsoft.com/office/drawing/2016/5/13/chartex" xmlns:cx8="http://schemas.microsoft.com/office/drawing/2016/5/14/chartex" xmlns:mc="http://schemas.openxmlformats.org/markup-compatibility/2006" xmlns:aink="http://schemas.microsoft.com/office/drawing/2016/ink" xmlns:am3d="http://schemas.microsoft.com/office/drawing/2017/model3d" xmlns:o="urn:schemas-microsoft-com:office:office" xmlns:oel="http://schemas.microsoft.com/office/2019/extlst" xmlns:r="http://schemas.openxmlformats.org/officeDocument/2006/relationships" xmlns:m="http://schemas.openxmlformats.org/officeDocument/2006/math" xmlns:v="urn:schemas-microsoft-com:vml" xmlns:wp14="http://schemas.microsoft.com/office/word/2010/wordprocessingDrawing" xmlns:wp="http://schemas.openxmlformats.org/drawingml/2006/wordprocessingDrawing" xmlns:w10="urn:schemas-microsoft-com:office:word" xmlns:w="http://schemas.openxmlformats.org/wordprocessingml/2006/main" xmlns:w14="http://schemas.microsoft.com/office/word/2010/wordml" xmlns:w15="http://schemas.microsoft.com/office/word/2012/wordml" xmlns:w16cex="http://schemas.microsoft.com/office/word/2018/wordml/cex" xmlns:w16cid="http://schemas.microsoft.com/office/word/2016/wordml/cid" xmlns:w16="http://schemas.microsoft.com/office/word/2018/wordml" xmlns:w16du="http://schemas.microsoft.com/office/word/2023/wordml/word16du" xmlns:w16sdtdh="http://schemas.microsoft.com/office/word/2020/wordml/sdtdatahash" xmlns:w16se="http://schemas.microsoft.com/office/word/2015/wordml/symex" xmlns:wpg="http://schemas.microsoft.com/office/word/2010/wordprocessingGroup" xmlns:wpi="http://schemas.microsoft.com/office/word/2010/wordprocessingInk" xmlns:wne="http://schemas.microsoft.com/office/word/2006/wordml" xmlns:wps="http://schemas.microsoft.com/office/word/2010/wordprocessingShape" mc:Ignorable="w14 w15 w16se w16cid w16 w16cex w16sdtdh wp14">
   <w:body>
     <w:p>
       <w:pPr>
@@ -56,41 +56,17 @@
         </w:rPr>
         <w:t>{</w:t>
       </w:r>
-      <w:proofErr w:type="spellStart"/>
-      <w:proofErr w:type="gramStart"/>
       <w:r>
         <w:rPr>
           <w:rFonts w:ascii="Times New Roman" w:eastAsia="Times New Roman" w:hAnsi="Times New Roman" w:cs="Times New Roman"/>
         </w:rPr>
         <w:t>projectOverview.emergencyDeclaration</w:t>
       </w:r>
-      <w:proofErr w:type="spellEnd"/>
-      <w:r>
-        <w:rPr>
-          <w:rFonts w:ascii="Times New Roman" w:eastAsia="Times New Roman" w:hAnsi="Times New Roman" w:cs="Times New Roman"/>
-        </w:rPr>
-        <w:t xml:space="preserve"> ?</w:t>
-      </w:r>
-      <w:proofErr w:type="gramEnd"/>
-      <w:r>
-        <w:rPr>
-          <w:rFonts w:ascii="Times New Roman" w:eastAsia="Times New Roman" w:hAnsi="Times New Roman" w:cs="Times New Roman"/>
-        </w:rPr>
-        <w:t xml:space="preserve"> `Yes</w:t>
-      </w:r>
-      <w:proofErr w:type="gramStart"/>
-      <w:r>
-        <w:rPr>
-          <w:rFonts w:ascii="Times New Roman" w:eastAsia="Times New Roman" w:hAnsi="Times New Roman" w:cs="Times New Roman"/>
-        </w:rPr>
-        <w:t>` :</w:t>
-      </w:r>
-      <w:proofErr w:type="gramEnd"/>
-      <w:r>
-        <w:rPr>
-          <w:rFonts w:ascii="Times New Roman" w:eastAsia="Times New Roman" w:hAnsi="Times New Roman" w:cs="Times New Roman"/>
-        </w:rPr>
-        <w:t xml:space="preserve"> `No`</w:t>
+      <w:r>
+        <w:rPr>
+          <w:rFonts w:ascii="Times New Roman" w:eastAsia="Times New Roman" w:hAnsi="Times New Roman" w:cs="Times New Roman"/>
+        </w:rPr>
+        <w:t xml:space="preserve"> ? `Yes` : `No`</w:t>
       </w:r>
       <w:r>
         <w:rPr>
@@ -149,21 +125,7 @@
         <w:rPr>
           <w:rFonts w:ascii="Times New Roman" w:eastAsia="Times New Roman" w:hAnsi="Times New Roman" w:cs="Times New Roman"/>
         </w:rPr>
-        <w:t>{</w:t>
-      </w:r>
-      <w:proofErr w:type="spellStart"/>
-      <w:r>
-        <w:rPr>
-          <w:rFonts w:ascii="Times New Roman" w:eastAsia="Times New Roman" w:hAnsi="Times New Roman" w:cs="Times New Roman"/>
-        </w:rPr>
-        <w:t>projectOverview.title</w:t>
-      </w:r>
-      <w:proofErr w:type="spellEnd"/>
-      <w:r>
-        <w:rPr>
-          <w:rFonts w:ascii="Times New Roman" w:eastAsia="Times New Roman" w:hAnsi="Times New Roman" w:cs="Times New Roman"/>
-        </w:rPr>
-        <w:t>}</w:t>
+        <w:t>{projectOverview.title}</w:t>
       </w:r>
     </w:p>
     <w:p>
@@ -198,21 +160,7 @@
         <w:rPr>
           <w:rFonts w:ascii="Times New Roman" w:eastAsia="Times New Roman" w:hAnsi="Times New Roman" w:cs="Times New Roman"/>
         </w:rPr>
-        <w:t>{</w:t>
-      </w:r>
-      <w:proofErr w:type="spellStart"/>
-      <w:r>
-        <w:rPr>
-          <w:rFonts w:ascii="Times New Roman" w:eastAsia="Times New Roman" w:hAnsi="Times New Roman" w:cs="Times New Roman"/>
-        </w:rPr>
-        <w:t>projectOverview.scope</w:t>
-      </w:r>
-      <w:proofErr w:type="spellEnd"/>
-      <w:r>
-        <w:rPr>
-          <w:rFonts w:ascii="Times New Roman" w:eastAsia="Times New Roman" w:hAnsi="Times New Roman" w:cs="Times New Roman"/>
-        </w:rPr>
-        <w:t>}</w:t>
+        <w:t>{projectOverview.scope}</w:t>
       </w:r>
     </w:p>
     <w:p>
@@ -261,21 +209,7 @@
         <w:rPr>
           <w:rFonts w:ascii="Times New Roman" w:eastAsia="Times New Roman" w:hAnsi="Times New Roman" w:cs="Times New Roman"/>
         </w:rPr>
-        <w:t>{</w:t>
-      </w:r>
-      <w:proofErr w:type="spellStart"/>
-      <w:r>
-        <w:rPr>
-          <w:rFonts w:ascii="Times New Roman" w:eastAsia="Times New Roman" w:hAnsi="Times New Roman" w:cs="Times New Roman"/>
-        </w:rPr>
-        <w:t>organization.agency</w:t>
-      </w:r>
-      <w:proofErr w:type="spellEnd"/>
-      <w:r>
-        <w:rPr>
-          <w:rFonts w:ascii="Times New Roman" w:eastAsia="Times New Roman" w:hAnsi="Times New Roman" w:cs="Times New Roman"/>
-        </w:rPr>
-        <w:t>}</w:t>
+        <w:t>{organization.agency}</w:t>
       </w:r>
     </w:p>
     <w:p>
@@ -351,7 +285,13 @@
         <w:rPr>
           <w:rFonts w:ascii="Times New Roman" w:eastAsia="Times New Roman" w:hAnsi="Times New Roman" w:cs="Times New Roman"/>
         </w:rPr>
-        <w:t>4. Task Order Contracting Officer Representative (TO COR) nominee.</w:t>
+        <w:t xml:space="preserve">4. Task Order Contracting Officer </w:t>
+      </w:r>
+      <w:r>
+        <w:rPr>
+          <w:rFonts w:ascii="Times New Roman" w:eastAsia="Times New Roman" w:hAnsi="Times New Roman" w:cs="Times New Roman"/>
+        </w:rPr>
+        <w:t>Representative (TO COR) nominee.</w:t>
       </w:r>
     </w:p>
     <w:p>
@@ -396,34 +336,339 @@
         <w:rPr>
           <w:rFonts w:ascii="Times New Roman" w:eastAsia="Times New Roman" w:hAnsi="Times New Roman" w:cs="Times New Roman"/>
         </w:rPr>
+        <w:t xml:space="preserve"> {contacts.cor.email}</w:t>
+      </w:r>
+    </w:p>
+    <w:p>
+      <w:pPr>
+        <w:rPr>
+          <w:rFonts w:ascii="Times New Roman" w:eastAsia="Times New Roman" w:hAnsi="Times New Roman" w:cs="Times New Roman"/>
+        </w:rPr>
+      </w:pPr>
+      <w:r>
+        <w:rPr>
+          <w:rFonts w:ascii="Times New Roman" w:eastAsia="Times New Roman" w:hAnsi="Times New Roman" w:cs="Times New Roman"/>
+        </w:rPr>
+        <w:t>Phone Number:</w:t>
+      </w:r>
+      <w:r>
+        <w:rPr>
+          <w:rFonts w:ascii="Times New Roman" w:eastAsia="Times New Roman" w:hAnsi="Times New Roman" w:cs="Times New Roman"/>
+        </w:rPr>
+        <w:t xml:space="preserve"> {contacts.cor.phoneNumber}</w:t>
+      </w:r>
+    </w:p>
+    <w:p>
+      <w:pPr>
+        <w:rPr>
+          <w:rFonts w:ascii="Times New Roman" w:eastAsia="Times New Roman" w:hAnsi="Times New Roman" w:cs="Times New Roman"/>
+        </w:rPr>
+      </w:pPr>
+      <w:r>
+        <w:rPr>
+          <w:rFonts w:ascii="Times New Roman" w:eastAsia="Times New Roman" w:hAnsi="Times New Roman" w:cs="Times New Roman"/>
+        </w:rPr>
+        <w:t>Department of Defense Activity Address Code (DoDAAC)</w:t>
+      </w:r>
+      <w:r>
+        <w:rPr>
+          <w:rFonts w:ascii="Times New Roman" w:eastAsia="Times New Roman" w:hAnsi="Times New Roman" w:cs="Times New Roman"/>
+        </w:rPr>
+        <w:t>: {contacts.cor.dodaac}</w:t>
+      </w:r>
+    </w:p>
+    <w:p>
+      <w:pPr>
+        <w:rPr>
+          <w:rFonts w:ascii="Times New Roman" w:eastAsia="Times New Roman" w:hAnsi="Times New Roman" w:cs="Times New Roman"/>
+        </w:rPr>
+      </w:pPr>
+    </w:p>
+    <w:p>
+      <w:pPr>
+        <w:rPr>
+          <w:rFonts w:ascii="Times New Roman" w:eastAsia="Times New Roman" w:hAnsi="Times New Roman" w:cs="Times New Roman"/>
+        </w:rPr>
+      </w:pPr>
+      <w:r>
+        <w:rPr>
+          <w:rFonts w:ascii="Times New Roman" w:eastAsia="Times New Roman" w:hAnsi="Times New Roman" w:cs="Times New Roman"/>
+        </w:rPr>
+        <w:t>{IF contacts.acor}</w:t>
+      </w:r>
+    </w:p>
+    <w:p>
+      <w:pPr>
+        <w:rPr>
+          <w:rFonts w:ascii="Times New Roman" w:eastAsia="Times New Roman" w:hAnsi="Times New Roman" w:cs="Times New Roman"/>
+          <w:shd w:val="pct15" w:color="auto" w:fill="FFFFFF"/>
+        </w:rPr>
+      </w:pPr>
+      <w:r>
+        <w:rPr>
+          <w:rFonts w:ascii="Times New Roman" w:eastAsia="Times New Roman" w:hAnsi="Times New Roman" w:cs="Times New Roman"/>
+        </w:rPr>
+        <w:t>Alternate TO COR nominee.</w:t>
+      </w:r>
+    </w:p>
+    <w:p>
+      <w:pPr>
+        <w:rPr>
+          <w:rFonts w:ascii="Times New Roman" w:eastAsia="Times New Roman" w:hAnsi="Times New Roman" w:cs="Times New Roman"/>
+        </w:rPr>
+      </w:pPr>
+      <w:r>
+        <w:rPr>
+          <w:rFonts w:ascii="Times New Roman" w:eastAsia="Times New Roman" w:hAnsi="Times New Roman" w:cs="Times New Roman"/>
+        </w:rPr>
+        <w:t>Name: {contacts.acor.name}</w:t>
+      </w:r>
+    </w:p>
+    <w:p>
+      <w:pPr>
+        <w:rPr>
+          <w:rFonts w:ascii="Times New Roman" w:eastAsia="Times New Roman" w:hAnsi="Times New Roman" w:cs="Times New Roman"/>
+        </w:rPr>
+      </w:pPr>
+      <w:r>
+        <w:rPr>
+          <w:rFonts w:ascii="Times New Roman" w:eastAsia="Times New Roman" w:hAnsi="Times New Roman" w:cs="Times New Roman"/>
+        </w:rPr>
+        <w:t>Email: {contacts.acor.email}</w:t>
+      </w:r>
+    </w:p>
+    <w:p>
+      <w:pPr>
+        <w:rPr>
+          <w:rFonts w:ascii="Times New Roman" w:eastAsia="Times New Roman" w:hAnsi="Times New Roman" w:cs="Times New Roman"/>
+        </w:rPr>
+      </w:pPr>
+      <w:r>
+        <w:rPr>
+          <w:rFonts w:ascii="Times New Roman" w:eastAsia="Times New Roman" w:hAnsi="Times New Roman" w:cs="Times New Roman"/>
+        </w:rPr>
+        <w:t>Phone Number: {contacts.acor.phoneNumber}</w:t>
+      </w:r>
+    </w:p>
+    <w:p>
+      <w:pPr>
+        <w:rPr>
+          <w:rFonts w:ascii="Times New Roman" w:eastAsia="Times New Roman" w:hAnsi="Times New Roman" w:cs="Times New Roman"/>
+        </w:rPr>
+      </w:pPr>
+      <w:r>
+        <w:rPr>
+          <w:rFonts w:ascii="Times New Roman" w:eastAsia="Times New Roman" w:hAnsi="Times New Roman" w:cs="Times New Roman"/>
+        </w:rPr>
+        <w:t>DoDAAC: {contacts.acor.dodaac}</w:t>
+      </w:r>
+    </w:p>
+    <w:p>
+      <w:pPr>
+        <w:rPr>
+          <w:rFonts w:ascii="Times New Roman" w:eastAsia="Times New Roman" w:hAnsi="Times New Roman" w:cs="Times New Roman"/>
+        </w:rPr>
+      </w:pPr>
+      <w:r>
+        <w:rPr>
+          <w:rFonts w:ascii="Times New Roman" w:eastAsia="Times New Roman" w:hAnsi="Times New Roman" w:cs="Times New Roman"/>
+        </w:rPr>
+        <w:t>{END-IF}</w:t>
+      </w:r>
+    </w:p>
+    <w:p>
+      <w:pPr>
+        <w:rPr>
+          <w:rFonts w:ascii="Times New Roman" w:eastAsia="Times New Roman" w:hAnsi="Times New Roman" w:cs="Times New Roman"/>
+        </w:rPr>
+      </w:pPr>
+    </w:p>
+    <w:p>
+      <w:pPr>
+        <w:rPr>
+          <w:rFonts w:ascii="Times New Roman" w:eastAsia="Times New Roman" w:hAnsi="Times New Roman" w:cs="Times New Roman"/>
+          <w:b/>
+        </w:rPr>
+      </w:pPr>
+      <w:r>
+        <w:rPr>
+          <w:rFonts w:ascii="Times New Roman" w:eastAsia="Times New Roman" w:hAnsi="Times New Roman" w:cs="Times New Roman"/>
+          <w:b/>
+        </w:rPr>
+        <w:t xml:space="preserve">PART II.  REQUIREMENT INFORMATION </w:t>
+      </w:r>
+    </w:p>
+    <w:p>
+      <w:pPr>
+        <w:rPr>
+          <w:rFonts w:ascii="Times New Roman" w:eastAsia="Times New Roman" w:hAnsi="Times New Roman" w:cs="Times New Roman"/>
+        </w:rPr>
+      </w:pPr>
+    </w:p>
+    <w:p>
+      <w:pPr>
+        <w:rPr>
+          <w:rFonts w:ascii="Times New Roman" w:eastAsia="Times New Roman" w:hAnsi="Times New Roman" w:cs="Times New Roman"/>
+        </w:rPr>
+      </w:pPr>
+      <w:r>
+        <w:rPr>
+          <w:rFonts w:ascii="Times New Roman" w:eastAsia="Times New Roman" w:hAnsi="Times New Roman" w:cs="Times New Roman"/>
+        </w:rPr>
+        <w:t>1. Do you have a current contract for the same effort:</w:t>
+      </w:r>
+    </w:p>
+    <w:p>
+      <w:pPr>
+        <w:ind w:firstLine="720"/>
+        <w:rPr>
+          <w:rFonts w:ascii="Times New Roman" w:eastAsia="Times New Roman" w:hAnsi="Times New Roman" w:cs="Times New Roman"/>
+        </w:rPr>
+      </w:pPr>
+      <w:r>
+        <w:rPr>
+          <w:rFonts w:ascii="Times New Roman" w:eastAsia="Times New Roman" w:hAnsi="Times New Roman" w:cs="Times New Roman"/>
+        </w:rPr>
+        <w:t>{currentContract</w:t>
+      </w:r>
+      <w:r>
+        <w:rPr>
+          <w:rFonts w:ascii="Times New Roman" w:eastAsia="Times New Roman" w:hAnsi="Times New Roman" w:cs="Times New Roman"/>
+        </w:rPr>
+        <w:t>[0]</w:t>
+      </w:r>
+      <w:r>
+        <w:rPr>
+          <w:rFonts w:ascii="Times New Roman" w:eastAsia="Times New Roman" w:hAnsi="Times New Roman" w:cs="Times New Roman"/>
+        </w:rPr>
+        <w:t xml:space="preserve">.exists ? </w:t>
+      </w:r>
+      <w:r>
+        <w:rPr>
+          <w:rFonts w:ascii="Times New Roman" w:eastAsia="Times New Roman" w:hAnsi="Times New Roman" w:cs="Times New Roman"/>
+        </w:rPr>
+        <w:t>`</w:t>
+      </w:r>
+      <w:r>
+        <w:rPr>
+          <w:rFonts w:ascii="Times New Roman" w:eastAsia="Times New Roman" w:hAnsi="Times New Roman" w:cs="Times New Roman"/>
+        </w:rPr>
+        <w:t>Yes</w:t>
+      </w:r>
+      <w:r>
+        <w:rPr>
+          <w:rFonts w:ascii="Times New Roman" w:eastAsia="Times New Roman" w:hAnsi="Times New Roman" w:cs="Times New Roman"/>
+        </w:rPr>
+        <w:t>`</w:t>
+      </w:r>
+      <w:r>
+        <w:rPr>
+          <w:rFonts w:ascii="Times New Roman" w:eastAsia="Times New Roman" w:hAnsi="Times New Roman" w:cs="Times New Roman"/>
+        </w:rPr>
+        <w:t xml:space="preserve"> :</w:t>
+      </w:r>
+      <w:r>
+        <w:rPr>
+          <w:rFonts w:ascii="Times New Roman" w:eastAsia="Times New Roman" w:hAnsi="Times New Roman" w:cs="Times New Roman"/>
+        </w:rPr>
+        <w:t xml:space="preserve"> `</w:t>
+      </w:r>
+      <w:r>
+        <w:rPr>
+          <w:rFonts w:ascii="Times New Roman" w:eastAsia="Times New Roman" w:hAnsi="Times New Roman" w:cs="Times New Roman"/>
+        </w:rPr>
+        <w:t xml:space="preserve"> No</w:t>
+      </w:r>
+      <w:r>
+        <w:rPr>
+          <w:rFonts w:ascii="Times New Roman" w:eastAsia="Times New Roman" w:hAnsi="Times New Roman" w:cs="Times New Roman"/>
+        </w:rPr>
+        <w:t>`</w:t>
+      </w:r>
+      <w:r>
+        <w:rPr>
+          <w:rFonts w:ascii="Times New Roman" w:eastAsia="Times New Roman" w:hAnsi="Times New Roman" w:cs="Times New Roman"/>
+        </w:rPr>
+        <w:t>}</w:t>
+      </w:r>
+    </w:p>
+    <w:p>
+      <w:pPr>
+        <w:rPr>
+          <w:rFonts w:ascii="Times New Roman" w:eastAsia="Times New Roman" w:hAnsi="Times New Roman" w:cs="Times New Roman"/>
+        </w:rPr>
+      </w:pPr>
+    </w:p>
+    <w:p>
+      <w:pPr>
+        <w:rPr>
+          <w:rFonts w:ascii="Times New Roman" w:eastAsia="Times New Roman" w:hAnsi="Times New Roman" w:cs="Times New Roman"/>
+        </w:rPr>
+      </w:pPr>
+      <w:r>
+        <w:rPr>
+          <w:rFonts w:ascii="Times New Roman" w:eastAsia="Times New Roman" w:hAnsi="Times New Roman" w:cs="Times New Roman"/>
+        </w:rPr>
+        <w:t>{FOR cc in currentContract}</w:t>
+      </w:r>
+    </w:p>
+    <w:p>
+      <w:pPr>
+        <w:rPr>
+          <w:rFonts w:ascii="Times New Roman" w:eastAsia="Times New Roman" w:hAnsi="Times New Roman" w:cs="Times New Roman"/>
+          <w:i/>
+          <w:iCs/>
+        </w:rPr>
+      </w:pPr>
+      <w:r>
+        <w:rPr>
+          <w:rFonts w:ascii="Times New Roman" w:eastAsia="Times New Roman" w:hAnsi="Times New Roman" w:cs="Times New Roman"/>
+        </w:rPr>
+        <w:t>{IF currentContract.exists}</w:t>
+      </w:r>
+    </w:p>
+    <w:p>
+      <w:pPr>
+        <w:rPr>
+          <w:rFonts w:ascii="Times New Roman" w:eastAsia="Times New Roman" w:hAnsi="Times New Roman" w:cs="Times New Roman"/>
+        </w:rPr>
+      </w:pPr>
+      <w:r>
+        <w:rPr>
+          <w:rFonts w:ascii="Times New Roman" w:eastAsia="Times New Roman" w:hAnsi="Times New Roman" w:cs="Times New Roman"/>
+        </w:rPr>
+        <w:t>Incumbent Contractor Name:</w:t>
+      </w:r>
+      <w:r>
+        <w:rPr>
+          <w:rFonts w:ascii="Times New Roman" w:eastAsia="Times New Roman" w:hAnsi="Times New Roman" w:cs="Times New Roman"/>
+        </w:rPr>
         <w:t xml:space="preserve"> {</w:t>
       </w:r>
-      <w:proofErr w:type="spellStart"/>
-      <w:r>
-        <w:rPr>
-          <w:rFonts w:ascii="Times New Roman" w:eastAsia="Times New Roman" w:hAnsi="Times New Roman" w:cs="Times New Roman"/>
-        </w:rPr>
-        <w:t>contacts.cor.email</w:t>
-      </w:r>
-      <w:proofErr w:type="spellEnd"/>
-      <w:r>
-        <w:rPr>
-          <w:rFonts w:ascii="Times New Roman" w:eastAsia="Times New Roman" w:hAnsi="Times New Roman" w:cs="Times New Roman"/>
-        </w:rPr>
-        <w:t>}</w:t>
-      </w:r>
-    </w:p>
-    <w:p>
-      <w:pPr>
-        <w:rPr>
-          <w:rFonts w:ascii="Times New Roman" w:eastAsia="Times New Roman" w:hAnsi="Times New Roman" w:cs="Times New Roman"/>
-        </w:rPr>
-      </w:pPr>
-      <w:r>
-        <w:rPr>
-          <w:rFonts w:ascii="Times New Roman" w:eastAsia="Times New Roman" w:hAnsi="Times New Roman" w:cs="Times New Roman"/>
-        </w:rPr>
-        <w:t>Phone Number:</w:t>
+      <w:r>
+        <w:rPr>
+          <w:rFonts w:ascii="Times New Roman" w:eastAsia="Times New Roman" w:hAnsi="Times New Roman" w:cs="Times New Roman"/>
+        </w:rPr>
+        <w:t>$cc</w:t>
+      </w:r>
+      <w:r>
+        <w:rPr>
+          <w:rFonts w:ascii="Times New Roman" w:eastAsia="Times New Roman" w:hAnsi="Times New Roman" w:cs="Times New Roman"/>
+        </w:rPr>
+        <w:t>.incumbentContractorName}</w:t>
+      </w:r>
+    </w:p>
+    <w:p>
+      <w:pPr>
+        <w:rPr>
+          <w:rFonts w:ascii="Times New Roman" w:eastAsia="Times New Roman" w:hAnsi="Times New Roman" w:cs="Times New Roman"/>
+        </w:rPr>
+      </w:pPr>
+      <w:r>
+        <w:rPr>
+          <w:rFonts w:ascii="Times New Roman" w:eastAsia="Times New Roman" w:hAnsi="Times New Roman" w:cs="Times New Roman"/>
+        </w:rPr>
+        <w:t>Contract Number:</w:t>
       </w:r>
       <w:r>
         <w:rPr>
@@ -431,396 +676,30 @@
         </w:rPr>
         <w:t xml:space="preserve"> {</w:t>
       </w:r>
-      <w:proofErr w:type="spellStart"/>
-      <w:r>
-        <w:rPr>
-          <w:rFonts w:ascii="Times New Roman" w:eastAsia="Times New Roman" w:hAnsi="Times New Roman" w:cs="Times New Roman"/>
-        </w:rPr>
-        <w:t>contacts.cor.phoneNumber</w:t>
-      </w:r>
-      <w:proofErr w:type="spellEnd"/>
-      <w:r>
-        <w:rPr>
-          <w:rFonts w:ascii="Times New Roman" w:eastAsia="Times New Roman" w:hAnsi="Times New Roman" w:cs="Times New Roman"/>
-        </w:rPr>
-        <w:t>}</w:t>
-      </w:r>
-    </w:p>
-    <w:p>
-      <w:pPr>
-        <w:rPr>
-          <w:rFonts w:ascii="Times New Roman" w:eastAsia="Times New Roman" w:hAnsi="Times New Roman" w:cs="Times New Roman"/>
-        </w:rPr>
-      </w:pPr>
-      <w:r>
-        <w:rPr>
-          <w:rFonts w:ascii="Times New Roman" w:eastAsia="Times New Roman" w:hAnsi="Times New Roman" w:cs="Times New Roman"/>
-        </w:rPr>
-        <w:t>Department of Defense Activity Address Code (</w:t>
-      </w:r>
-      <w:proofErr w:type="spellStart"/>
-      <w:r>
-        <w:rPr>
-          <w:rFonts w:ascii="Times New Roman" w:eastAsia="Times New Roman" w:hAnsi="Times New Roman" w:cs="Times New Roman"/>
-        </w:rPr>
-        <w:t>DoDAAC</w:t>
-      </w:r>
-      <w:proofErr w:type="spellEnd"/>
-      <w:r>
-        <w:rPr>
-          <w:rFonts w:ascii="Times New Roman" w:eastAsia="Times New Roman" w:hAnsi="Times New Roman" w:cs="Times New Roman"/>
-        </w:rPr>
-        <w:t>)</w:t>
-      </w:r>
-      <w:r>
-        <w:rPr>
-          <w:rFonts w:ascii="Times New Roman" w:eastAsia="Times New Roman" w:hAnsi="Times New Roman" w:cs="Times New Roman"/>
-        </w:rPr>
-        <w:t>: {</w:t>
-      </w:r>
-      <w:proofErr w:type="spellStart"/>
-      <w:r>
-        <w:rPr>
-          <w:rFonts w:ascii="Times New Roman" w:eastAsia="Times New Roman" w:hAnsi="Times New Roman" w:cs="Times New Roman"/>
-        </w:rPr>
-        <w:t>contacts.cor.dodaac</w:t>
-      </w:r>
-      <w:proofErr w:type="spellEnd"/>
-      <w:r>
-        <w:rPr>
-          <w:rFonts w:ascii="Times New Roman" w:eastAsia="Times New Roman" w:hAnsi="Times New Roman" w:cs="Times New Roman"/>
-        </w:rPr>
-        <w:t>}</w:t>
-      </w:r>
-    </w:p>
-    <w:p>
-      <w:pPr>
-        <w:rPr>
-          <w:rFonts w:ascii="Times New Roman" w:eastAsia="Times New Roman" w:hAnsi="Times New Roman" w:cs="Times New Roman"/>
-        </w:rPr>
-      </w:pPr>
-    </w:p>
-    <w:p>
-      <w:pPr>
-        <w:rPr>
-          <w:rFonts w:ascii="Times New Roman" w:eastAsia="Times New Roman" w:hAnsi="Times New Roman" w:cs="Times New Roman"/>
-        </w:rPr>
-      </w:pPr>
-      <w:r>
-        <w:rPr>
-          <w:rFonts w:ascii="Times New Roman" w:eastAsia="Times New Roman" w:hAnsi="Times New Roman" w:cs="Times New Roman"/>
-        </w:rPr>
-        <w:t xml:space="preserve">{IF </w:t>
-      </w:r>
-      <w:proofErr w:type="spellStart"/>
-      <w:r>
-        <w:rPr>
-          <w:rFonts w:ascii="Times New Roman" w:eastAsia="Times New Roman" w:hAnsi="Times New Roman" w:cs="Times New Roman"/>
-        </w:rPr>
-        <w:t>contacts.acor</w:t>
-      </w:r>
-      <w:proofErr w:type="spellEnd"/>
-      <w:r>
-        <w:rPr>
-          <w:rFonts w:ascii="Times New Roman" w:eastAsia="Times New Roman" w:hAnsi="Times New Roman" w:cs="Times New Roman"/>
-        </w:rPr>
-        <w:t>}</w:t>
-      </w:r>
-    </w:p>
-    <w:p>
-      <w:pPr>
-        <w:rPr>
-          <w:rFonts w:ascii="Times New Roman" w:eastAsia="Times New Roman" w:hAnsi="Times New Roman" w:cs="Times New Roman"/>
-          <w:shd w:val="pct15" w:color="auto" w:fill="FFFFFF"/>
-        </w:rPr>
-      </w:pPr>
-      <w:r>
-        <w:rPr>
-          <w:rFonts w:ascii="Times New Roman" w:eastAsia="Times New Roman" w:hAnsi="Times New Roman" w:cs="Times New Roman"/>
-        </w:rPr>
-        <w:t>Alternate TO COR nominee.</w:t>
-      </w:r>
-    </w:p>
-    <w:p>
-      <w:pPr>
-        <w:rPr>
-          <w:rFonts w:ascii="Times New Roman" w:eastAsia="Times New Roman" w:hAnsi="Times New Roman" w:cs="Times New Roman"/>
-        </w:rPr>
-      </w:pPr>
-      <w:r>
-        <w:rPr>
-          <w:rFonts w:ascii="Times New Roman" w:eastAsia="Times New Roman" w:hAnsi="Times New Roman" w:cs="Times New Roman"/>
-        </w:rPr>
-        <w:t>Name: {contacts.acor.name}</w:t>
-      </w:r>
-    </w:p>
-    <w:p>
-      <w:pPr>
-        <w:rPr>
-          <w:rFonts w:ascii="Times New Roman" w:eastAsia="Times New Roman" w:hAnsi="Times New Roman" w:cs="Times New Roman"/>
-        </w:rPr>
-      </w:pPr>
-      <w:r>
-        <w:rPr>
-          <w:rFonts w:ascii="Times New Roman" w:eastAsia="Times New Roman" w:hAnsi="Times New Roman" w:cs="Times New Roman"/>
-        </w:rPr>
-        <w:t>Email: {</w:t>
-      </w:r>
-      <w:proofErr w:type="spellStart"/>
-      <w:r>
-        <w:rPr>
-          <w:rFonts w:ascii="Times New Roman" w:eastAsia="Times New Roman" w:hAnsi="Times New Roman" w:cs="Times New Roman"/>
-        </w:rPr>
-        <w:t>contacts.acor.email</w:t>
-      </w:r>
-      <w:proofErr w:type="spellEnd"/>
-      <w:r>
-        <w:rPr>
-          <w:rFonts w:ascii="Times New Roman" w:eastAsia="Times New Roman" w:hAnsi="Times New Roman" w:cs="Times New Roman"/>
-        </w:rPr>
-        <w:t>}</w:t>
-      </w:r>
-    </w:p>
-    <w:p>
-      <w:pPr>
-        <w:rPr>
-          <w:rFonts w:ascii="Times New Roman" w:eastAsia="Times New Roman" w:hAnsi="Times New Roman" w:cs="Times New Roman"/>
-        </w:rPr>
-      </w:pPr>
-      <w:r>
-        <w:rPr>
-          <w:rFonts w:ascii="Times New Roman" w:eastAsia="Times New Roman" w:hAnsi="Times New Roman" w:cs="Times New Roman"/>
-        </w:rPr>
-        <w:t>Phone Number: {</w:t>
-      </w:r>
-      <w:proofErr w:type="spellStart"/>
-      <w:r>
-        <w:rPr>
-          <w:rFonts w:ascii="Times New Roman" w:eastAsia="Times New Roman" w:hAnsi="Times New Roman" w:cs="Times New Roman"/>
-        </w:rPr>
-        <w:t>contacts.acor.phoneNumber</w:t>
-      </w:r>
-      <w:proofErr w:type="spellEnd"/>
-      <w:r>
-        <w:rPr>
-          <w:rFonts w:ascii="Times New Roman" w:eastAsia="Times New Roman" w:hAnsi="Times New Roman" w:cs="Times New Roman"/>
-        </w:rPr>
-        <w:t>}</w:t>
-      </w:r>
-    </w:p>
-    <w:p>
-      <w:pPr>
-        <w:rPr>
-          <w:rFonts w:ascii="Times New Roman" w:eastAsia="Times New Roman" w:hAnsi="Times New Roman" w:cs="Times New Roman"/>
-        </w:rPr>
-      </w:pPr>
-      <w:proofErr w:type="spellStart"/>
-      <w:r>
-        <w:rPr>
-          <w:rFonts w:ascii="Times New Roman" w:eastAsia="Times New Roman" w:hAnsi="Times New Roman" w:cs="Times New Roman"/>
-        </w:rPr>
-        <w:t>DoDAAC</w:t>
-      </w:r>
-      <w:proofErr w:type="spellEnd"/>
-      <w:r>
-        <w:rPr>
-          <w:rFonts w:ascii="Times New Roman" w:eastAsia="Times New Roman" w:hAnsi="Times New Roman" w:cs="Times New Roman"/>
-        </w:rPr>
-        <w:t>: {</w:t>
-      </w:r>
-      <w:proofErr w:type="spellStart"/>
-      <w:r>
-        <w:rPr>
-          <w:rFonts w:ascii="Times New Roman" w:eastAsia="Times New Roman" w:hAnsi="Times New Roman" w:cs="Times New Roman"/>
-        </w:rPr>
-        <w:t>contacts.acor.dodaac</w:t>
-      </w:r>
-      <w:proofErr w:type="spellEnd"/>
-      <w:r>
-        <w:rPr>
-          <w:rFonts w:ascii="Times New Roman" w:eastAsia="Times New Roman" w:hAnsi="Times New Roman" w:cs="Times New Roman"/>
-        </w:rPr>
-        <w:t>}</w:t>
-      </w:r>
-    </w:p>
-    <w:p>
-      <w:pPr>
-        <w:rPr>
-          <w:rFonts w:ascii="Times New Roman" w:eastAsia="Times New Roman" w:hAnsi="Times New Roman" w:cs="Times New Roman"/>
-        </w:rPr>
-      </w:pPr>
-      <w:r>
-        <w:rPr>
-          <w:rFonts w:ascii="Times New Roman" w:eastAsia="Times New Roman" w:hAnsi="Times New Roman" w:cs="Times New Roman"/>
-        </w:rPr>
-        <w:t>{END-IF}</w:t>
-      </w:r>
-    </w:p>
-    <w:p>
-      <w:pPr>
-        <w:rPr>
-          <w:rFonts w:ascii="Times New Roman" w:eastAsia="Times New Roman" w:hAnsi="Times New Roman" w:cs="Times New Roman"/>
-        </w:rPr>
-      </w:pPr>
-    </w:p>
-    <w:p>
-      <w:pPr>
-        <w:rPr>
-          <w:rFonts w:ascii="Times New Roman" w:eastAsia="Times New Roman" w:hAnsi="Times New Roman" w:cs="Times New Roman"/>
-          <w:b/>
-        </w:rPr>
-      </w:pPr>
-      <w:r>
-        <w:rPr>
-          <w:rFonts w:ascii="Times New Roman" w:eastAsia="Times New Roman" w:hAnsi="Times New Roman" w:cs="Times New Roman"/>
-          <w:b/>
-        </w:rPr>
-        <w:t xml:space="preserve">PART II.  REQUIREMENT INFORMATION </w:t>
-      </w:r>
-    </w:p>
-    <w:p>
-      <w:pPr>
-        <w:rPr>
-          <w:rFonts w:ascii="Times New Roman" w:eastAsia="Times New Roman" w:hAnsi="Times New Roman" w:cs="Times New Roman"/>
-        </w:rPr>
-      </w:pPr>
-    </w:p>
-    <w:p>
-      <w:pPr>
-        <w:rPr>
-          <w:rFonts w:ascii="Times New Roman" w:eastAsia="Times New Roman" w:hAnsi="Times New Roman" w:cs="Times New Roman"/>
-        </w:rPr>
-      </w:pPr>
-      <w:r>
-        <w:rPr>
-          <w:rFonts w:ascii="Times New Roman" w:eastAsia="Times New Roman" w:hAnsi="Times New Roman" w:cs="Times New Roman"/>
-        </w:rPr>
-        <w:t>1. Do you have a current contract for the same effort:</w:t>
-      </w:r>
-    </w:p>
-    <w:p>
-      <w:pPr>
-        <w:ind w:firstLine="720"/>
-        <w:rPr>
-          <w:rFonts w:ascii="Times New Roman" w:eastAsia="Times New Roman" w:hAnsi="Times New Roman" w:cs="Times New Roman"/>
-        </w:rPr>
-      </w:pPr>
-      <w:r>
-        <w:rPr>
-          <w:rFonts w:ascii="Times New Roman" w:eastAsia="Times New Roman" w:hAnsi="Times New Roman" w:cs="Times New Roman"/>
-        </w:rPr>
-        <w:t>{</w:t>
-      </w:r>
-      <w:proofErr w:type="spellStart"/>
-      <w:r>
-        <w:rPr>
-          <w:rFonts w:ascii="Times New Roman" w:eastAsia="Times New Roman" w:hAnsi="Times New Roman" w:cs="Times New Roman"/>
-        </w:rPr>
-        <w:t>currentContract.exists</w:t>
-      </w:r>
-      <w:proofErr w:type="spellEnd"/>
-      <w:r>
-        <w:rPr>
-          <w:rFonts w:ascii="Times New Roman" w:eastAsia="Times New Roman" w:hAnsi="Times New Roman" w:cs="Times New Roman"/>
-        </w:rPr>
-        <w:t xml:space="preserve"> ? </w:t>
-      </w:r>
-      <w:r>
-        <w:rPr>
-          <w:rFonts w:ascii="Times New Roman" w:eastAsia="Times New Roman" w:hAnsi="Times New Roman" w:cs="Times New Roman"/>
-        </w:rPr>
-        <w:t>`</w:t>
-      </w:r>
-      <w:r>
-        <w:rPr>
-          <w:rFonts w:ascii="Times New Roman" w:eastAsia="Times New Roman" w:hAnsi="Times New Roman" w:cs="Times New Roman"/>
-        </w:rPr>
-        <w:t>Yes</w:t>
-      </w:r>
-      <w:r>
-        <w:rPr>
-          <w:rFonts w:ascii="Times New Roman" w:eastAsia="Times New Roman" w:hAnsi="Times New Roman" w:cs="Times New Roman"/>
-        </w:rPr>
-        <w:t>`</w:t>
-      </w:r>
-      <w:r>
-        <w:rPr>
-          <w:rFonts w:ascii="Times New Roman" w:eastAsia="Times New Roman" w:hAnsi="Times New Roman" w:cs="Times New Roman"/>
-        </w:rPr>
-        <w:t xml:space="preserve"> :</w:t>
-      </w:r>
-      <w:r>
-        <w:rPr>
-          <w:rFonts w:ascii="Times New Roman" w:eastAsia="Times New Roman" w:hAnsi="Times New Roman" w:cs="Times New Roman"/>
-        </w:rPr>
-        <w:t xml:space="preserve"> `</w:t>
-      </w:r>
-      <w:r>
-        <w:rPr>
-          <w:rFonts w:ascii="Times New Roman" w:eastAsia="Times New Roman" w:hAnsi="Times New Roman" w:cs="Times New Roman"/>
-        </w:rPr>
-        <w:t xml:space="preserve"> No</w:t>
-      </w:r>
-      <w:r>
-        <w:rPr>
-          <w:rFonts w:ascii="Times New Roman" w:eastAsia="Times New Roman" w:hAnsi="Times New Roman" w:cs="Times New Roman"/>
-        </w:rPr>
-        <w:t>`</w:t>
-      </w:r>
-      <w:r>
-        <w:rPr>
-          <w:rFonts w:ascii="Times New Roman" w:eastAsia="Times New Roman" w:hAnsi="Times New Roman" w:cs="Times New Roman"/>
-        </w:rPr>
-        <w:t>}</w:t>
-      </w:r>
-    </w:p>
-    <w:p>
-      <w:pPr>
-        <w:rPr>
-          <w:rFonts w:ascii="Times New Roman" w:eastAsia="Times New Roman" w:hAnsi="Times New Roman" w:cs="Times New Roman"/>
-        </w:rPr>
-      </w:pPr>
-    </w:p>
-    <w:p>
-      <w:pPr>
-        <w:rPr>
-          <w:rFonts w:ascii="Times New Roman" w:eastAsia="Times New Roman" w:hAnsi="Times New Roman" w:cs="Times New Roman"/>
-          <w:i/>
-          <w:iCs/>
-        </w:rPr>
-      </w:pPr>
-      <w:r>
-        <w:rPr>
-          <w:rFonts w:ascii="Times New Roman" w:eastAsia="Times New Roman" w:hAnsi="Times New Roman" w:cs="Times New Roman"/>
-        </w:rPr>
-        <w:t xml:space="preserve">{IF </w:t>
-      </w:r>
-      <w:proofErr w:type="spellStart"/>
-      <w:r>
-        <w:rPr>
-          <w:rFonts w:ascii="Times New Roman" w:eastAsia="Times New Roman" w:hAnsi="Times New Roman" w:cs="Times New Roman"/>
-        </w:rPr>
-        <w:t>currentContract.exists</w:t>
-      </w:r>
-      <w:proofErr w:type="spellEnd"/>
-      <w:r>
-        <w:rPr>
-          <w:rFonts w:ascii="Times New Roman" w:eastAsia="Times New Roman" w:hAnsi="Times New Roman" w:cs="Times New Roman"/>
-        </w:rPr>
-        <w:t>}</w:t>
-      </w:r>
-    </w:p>
-    <w:p>
-      <w:pPr>
-        <w:rPr>
-          <w:rFonts w:ascii="Times New Roman" w:eastAsia="Times New Roman" w:hAnsi="Times New Roman" w:cs="Times New Roman"/>
-        </w:rPr>
-      </w:pPr>
-      <w:r>
-        <w:rPr>
-          <w:rFonts w:ascii="Times New Roman" w:eastAsia="Times New Roman" w:hAnsi="Times New Roman" w:cs="Times New Roman"/>
-        </w:rPr>
-        <w:t>Incumbent Contractor Name:</w:t>
+      <w:r>
+        <w:rPr>
+          <w:rFonts w:ascii="Times New Roman" w:eastAsia="Times New Roman" w:hAnsi="Times New Roman" w:cs="Times New Roman"/>
+        </w:rPr>
+        <w:t>$cc</w:t>
+      </w:r>
+      <w:r>
+        <w:rPr>
+          <w:rFonts w:ascii="Times New Roman" w:eastAsia="Times New Roman" w:hAnsi="Times New Roman" w:cs="Times New Roman"/>
+        </w:rPr>
+        <w:t>.contractNumber}</w:t>
+      </w:r>
+    </w:p>
+    <w:p>
+      <w:pPr>
+        <w:rPr>
+          <w:rFonts w:ascii="Times New Roman" w:eastAsia="Times New Roman" w:hAnsi="Times New Roman" w:cs="Times New Roman"/>
+        </w:rPr>
+      </w:pPr>
+      <w:r>
+        <w:rPr>
+          <w:rFonts w:ascii="Times New Roman" w:eastAsia="Times New Roman" w:hAnsi="Times New Roman" w:cs="Times New Roman"/>
+        </w:rPr>
+        <w:t>Task Order Number:</w:t>
       </w:r>
       <w:r>
         <w:rPr>
@@ -828,85 +707,17 @@
         </w:rPr>
         <w:t xml:space="preserve"> {</w:t>
       </w:r>
-      <w:proofErr w:type="spellStart"/>
-      <w:r>
-        <w:rPr>
-          <w:rFonts w:ascii="Times New Roman" w:eastAsia="Times New Roman" w:hAnsi="Times New Roman" w:cs="Times New Roman"/>
-        </w:rPr>
-        <w:t>currentContract.incumbentContractorName</w:t>
-      </w:r>
-      <w:proofErr w:type="spellEnd"/>
-      <w:r>
-        <w:rPr>
-          <w:rFonts w:ascii="Times New Roman" w:eastAsia="Times New Roman" w:hAnsi="Times New Roman" w:cs="Times New Roman"/>
-        </w:rPr>
-        <w:t>}</w:t>
-      </w:r>
-    </w:p>
-    <w:p>
-      <w:pPr>
-        <w:rPr>
-          <w:rFonts w:ascii="Times New Roman" w:eastAsia="Times New Roman" w:hAnsi="Times New Roman" w:cs="Times New Roman"/>
-        </w:rPr>
-      </w:pPr>
-      <w:r>
-        <w:rPr>
-          <w:rFonts w:ascii="Times New Roman" w:eastAsia="Times New Roman" w:hAnsi="Times New Roman" w:cs="Times New Roman"/>
-        </w:rPr>
-        <w:t>Contract Number:</w:t>
-      </w:r>
-      <w:r>
-        <w:rPr>
-          <w:rFonts w:ascii="Times New Roman" w:eastAsia="Times New Roman" w:hAnsi="Times New Roman" w:cs="Times New Roman"/>
-        </w:rPr>
-        <w:t xml:space="preserve"> {</w:t>
-      </w:r>
-      <w:proofErr w:type="spellStart"/>
-      <w:r>
-        <w:rPr>
-          <w:rFonts w:ascii="Times New Roman" w:eastAsia="Times New Roman" w:hAnsi="Times New Roman" w:cs="Times New Roman"/>
-        </w:rPr>
-        <w:t>currentContract.contractNumber</w:t>
-      </w:r>
-      <w:proofErr w:type="spellEnd"/>
-      <w:r>
-        <w:rPr>
-          <w:rFonts w:ascii="Times New Roman" w:eastAsia="Times New Roman" w:hAnsi="Times New Roman" w:cs="Times New Roman"/>
-        </w:rPr>
-        <w:t>}</w:t>
-      </w:r>
-    </w:p>
-    <w:p>
-      <w:pPr>
-        <w:rPr>
-          <w:rFonts w:ascii="Times New Roman" w:eastAsia="Times New Roman" w:hAnsi="Times New Roman" w:cs="Times New Roman"/>
-        </w:rPr>
-      </w:pPr>
-      <w:r>
-        <w:rPr>
-          <w:rFonts w:ascii="Times New Roman" w:eastAsia="Times New Roman" w:hAnsi="Times New Roman" w:cs="Times New Roman"/>
-        </w:rPr>
-        <w:t>Task Order Number:</w:t>
-      </w:r>
-      <w:r>
-        <w:rPr>
-          <w:rFonts w:ascii="Times New Roman" w:eastAsia="Times New Roman" w:hAnsi="Times New Roman" w:cs="Times New Roman"/>
-        </w:rPr>
-        <w:t xml:space="preserve"> {</w:t>
-      </w:r>
-      <w:proofErr w:type="spellStart"/>
-      <w:r>
-        <w:rPr>
-          <w:rFonts w:ascii="Times New Roman" w:eastAsia="Times New Roman" w:hAnsi="Times New Roman" w:cs="Times New Roman"/>
-        </w:rPr>
-        <w:t>currentContract.taskOrderNumber</w:t>
-      </w:r>
-      <w:proofErr w:type="spellEnd"/>
-      <w:r>
-        <w:rPr>
-          <w:rFonts w:ascii="Times New Roman" w:eastAsia="Times New Roman" w:hAnsi="Times New Roman" w:cs="Times New Roman"/>
-        </w:rPr>
-        <w:t>}</w:t>
+      <w:r>
+        <w:rPr>
+          <w:rFonts w:ascii="Times New Roman" w:eastAsia="Times New Roman" w:hAnsi="Times New Roman" w:cs="Times New Roman"/>
+        </w:rPr>
+        <w:t>$cc</w:t>
+      </w:r>
+      <w:r>
+        <w:rPr>
+          <w:rFonts w:ascii="Times New Roman" w:eastAsia="Times New Roman" w:hAnsi="Times New Roman" w:cs="Times New Roman"/>
+        </w:rPr>
+        <w:t>.taskOrderNumber}</w:t>
       </w:r>
     </w:p>
     <w:p>
@@ -920,13 +731,20 @@
           <w:tag w:val="goog_rdk_0"/>
           <w:id w:val="1724948245"/>
         </w:sdtPr>
+        <w:sdtEndPr/>
         <w:sdtContent/>
       </w:sdt>
       <w:r>
         <w:rPr>
           <w:rFonts w:ascii="Times New Roman" w:eastAsia="Times New Roman" w:hAnsi="Times New Roman" w:cs="Times New Roman"/>
         </w:rPr>
-        <w:t>Contract/Task Order expiration date:</w:t>
+        <w:t>Contract/Task</w:t>
+      </w:r>
+      <w:r>
+        <w:rPr>
+          <w:rFonts w:ascii="Times New Roman" w:eastAsia="Times New Roman" w:hAnsi="Times New Roman" w:cs="Times New Roman"/>
+        </w:rPr>
+        <w:t xml:space="preserve"> Order expiration date:</w:t>
       </w:r>
       <w:r>
         <w:rPr>
@@ -934,19 +752,17 @@
         </w:rPr>
         <w:t xml:space="preserve"> {</w:t>
       </w:r>
-      <w:proofErr w:type="spellStart"/>
-      <w:r>
-        <w:rPr>
-          <w:rFonts w:ascii="Times New Roman" w:eastAsia="Times New Roman" w:hAnsi="Times New Roman" w:cs="Times New Roman"/>
-        </w:rPr>
-        <w:t>currentContract.contractExpiration</w:t>
-      </w:r>
-      <w:proofErr w:type="spellEnd"/>
-      <w:r>
-        <w:rPr>
-          <w:rFonts w:ascii="Times New Roman" w:eastAsia="Times New Roman" w:hAnsi="Times New Roman" w:cs="Times New Roman"/>
-        </w:rPr>
-        <w:t>}</w:t>
+      <w:r>
+        <w:rPr>
+          <w:rFonts w:ascii="Times New Roman" w:eastAsia="Times New Roman" w:hAnsi="Times New Roman" w:cs="Times New Roman"/>
+        </w:rPr>
+        <w:t>$cc</w:t>
+      </w:r>
+      <w:r>
+        <w:rPr>
+          <w:rFonts w:ascii="Times New Roman" w:eastAsia="Times New Roman" w:hAnsi="Times New Roman" w:cs="Times New Roman"/>
+        </w:rPr>
+        <w:t>.contractExpiration}</w:t>
       </w:r>
     </w:p>
     <w:p>
@@ -968,18 +784,30 @@
           <w:rFonts w:ascii="Times New Roman" w:eastAsia="Times New Roman" w:hAnsi="Times New Roman" w:cs="Times New Roman"/>
         </w:rPr>
       </w:pPr>
-    </w:p>
-    <w:p>
-      <w:pPr>
-        <w:rPr>
-          <w:rFonts w:ascii="Times New Roman" w:eastAsia="Times New Roman" w:hAnsi="Times New Roman" w:cs="Times New Roman"/>
-        </w:rPr>
-      </w:pPr>
-      <w:r>
-        <w:rPr>
-          <w:rFonts w:ascii="Times New Roman" w:eastAsia="Times New Roman" w:hAnsi="Times New Roman" w:cs="Times New Roman"/>
-        </w:rPr>
-        <w:lastRenderedPageBreak/>
+      <w:r>
+        <w:rPr>
+          <w:rFonts w:ascii="Times New Roman" w:eastAsia="Times New Roman" w:hAnsi="Times New Roman" w:cs="Times New Roman"/>
+        </w:rPr>
+        <w:t>{END-FOR cc}</w:t>
+      </w:r>
+    </w:p>
+    <w:p>
+      <w:pPr>
+        <w:rPr>
+          <w:rFonts w:ascii="Times New Roman" w:eastAsia="Times New Roman" w:hAnsi="Times New Roman" w:cs="Times New Roman"/>
+        </w:rPr>
+      </w:pPr>
+    </w:p>
+    <w:p>
+      <w:pPr>
+        <w:rPr>
+          <w:rFonts w:ascii="Times New Roman" w:eastAsia="Times New Roman" w:hAnsi="Times New Roman" w:cs="Times New Roman"/>
+        </w:rPr>
+      </w:pPr>
+      <w:r>
+        <w:rPr>
+          <w:rFonts w:ascii="Times New Roman" w:eastAsia="Times New Roman" w:hAnsi="Times New Roman" w:cs="Times New Roman"/>
+        </w:rPr>
         <w:t xml:space="preserve">2. Does your market research indicate an exception to the fair opportunity process (Federal Acquisition Regulation (FAR) 16.505(b)(2))? </w:t>
       </w:r>
     </w:p>
@@ -993,21 +821,7 @@
         <w:rPr>
           <w:rFonts w:ascii="Times New Roman" w:eastAsia="Times New Roman" w:hAnsi="Times New Roman" w:cs="Times New Roman"/>
         </w:rPr>
-        <w:t>{</w:t>
-      </w:r>
-      <w:proofErr w:type="spellStart"/>
-      <w:r>
-        <w:rPr>
-          <w:rFonts w:ascii="Times New Roman" w:eastAsia="Times New Roman" w:hAnsi="Times New Roman" w:cs="Times New Roman"/>
-        </w:rPr>
-        <w:t>exceptionToFairOpportunity.includes</w:t>
-      </w:r>
-      <w:proofErr w:type="spellEnd"/>
-      <w:r>
-        <w:rPr>
-          <w:rFonts w:ascii="Times New Roman" w:eastAsia="Times New Roman" w:hAnsi="Times New Roman" w:cs="Times New Roman"/>
-        </w:rPr>
-        <w:t>(</w:t>
+        <w:t>{exceptionToFairOpportunity.includes(</w:t>
       </w:r>
       <w:r>
         <w:rPr>
@@ -1077,21 +891,7 @@
         <w:rPr>
           <w:rFonts w:ascii="Times New Roman" w:eastAsia="Times New Roman" w:hAnsi="Times New Roman" w:cs="Times New Roman"/>
         </w:rPr>
-        <w:t>{</w:t>
-      </w:r>
-      <w:proofErr w:type="spellStart"/>
-      <w:r>
-        <w:rPr>
-          <w:rFonts w:ascii="Times New Roman" w:eastAsia="Times New Roman" w:hAnsi="Times New Roman" w:cs="Times New Roman"/>
-        </w:rPr>
-        <w:t>periodOfPerformance.recurringRequirement</w:t>
-      </w:r>
-      <w:proofErr w:type="spellEnd"/>
-      <w:r>
-        <w:rPr>
-          <w:rFonts w:ascii="Times New Roman" w:eastAsia="Times New Roman" w:hAnsi="Times New Roman" w:cs="Times New Roman"/>
-        </w:rPr>
-        <w:t xml:space="preserve"> ? `Yes` : `No`}</w:t>
+        <w:t>{periodOfPerformance.recurringRequirement ? `Yes` : `No`}</w:t>
       </w:r>
     </w:p>
     <w:p>
@@ -1118,190 +918,99 @@
           <w:tag w:val="goog_rdk_1"/>
           <w:id w:val="-1024941664"/>
         </w:sdtPr>
+        <w:sdtEndPr/>
         <w:sdtContent/>
       </w:sdt>
       <w:r>
         <w:rPr>
           <w:rFonts w:ascii="Times New Roman" w:eastAsia="Times New Roman" w:hAnsi="Times New Roman" w:cs="Times New Roman"/>
         </w:rPr>
-        <w:t>What is the requested Period of Performance (</w:t>
-      </w:r>
-      <w:proofErr w:type="spellStart"/>
-      <w:r>
-        <w:rPr>
-          <w:rFonts w:ascii="Times New Roman" w:eastAsia="Times New Roman" w:hAnsi="Times New Roman" w:cs="Times New Roman"/>
-        </w:rPr>
-        <w:t>PoP</w:t>
-      </w:r>
-      <w:proofErr w:type="spellEnd"/>
-      <w:r>
-        <w:rPr>
-          <w:rFonts w:ascii="Times New Roman" w:eastAsia="Times New Roman" w:hAnsi="Times New Roman" w:cs="Times New Roman"/>
-        </w:rPr>
-        <w:t>) of the requested task order?</w:t>
-      </w:r>
-    </w:p>
-    <w:p>
-      <w:pPr>
-        <w:rPr>
-          <w:rFonts w:ascii="Times New Roman" w:eastAsia="Times New Roman" w:hAnsi="Times New Roman" w:cs="Times New Roman"/>
-        </w:rPr>
-      </w:pPr>
-      <w:r>
-        <w:rPr>
-          <w:rFonts w:ascii="Times New Roman" w:eastAsia="Times New Roman" w:hAnsi="Times New Roman" w:cs="Times New Roman"/>
-        </w:rPr>
-        <w:t>{</w:t>
-      </w:r>
-      <w:proofErr w:type="spellStart"/>
-      <w:r>
-        <w:rPr>
-          <w:rFonts w:ascii="Times New Roman" w:eastAsia="Times New Roman" w:hAnsi="Times New Roman" w:cs="Times New Roman"/>
-        </w:rPr>
-        <w:t>popPeriods</w:t>
-      </w:r>
-      <w:proofErr w:type="spellEnd"/>
-      <w:r>
-        <w:rPr>
-          <w:rFonts w:ascii="Times New Roman" w:eastAsia="Times New Roman" w:hAnsi="Times New Roman" w:cs="Times New Roman"/>
-        </w:rPr>
-        <w:t>}</w:t>
-      </w:r>
-    </w:p>
-    <w:p>
-      <w:pPr>
-        <w:rPr>
-          <w:rFonts w:ascii="Times New Roman" w:eastAsia="Times New Roman" w:hAnsi="Times New Roman" w:cs="Times New Roman"/>
-        </w:rPr>
-      </w:pPr>
-    </w:p>
-    <w:p>
-      <w:pPr>
-        <w:rPr>
-          <w:rFonts w:ascii="Times New Roman" w:eastAsia="Times New Roman" w:hAnsi="Times New Roman" w:cs="Times New Roman"/>
-        </w:rPr>
-      </w:pPr>
-      <w:r>
-        <w:rPr>
-          <w:rFonts w:ascii="Times New Roman" w:eastAsia="Times New Roman" w:hAnsi="Times New Roman" w:cs="Times New Roman"/>
-        </w:rPr>
-        <w:t xml:space="preserve">Is there a REQUESTED </w:t>
-      </w:r>
-      <w:proofErr w:type="spellStart"/>
-      <w:r>
-        <w:rPr>
-          <w:rFonts w:ascii="Times New Roman" w:eastAsia="Times New Roman" w:hAnsi="Times New Roman" w:cs="Times New Roman"/>
-        </w:rPr>
-        <w:t>PoP</w:t>
-      </w:r>
-      <w:proofErr w:type="spellEnd"/>
-      <w:r>
-        <w:rPr>
-          <w:rFonts w:ascii="Times New Roman" w:eastAsia="Times New Roman" w:hAnsi="Times New Roman" w:cs="Times New Roman"/>
-        </w:rPr>
-        <w:t xml:space="preserve"> start date?</w:t>
-      </w:r>
-    </w:p>
-    <w:p>
-      <w:pPr>
-        <w:rPr>
-          <w:rFonts w:ascii="Times New Roman" w:eastAsia="Times New Roman" w:hAnsi="Times New Roman" w:cs="Times New Roman"/>
-        </w:rPr>
-      </w:pPr>
-      <w:r>
-        <w:rPr>
-          <w:rFonts w:ascii="Times New Roman" w:eastAsia="Times New Roman" w:hAnsi="Times New Roman" w:cs="Times New Roman"/>
-        </w:rPr>
-        <w:t>{</w:t>
-      </w:r>
-      <w:proofErr w:type="spellStart"/>
-      <w:r>
-        <w:rPr>
-          <w:rFonts w:ascii="Times New Roman" w:eastAsia="Times New Roman" w:hAnsi="Times New Roman" w:cs="Times New Roman"/>
-        </w:rPr>
-        <w:t>periodOfPerformance.popStartRequest</w:t>
-      </w:r>
-      <w:proofErr w:type="spellEnd"/>
-      <w:r>
-        <w:rPr>
-          <w:rFonts w:ascii="Times New Roman" w:eastAsia="Times New Roman" w:hAnsi="Times New Roman" w:cs="Times New Roman"/>
-        </w:rPr>
-        <w:t xml:space="preserve"> ? `Yes` : `No`}</w:t>
-      </w:r>
-    </w:p>
-    <w:p>
-      <w:pPr>
-        <w:rPr>
-          <w:rFonts w:ascii="Times New Roman" w:eastAsia="Times New Roman" w:hAnsi="Times New Roman" w:cs="Times New Roman"/>
-        </w:rPr>
-      </w:pPr>
-    </w:p>
-    <w:p>
-      <w:pPr>
-        <w:rPr>
-          <w:rFonts w:ascii="Times New Roman" w:eastAsia="Times New Roman" w:hAnsi="Times New Roman" w:cs="Times New Roman"/>
-        </w:rPr>
-      </w:pPr>
-      <w:r>
-        <w:rPr>
-          <w:rFonts w:ascii="Times New Roman" w:eastAsia="Times New Roman" w:hAnsi="Times New Roman" w:cs="Times New Roman"/>
-        </w:rPr>
-        <w:t xml:space="preserve">{IF </w:t>
-      </w:r>
-      <w:proofErr w:type="spellStart"/>
-      <w:r>
-        <w:rPr>
-          <w:rFonts w:ascii="Times New Roman" w:eastAsia="Times New Roman" w:hAnsi="Times New Roman" w:cs="Times New Roman"/>
-        </w:rPr>
-        <w:t>periodOfPerformance.popStartRequest</w:t>
-      </w:r>
-      <w:proofErr w:type="spellEnd"/>
-      <w:r>
-        <w:rPr>
-          <w:rFonts w:ascii="Times New Roman" w:eastAsia="Times New Roman" w:hAnsi="Times New Roman" w:cs="Times New Roman"/>
-        </w:rPr>
-        <w:t>}</w:t>
-      </w:r>
-    </w:p>
-    <w:p>
-      <w:pPr>
-        <w:rPr>
-          <w:rFonts w:ascii="Times New Roman" w:eastAsia="Times New Roman" w:hAnsi="Times New Roman" w:cs="Times New Roman"/>
-        </w:rPr>
-      </w:pPr>
-      <w:r>
-        <w:rPr>
-          <w:rFonts w:ascii="Times New Roman" w:eastAsia="Times New Roman" w:hAnsi="Times New Roman" w:cs="Times New Roman"/>
-        </w:rPr>
-        <w:t>{</w:t>
-      </w:r>
-      <w:proofErr w:type="spellStart"/>
-      <w:r>
-        <w:rPr>
-          <w:rFonts w:ascii="Times New Roman" w:eastAsia="Times New Roman" w:hAnsi="Times New Roman" w:cs="Times New Roman"/>
-        </w:rPr>
-        <w:t>periodOfPerformance.timeFrame</w:t>
-      </w:r>
-      <w:proofErr w:type="spellEnd"/>
-      <w:r>
-        <w:rPr>
-          <w:rFonts w:ascii="Times New Roman" w:eastAsia="Times New Roman" w:hAnsi="Times New Roman" w:cs="Times New Roman"/>
-        </w:rPr>
-        <w:t>}: {</w:t>
-      </w:r>
-      <w:proofErr w:type="spellStart"/>
-      <w:r>
-        <w:rPr>
-          <w:rFonts w:ascii="Times New Roman" w:eastAsia="Times New Roman" w:hAnsi="Times New Roman" w:cs="Times New Roman"/>
-        </w:rPr>
-        <w:t>periodOfPerformance.requestedPopStartDate</w:t>
-      </w:r>
-      <w:proofErr w:type="spellEnd"/>
-      <w:r>
-        <w:rPr>
-          <w:rFonts w:ascii="Times New Roman" w:eastAsia="Times New Roman" w:hAnsi="Times New Roman" w:cs="Times New Roman"/>
-        </w:rPr>
-        <w:t>}</w:t>
+        <w:t xml:space="preserve">What is the requested Period of Performance (PoP) of the </w:t>
+      </w:r>
+      <w:r>
+        <w:rPr>
+          <w:rFonts w:ascii="Times New Roman" w:eastAsia="Times New Roman" w:hAnsi="Times New Roman" w:cs="Times New Roman"/>
+        </w:rPr>
+        <w:t>requested task order?</w:t>
+      </w:r>
+    </w:p>
+    <w:p>
+      <w:pPr>
+        <w:rPr>
+          <w:rFonts w:ascii="Times New Roman" w:eastAsia="Times New Roman" w:hAnsi="Times New Roman" w:cs="Times New Roman"/>
+        </w:rPr>
+      </w:pPr>
+      <w:r>
+        <w:rPr>
+          <w:rFonts w:ascii="Times New Roman" w:eastAsia="Times New Roman" w:hAnsi="Times New Roman" w:cs="Times New Roman"/>
+        </w:rPr>
+        <w:t>{popPeriods}</w:t>
+      </w:r>
+    </w:p>
+    <w:p>
+      <w:pPr>
+        <w:rPr>
+          <w:rFonts w:ascii="Times New Roman" w:eastAsia="Times New Roman" w:hAnsi="Times New Roman" w:cs="Times New Roman"/>
+        </w:rPr>
+      </w:pPr>
+    </w:p>
+    <w:p>
+      <w:pPr>
+        <w:rPr>
+          <w:rFonts w:ascii="Times New Roman" w:eastAsia="Times New Roman" w:hAnsi="Times New Roman" w:cs="Times New Roman"/>
+        </w:rPr>
+      </w:pPr>
+      <w:r>
+        <w:rPr>
+          <w:rFonts w:ascii="Times New Roman" w:eastAsia="Times New Roman" w:hAnsi="Times New Roman" w:cs="Times New Roman"/>
+        </w:rPr>
+        <w:t>Is there a REQUESTED PoP start date?</w:t>
+      </w:r>
+    </w:p>
+    <w:p>
+      <w:pPr>
+        <w:rPr>
+          <w:rFonts w:ascii="Times New Roman" w:eastAsia="Times New Roman" w:hAnsi="Times New Roman" w:cs="Times New Roman"/>
+        </w:rPr>
+      </w:pPr>
+      <w:r>
+        <w:rPr>
+          <w:rFonts w:ascii="Times New Roman" w:eastAsia="Times New Roman" w:hAnsi="Times New Roman" w:cs="Times New Roman"/>
+        </w:rPr>
+        <w:t>{periodOfPerformance.popStartRequest ? `Yes` : `No`}</w:t>
+      </w:r>
+    </w:p>
+    <w:p>
+      <w:pPr>
+        <w:rPr>
+          <w:rFonts w:ascii="Times New Roman" w:eastAsia="Times New Roman" w:hAnsi="Times New Roman" w:cs="Times New Roman"/>
+        </w:rPr>
+      </w:pPr>
+    </w:p>
+    <w:p>
+      <w:pPr>
+        <w:rPr>
+          <w:rFonts w:ascii="Times New Roman" w:eastAsia="Times New Roman" w:hAnsi="Times New Roman" w:cs="Times New Roman"/>
+        </w:rPr>
+      </w:pPr>
+      <w:r>
+        <w:rPr>
+          <w:rFonts w:ascii="Times New Roman" w:eastAsia="Times New Roman" w:hAnsi="Times New Roman" w:cs="Times New Roman"/>
+        </w:rPr>
+        <w:t>{IF periodOfPerformance.popStartRequest}</w:t>
+      </w:r>
+    </w:p>
+    <w:p>
+      <w:pPr>
+        <w:rPr>
+          <w:rFonts w:ascii="Times New Roman" w:eastAsia="Times New Roman" w:hAnsi="Times New Roman" w:cs="Times New Roman"/>
+        </w:rPr>
+      </w:pPr>
+      <w:r>
+        <w:rPr>
+          <w:rFonts w:ascii="Times New Roman" w:eastAsia="Times New Roman" w:hAnsi="Times New Roman" w:cs="Times New Roman"/>
+        </w:rPr>
+        <w:t>{periodOfPerformance.timeFrame}: {periodOfPerformance.requestedPopStartDate}</w:t>
       </w:r>
     </w:p>
     <w:p>
@@ -1336,13 +1045,20 @@
         <w:rPr>
           <w:rFonts w:ascii="Times New Roman" w:eastAsia="Times New Roman" w:hAnsi="Times New Roman" w:cs="Times New Roman"/>
         </w:rPr>
-        <w:t xml:space="preserve">5.   </w:t>
+        <w:t>5</w:t>
+      </w:r>
+      <w:r>
+        <w:rPr>
+          <w:rFonts w:ascii="Times New Roman" w:eastAsia="Times New Roman" w:hAnsi="Times New Roman" w:cs="Times New Roman"/>
+        </w:rPr>
+        <w:t xml:space="preserve">.   </w:t>
       </w:r>
       <w:sdt>
         <w:sdtPr>
           <w:tag w:val="goog_rdk_2"/>
           <w:id w:val="2063675128"/>
         </w:sdtPr>
+        <w:sdtEndPr/>
         <w:sdtContent/>
       </w:sdt>
       <w:r>
@@ -1364,21 +1080,7 @@
           <w:rFonts w:ascii="Times New Roman" w:eastAsia="Times New Roman" w:hAnsi="Times New Roman" w:cs="Times New Roman"/>
         </w:rPr>
         <w:tab/>
-        <w:t xml:space="preserve">{IF </w:t>
-      </w:r>
-      <w:proofErr w:type="spellStart"/>
-      <w:r>
-        <w:rPr>
-          <w:rFonts w:ascii="Times New Roman" w:eastAsia="Times New Roman" w:hAnsi="Times New Roman" w:cs="Times New Roman"/>
-        </w:rPr>
-        <w:t>contractType.firmFixedPrice</w:t>
-      </w:r>
-      <w:proofErr w:type="spellEnd"/>
-      <w:r>
-        <w:rPr>
-          <w:rFonts w:ascii="Times New Roman" w:eastAsia="Times New Roman" w:hAnsi="Times New Roman" w:cs="Times New Roman"/>
-        </w:rPr>
-        <w:t>}</w:t>
+        <w:t>{IF contractType.firmFixedPrice}</w:t>
       </w:r>
     </w:p>
     <w:p>
@@ -1429,21 +1131,7 @@
           <w:rFonts w:ascii="Times New Roman" w:eastAsia="Times New Roman" w:hAnsi="Times New Roman" w:cs="Times New Roman"/>
         </w:rPr>
         <w:tab/>
-        <w:t xml:space="preserve">{IF </w:t>
-      </w:r>
-      <w:proofErr w:type="spellStart"/>
-      <w:r>
-        <w:rPr>
-          <w:rFonts w:ascii="Times New Roman" w:eastAsia="Times New Roman" w:hAnsi="Times New Roman" w:cs="Times New Roman"/>
-        </w:rPr>
-        <w:t>contractType.timeAndMaterials</w:t>
-      </w:r>
-      <w:proofErr w:type="spellEnd"/>
-      <w:r>
-        <w:rPr>
-          <w:rFonts w:ascii="Times New Roman" w:eastAsia="Times New Roman" w:hAnsi="Times New Roman" w:cs="Times New Roman"/>
-        </w:rPr>
-        <w:t>}</w:t>
+        <w:t>{IF contractType.timeAndMaterials}</w:t>
       </w:r>
     </w:p>
     <w:p>
@@ -1494,21 +1182,7 @@
           <w:rFonts w:ascii="Times New Roman" w:eastAsia="Times New Roman" w:hAnsi="Times New Roman" w:cs="Times New Roman"/>
         </w:rPr>
         <w:tab/>
-        <w:t>{</w:t>
-      </w:r>
-      <w:proofErr w:type="spellStart"/>
-      <w:r>
-        <w:rPr>
-          <w:rFonts w:ascii="Times New Roman" w:eastAsia="Times New Roman" w:hAnsi="Times New Roman" w:cs="Times New Roman"/>
-        </w:rPr>
-        <w:t>contractType.justification</w:t>
-      </w:r>
-      <w:proofErr w:type="spellEnd"/>
-      <w:r>
-        <w:rPr>
-          <w:rFonts w:ascii="Times New Roman" w:eastAsia="Times New Roman" w:hAnsi="Times New Roman" w:cs="Times New Roman"/>
-        </w:rPr>
-        <w:t>}</w:t>
+        <w:t>{contractType.justification}</w:t>
       </w:r>
     </w:p>
     <w:p>
@@ -1545,7 +1219,13 @@
         <w:rPr>
           <w:rFonts w:ascii="Times New Roman" w:eastAsia="Times New Roman" w:hAnsi="Times New Roman" w:cs="Times New Roman"/>
         </w:rPr>
-        <w:t xml:space="preserve">6. Business Associate Agreement (BAA). Does the contract action provide for definition of a Business Associate who may be involved in but not limited to design or development (in whole or in part) of the system, and/or for creating, receiving, transmitting, managing, and disposing of Protected Health Information (PHI)? </w:t>
+        <w:t>6. Business Associate Agreement (BAA). Does the contract action provide for definition of a Business Associate who may be involved in but not limited to design or development (in whole or in part) of the system, and/or for creating, receiving, transmitting</w:t>
+      </w:r>
+      <w:r>
+        <w:rPr>
+          <w:rFonts w:ascii="Times New Roman" w:eastAsia="Times New Roman" w:hAnsi="Times New Roman" w:cs="Times New Roman"/>
+        </w:rPr>
+        <w:t xml:space="preserve">, managing, and disposing of Protected Health Information (PHI)? </w:t>
       </w:r>
     </w:p>
     <w:p>
@@ -1572,21 +1252,7 @@
           <w:rFonts w:ascii="Times New Roman" w:eastAsia="Times New Roman" w:hAnsi="Times New Roman" w:cs="Times New Roman"/>
         </w:rPr>
         <w:tab/>
-        <w:t>{</w:t>
-      </w:r>
-      <w:proofErr w:type="spellStart"/>
-      <w:r>
-        <w:rPr>
-          <w:rFonts w:ascii="Times New Roman" w:eastAsia="Times New Roman" w:hAnsi="Times New Roman" w:cs="Times New Roman"/>
-        </w:rPr>
-        <w:t>sensitiveInformation.baaRequired</w:t>
-      </w:r>
-      <w:proofErr w:type="spellEnd"/>
-      <w:r>
-        <w:rPr>
-          <w:rFonts w:ascii="Times New Roman" w:eastAsia="Times New Roman" w:hAnsi="Times New Roman" w:cs="Times New Roman"/>
-        </w:rPr>
-        <w:t xml:space="preserve"> ?</w:t>
+        <w:t>{sensitiveInformation.baaRequired ?</w:t>
       </w:r>
     </w:p>
     <w:p>
@@ -1627,7 +1293,13 @@
         <w:rPr>
           <w:rFonts w:ascii="Times New Roman" w:eastAsia="Times New Roman" w:hAnsi="Times New Roman" w:cs="Times New Roman"/>
         </w:rPr>
-        <w:t>7. Public Disclosure of Information. Does your work statement (Description of Work) and/or DD254 contain information that, if released, would be harmful to the Government?</w:t>
+        <w:t>7. Public Disclosure of Information. Does your work statement (Description of Work) and/or DD254 contain information that, if released, woul</w:t>
+      </w:r>
+      <w:r>
+        <w:rPr>
+          <w:rFonts w:ascii="Times New Roman" w:eastAsia="Times New Roman" w:hAnsi="Times New Roman" w:cs="Times New Roman"/>
+        </w:rPr>
+        <w:t>d be harmful to the Government?</w:t>
       </w:r>
     </w:p>
     <w:p>
@@ -1648,21 +1320,7 @@
           <w:rFonts w:ascii="Times New Roman" w:eastAsia="Times New Roman" w:hAnsi="Times New Roman" w:cs="Times New Roman"/>
         </w:rPr>
         <w:tab/>
-        <w:t>{</w:t>
-      </w:r>
-      <w:proofErr w:type="spellStart"/>
-      <w:r>
-        <w:rPr>
-          <w:rFonts w:ascii="Times New Roman" w:eastAsia="Times New Roman" w:hAnsi="Times New Roman" w:cs="Times New Roman"/>
-        </w:rPr>
-        <w:t>sensitiveInformation.potentialToBeHarmful</w:t>
-      </w:r>
-      <w:proofErr w:type="spellEnd"/>
-      <w:r>
-        <w:rPr>
-          <w:rFonts w:ascii="Times New Roman" w:eastAsia="Times New Roman" w:hAnsi="Times New Roman" w:cs="Times New Roman"/>
-        </w:rPr>
-        <w:t xml:space="preserve"> ? `Yes, include the name and address of your FOIA coordinator below</w:t>
+        <w:t>{sensitiveInformation.potentialToBeHarmful ? `Yes, include the name and address of your FOIA coordinator below</w:t>
       </w:r>
       <w:r>
         <w:rPr>
@@ -1694,22 +1352,7 @@
         <w:rPr>
           <w:rFonts w:ascii="Times New Roman" w:eastAsia="Times New Roman" w:hAnsi="Times New Roman" w:cs="Times New Roman"/>
         </w:rPr>
-        <w:lastRenderedPageBreak/>
-        <w:t xml:space="preserve">{IF </w:t>
-      </w:r>
-      <w:proofErr w:type="spellStart"/>
-      <w:r>
-        <w:rPr>
-          <w:rFonts w:ascii="Times New Roman" w:eastAsia="Times New Roman" w:hAnsi="Times New Roman" w:cs="Times New Roman"/>
-        </w:rPr>
-        <w:t>sensitiveInformation.potentialToBeHarmful</w:t>
-      </w:r>
-      <w:proofErr w:type="spellEnd"/>
-      <w:r>
-        <w:rPr>
-          <w:rFonts w:ascii="Times New Roman" w:eastAsia="Times New Roman" w:hAnsi="Times New Roman" w:cs="Times New Roman"/>
-        </w:rPr>
-        <w:t>}</w:t>
+        <w:t>{IF sensitiveInformation.potentialToBeHarmful}</w:t>
       </w:r>
     </w:p>
     <w:p>
@@ -1745,21 +1388,7 @@
         <w:rPr>
           <w:rFonts w:ascii="Times New Roman" w:eastAsia="Times New Roman" w:hAnsi="Times New Roman" w:cs="Times New Roman"/>
         </w:rPr>
-        <w:t xml:space="preserve"> {</w:t>
-      </w:r>
-      <w:proofErr w:type="spellStart"/>
-      <w:r>
-        <w:rPr>
-          <w:rFonts w:ascii="Times New Roman" w:eastAsia="Times New Roman" w:hAnsi="Times New Roman" w:cs="Times New Roman"/>
-        </w:rPr>
-        <w:t>sensitiveInformation.foiaContact.fullName</w:t>
-      </w:r>
-      <w:proofErr w:type="spellEnd"/>
-      <w:r>
-        <w:rPr>
-          <w:rFonts w:ascii="Times New Roman" w:eastAsia="Times New Roman" w:hAnsi="Times New Roman" w:cs="Times New Roman"/>
-        </w:rPr>
-        <w:t>}</w:t>
+        <w:t xml:space="preserve"> {sensitiveInformation.foiaContact.fullName}</w:t>
       </w:r>
     </w:p>
     <w:p>
@@ -1778,21 +1407,7 @@
         <w:rPr>
           <w:rFonts w:ascii="Times New Roman" w:eastAsia="Times New Roman" w:hAnsi="Times New Roman" w:cs="Times New Roman"/>
         </w:rPr>
-        <w:t xml:space="preserve"> {</w:t>
-      </w:r>
-      <w:proofErr w:type="spellStart"/>
-      <w:r>
-        <w:rPr>
-          <w:rFonts w:ascii="Times New Roman" w:eastAsia="Times New Roman" w:hAnsi="Times New Roman" w:cs="Times New Roman"/>
-        </w:rPr>
-        <w:t>sensitiveInformation.foiaContact.email</w:t>
-      </w:r>
-      <w:proofErr w:type="spellEnd"/>
-      <w:r>
-        <w:rPr>
-          <w:rFonts w:ascii="Times New Roman" w:eastAsia="Times New Roman" w:hAnsi="Times New Roman" w:cs="Times New Roman"/>
-        </w:rPr>
-        <w:t>}</w:t>
+        <w:t xml:space="preserve"> {sensitiveInformation.foiaContact.email}</w:t>
       </w:r>
     </w:p>
     <w:p>
@@ -1828,21 +1443,7 @@
         <w:rPr>
           <w:rFonts w:ascii="Times New Roman" w:eastAsia="Times New Roman" w:hAnsi="Times New Roman" w:cs="Times New Roman"/>
         </w:rPr>
-        <w:t>{</w:t>
-      </w:r>
-      <w:proofErr w:type="spellStart"/>
-      <w:r>
-        <w:rPr>
-          <w:rFonts w:ascii="Times New Roman" w:eastAsia="Times New Roman" w:hAnsi="Times New Roman" w:cs="Times New Roman"/>
-        </w:rPr>
-        <w:t>sensitiveInformation.foiaContact.address</w:t>
-      </w:r>
-      <w:proofErr w:type="spellEnd"/>
-      <w:r>
-        <w:rPr>
-          <w:rFonts w:ascii="Times New Roman" w:eastAsia="Times New Roman" w:hAnsi="Times New Roman" w:cs="Times New Roman"/>
-        </w:rPr>
-        <w:t>}</w:t>
+        <w:t>{sensitiveInformation.foiaContact.address}</w:t>
       </w:r>
     </w:p>
     <w:p>
@@ -1876,27 +1477,14 @@
           <w:tag w:val="goog_rdk_4"/>
           <w:id w:val="1697109229"/>
         </w:sdtPr>
+        <w:sdtEndPr/>
         <w:sdtContent/>
       </w:sdt>
       <w:r>
         <w:rPr>
           <w:rFonts w:ascii="Times New Roman" w:eastAsia="Times New Roman" w:hAnsi="Times New Roman" w:cs="Times New Roman"/>
         </w:rPr>
-        <w:t xml:space="preserve">{IF </w:t>
-      </w:r>
-      <w:proofErr w:type="spellStart"/>
-      <w:r>
-        <w:rPr>
-          <w:rFonts w:ascii="Times New Roman" w:eastAsia="Times New Roman" w:hAnsi="Times New Roman" w:cs="Times New Roman"/>
-        </w:rPr>
-        <w:t>organization.agency</w:t>
-      </w:r>
-      <w:proofErr w:type="spellEnd"/>
-      <w:r>
-        <w:rPr>
-          <w:rFonts w:ascii="Times New Roman" w:eastAsia="Times New Roman" w:hAnsi="Times New Roman" w:cs="Times New Roman"/>
-        </w:rPr>
-        <w:t xml:space="preserve"> === `</w:t>
+        <w:t>{IF organization.agency === `</w:t>
       </w:r>
       <w:r>
         <w:rPr>
@@ -1963,7 +1551,13 @@
         <w:rPr>
           <w:rFonts w:ascii="Times New Roman" w:eastAsia="Times New Roman" w:hAnsi="Times New Roman" w:cs="Times New Roman"/>
         </w:rPr>
-        <w:t xml:space="preserve">1. Clinger-Cohen Act (CCA) Compliance: CCA compliance is required for all Programs that acquire Information Technology (IT) per Subtitle III of Title 40, and DoDI 5000.82, April 21, 2020, Clinger Cohen Compliance). This applies to all IT hardware and software acquisitions and acquisition of IT services. </w:t>
+        <w:t>1. Clinger-Cohen Act (CCA) Compliance: CCA compliance is required for all Programs that acquire Information Technology (IT) per Subtitle III of Title 40</w:t>
+      </w:r>
+      <w:r>
+        <w:rPr>
+          <w:rFonts w:ascii="Times New Roman" w:eastAsia="Times New Roman" w:hAnsi="Times New Roman" w:cs="Times New Roman"/>
+        </w:rPr>
+        <w:t xml:space="preserve">, and DoDI 5000.82, April 21, 2020, Clinger Cohen Compliance). This applies to all IT hardware and software acquisitions and acquisition of IT services. </w:t>
       </w:r>
     </w:p>
     <w:p>
@@ -2019,13 +1613,20 @@
           <w:tag w:val="goog_rdk_5"/>
           <w:id w:val="42339775"/>
         </w:sdtPr>
+        <w:sdtEndPr/>
         <w:sdtContent/>
       </w:sdt>
       <w:r>
         <w:rPr>
           <w:rFonts w:ascii="Times New Roman" w:eastAsia="Times New Roman" w:hAnsi="Times New Roman" w:cs="Times New Roman"/>
         </w:rPr>
-        <w:t>2. Data Center Obligation of Funds Compliance: CIO approval required prior to the obligation of funds for data server purchases or other IT items purchased in support of data centers. This is required for accounting and classification.</w:t>
+        <w:t xml:space="preserve">2. Data Center Obligation of Funds Compliance: CIO approval required prior to the obligation of funds for data server purchases or other IT items purchased in </w:t>
+      </w:r>
+      <w:r>
+        <w:rPr>
+          <w:rFonts w:ascii="Times New Roman" w:eastAsia="Times New Roman" w:hAnsi="Times New Roman" w:cs="Times New Roman"/>
+        </w:rPr>
+        <w:t>support of data centers. This is required for accounting and classification.</w:t>
       </w:r>
     </w:p>
     <w:p>
@@ -2069,21 +1670,19 @@
         <w:rPr>
           <w:rFonts w:ascii="Times New Roman" w:eastAsia="Times New Roman" w:hAnsi="Times New Roman" w:cs="Times New Roman"/>
         </w:rPr>
-        <w:t xml:space="preserve">3. </w:t>
-      </w:r>
-      <w:proofErr w:type="spellStart"/>
-      <w:r>
-        <w:rPr>
-          <w:rFonts w:ascii="Times New Roman" w:eastAsia="Times New Roman" w:hAnsi="Times New Roman" w:cs="Times New Roman"/>
-        </w:rPr>
-        <w:t>CyberNetOps</w:t>
-      </w:r>
-      <w:proofErr w:type="spellEnd"/>
-      <w:r>
-        <w:rPr>
-          <w:rFonts w:ascii="Times New Roman" w:eastAsia="Times New Roman" w:hAnsi="Times New Roman" w:cs="Times New Roman"/>
-        </w:rPr>
-        <w:t xml:space="preserve"> Tools Policy Compliance: Per DISA CIO policy, contracts requiring the procurement of a tool supporting Cyber Operations must open an Office of CIO (OCIO) Cyber NetOps Change Request prior to acquiring the new tool or capability. DISA Programs must first utilize existing tools on the OCIO Cyber NetOps Tools baseline list maintained by DISA OCIO to avoid procuring duplicative capabilities.</w:t>
+        <w:t>3. CyberNetOps Tools Policy Compliance: Per DISA CIO policy, contracts requiring the procurement of a tool suppor</w:t>
+      </w:r>
+      <w:r>
+        <w:rPr>
+          <w:rFonts w:ascii="Times New Roman" w:eastAsia="Times New Roman" w:hAnsi="Times New Roman" w:cs="Times New Roman"/>
+        </w:rPr>
+        <w:t>ting Cyber Operations must open an Office of CIO (OCIO) Cyber NetOps Change Request prior to acquiring the new tool or capability. DISA Programs must first utilize existing tools on the OCIO Cyber NetOps Tools baseline list maintained by DISA OCIO to avoid</w:t>
+      </w:r>
+      <w:r>
+        <w:rPr>
+          <w:rFonts w:ascii="Times New Roman" w:eastAsia="Times New Roman" w:hAnsi="Times New Roman" w:cs="Times New Roman"/>
+        </w:rPr>
+        <w:t xml:space="preserve"> procuring duplicative capabilities.</w:t>
       </w:r>
     </w:p>
     <w:p>
@@ -2181,21 +1780,7 @@
         <w:rPr>
           <w:rFonts w:ascii="Times New Roman" w:eastAsia="Times New Roman" w:hAnsi="Times New Roman" w:cs="Times New Roman"/>
         </w:rPr>
-        <w:t>{</w:t>
-      </w:r>
-      <w:proofErr w:type="spellStart"/>
-      <w:r>
-        <w:rPr>
-          <w:rFonts w:ascii="Times New Roman" w:eastAsia="Times New Roman" w:hAnsi="Times New Roman" w:cs="Times New Roman"/>
-        </w:rPr>
-        <w:t>contacts.missionOwnerName</w:t>
-      </w:r>
-      <w:proofErr w:type="spellEnd"/>
-      <w:r>
-        <w:rPr>
-          <w:rFonts w:ascii="Times New Roman" w:eastAsia="Times New Roman" w:hAnsi="Times New Roman" w:cs="Times New Roman"/>
-        </w:rPr>
-        <w:t>}</w:t>
+        <w:t>{contacts.missionOwnerName}</w:t>
       </w:r>
     </w:p>
     <w:p>
@@ -2209,6 +1794,7 @@
         <w:rPr>
           <w:rFonts w:ascii="Times New Roman" w:eastAsia="Times New Roman" w:hAnsi="Times New Roman" w:cs="Times New Roman"/>
         </w:rPr>
+        <w:lastRenderedPageBreak/>
         <w:tab/>
       </w:r>
       <w:r>
@@ -2505,27 +2091,14 @@
           <w:tag w:val="goog_rdk_4"/>
           <w:id w:val="-843772254"/>
         </w:sdtPr>
+        <w:sdtEndPr/>
         <w:sdtContent/>
       </w:sdt>
       <w:r>
         <w:rPr>
           <w:rFonts w:ascii="Times New Roman" w:eastAsia="Times New Roman" w:hAnsi="Times New Roman" w:cs="Times New Roman"/>
         </w:rPr>
-        <w:t xml:space="preserve">{IF </w:t>
-      </w:r>
-      <w:proofErr w:type="spellStart"/>
-      <w:r>
-        <w:rPr>
-          <w:rFonts w:ascii="Times New Roman" w:eastAsia="Times New Roman" w:hAnsi="Times New Roman" w:cs="Times New Roman"/>
-        </w:rPr>
-        <w:t>organization.agency</w:t>
-      </w:r>
-      <w:proofErr w:type="spellEnd"/>
-      <w:r>
-        <w:rPr>
-          <w:rFonts w:ascii="Times New Roman" w:eastAsia="Times New Roman" w:hAnsi="Times New Roman" w:cs="Times New Roman"/>
-        </w:rPr>
-        <w:t xml:space="preserve"> !== `</w:t>
+        <w:t>{IF organization.agency !== `</w:t>
       </w:r>
       <w:r>
         <w:rPr>
@@ -2645,7 +2218,13 @@
         <w:rPr>
           <w:rFonts w:ascii="Times New Roman" w:eastAsia="Times New Roman" w:hAnsi="Times New Roman" w:cs="Times New Roman"/>
         </w:rPr>
-        <w:t>3.  The requirement does not contain inherently Governmental functions in accordance with FAR 7.5.</w:t>
+        <w:t>3.  The requirement does not conta</w:t>
+      </w:r>
+      <w:r>
+        <w:rPr>
+          <w:rFonts w:ascii="Times New Roman" w:eastAsia="Times New Roman" w:hAnsi="Times New Roman" w:cs="Times New Roman"/>
+        </w:rPr>
+        <w:t>in inherently Governmental functions in accordance with FAR 7.5.</w:t>
       </w:r>
     </w:p>
     <w:p>
@@ -2738,21 +2317,7 @@
         <w:rPr>
           <w:rFonts w:ascii="Times New Roman" w:eastAsia="Times New Roman" w:hAnsi="Times New Roman" w:cs="Times New Roman"/>
         </w:rPr>
-        <w:t>{</w:t>
-      </w:r>
-      <w:proofErr w:type="spellStart"/>
-      <w:r>
-        <w:rPr>
-          <w:rFonts w:ascii="Times New Roman" w:eastAsia="Times New Roman" w:hAnsi="Times New Roman" w:cs="Times New Roman"/>
-        </w:rPr>
-        <w:t>contacts.missionOwnerName</w:t>
-      </w:r>
-      <w:proofErr w:type="spellEnd"/>
-      <w:r>
-        <w:rPr>
-          <w:rFonts w:ascii="Times New Roman" w:eastAsia="Times New Roman" w:hAnsi="Times New Roman" w:cs="Times New Roman"/>
-        </w:rPr>
-        <w:t>}</w:t>
+        <w:t>{contacts.missionOwnerName}</w:t>
       </w:r>
     </w:p>
     <w:p>
@@ -2865,21 +2430,7 @@
         <w:rPr>
           <w:rFonts w:ascii="Times New Roman" w:eastAsia="Times New Roman" w:hAnsi="Times New Roman" w:cs="Times New Roman"/>
         </w:rPr>
-        <w:t xml:space="preserve">{IF </w:t>
-      </w:r>
-      <w:proofErr w:type="spellStart"/>
-      <w:r>
-        <w:rPr>
-          <w:rFonts w:ascii="Times New Roman" w:eastAsia="Times New Roman" w:hAnsi="Times New Roman" w:cs="Times New Roman"/>
-        </w:rPr>
-        <w:t>organization.agency</w:t>
-      </w:r>
-      <w:proofErr w:type="spellEnd"/>
-      <w:r>
-        <w:rPr>
-          <w:rFonts w:ascii="Times New Roman" w:eastAsia="Times New Roman" w:hAnsi="Times New Roman" w:cs="Times New Roman"/>
-        </w:rPr>
-        <w:t xml:space="preserve"> === `</w:t>
+        <w:t>{IF organization.agency === `</w:t>
       </w:r>
       <w:r>
         <w:rPr>
@@ -2932,21 +2483,7 @@
         <w:rPr>
           <w:rFonts w:ascii="Times New Roman" w:eastAsia="Times New Roman" w:hAnsi="Times New Roman" w:cs="Times New Roman"/>
         </w:rPr>
-        <w:t xml:space="preserve">{IF </w:t>
-      </w:r>
-      <w:proofErr w:type="spellStart"/>
-      <w:r>
-        <w:rPr>
-          <w:rFonts w:ascii="Times New Roman" w:eastAsia="Times New Roman" w:hAnsi="Times New Roman" w:cs="Times New Roman"/>
-        </w:rPr>
-        <w:t>organization.agency</w:t>
-      </w:r>
-      <w:proofErr w:type="spellEnd"/>
-      <w:r>
-        <w:rPr>
-          <w:rFonts w:ascii="Times New Roman" w:eastAsia="Times New Roman" w:hAnsi="Times New Roman" w:cs="Times New Roman"/>
-        </w:rPr>
-        <w:t xml:space="preserve"> !== `</w:t>
+        <w:t>{IF organization.agency !== `</w:t>
       </w:r>
       <w:r>
         <w:rPr>
@@ -2973,6 +2510,7 @@
           <w:rFonts w:ascii="Times New Roman" w:eastAsia="Times New Roman" w:hAnsi="Times New Roman" w:cs="Times New Roman"/>
           <w:b/>
         </w:rPr>
+        <w:lastRenderedPageBreak/>
         <w:t xml:space="preserve">PART IV. SECTION 508 </w:t>
       </w:r>
     </w:p>
@@ -3014,7 +2552,13 @@
         <w:rPr>
           <w:rFonts w:ascii="Times New Roman" w:eastAsia="Times New Roman" w:hAnsi="Times New Roman" w:cs="Times New Roman"/>
         </w:rPr>
-        <w:t>Mission Owners must confirm whether the below Section 508 requirements apply to this acquisition.</w:t>
+        <w:t xml:space="preserve">Mission Owners must confirm </w:t>
+      </w:r>
+      <w:r>
+        <w:rPr>
+          <w:rFonts w:ascii="Times New Roman" w:eastAsia="Times New Roman" w:hAnsi="Times New Roman" w:cs="Times New Roman"/>
+        </w:rPr>
+        <w:t>whether the below Section 508 requirements apply to this acquisition.</w:t>
       </w:r>
     </w:p>
     <w:p>
@@ -3097,7 +2641,14 @@
           <w:rFonts w:ascii="Times New Roman" w:eastAsia="Times New Roman" w:hAnsi="Times New Roman" w:cs="Times New Roman"/>
           <w:i/>
         </w:rPr>
-        <w:t>E205.2 Public Facing - Electronic content that is public facing shall conform to the accessibility requirements specified in E205.4.</w:t>
+        <w:t>E205.2 Public Facing - Electronic content that is public facing shall conform to the</w:t>
+      </w:r>
+      <w:r>
+        <w:rPr>
+          <w:rFonts w:ascii="Times New Roman" w:eastAsia="Times New Roman" w:hAnsi="Times New Roman" w:cs="Times New Roman"/>
+          <w:i/>
+        </w:rPr>
+        <w:t xml:space="preserve"> accessibility requirements specified in E205.4.</w:t>
       </w:r>
     </w:p>
     <w:p>
@@ -3227,7 +2778,14 @@
           <w:rFonts w:ascii="Times New Roman" w:eastAsia="Times New Roman" w:hAnsi="Times New Roman" w:cs="Times New Roman"/>
           <w:i/>
         </w:rPr>
-        <w:t>E207.1 General - Software that is assistive technology and that supports the accessibility services of the platform shall not be required to conform to the requirements in Chapter 5.</w:t>
+        <w:t>E207.1 General - Software that is assistive technology and that supports the accessibility service</w:t>
+      </w:r>
+      <w:r>
+        <w:rPr>
+          <w:rFonts w:ascii="Times New Roman" w:eastAsia="Times New Roman" w:hAnsi="Times New Roman" w:cs="Times New Roman"/>
+          <w:i/>
+        </w:rPr>
+        <w:t>s of the platform shall not be required to conform to the requirements in Chapter 5.</w:t>
       </w:r>
     </w:p>
     <w:p>
@@ -3296,7 +2854,14 @@
           <w:rFonts w:ascii="Times New Roman" w:eastAsia="Times New Roman" w:hAnsi="Times New Roman" w:cs="Times New Roman"/>
           <w:i/>
         </w:rPr>
-        <w:t>Non-Web software shall not be required to conform to Conformance Requirement 3 Complete Processes in WCAG 2.0.</w:t>
+        <w:t>Non-Web software shall not be required to con</w:t>
+      </w:r>
+      <w:r>
+        <w:rPr>
+          <w:rFonts w:ascii="Times New Roman" w:eastAsia="Times New Roman" w:hAnsi="Times New Roman" w:cs="Times New Roman"/>
+          <w:i/>
+        </w:rPr>
+        <w:t>form to Conformance Requirement 3 Complete Processes in WCAG 2.0.</w:t>
       </w:r>
     </w:p>
     <w:p>
@@ -3342,52 +2907,67 @@
           <w:rFonts w:ascii="Times New Roman" w:eastAsia="Times New Roman" w:hAnsi="Times New Roman" w:cs="Times New Roman"/>
           <w:i/>
         </w:rPr>
-        <w:t>301.1 Scope - The requirements of Chapter 3 shall apply to ICT where required by 508 Chapter 2 (Scoping Requirements), 255 Chapter 2 (Scoping Requirements), and where otherwise referenced in any other chapter of the Revised 508 Standards or Revised 255 Guidelines.</w:t>
-      </w:r>
-    </w:p>
-    <w:p>
-      <w:pPr>
-        <w:rPr>
-          <w:rFonts w:ascii="Times New Roman" w:eastAsia="Times New Roman" w:hAnsi="Times New Roman" w:cs="Times New Roman"/>
-          <w:i/>
-        </w:rPr>
-      </w:pPr>
-    </w:p>
-    <w:p>
-      <w:pPr>
-        <w:rPr>
-          <w:rFonts w:ascii="Times New Roman" w:eastAsia="Times New Roman" w:hAnsi="Times New Roman" w:cs="Times New Roman"/>
-          <w:i/>
-        </w:rPr>
-      </w:pPr>
-      <w:r>
-        <w:rPr>
-          <w:rFonts w:ascii="Times New Roman" w:eastAsia="Times New Roman" w:hAnsi="Times New Roman" w:cs="Times New Roman"/>
-          <w:i/>
-        </w:rPr>
-        <w:t>302.1 Without Vision - Where a visual mode of operation is provided, ICT shall provide at least one mode of operation that does not require user vision.</w:t>
-      </w:r>
-    </w:p>
-    <w:p>
-      <w:pPr>
-        <w:rPr>
-          <w:rFonts w:ascii="Times New Roman" w:eastAsia="Times New Roman" w:hAnsi="Times New Roman" w:cs="Times New Roman"/>
-          <w:i/>
-        </w:rPr>
-      </w:pPr>
-    </w:p>
-    <w:p>
-      <w:pPr>
-        <w:rPr>
-          <w:rFonts w:ascii="Times New Roman" w:eastAsia="Times New Roman" w:hAnsi="Times New Roman" w:cs="Times New Roman"/>
-          <w:i/>
-        </w:rPr>
-      </w:pPr>
-      <w:r>
-        <w:rPr>
-          <w:rFonts w:ascii="Times New Roman" w:eastAsia="Times New Roman" w:hAnsi="Times New Roman" w:cs="Times New Roman"/>
-          <w:i/>
-        </w:rPr>
+        <w:t>301.1 Scope - The requirements of Chapter 3 shall apply to ICT where required by 508 Chapter 2 (Scoping Requirements), 255 Chapter 2 (Scoping Requirements)</w:t>
+      </w:r>
+      <w:r>
+        <w:rPr>
+          <w:rFonts w:ascii="Times New Roman" w:eastAsia="Times New Roman" w:hAnsi="Times New Roman" w:cs="Times New Roman"/>
+          <w:i/>
+        </w:rPr>
+        <w:t>, and where otherwise referenced in any other chapter of the Revised 508 Standards or Revised 255 Guidelines.</w:t>
+      </w:r>
+    </w:p>
+    <w:p>
+      <w:pPr>
+        <w:rPr>
+          <w:rFonts w:ascii="Times New Roman" w:eastAsia="Times New Roman" w:hAnsi="Times New Roman" w:cs="Times New Roman"/>
+          <w:i/>
+        </w:rPr>
+      </w:pPr>
+    </w:p>
+    <w:p>
+      <w:pPr>
+        <w:rPr>
+          <w:rFonts w:ascii="Times New Roman" w:eastAsia="Times New Roman" w:hAnsi="Times New Roman" w:cs="Times New Roman"/>
+          <w:i/>
+        </w:rPr>
+      </w:pPr>
+      <w:r>
+        <w:rPr>
+          <w:rFonts w:ascii="Times New Roman" w:eastAsia="Times New Roman" w:hAnsi="Times New Roman" w:cs="Times New Roman"/>
+          <w:i/>
+        </w:rPr>
+        <w:t xml:space="preserve">302.1 Without Vision - Where a visual mode of operation is provided, ICT shall provide at least one mode of operation that does not require user </w:t>
+      </w:r>
+      <w:r>
+        <w:rPr>
+          <w:rFonts w:ascii="Times New Roman" w:eastAsia="Times New Roman" w:hAnsi="Times New Roman" w:cs="Times New Roman"/>
+          <w:i/>
+        </w:rPr>
+        <w:t>vision.</w:t>
+      </w:r>
+    </w:p>
+    <w:p>
+      <w:pPr>
+        <w:rPr>
+          <w:rFonts w:ascii="Times New Roman" w:eastAsia="Times New Roman" w:hAnsi="Times New Roman" w:cs="Times New Roman"/>
+          <w:i/>
+        </w:rPr>
+      </w:pPr>
+    </w:p>
+    <w:p>
+      <w:pPr>
+        <w:rPr>
+          <w:rFonts w:ascii="Times New Roman" w:eastAsia="Times New Roman" w:hAnsi="Times New Roman" w:cs="Times New Roman"/>
+          <w:i/>
+        </w:rPr>
+      </w:pPr>
+      <w:r>
+        <w:rPr>
+          <w:rFonts w:ascii="Times New Roman" w:eastAsia="Times New Roman" w:hAnsi="Times New Roman" w:cs="Times New Roman"/>
+          <w:i/>
+        </w:rPr>
+        <w:lastRenderedPageBreak/>
         <w:t>302.2 With Limited Vision - Where a visual mode of operation is provided, ICT shall provide at least one mode of operation that enables users to make use of limited vision.</w:t>
       </w:r>
     </w:p>
@@ -3411,30 +2991,44 @@
           <w:rFonts w:ascii="Times New Roman" w:eastAsia="Times New Roman" w:hAnsi="Times New Roman" w:cs="Times New Roman"/>
           <w:i/>
         </w:rPr>
-        <w:t>302.3 Without Perception of Color - Where a visual mode of operation is provided, ICT shall provide at least one visual mode of operation that does not require user perception of color.</w:t>
-      </w:r>
-    </w:p>
-    <w:p>
-      <w:pPr>
-        <w:rPr>
-          <w:rFonts w:ascii="Times New Roman" w:eastAsia="Times New Roman" w:hAnsi="Times New Roman" w:cs="Times New Roman"/>
-          <w:i/>
-        </w:rPr>
-      </w:pPr>
-    </w:p>
-    <w:p>
-      <w:pPr>
-        <w:rPr>
-          <w:rFonts w:ascii="Times New Roman" w:eastAsia="Times New Roman" w:hAnsi="Times New Roman" w:cs="Times New Roman"/>
-          <w:i/>
-        </w:rPr>
-      </w:pPr>
-      <w:r>
-        <w:rPr>
-          <w:rFonts w:ascii="Times New Roman" w:eastAsia="Times New Roman" w:hAnsi="Times New Roman" w:cs="Times New Roman"/>
-          <w:i/>
-        </w:rPr>
-        <w:t>302.4 Without Hearing - Where an audible mode of operation is provided, ICT shall provide at least one mode of operation that does not require user hearing.</w:t>
+        <w:t xml:space="preserve">302.3 Without Perception of Color - Where a visual mode of </w:t>
+      </w:r>
+      <w:r>
+        <w:rPr>
+          <w:rFonts w:ascii="Times New Roman" w:eastAsia="Times New Roman" w:hAnsi="Times New Roman" w:cs="Times New Roman"/>
+          <w:i/>
+        </w:rPr>
+        <w:t>operation is provided, ICT shall provide at least one visual mode of operation that does not require user perception of color.</w:t>
+      </w:r>
+    </w:p>
+    <w:p>
+      <w:pPr>
+        <w:rPr>
+          <w:rFonts w:ascii="Times New Roman" w:eastAsia="Times New Roman" w:hAnsi="Times New Roman" w:cs="Times New Roman"/>
+          <w:i/>
+        </w:rPr>
+      </w:pPr>
+    </w:p>
+    <w:p>
+      <w:pPr>
+        <w:rPr>
+          <w:rFonts w:ascii="Times New Roman" w:eastAsia="Times New Roman" w:hAnsi="Times New Roman" w:cs="Times New Roman"/>
+          <w:i/>
+        </w:rPr>
+      </w:pPr>
+      <w:r>
+        <w:rPr>
+          <w:rFonts w:ascii="Times New Roman" w:eastAsia="Times New Roman" w:hAnsi="Times New Roman" w:cs="Times New Roman"/>
+          <w:i/>
+        </w:rPr>
+        <w:t>302.4 Without Hearing - Where an audible mode of operation is provided, ICT shall provide at least one mode of operation that do</w:t>
+      </w:r>
+      <w:r>
+        <w:rPr>
+          <w:rFonts w:ascii="Times New Roman" w:eastAsia="Times New Roman" w:hAnsi="Times New Roman" w:cs="Times New Roman"/>
+          <w:i/>
+        </w:rPr>
+        <w:t>es not require user hearing.</w:t>
       </w:r>
     </w:p>
     <w:p>
@@ -3480,53 +3074,74 @@
           <w:rFonts w:ascii="Times New Roman" w:eastAsia="Times New Roman" w:hAnsi="Times New Roman" w:cs="Times New Roman"/>
           <w:i/>
         </w:rPr>
-        <w:t>302.6 Without Speech - Where speech is used for input, control, or operation, ICT shall provide at least one mode of operation that does not require user speech.</w:t>
-      </w:r>
-    </w:p>
-    <w:p>
-      <w:pPr>
-        <w:rPr>
-          <w:rFonts w:ascii="Times New Roman" w:eastAsia="Times New Roman" w:hAnsi="Times New Roman" w:cs="Times New Roman"/>
-          <w:i/>
-        </w:rPr>
-      </w:pPr>
-    </w:p>
-    <w:p>
-      <w:pPr>
-        <w:rPr>
-          <w:rFonts w:ascii="Times New Roman" w:eastAsia="Times New Roman" w:hAnsi="Times New Roman" w:cs="Times New Roman"/>
-          <w:i/>
-        </w:rPr>
-      </w:pPr>
-      <w:r>
-        <w:rPr>
-          <w:rFonts w:ascii="Times New Roman" w:eastAsia="Times New Roman" w:hAnsi="Times New Roman" w:cs="Times New Roman"/>
-          <w:i/>
-        </w:rPr>
-        <w:t>302.7 With Limited Manipulation - Where a manual mode of operation is provided, ICT shall provide at least one mode of operation that does not require fine motor control or simultaneous manual operations.</w:t>
-      </w:r>
-    </w:p>
-    <w:p>
-      <w:pPr>
-        <w:rPr>
-          <w:rFonts w:ascii="Times New Roman" w:eastAsia="Times New Roman" w:hAnsi="Times New Roman" w:cs="Times New Roman"/>
-          <w:i/>
-        </w:rPr>
-      </w:pPr>
-    </w:p>
-    <w:p>
-      <w:pPr>
-        <w:rPr>
-          <w:rFonts w:ascii="Times New Roman" w:eastAsia="Times New Roman" w:hAnsi="Times New Roman" w:cs="Times New Roman"/>
-          <w:i/>
-        </w:rPr>
-      </w:pPr>
-      <w:r>
-        <w:rPr>
-          <w:rFonts w:ascii="Times New Roman" w:eastAsia="Times New Roman" w:hAnsi="Times New Roman" w:cs="Times New Roman"/>
-          <w:i/>
-        </w:rPr>
-        <w:t>302.8 With Limited Reach and Strength - Where a manual mode of operation is provided, ICT shall provide at least one mode of operation that is operable with limited reach and limited strength.</w:t>
+        <w:t xml:space="preserve">302.6 Without Speech - Where speech is used for </w:t>
+      </w:r>
+      <w:r>
+        <w:rPr>
+          <w:rFonts w:ascii="Times New Roman" w:eastAsia="Times New Roman" w:hAnsi="Times New Roman" w:cs="Times New Roman"/>
+          <w:i/>
+        </w:rPr>
+        <w:t>input, control, or operation, ICT shall provide at least one mode of operation that does not require user speech.</w:t>
+      </w:r>
+    </w:p>
+    <w:p>
+      <w:pPr>
+        <w:rPr>
+          <w:rFonts w:ascii="Times New Roman" w:eastAsia="Times New Roman" w:hAnsi="Times New Roman" w:cs="Times New Roman"/>
+          <w:i/>
+        </w:rPr>
+      </w:pPr>
+    </w:p>
+    <w:p>
+      <w:pPr>
+        <w:rPr>
+          <w:rFonts w:ascii="Times New Roman" w:eastAsia="Times New Roman" w:hAnsi="Times New Roman" w:cs="Times New Roman"/>
+          <w:i/>
+        </w:rPr>
+      </w:pPr>
+      <w:r>
+        <w:rPr>
+          <w:rFonts w:ascii="Times New Roman" w:eastAsia="Times New Roman" w:hAnsi="Times New Roman" w:cs="Times New Roman"/>
+          <w:i/>
+        </w:rPr>
+        <w:t>302.7 With Limited Manipulation - Where a manual mode of operation is provided, ICT shall provide at least one mode of operation that does no</w:t>
+      </w:r>
+      <w:r>
+        <w:rPr>
+          <w:rFonts w:ascii="Times New Roman" w:eastAsia="Times New Roman" w:hAnsi="Times New Roman" w:cs="Times New Roman"/>
+          <w:i/>
+        </w:rPr>
+        <w:t>t require fine motor control or simultaneous manual operations.</w:t>
+      </w:r>
+    </w:p>
+    <w:p>
+      <w:pPr>
+        <w:rPr>
+          <w:rFonts w:ascii="Times New Roman" w:eastAsia="Times New Roman" w:hAnsi="Times New Roman" w:cs="Times New Roman"/>
+          <w:i/>
+        </w:rPr>
+      </w:pPr>
+    </w:p>
+    <w:p>
+      <w:pPr>
+        <w:rPr>
+          <w:rFonts w:ascii="Times New Roman" w:eastAsia="Times New Roman" w:hAnsi="Times New Roman" w:cs="Times New Roman"/>
+          <w:i/>
+        </w:rPr>
+      </w:pPr>
+      <w:r>
+        <w:rPr>
+          <w:rFonts w:ascii="Times New Roman" w:eastAsia="Times New Roman" w:hAnsi="Times New Roman" w:cs="Times New Roman"/>
+          <w:i/>
+        </w:rPr>
+        <w:t>302.8 With Limited Reach and Strength - Where a manual mode of operation is provided, ICT shall provide at least one mode of operation that is operable with limited reach and limited strength</w:t>
+      </w:r>
+      <w:r>
+        <w:rPr>
+          <w:rFonts w:ascii="Times New Roman" w:eastAsia="Times New Roman" w:hAnsi="Times New Roman" w:cs="Times New Roman"/>
+          <w:i/>
+        </w:rPr>
+        <w:t>.</w:t>
       </w:r>
     </w:p>
     <w:p>
@@ -3573,7 +3188,13 @@
         <w:rPr>
           <w:rFonts w:ascii="Times New Roman" w:eastAsia="Times New Roman" w:hAnsi="Times New Roman" w:cs="Times New Roman"/>
         </w:rPr>
-        <w:t>Are the above Section 508 requirements sufficient for this acquisition?</w:t>
+        <w:t>Are the above Section 508 requirements sufficient for</w:t>
+      </w:r>
+      <w:r>
+        <w:rPr>
+          <w:rFonts w:ascii="Times New Roman" w:eastAsia="Times New Roman" w:hAnsi="Times New Roman" w:cs="Times New Roman"/>
+        </w:rPr>
+        <w:t xml:space="preserve"> this acquisition?</w:t>
       </w:r>
     </w:p>
     <w:p>
@@ -3622,7 +3243,7 @@
 </file>
 
 <file path=word/numbering.xml><?xml version="1.0" encoding="utf-8"?>
-<w:numbering xmlns:wpc="http://schemas.microsoft.com/office/word/2010/wordprocessingCanvas" xmlns:cx="http://schemas.microsoft.com/office/drawing/2014/chartex" xmlns:cx1="http://schemas.microsoft.com/office/drawing/2015/9/8/chartex" xmlns:cx2="http://schemas.microsoft.com/office/drawing/2015/10/21/chartex" xmlns:cx3="http://schemas.microsoft.com/office/drawing/2016/5/9/chartex" xmlns:cx4="http://schemas.microsoft.com/office/drawing/2016/5/10/chartex" xmlns:cx5="http://schemas.microsoft.com/office/drawing/2016/5/11/chartex" xmlns:cx6="http://schemas.microsoft.com/office/drawing/2016/5/12/chartex" xmlns:cx7="http://schemas.microsoft.com/office/drawing/2016/5/13/chartex" xmlns:cx8="http://schemas.microsoft.com/office/drawing/2016/5/14/chartex" xmlns:mc="http://schemas.openxmlformats.org/markup-compatibility/2006" xmlns:aink="http://schemas.microsoft.com/office/drawing/2016/ink" xmlns:am3d="http://schemas.microsoft.com/office/drawing/2017/model3d" xmlns:o="urn:schemas-microsoft-com:office:office" xmlns:oel="http://schemas.microsoft.com/office/2019/extlst" xmlns:r="http://schemas.openxmlformats.org/officeDocument/2006/relationships" xmlns:m="http://schemas.openxmlformats.org/officeDocument/2006/math" xmlns:v="urn:schemas-microsoft-com:vml" xmlns:wp14="http://schemas.microsoft.com/office/word/2010/wordprocessingDrawing" xmlns:wp="http://schemas.openxmlformats.org/drawingml/2006/wordprocessingDrawing" xmlns:w10="urn:schemas-microsoft-com:office:word" xmlns:w="http://schemas.openxmlformats.org/wordprocessingml/2006/main" xmlns:w14="http://schemas.microsoft.com/office/word/2010/wordml" xmlns:w15="http://schemas.microsoft.com/office/word/2012/wordml" xmlns:w16cex="http://schemas.microsoft.com/office/word/2018/wordml/cex" xmlns:w16cid="http://schemas.microsoft.com/office/word/2016/wordml/cid" xmlns:w16="http://schemas.microsoft.com/office/word/2018/wordml" xmlns:w16sdtdh="http://schemas.microsoft.com/office/word/2020/wordml/sdtdatahash" xmlns:w16se="http://schemas.microsoft.com/office/word/2015/wordml/symex" xmlns:wpg="http://schemas.microsoft.com/office/word/2010/wordprocessingGroup" xmlns:wpi="http://schemas.microsoft.com/office/word/2010/wordprocessingInk" xmlns:wne="http://schemas.microsoft.com/office/word/2006/wordml" xmlns:wps="http://schemas.microsoft.com/office/word/2010/wordprocessingShape" mc:Ignorable="w14 w15 w16se w16cid w16 w16cex w16sdtdh wp14">
+<w:numbering xmlns:wpc="http://schemas.microsoft.com/office/word/2010/wordprocessingCanvas" xmlns:cx="http://schemas.microsoft.com/office/drawing/2014/chartex" xmlns:cx1="http://schemas.microsoft.com/office/drawing/2015/9/8/chartex" xmlns:cx2="http://schemas.microsoft.com/office/drawing/2015/10/21/chartex" xmlns:cx3="http://schemas.microsoft.com/office/drawing/2016/5/9/chartex" xmlns:cx4="http://schemas.microsoft.com/office/drawing/2016/5/10/chartex" xmlns:cx5="http://schemas.microsoft.com/office/drawing/2016/5/11/chartex" xmlns:cx6="http://schemas.microsoft.com/office/drawing/2016/5/12/chartex" xmlns:cx7="http://schemas.microsoft.com/office/drawing/2016/5/13/chartex" xmlns:cx8="http://schemas.microsoft.com/office/drawing/2016/5/14/chartex" xmlns:mc="http://schemas.openxmlformats.org/markup-compatibility/2006" xmlns:aink="http://schemas.microsoft.com/office/drawing/2016/ink" xmlns:am3d="http://schemas.microsoft.com/office/drawing/2017/model3d" xmlns:o="urn:schemas-microsoft-com:office:office" xmlns:oel="http://schemas.microsoft.com/office/2019/extlst" xmlns:r="http://schemas.openxmlformats.org/officeDocument/2006/relationships" xmlns:m="http://schemas.openxmlformats.org/officeDocument/2006/math" xmlns:v="urn:schemas-microsoft-com:vml" xmlns:wp14="http://schemas.microsoft.com/office/word/2010/wordprocessingDrawing" xmlns:wp="http://schemas.openxmlformats.org/drawingml/2006/wordprocessingDrawing" xmlns:w10="urn:schemas-microsoft-com:office:word" xmlns:w="http://schemas.openxmlformats.org/wordprocessingml/2006/main" xmlns:w14="http://schemas.microsoft.com/office/word/2010/wordml" xmlns:w15="http://schemas.microsoft.com/office/word/2012/wordml" xmlns:w16cex="http://schemas.microsoft.com/office/word/2018/wordml/cex" xmlns:w16cid="http://schemas.microsoft.com/office/word/2016/wordml/cid" xmlns:w16="http://schemas.microsoft.com/office/word/2018/wordml" xmlns:w16du="http://schemas.microsoft.com/office/word/2023/wordml/word16du" xmlns:w16sdtdh="http://schemas.microsoft.com/office/word/2020/wordml/sdtdatahash" xmlns:w16se="http://schemas.microsoft.com/office/word/2015/wordml/symex" xmlns:wpg="http://schemas.microsoft.com/office/word/2010/wordprocessingGroup" xmlns:wpi="http://schemas.microsoft.com/office/word/2010/wordprocessingInk" xmlns:wne="http://schemas.microsoft.com/office/word/2006/wordml" xmlns:wps="http://schemas.microsoft.com/office/word/2010/wordprocessingShape" mc:Ignorable="w14 w15 w16se w16cid w16 w16cex w16sdtdh wp14">
   <w:abstractNum w:abstractNumId="0" w15:restartNumberingAfterBreak="0">
     <w:nsid w:val="00992B8E"/>
     <w:multiLevelType w:val="multilevel"/>

</xml_diff>

<commit_message>
update docgen to support multiple contracts
</commit_message>
<xml_diff>
--- a/document-generation/templates/requirements-checklist-template.docx
+++ b/document-generation/templates/requirements-checklist-template.docx
@@ -56,12 +56,14 @@
         </w:rPr>
         <w:t>{</w:t>
       </w:r>
+      <w:proofErr w:type="spellStart"/>
       <w:r>
         <w:rPr>
           <w:rFonts w:ascii="Times New Roman" w:eastAsia="Times New Roman" w:hAnsi="Times New Roman" w:cs="Times New Roman"/>
         </w:rPr>
         <w:t>projectOverview.emergencyDeclaration</w:t>
       </w:r>
+      <w:proofErr w:type="spellEnd"/>
       <w:r>
         <w:rPr>
           <w:rFonts w:ascii="Times New Roman" w:eastAsia="Times New Roman" w:hAnsi="Times New Roman" w:cs="Times New Roman"/>
@@ -125,7 +127,21 @@
         <w:rPr>
           <w:rFonts w:ascii="Times New Roman" w:eastAsia="Times New Roman" w:hAnsi="Times New Roman" w:cs="Times New Roman"/>
         </w:rPr>
-        <w:t>{projectOverview.title}</w:t>
+        <w:t>{</w:t>
+      </w:r>
+      <w:proofErr w:type="spellStart"/>
+      <w:r>
+        <w:rPr>
+          <w:rFonts w:ascii="Times New Roman" w:eastAsia="Times New Roman" w:hAnsi="Times New Roman" w:cs="Times New Roman"/>
+        </w:rPr>
+        <w:t>projectOverview.title</w:t>
+      </w:r>
+      <w:proofErr w:type="spellEnd"/>
+      <w:r>
+        <w:rPr>
+          <w:rFonts w:ascii="Times New Roman" w:eastAsia="Times New Roman" w:hAnsi="Times New Roman" w:cs="Times New Roman"/>
+        </w:rPr>
+        <w:t>}</w:t>
       </w:r>
     </w:p>
     <w:p>
@@ -160,7 +176,21 @@
         <w:rPr>
           <w:rFonts w:ascii="Times New Roman" w:eastAsia="Times New Roman" w:hAnsi="Times New Roman" w:cs="Times New Roman"/>
         </w:rPr>
-        <w:t>{projectOverview.scope}</w:t>
+        <w:t>{</w:t>
+      </w:r>
+      <w:proofErr w:type="spellStart"/>
+      <w:r>
+        <w:rPr>
+          <w:rFonts w:ascii="Times New Roman" w:eastAsia="Times New Roman" w:hAnsi="Times New Roman" w:cs="Times New Roman"/>
+        </w:rPr>
+        <w:t>projectOverview.scope</w:t>
+      </w:r>
+      <w:proofErr w:type="spellEnd"/>
+      <w:r>
+        <w:rPr>
+          <w:rFonts w:ascii="Times New Roman" w:eastAsia="Times New Roman" w:hAnsi="Times New Roman" w:cs="Times New Roman"/>
+        </w:rPr>
+        <w:t>}</w:t>
       </w:r>
     </w:p>
     <w:p>
@@ -209,7 +239,21 @@
         <w:rPr>
           <w:rFonts w:ascii="Times New Roman" w:eastAsia="Times New Roman" w:hAnsi="Times New Roman" w:cs="Times New Roman"/>
         </w:rPr>
-        <w:t>{organization.agency}</w:t>
+        <w:t>{</w:t>
+      </w:r>
+      <w:proofErr w:type="spellStart"/>
+      <w:r>
+        <w:rPr>
+          <w:rFonts w:ascii="Times New Roman" w:eastAsia="Times New Roman" w:hAnsi="Times New Roman" w:cs="Times New Roman"/>
+        </w:rPr>
+        <w:t>organization.agency</w:t>
+      </w:r>
+      <w:proofErr w:type="spellEnd"/>
+      <w:r>
+        <w:rPr>
+          <w:rFonts w:ascii="Times New Roman" w:eastAsia="Times New Roman" w:hAnsi="Times New Roman" w:cs="Times New Roman"/>
+        </w:rPr>
+        <w:t>}</w:t>
       </w:r>
     </w:p>
     <w:p>
@@ -285,13 +329,7 @@
         <w:rPr>
           <w:rFonts w:ascii="Times New Roman" w:eastAsia="Times New Roman" w:hAnsi="Times New Roman" w:cs="Times New Roman"/>
         </w:rPr>
-        <w:t xml:space="preserve">4. Task Order Contracting Officer </w:t>
-      </w:r>
-      <w:r>
-        <w:rPr>
-          <w:rFonts w:ascii="Times New Roman" w:eastAsia="Times New Roman" w:hAnsi="Times New Roman" w:cs="Times New Roman"/>
-        </w:rPr>
-        <w:t>Representative (TO COR) nominee.</w:t>
+        <w:t>4. Task Order Contracting Officer Representative (TO COR) nominee.</w:t>
       </w:r>
     </w:p>
     <w:p>
@@ -336,7 +374,21 @@
         <w:rPr>
           <w:rFonts w:ascii="Times New Roman" w:eastAsia="Times New Roman" w:hAnsi="Times New Roman" w:cs="Times New Roman"/>
         </w:rPr>
-        <w:t xml:space="preserve"> {contacts.cor.email}</w:t>
+        <w:t xml:space="preserve"> {</w:t>
+      </w:r>
+      <w:proofErr w:type="spellStart"/>
+      <w:r>
+        <w:rPr>
+          <w:rFonts w:ascii="Times New Roman" w:eastAsia="Times New Roman" w:hAnsi="Times New Roman" w:cs="Times New Roman"/>
+        </w:rPr>
+        <w:t>contacts.cor.email</w:t>
+      </w:r>
+      <w:proofErr w:type="spellEnd"/>
+      <w:r>
+        <w:rPr>
+          <w:rFonts w:ascii="Times New Roman" w:eastAsia="Times New Roman" w:hAnsi="Times New Roman" w:cs="Times New Roman"/>
+        </w:rPr>
+        <w:t>}</w:t>
       </w:r>
     </w:p>
     <w:p>
@@ -355,46 +407,102 @@
         <w:rPr>
           <w:rFonts w:ascii="Times New Roman" w:eastAsia="Times New Roman" w:hAnsi="Times New Roman" w:cs="Times New Roman"/>
         </w:rPr>
-        <w:t xml:space="preserve"> {contacts.cor.phoneNumber}</w:t>
-      </w:r>
-    </w:p>
-    <w:p>
-      <w:pPr>
-        <w:rPr>
-          <w:rFonts w:ascii="Times New Roman" w:eastAsia="Times New Roman" w:hAnsi="Times New Roman" w:cs="Times New Roman"/>
-        </w:rPr>
-      </w:pPr>
-      <w:r>
-        <w:rPr>
-          <w:rFonts w:ascii="Times New Roman" w:eastAsia="Times New Roman" w:hAnsi="Times New Roman" w:cs="Times New Roman"/>
-        </w:rPr>
-        <w:t>Department of Defense Activity Address Code (DoDAAC)</w:t>
-      </w:r>
-      <w:r>
-        <w:rPr>
-          <w:rFonts w:ascii="Times New Roman" w:eastAsia="Times New Roman" w:hAnsi="Times New Roman" w:cs="Times New Roman"/>
-        </w:rPr>
-        <w:t>: {contacts.cor.dodaac}</w:t>
-      </w:r>
-    </w:p>
-    <w:p>
-      <w:pPr>
-        <w:rPr>
-          <w:rFonts w:ascii="Times New Roman" w:eastAsia="Times New Roman" w:hAnsi="Times New Roman" w:cs="Times New Roman"/>
-        </w:rPr>
-      </w:pPr>
-    </w:p>
-    <w:p>
-      <w:pPr>
-        <w:rPr>
-          <w:rFonts w:ascii="Times New Roman" w:eastAsia="Times New Roman" w:hAnsi="Times New Roman" w:cs="Times New Roman"/>
-        </w:rPr>
-      </w:pPr>
-      <w:r>
-        <w:rPr>
-          <w:rFonts w:ascii="Times New Roman" w:eastAsia="Times New Roman" w:hAnsi="Times New Roman" w:cs="Times New Roman"/>
-        </w:rPr>
-        <w:t>{IF contacts.acor}</w:t>
+        <w:t xml:space="preserve"> {</w:t>
+      </w:r>
+      <w:proofErr w:type="spellStart"/>
+      <w:r>
+        <w:rPr>
+          <w:rFonts w:ascii="Times New Roman" w:eastAsia="Times New Roman" w:hAnsi="Times New Roman" w:cs="Times New Roman"/>
+        </w:rPr>
+        <w:t>contacts.cor.phoneNumber</w:t>
+      </w:r>
+      <w:proofErr w:type="spellEnd"/>
+      <w:r>
+        <w:rPr>
+          <w:rFonts w:ascii="Times New Roman" w:eastAsia="Times New Roman" w:hAnsi="Times New Roman" w:cs="Times New Roman"/>
+        </w:rPr>
+        <w:t>}</w:t>
+      </w:r>
+    </w:p>
+    <w:p>
+      <w:pPr>
+        <w:rPr>
+          <w:rFonts w:ascii="Times New Roman" w:eastAsia="Times New Roman" w:hAnsi="Times New Roman" w:cs="Times New Roman"/>
+        </w:rPr>
+      </w:pPr>
+      <w:r>
+        <w:rPr>
+          <w:rFonts w:ascii="Times New Roman" w:eastAsia="Times New Roman" w:hAnsi="Times New Roman" w:cs="Times New Roman"/>
+        </w:rPr>
+        <w:t>Department of Defense Activity Address Code (</w:t>
+      </w:r>
+      <w:proofErr w:type="spellStart"/>
+      <w:r>
+        <w:rPr>
+          <w:rFonts w:ascii="Times New Roman" w:eastAsia="Times New Roman" w:hAnsi="Times New Roman" w:cs="Times New Roman"/>
+        </w:rPr>
+        <w:t>DoDAAC</w:t>
+      </w:r>
+      <w:proofErr w:type="spellEnd"/>
+      <w:r>
+        <w:rPr>
+          <w:rFonts w:ascii="Times New Roman" w:eastAsia="Times New Roman" w:hAnsi="Times New Roman" w:cs="Times New Roman"/>
+        </w:rPr>
+        <w:t>)</w:t>
+      </w:r>
+      <w:r>
+        <w:rPr>
+          <w:rFonts w:ascii="Times New Roman" w:eastAsia="Times New Roman" w:hAnsi="Times New Roman" w:cs="Times New Roman"/>
+        </w:rPr>
+        <w:t>: {</w:t>
+      </w:r>
+      <w:proofErr w:type="spellStart"/>
+      <w:r>
+        <w:rPr>
+          <w:rFonts w:ascii="Times New Roman" w:eastAsia="Times New Roman" w:hAnsi="Times New Roman" w:cs="Times New Roman"/>
+        </w:rPr>
+        <w:t>contacts.cor.dodaac</w:t>
+      </w:r>
+      <w:proofErr w:type="spellEnd"/>
+      <w:r>
+        <w:rPr>
+          <w:rFonts w:ascii="Times New Roman" w:eastAsia="Times New Roman" w:hAnsi="Times New Roman" w:cs="Times New Roman"/>
+        </w:rPr>
+        <w:t>}</w:t>
+      </w:r>
+    </w:p>
+    <w:p>
+      <w:pPr>
+        <w:rPr>
+          <w:rFonts w:ascii="Times New Roman" w:eastAsia="Times New Roman" w:hAnsi="Times New Roman" w:cs="Times New Roman"/>
+        </w:rPr>
+      </w:pPr>
+    </w:p>
+    <w:p>
+      <w:pPr>
+        <w:rPr>
+          <w:rFonts w:ascii="Times New Roman" w:eastAsia="Times New Roman" w:hAnsi="Times New Roman" w:cs="Times New Roman"/>
+        </w:rPr>
+      </w:pPr>
+      <w:r>
+        <w:rPr>
+          <w:rFonts w:ascii="Times New Roman" w:eastAsia="Times New Roman" w:hAnsi="Times New Roman" w:cs="Times New Roman"/>
+        </w:rPr>
+        <w:t xml:space="preserve">{IF </w:t>
+      </w:r>
+      <w:proofErr w:type="spellStart"/>
+      <w:r>
+        <w:rPr>
+          <w:rFonts w:ascii="Times New Roman" w:eastAsia="Times New Roman" w:hAnsi="Times New Roman" w:cs="Times New Roman"/>
+        </w:rPr>
+        <w:t>contacts.acor</w:t>
+      </w:r>
+      <w:proofErr w:type="spellEnd"/>
+      <w:r>
+        <w:rPr>
+          <w:rFonts w:ascii="Times New Roman" w:eastAsia="Times New Roman" w:hAnsi="Times New Roman" w:cs="Times New Roman"/>
+        </w:rPr>
+        <w:t>}</w:t>
       </w:r>
     </w:p>
     <w:p>
@@ -434,33 +542,83 @@
         <w:rPr>
           <w:rFonts w:ascii="Times New Roman" w:eastAsia="Times New Roman" w:hAnsi="Times New Roman" w:cs="Times New Roman"/>
         </w:rPr>
-        <w:t>Email: {contacts.acor.email}</w:t>
-      </w:r>
-    </w:p>
-    <w:p>
-      <w:pPr>
-        <w:rPr>
-          <w:rFonts w:ascii="Times New Roman" w:eastAsia="Times New Roman" w:hAnsi="Times New Roman" w:cs="Times New Roman"/>
-        </w:rPr>
-      </w:pPr>
-      <w:r>
-        <w:rPr>
-          <w:rFonts w:ascii="Times New Roman" w:eastAsia="Times New Roman" w:hAnsi="Times New Roman" w:cs="Times New Roman"/>
-        </w:rPr>
-        <w:t>Phone Number: {contacts.acor.phoneNumber}</w:t>
-      </w:r>
-    </w:p>
-    <w:p>
-      <w:pPr>
-        <w:rPr>
-          <w:rFonts w:ascii="Times New Roman" w:eastAsia="Times New Roman" w:hAnsi="Times New Roman" w:cs="Times New Roman"/>
-        </w:rPr>
-      </w:pPr>
-      <w:r>
-        <w:rPr>
-          <w:rFonts w:ascii="Times New Roman" w:eastAsia="Times New Roman" w:hAnsi="Times New Roman" w:cs="Times New Roman"/>
-        </w:rPr>
-        <w:t>DoDAAC: {contacts.acor.dodaac}</w:t>
+        <w:t>Email: {</w:t>
+      </w:r>
+      <w:proofErr w:type="spellStart"/>
+      <w:r>
+        <w:rPr>
+          <w:rFonts w:ascii="Times New Roman" w:eastAsia="Times New Roman" w:hAnsi="Times New Roman" w:cs="Times New Roman"/>
+        </w:rPr>
+        <w:t>contacts.acor.email</w:t>
+      </w:r>
+      <w:proofErr w:type="spellEnd"/>
+      <w:r>
+        <w:rPr>
+          <w:rFonts w:ascii="Times New Roman" w:eastAsia="Times New Roman" w:hAnsi="Times New Roman" w:cs="Times New Roman"/>
+        </w:rPr>
+        <w:t>}</w:t>
+      </w:r>
+    </w:p>
+    <w:p>
+      <w:pPr>
+        <w:rPr>
+          <w:rFonts w:ascii="Times New Roman" w:eastAsia="Times New Roman" w:hAnsi="Times New Roman" w:cs="Times New Roman"/>
+        </w:rPr>
+      </w:pPr>
+      <w:r>
+        <w:rPr>
+          <w:rFonts w:ascii="Times New Roman" w:eastAsia="Times New Roman" w:hAnsi="Times New Roman" w:cs="Times New Roman"/>
+        </w:rPr>
+        <w:t>Phone Number: {</w:t>
+      </w:r>
+      <w:proofErr w:type="spellStart"/>
+      <w:r>
+        <w:rPr>
+          <w:rFonts w:ascii="Times New Roman" w:eastAsia="Times New Roman" w:hAnsi="Times New Roman" w:cs="Times New Roman"/>
+        </w:rPr>
+        <w:t>contacts.acor.phoneNumber</w:t>
+      </w:r>
+      <w:proofErr w:type="spellEnd"/>
+      <w:r>
+        <w:rPr>
+          <w:rFonts w:ascii="Times New Roman" w:eastAsia="Times New Roman" w:hAnsi="Times New Roman" w:cs="Times New Roman"/>
+        </w:rPr>
+        <w:t>}</w:t>
+      </w:r>
+    </w:p>
+    <w:p>
+      <w:pPr>
+        <w:rPr>
+          <w:rFonts w:ascii="Times New Roman" w:eastAsia="Times New Roman" w:hAnsi="Times New Roman" w:cs="Times New Roman"/>
+        </w:rPr>
+      </w:pPr>
+      <w:proofErr w:type="spellStart"/>
+      <w:r>
+        <w:rPr>
+          <w:rFonts w:ascii="Times New Roman" w:eastAsia="Times New Roman" w:hAnsi="Times New Roman" w:cs="Times New Roman"/>
+        </w:rPr>
+        <w:t>DoDAAC</w:t>
+      </w:r>
+      <w:proofErr w:type="spellEnd"/>
+      <w:r>
+        <w:rPr>
+          <w:rFonts w:ascii="Times New Roman" w:eastAsia="Times New Roman" w:hAnsi="Times New Roman" w:cs="Times New Roman"/>
+        </w:rPr>
+        <w:t>: {</w:t>
+      </w:r>
+      <w:proofErr w:type="spellStart"/>
+      <w:r>
+        <w:rPr>
+          <w:rFonts w:ascii="Times New Roman" w:eastAsia="Times New Roman" w:hAnsi="Times New Roman" w:cs="Times New Roman"/>
+        </w:rPr>
+        <w:t>contacts.acor.dodaac</w:t>
+      </w:r>
+      <w:proofErr w:type="spellEnd"/>
+      <w:r>
+        <w:rPr>
+          <w:rFonts w:ascii="Times New Roman" w:eastAsia="Times New Roman" w:hAnsi="Times New Roman" w:cs="Times New Roman"/>
+        </w:rPr>
+        <w:t>}</w:t>
       </w:r>
     </w:p>
     <w:p>
@@ -499,6 +657,120 @@
       </w:r>
     </w:p>
     <w:p>
+      <w:r>
+        <w:t xml:space="preserve">{ EXEC ci = </w:t>
+      </w:r>
+      <w:proofErr w:type="spellStart"/>
+      <w:r>
+        <w:t>currentContract</w:t>
+      </w:r>
+      <w:proofErr w:type="spellEnd"/>
+      <w:r>
+        <w:t xml:space="preserve"> }</w:t>
+      </w:r>
+    </w:p>
+    <w:p>
+      <w:r>
+        <w:t xml:space="preserve">{ EXEC </w:t>
+      </w:r>
+      <w:proofErr w:type="spellStart"/>
+      <w:r>
+        <w:t>hasCurrentContract</w:t>
+      </w:r>
+      <w:proofErr w:type="spellEnd"/>
+      <w:r>
+        <w:t xml:space="preserve"> = false}</w:t>
+      </w:r>
+    </w:p>
+    <w:p>
+      <w:r>
+        <w:t xml:space="preserve">{IF </w:t>
+      </w:r>
+      <w:proofErr w:type="spellStart"/>
+      <w:r>
+        <w:t>ci.length</w:t>
+      </w:r>
+      <w:proofErr w:type="spellEnd"/>
+      <w:r>
+        <w:t xml:space="preserve"> &gt; 0}</w:t>
+      </w:r>
+    </w:p>
+    <w:p>
+      <w:pPr>
+        <w:ind w:firstLine="720"/>
+      </w:pPr>
+      <w:r>
+        <w:t>{FOR item IN ci}</w:t>
+      </w:r>
+    </w:p>
+    <w:p>
+      <w:pPr>
+        <w:ind w:left="720" w:firstLine="720"/>
+      </w:pPr>
+      <w:r>
+        <w:t>{IF $</w:t>
+      </w:r>
+      <w:proofErr w:type="spellStart"/>
+      <w:r>
+        <w:t>item.currentContractExists</w:t>
+      </w:r>
+      <w:proofErr w:type="spellEnd"/>
+      <w:r>
+        <w:t>}</w:t>
+      </w:r>
+    </w:p>
+    <w:p>
+      <w:pPr>
+        <w:ind w:left="1440" w:firstLine="720"/>
+      </w:pPr>
+      <w:r>
+        <w:t xml:space="preserve">{EXEC </w:t>
+      </w:r>
+      <w:proofErr w:type="spellStart"/>
+      <w:r>
+        <w:t>hasCurrentContract</w:t>
+      </w:r>
+      <w:proofErr w:type="spellEnd"/>
+      <w:r>
+        <w:t xml:space="preserve"> = true}</w:t>
+      </w:r>
+    </w:p>
+    <w:p>
+      <w:pPr>
+        <w:ind w:left="1440" w:firstLine="720"/>
+      </w:pPr>
+      <w:r>
+        <w:t xml:space="preserve">{EXEC contract = </w:t>
+      </w:r>
+      <w:r>
+        <w:t>$</w:t>
+      </w:r>
+      <w:r>
+        <w:t>item}</w:t>
+      </w:r>
+    </w:p>
+    <w:p>
+      <w:pPr>
+        <w:ind w:left="720" w:firstLine="720"/>
+      </w:pPr>
+      <w:r>
+        <w:t>{END-IF}</w:t>
+      </w:r>
+    </w:p>
+    <w:p>
+      <w:pPr>
+        <w:ind w:firstLine="720"/>
+      </w:pPr>
+      <w:r>
+        <w:t>{END-FOR item}</w:t>
+      </w:r>
+    </w:p>
+    <w:p>
+      <w:r>
+        <w:t>{END-IF}</w:t>
+      </w:r>
+    </w:p>
+    <w:p>
       <w:pPr>
         <w:rPr>
           <w:rFonts w:ascii="Times New Roman" w:eastAsia="Times New Roman" w:hAnsi="Times New Roman" w:cs="Times New Roman"/>
@@ -529,19 +801,22 @@
         <w:rPr>
           <w:rFonts w:ascii="Times New Roman" w:eastAsia="Times New Roman" w:hAnsi="Times New Roman" w:cs="Times New Roman"/>
         </w:rPr>
-        <w:t>{currentContract</w:t>
-      </w:r>
-      <w:r>
-        <w:rPr>
-          <w:rFonts w:ascii="Times New Roman" w:eastAsia="Times New Roman" w:hAnsi="Times New Roman" w:cs="Times New Roman"/>
-        </w:rPr>
-        <w:t>[0]</w:t>
-      </w:r>
-      <w:r>
-        <w:rPr>
-          <w:rFonts w:ascii="Times New Roman" w:eastAsia="Times New Roman" w:hAnsi="Times New Roman" w:cs="Times New Roman"/>
-        </w:rPr>
-        <w:t xml:space="preserve">.exists ? </w:t>
+        <w:lastRenderedPageBreak/>
+        <w:t>{</w:t>
+      </w:r>
+      <w:proofErr w:type="spellStart"/>
+      <w:r>
+        <w:rPr>
+          <w:rFonts w:ascii="Times New Roman" w:eastAsia="Times New Roman" w:hAnsi="Times New Roman" w:cs="Times New Roman"/>
+        </w:rPr>
+        <w:t>hasCurrentContract</w:t>
+      </w:r>
+      <w:proofErr w:type="spellEnd"/>
+      <w:r>
+        <w:rPr>
+          <w:rFonts w:ascii="Times New Roman" w:eastAsia="Times New Roman" w:hAnsi="Times New Roman" w:cs="Times New Roman"/>
+        </w:rPr>
+        <w:t xml:space="preserve"> ? </w:t>
       </w:r>
       <w:r>
         <w:rPr>
@@ -609,115 +884,138 @@
         <w:rPr>
           <w:rFonts w:ascii="Times New Roman" w:eastAsia="Times New Roman" w:hAnsi="Times New Roman" w:cs="Times New Roman"/>
         </w:rPr>
-        <w:t>{FOR cc in currentContract}</w:t>
-      </w:r>
-    </w:p>
-    <w:p>
-      <w:pPr>
-        <w:rPr>
-          <w:rFonts w:ascii="Times New Roman" w:eastAsia="Times New Roman" w:hAnsi="Times New Roman" w:cs="Times New Roman"/>
-          <w:i/>
-          <w:iCs/>
-        </w:rPr>
-      </w:pPr>
-      <w:r>
-        <w:rPr>
-          <w:rFonts w:ascii="Times New Roman" w:eastAsia="Times New Roman" w:hAnsi="Times New Roman" w:cs="Times New Roman"/>
-        </w:rPr>
-        <w:t>{IF currentContract.exists}</w:t>
-      </w:r>
-    </w:p>
-    <w:p>
-      <w:pPr>
-        <w:rPr>
-          <w:rFonts w:ascii="Times New Roman" w:eastAsia="Times New Roman" w:hAnsi="Times New Roman" w:cs="Times New Roman"/>
-        </w:rPr>
-      </w:pPr>
-      <w:r>
-        <w:rPr>
-          <w:rFonts w:ascii="Times New Roman" w:eastAsia="Times New Roman" w:hAnsi="Times New Roman" w:cs="Times New Roman"/>
-        </w:rPr>
-        <w:t>Incumbent Contractor Name:</w:t>
-      </w:r>
-      <w:r>
-        <w:rPr>
-          <w:rFonts w:ascii="Times New Roman" w:eastAsia="Times New Roman" w:hAnsi="Times New Roman" w:cs="Times New Roman"/>
-        </w:rPr>
-        <w:t xml:space="preserve"> {</w:t>
-      </w:r>
-      <w:r>
-        <w:rPr>
-          <w:rFonts w:ascii="Times New Roman" w:eastAsia="Times New Roman" w:hAnsi="Times New Roman" w:cs="Times New Roman"/>
-        </w:rPr>
-        <w:t>$cc</w:t>
-      </w:r>
-      <w:r>
-        <w:rPr>
-          <w:rFonts w:ascii="Times New Roman" w:eastAsia="Times New Roman" w:hAnsi="Times New Roman" w:cs="Times New Roman"/>
-        </w:rPr>
-        <w:t>.incumbentContractorName}</w:t>
-      </w:r>
-    </w:p>
-    <w:p>
-      <w:pPr>
-        <w:rPr>
-          <w:rFonts w:ascii="Times New Roman" w:eastAsia="Times New Roman" w:hAnsi="Times New Roman" w:cs="Times New Roman"/>
-        </w:rPr>
-      </w:pPr>
-      <w:r>
-        <w:rPr>
-          <w:rFonts w:ascii="Times New Roman" w:eastAsia="Times New Roman" w:hAnsi="Times New Roman" w:cs="Times New Roman"/>
-        </w:rPr>
-        <w:t>Contract Number:</w:t>
-      </w:r>
-      <w:r>
-        <w:rPr>
-          <w:rFonts w:ascii="Times New Roman" w:eastAsia="Times New Roman" w:hAnsi="Times New Roman" w:cs="Times New Roman"/>
-        </w:rPr>
-        <w:t xml:space="preserve"> {</w:t>
-      </w:r>
-      <w:r>
-        <w:rPr>
-          <w:rFonts w:ascii="Times New Roman" w:eastAsia="Times New Roman" w:hAnsi="Times New Roman" w:cs="Times New Roman"/>
-        </w:rPr>
-        <w:t>$cc</w:t>
-      </w:r>
-      <w:r>
-        <w:rPr>
-          <w:rFonts w:ascii="Times New Roman" w:eastAsia="Times New Roman" w:hAnsi="Times New Roman" w:cs="Times New Roman"/>
-        </w:rPr>
-        <w:t>.contractNumber}</w:t>
-      </w:r>
-    </w:p>
-    <w:p>
-      <w:pPr>
-        <w:rPr>
-          <w:rFonts w:ascii="Times New Roman" w:eastAsia="Times New Roman" w:hAnsi="Times New Roman" w:cs="Times New Roman"/>
-        </w:rPr>
-      </w:pPr>
-      <w:r>
-        <w:rPr>
-          <w:rFonts w:ascii="Times New Roman" w:eastAsia="Times New Roman" w:hAnsi="Times New Roman" w:cs="Times New Roman"/>
-        </w:rPr>
-        <w:t>Task Order Number:</w:t>
-      </w:r>
-      <w:r>
-        <w:rPr>
-          <w:rFonts w:ascii="Times New Roman" w:eastAsia="Times New Roman" w:hAnsi="Times New Roman" w:cs="Times New Roman"/>
-        </w:rPr>
-        <w:t xml:space="preserve"> {</w:t>
-      </w:r>
-      <w:r>
-        <w:rPr>
-          <w:rFonts w:ascii="Times New Roman" w:eastAsia="Times New Roman" w:hAnsi="Times New Roman" w:cs="Times New Roman"/>
-        </w:rPr>
-        <w:t>$cc</w:t>
-      </w:r>
-      <w:r>
-        <w:rPr>
-          <w:rFonts w:ascii="Times New Roman" w:eastAsia="Times New Roman" w:hAnsi="Times New Roman" w:cs="Times New Roman"/>
-        </w:rPr>
-        <w:t>.taskOrderNumber}</w:t>
+        <w:t xml:space="preserve">{IF </w:t>
+      </w:r>
+      <w:proofErr w:type="spellStart"/>
+      <w:r>
+        <w:rPr>
+          <w:rFonts w:ascii="Times New Roman" w:eastAsia="Times New Roman" w:hAnsi="Times New Roman" w:cs="Times New Roman"/>
+        </w:rPr>
+        <w:t>hasCurrentContract</w:t>
+      </w:r>
+      <w:proofErr w:type="spellEnd"/>
+      <w:r>
+        <w:rPr>
+          <w:rFonts w:ascii="Times New Roman" w:eastAsia="Times New Roman" w:hAnsi="Times New Roman" w:cs="Times New Roman"/>
+        </w:rPr>
+        <w:t xml:space="preserve"> == true}</w:t>
+      </w:r>
+    </w:p>
+    <w:p>
+      <w:pPr>
+        <w:rPr>
+          <w:rFonts w:ascii="Times New Roman" w:eastAsia="Times New Roman" w:hAnsi="Times New Roman" w:cs="Times New Roman"/>
+        </w:rPr>
+      </w:pPr>
+      <w:r>
+        <w:rPr>
+          <w:rFonts w:ascii="Times New Roman" w:eastAsia="Times New Roman" w:hAnsi="Times New Roman" w:cs="Times New Roman"/>
+        </w:rPr>
+        <w:t>Incumbent Contractor Name: {</w:t>
+      </w:r>
+      <w:proofErr w:type="spellStart"/>
+      <w:r>
+        <w:rPr>
+          <w:rFonts w:ascii="Times New Roman" w:eastAsia="Times New Roman" w:hAnsi="Times New Roman" w:cs="Times New Roman"/>
+        </w:rPr>
+        <w:t>c</w:t>
+      </w:r>
+      <w:r>
+        <w:rPr>
+          <w:rFonts w:ascii="Times New Roman" w:eastAsia="Times New Roman" w:hAnsi="Times New Roman" w:cs="Times New Roman"/>
+        </w:rPr>
+        <w:t>ontract</w:t>
+      </w:r>
+      <w:r>
+        <w:rPr>
+          <w:rFonts w:ascii="Times New Roman" w:eastAsia="Times New Roman" w:hAnsi="Times New Roman" w:cs="Times New Roman"/>
+        </w:rPr>
+        <w:t>.incumbentContractorName</w:t>
+      </w:r>
+      <w:proofErr w:type="spellEnd"/>
+      <w:r>
+        <w:rPr>
+          <w:rFonts w:ascii="Times New Roman" w:eastAsia="Times New Roman" w:hAnsi="Times New Roman" w:cs="Times New Roman"/>
+        </w:rPr>
+        <w:t>}</w:t>
+      </w:r>
+    </w:p>
+    <w:p>
+      <w:pPr>
+        <w:rPr>
+          <w:rFonts w:ascii="Times New Roman" w:eastAsia="Times New Roman" w:hAnsi="Times New Roman" w:cs="Times New Roman"/>
+        </w:rPr>
+      </w:pPr>
+      <w:r>
+        <w:rPr>
+          <w:rFonts w:ascii="Times New Roman" w:eastAsia="Times New Roman" w:hAnsi="Times New Roman" w:cs="Times New Roman"/>
+        </w:rPr>
+        <w:t>Contract Number: {</w:t>
+      </w:r>
+      <w:proofErr w:type="spellStart"/>
+      <w:r>
+        <w:rPr>
+          <w:rFonts w:ascii="Times New Roman" w:eastAsia="Times New Roman" w:hAnsi="Times New Roman" w:cs="Times New Roman"/>
+        </w:rPr>
+        <w:t>contract</w:t>
+      </w:r>
+      <w:r>
+        <w:rPr>
+          <w:rFonts w:ascii="Times New Roman" w:eastAsia="Times New Roman" w:hAnsi="Times New Roman" w:cs="Times New Roman"/>
+        </w:rPr>
+        <w:t>.contractNumber</w:t>
+      </w:r>
+      <w:proofErr w:type="spellEnd"/>
+      <w:r>
+        <w:rPr>
+          <w:rFonts w:ascii="Times New Roman" w:eastAsia="Times New Roman" w:hAnsi="Times New Roman" w:cs="Times New Roman"/>
+        </w:rPr>
+        <w:t>}</w:t>
+      </w:r>
+    </w:p>
+    <w:p>
+      <w:pPr>
+        <w:rPr>
+          <w:rFonts w:ascii="Times New Roman" w:eastAsia="Times New Roman" w:hAnsi="Times New Roman" w:cs="Times New Roman"/>
+        </w:rPr>
+      </w:pPr>
+      <w:r>
+        <w:rPr>
+          <w:rFonts w:ascii="Times New Roman" w:eastAsia="Times New Roman" w:hAnsi="Times New Roman" w:cs="Times New Roman"/>
+        </w:rPr>
+        <w:t>Task Order Number: {</w:t>
+      </w:r>
+      <w:proofErr w:type="spellStart"/>
+      <w:r>
+        <w:rPr>
+          <w:rFonts w:ascii="Times New Roman" w:eastAsia="Times New Roman" w:hAnsi="Times New Roman" w:cs="Times New Roman"/>
+        </w:rPr>
+        <w:t>contract</w:t>
+      </w:r>
+      <w:r>
+        <w:rPr>
+          <w:rFonts w:ascii="Times New Roman" w:eastAsia="Times New Roman" w:hAnsi="Times New Roman" w:cs="Times New Roman"/>
+        </w:rPr>
+        <w:t>.task</w:t>
+      </w:r>
+      <w:r>
+        <w:rPr>
+          <w:rFonts w:ascii="Times New Roman" w:eastAsia="Times New Roman" w:hAnsi="Times New Roman" w:cs="Times New Roman"/>
+        </w:rPr>
+        <w:t>Delivery</w:t>
+      </w:r>
+      <w:r>
+        <w:rPr>
+          <w:rFonts w:ascii="Times New Roman" w:eastAsia="Times New Roman" w:hAnsi="Times New Roman" w:cs="Times New Roman"/>
+        </w:rPr>
+        <w:t>OrderNumber</w:t>
+      </w:r>
+      <w:proofErr w:type="spellEnd"/>
+      <w:r>
+        <w:rPr>
+          <w:rFonts w:ascii="Times New Roman" w:eastAsia="Times New Roman" w:hAnsi="Times New Roman" w:cs="Times New Roman"/>
+        </w:rPr>
+        <w:t>}</w:t>
       </w:r>
     </w:p>
     <w:p>
@@ -731,38 +1029,51 @@
           <w:tag w:val="goog_rdk_0"/>
           <w:id w:val="1724948245"/>
         </w:sdtPr>
-        <w:sdtEndPr/>
         <w:sdtContent/>
       </w:sdt>
       <w:r>
         <w:rPr>
           <w:rFonts w:ascii="Times New Roman" w:eastAsia="Times New Roman" w:hAnsi="Times New Roman" w:cs="Times New Roman"/>
         </w:rPr>
-        <w:t>Contract/Task</w:t>
-      </w:r>
-      <w:r>
-        <w:rPr>
-          <w:rFonts w:ascii="Times New Roman" w:eastAsia="Times New Roman" w:hAnsi="Times New Roman" w:cs="Times New Roman"/>
-        </w:rPr>
-        <w:t xml:space="preserve"> Order expiration date:</w:t>
-      </w:r>
-      <w:r>
-        <w:rPr>
-          <w:rFonts w:ascii="Times New Roman" w:eastAsia="Times New Roman" w:hAnsi="Times New Roman" w:cs="Times New Roman"/>
-        </w:rPr>
-        <w:t xml:space="preserve"> {</w:t>
-      </w:r>
-      <w:r>
-        <w:rPr>
-          <w:rFonts w:ascii="Times New Roman" w:eastAsia="Times New Roman" w:hAnsi="Times New Roman" w:cs="Times New Roman"/>
-        </w:rPr>
-        <w:t>$cc</w:t>
-      </w:r>
-      <w:r>
-        <w:rPr>
-          <w:rFonts w:ascii="Times New Roman" w:eastAsia="Times New Roman" w:hAnsi="Times New Roman" w:cs="Times New Roman"/>
-        </w:rPr>
-        <w:t>.contractExpiration}</w:t>
+        <w:t>Contract/Task Order expiration date: {</w:t>
+      </w:r>
+      <w:proofErr w:type="spellStart"/>
+      <w:r>
+        <w:rPr>
+          <w:rFonts w:ascii="Times New Roman" w:eastAsia="Times New Roman" w:hAnsi="Times New Roman" w:cs="Times New Roman"/>
+        </w:rPr>
+        <w:t>contract</w:t>
+      </w:r>
+      <w:r>
+        <w:rPr>
+          <w:rFonts w:ascii="Times New Roman" w:eastAsia="Times New Roman" w:hAnsi="Times New Roman" w:cs="Times New Roman"/>
+        </w:rPr>
+        <w:t>.contract</w:t>
+      </w:r>
+      <w:r>
+        <w:rPr>
+          <w:rFonts w:ascii="Times New Roman" w:eastAsia="Times New Roman" w:hAnsi="Times New Roman" w:cs="Times New Roman"/>
+        </w:rPr>
+        <w:t>Order</w:t>
+      </w:r>
+      <w:r>
+        <w:rPr>
+          <w:rFonts w:ascii="Times New Roman" w:eastAsia="Times New Roman" w:hAnsi="Times New Roman" w:cs="Times New Roman"/>
+        </w:rPr>
+        <w:t>Expiration</w:t>
+      </w:r>
+      <w:r>
+        <w:rPr>
+          <w:rFonts w:ascii="Times New Roman" w:eastAsia="Times New Roman" w:hAnsi="Times New Roman" w:cs="Times New Roman"/>
+        </w:rPr>
+        <w:t>Date</w:t>
+      </w:r>
+      <w:proofErr w:type="spellEnd"/>
+      <w:r>
+        <w:rPr>
+          <w:rFonts w:ascii="Times New Roman" w:eastAsia="Times New Roman" w:hAnsi="Times New Roman" w:cs="Times New Roman"/>
+        </w:rPr>
+        <w:t>}</w:t>
       </w:r>
     </w:p>
     <w:p>
@@ -784,19 +1095,6 @@
           <w:rFonts w:ascii="Times New Roman" w:eastAsia="Times New Roman" w:hAnsi="Times New Roman" w:cs="Times New Roman"/>
         </w:rPr>
       </w:pPr>
-      <w:r>
-        <w:rPr>
-          <w:rFonts w:ascii="Times New Roman" w:eastAsia="Times New Roman" w:hAnsi="Times New Roman" w:cs="Times New Roman"/>
-        </w:rPr>
-        <w:t>{END-FOR cc}</w:t>
-      </w:r>
-    </w:p>
-    <w:p>
-      <w:pPr>
-        <w:rPr>
-          <w:rFonts w:ascii="Times New Roman" w:eastAsia="Times New Roman" w:hAnsi="Times New Roman" w:cs="Times New Roman"/>
-        </w:rPr>
-      </w:pPr>
     </w:p>
     <w:p>
       <w:pPr>
@@ -821,7 +1119,21 @@
         <w:rPr>
           <w:rFonts w:ascii="Times New Roman" w:eastAsia="Times New Roman" w:hAnsi="Times New Roman" w:cs="Times New Roman"/>
         </w:rPr>
-        <w:t>{exceptionToFairOpportunity.includes(</w:t>
+        <w:t>{</w:t>
+      </w:r>
+      <w:proofErr w:type="spellStart"/>
+      <w:r>
+        <w:rPr>
+          <w:rFonts w:ascii="Times New Roman" w:eastAsia="Times New Roman" w:hAnsi="Times New Roman" w:cs="Times New Roman"/>
+        </w:rPr>
+        <w:t>exceptionToFairOpportunity.includes</w:t>
+      </w:r>
+      <w:proofErr w:type="spellEnd"/>
+      <w:r>
+        <w:rPr>
+          <w:rFonts w:ascii="Times New Roman" w:eastAsia="Times New Roman" w:hAnsi="Times New Roman" w:cs="Times New Roman"/>
+        </w:rPr>
+        <w:t>(</w:t>
       </w:r>
       <w:r>
         <w:rPr>
@@ -891,7 +1203,21 @@
         <w:rPr>
           <w:rFonts w:ascii="Times New Roman" w:eastAsia="Times New Roman" w:hAnsi="Times New Roman" w:cs="Times New Roman"/>
         </w:rPr>
-        <w:t>{periodOfPerformance.recurringRequirement ? `Yes` : `No`}</w:t>
+        <w:t>{</w:t>
+      </w:r>
+      <w:proofErr w:type="spellStart"/>
+      <w:r>
+        <w:rPr>
+          <w:rFonts w:ascii="Times New Roman" w:eastAsia="Times New Roman" w:hAnsi="Times New Roman" w:cs="Times New Roman"/>
+        </w:rPr>
+        <w:t>periodOfPerformance.recurringRequirement</w:t>
+      </w:r>
+      <w:proofErr w:type="spellEnd"/>
+      <w:r>
+        <w:rPr>
+          <w:rFonts w:ascii="Times New Roman" w:eastAsia="Times New Roman" w:hAnsi="Times New Roman" w:cs="Times New Roman"/>
+        </w:rPr>
+        <w:t xml:space="preserve"> ? `Yes` : `No`}</w:t>
       </w:r>
     </w:p>
     <w:p>
@@ -925,92 +1251,184 @@
         <w:rPr>
           <w:rFonts w:ascii="Times New Roman" w:eastAsia="Times New Roman" w:hAnsi="Times New Roman" w:cs="Times New Roman"/>
         </w:rPr>
-        <w:t xml:space="preserve">What is the requested Period of Performance (PoP) of the </w:t>
-      </w:r>
-      <w:r>
-        <w:rPr>
-          <w:rFonts w:ascii="Times New Roman" w:eastAsia="Times New Roman" w:hAnsi="Times New Roman" w:cs="Times New Roman"/>
-        </w:rPr>
-        <w:t>requested task order?</w:t>
-      </w:r>
-    </w:p>
-    <w:p>
-      <w:pPr>
-        <w:rPr>
-          <w:rFonts w:ascii="Times New Roman" w:eastAsia="Times New Roman" w:hAnsi="Times New Roman" w:cs="Times New Roman"/>
-        </w:rPr>
-      </w:pPr>
-      <w:r>
-        <w:rPr>
-          <w:rFonts w:ascii="Times New Roman" w:eastAsia="Times New Roman" w:hAnsi="Times New Roman" w:cs="Times New Roman"/>
-        </w:rPr>
-        <w:t>{popPeriods}</w:t>
-      </w:r>
-    </w:p>
-    <w:p>
-      <w:pPr>
-        <w:rPr>
-          <w:rFonts w:ascii="Times New Roman" w:eastAsia="Times New Roman" w:hAnsi="Times New Roman" w:cs="Times New Roman"/>
-        </w:rPr>
-      </w:pPr>
-    </w:p>
-    <w:p>
-      <w:pPr>
-        <w:rPr>
-          <w:rFonts w:ascii="Times New Roman" w:eastAsia="Times New Roman" w:hAnsi="Times New Roman" w:cs="Times New Roman"/>
-        </w:rPr>
-      </w:pPr>
-      <w:r>
-        <w:rPr>
-          <w:rFonts w:ascii="Times New Roman" w:eastAsia="Times New Roman" w:hAnsi="Times New Roman" w:cs="Times New Roman"/>
-        </w:rPr>
-        <w:t>Is there a REQUESTED PoP start date?</w:t>
-      </w:r>
-    </w:p>
-    <w:p>
-      <w:pPr>
-        <w:rPr>
-          <w:rFonts w:ascii="Times New Roman" w:eastAsia="Times New Roman" w:hAnsi="Times New Roman" w:cs="Times New Roman"/>
-        </w:rPr>
-      </w:pPr>
-      <w:r>
-        <w:rPr>
-          <w:rFonts w:ascii="Times New Roman" w:eastAsia="Times New Roman" w:hAnsi="Times New Roman" w:cs="Times New Roman"/>
-        </w:rPr>
-        <w:t>{periodOfPerformance.popStartRequest ? `Yes` : `No`}</w:t>
-      </w:r>
-    </w:p>
-    <w:p>
-      <w:pPr>
-        <w:rPr>
-          <w:rFonts w:ascii="Times New Roman" w:eastAsia="Times New Roman" w:hAnsi="Times New Roman" w:cs="Times New Roman"/>
-        </w:rPr>
-      </w:pPr>
-    </w:p>
-    <w:p>
-      <w:pPr>
-        <w:rPr>
-          <w:rFonts w:ascii="Times New Roman" w:eastAsia="Times New Roman" w:hAnsi="Times New Roman" w:cs="Times New Roman"/>
-        </w:rPr>
-      </w:pPr>
-      <w:r>
-        <w:rPr>
-          <w:rFonts w:ascii="Times New Roman" w:eastAsia="Times New Roman" w:hAnsi="Times New Roman" w:cs="Times New Roman"/>
-        </w:rPr>
-        <w:t>{IF periodOfPerformance.popStartRequest}</w:t>
-      </w:r>
-    </w:p>
-    <w:p>
-      <w:pPr>
-        <w:rPr>
-          <w:rFonts w:ascii="Times New Roman" w:eastAsia="Times New Roman" w:hAnsi="Times New Roman" w:cs="Times New Roman"/>
-        </w:rPr>
-      </w:pPr>
-      <w:r>
-        <w:rPr>
-          <w:rFonts w:ascii="Times New Roman" w:eastAsia="Times New Roman" w:hAnsi="Times New Roman" w:cs="Times New Roman"/>
-        </w:rPr>
-        <w:t>{periodOfPerformance.timeFrame}: {periodOfPerformance.requestedPopStartDate}</w:t>
+        <w:t>What is the requested Period of Performance (</w:t>
+      </w:r>
+      <w:proofErr w:type="spellStart"/>
+      <w:r>
+        <w:rPr>
+          <w:rFonts w:ascii="Times New Roman" w:eastAsia="Times New Roman" w:hAnsi="Times New Roman" w:cs="Times New Roman"/>
+        </w:rPr>
+        <w:t>PoP</w:t>
+      </w:r>
+      <w:proofErr w:type="spellEnd"/>
+      <w:r>
+        <w:rPr>
+          <w:rFonts w:ascii="Times New Roman" w:eastAsia="Times New Roman" w:hAnsi="Times New Roman" w:cs="Times New Roman"/>
+        </w:rPr>
+        <w:t>) of the requested task order?</w:t>
+      </w:r>
+    </w:p>
+    <w:p>
+      <w:pPr>
+        <w:rPr>
+          <w:rFonts w:ascii="Times New Roman" w:eastAsia="Times New Roman" w:hAnsi="Times New Roman" w:cs="Times New Roman"/>
+        </w:rPr>
+      </w:pPr>
+      <w:r>
+        <w:rPr>
+          <w:rFonts w:ascii="Times New Roman" w:eastAsia="Times New Roman" w:hAnsi="Times New Roman" w:cs="Times New Roman"/>
+        </w:rPr>
+        <w:t>{</w:t>
+      </w:r>
+      <w:proofErr w:type="spellStart"/>
+      <w:r>
+        <w:rPr>
+          <w:rFonts w:ascii="Times New Roman" w:eastAsia="Times New Roman" w:hAnsi="Times New Roman" w:cs="Times New Roman"/>
+        </w:rPr>
+        <w:t>popPeriods</w:t>
+      </w:r>
+      <w:proofErr w:type="spellEnd"/>
+      <w:r>
+        <w:rPr>
+          <w:rFonts w:ascii="Times New Roman" w:eastAsia="Times New Roman" w:hAnsi="Times New Roman" w:cs="Times New Roman"/>
+        </w:rPr>
+        <w:t>}</w:t>
+      </w:r>
+    </w:p>
+    <w:p>
+      <w:pPr>
+        <w:rPr>
+          <w:rFonts w:ascii="Times New Roman" w:eastAsia="Times New Roman" w:hAnsi="Times New Roman" w:cs="Times New Roman"/>
+        </w:rPr>
+      </w:pPr>
+    </w:p>
+    <w:p>
+      <w:pPr>
+        <w:rPr>
+          <w:rFonts w:ascii="Times New Roman" w:eastAsia="Times New Roman" w:hAnsi="Times New Roman" w:cs="Times New Roman"/>
+        </w:rPr>
+      </w:pPr>
+      <w:r>
+        <w:rPr>
+          <w:rFonts w:ascii="Times New Roman" w:eastAsia="Times New Roman" w:hAnsi="Times New Roman" w:cs="Times New Roman"/>
+        </w:rPr>
+        <w:t xml:space="preserve">Is there a REQUESTED </w:t>
+      </w:r>
+      <w:proofErr w:type="spellStart"/>
+      <w:r>
+        <w:rPr>
+          <w:rFonts w:ascii="Times New Roman" w:eastAsia="Times New Roman" w:hAnsi="Times New Roman" w:cs="Times New Roman"/>
+        </w:rPr>
+        <w:t>PoP</w:t>
+      </w:r>
+      <w:proofErr w:type="spellEnd"/>
+      <w:r>
+        <w:rPr>
+          <w:rFonts w:ascii="Times New Roman" w:eastAsia="Times New Roman" w:hAnsi="Times New Roman" w:cs="Times New Roman"/>
+        </w:rPr>
+        <w:t xml:space="preserve"> start date?</w:t>
+      </w:r>
+    </w:p>
+    <w:p>
+      <w:pPr>
+        <w:rPr>
+          <w:rFonts w:ascii="Times New Roman" w:eastAsia="Times New Roman" w:hAnsi="Times New Roman" w:cs="Times New Roman"/>
+        </w:rPr>
+      </w:pPr>
+      <w:r>
+        <w:rPr>
+          <w:rFonts w:ascii="Times New Roman" w:eastAsia="Times New Roman" w:hAnsi="Times New Roman" w:cs="Times New Roman"/>
+        </w:rPr>
+        <w:t>{</w:t>
+      </w:r>
+      <w:proofErr w:type="spellStart"/>
+      <w:r>
+        <w:rPr>
+          <w:rFonts w:ascii="Times New Roman" w:eastAsia="Times New Roman" w:hAnsi="Times New Roman" w:cs="Times New Roman"/>
+        </w:rPr>
+        <w:t>periodOfPerformance.popStartRequest</w:t>
+      </w:r>
+      <w:proofErr w:type="spellEnd"/>
+      <w:r>
+        <w:rPr>
+          <w:rFonts w:ascii="Times New Roman" w:eastAsia="Times New Roman" w:hAnsi="Times New Roman" w:cs="Times New Roman"/>
+        </w:rPr>
+        <w:t xml:space="preserve"> ? `Yes` : `No`}</w:t>
+      </w:r>
+    </w:p>
+    <w:p>
+      <w:pPr>
+        <w:rPr>
+          <w:rFonts w:ascii="Times New Roman" w:eastAsia="Times New Roman" w:hAnsi="Times New Roman" w:cs="Times New Roman"/>
+        </w:rPr>
+      </w:pPr>
+    </w:p>
+    <w:p>
+      <w:pPr>
+        <w:rPr>
+          <w:rFonts w:ascii="Times New Roman" w:eastAsia="Times New Roman" w:hAnsi="Times New Roman" w:cs="Times New Roman"/>
+        </w:rPr>
+      </w:pPr>
+      <w:r>
+        <w:rPr>
+          <w:rFonts w:ascii="Times New Roman" w:eastAsia="Times New Roman" w:hAnsi="Times New Roman" w:cs="Times New Roman"/>
+        </w:rPr>
+        <w:t xml:space="preserve">{IF </w:t>
+      </w:r>
+      <w:proofErr w:type="spellStart"/>
+      <w:r>
+        <w:rPr>
+          <w:rFonts w:ascii="Times New Roman" w:eastAsia="Times New Roman" w:hAnsi="Times New Roman" w:cs="Times New Roman"/>
+        </w:rPr>
+        <w:t>periodOfPerformance.popStartRequest</w:t>
+      </w:r>
+      <w:proofErr w:type="spellEnd"/>
+      <w:r>
+        <w:rPr>
+          <w:rFonts w:ascii="Times New Roman" w:eastAsia="Times New Roman" w:hAnsi="Times New Roman" w:cs="Times New Roman"/>
+        </w:rPr>
+        <w:t>}</w:t>
+      </w:r>
+    </w:p>
+    <w:p>
+      <w:pPr>
+        <w:rPr>
+          <w:rFonts w:ascii="Times New Roman" w:eastAsia="Times New Roman" w:hAnsi="Times New Roman" w:cs="Times New Roman"/>
+        </w:rPr>
+      </w:pPr>
+      <w:r>
+        <w:rPr>
+          <w:rFonts w:ascii="Times New Roman" w:eastAsia="Times New Roman" w:hAnsi="Times New Roman" w:cs="Times New Roman"/>
+        </w:rPr>
+        <w:t>{</w:t>
+      </w:r>
+      <w:proofErr w:type="spellStart"/>
+      <w:r>
+        <w:rPr>
+          <w:rFonts w:ascii="Times New Roman" w:eastAsia="Times New Roman" w:hAnsi="Times New Roman" w:cs="Times New Roman"/>
+        </w:rPr>
+        <w:t>periodOfPerformance.timeFrame</w:t>
+      </w:r>
+      <w:proofErr w:type="spellEnd"/>
+      <w:r>
+        <w:rPr>
+          <w:rFonts w:ascii="Times New Roman" w:eastAsia="Times New Roman" w:hAnsi="Times New Roman" w:cs="Times New Roman"/>
+        </w:rPr>
+        <w:t>}: {</w:t>
+      </w:r>
+      <w:proofErr w:type="spellStart"/>
+      <w:r>
+        <w:rPr>
+          <w:rFonts w:ascii="Times New Roman" w:eastAsia="Times New Roman" w:hAnsi="Times New Roman" w:cs="Times New Roman"/>
+        </w:rPr>
+        <w:t>periodOfPerformance.requestedPopStartDate</w:t>
+      </w:r>
+      <w:proofErr w:type="spellEnd"/>
+      <w:r>
+        <w:rPr>
+          <w:rFonts w:ascii="Times New Roman" w:eastAsia="Times New Roman" w:hAnsi="Times New Roman" w:cs="Times New Roman"/>
+        </w:rPr>
+        <w:t>}</w:t>
       </w:r>
     </w:p>
     <w:p>
@@ -1045,13 +1463,7 @@
         <w:rPr>
           <w:rFonts w:ascii="Times New Roman" w:eastAsia="Times New Roman" w:hAnsi="Times New Roman" w:cs="Times New Roman"/>
         </w:rPr>
-        <w:t>5</w:t>
-      </w:r>
-      <w:r>
-        <w:rPr>
-          <w:rFonts w:ascii="Times New Roman" w:eastAsia="Times New Roman" w:hAnsi="Times New Roman" w:cs="Times New Roman"/>
-        </w:rPr>
-        <w:t xml:space="preserve">.   </w:t>
+        <w:t xml:space="preserve">5.   </w:t>
       </w:r>
       <w:sdt>
         <w:sdtPr>
@@ -1080,7 +1492,21 @@
           <w:rFonts w:ascii="Times New Roman" w:eastAsia="Times New Roman" w:hAnsi="Times New Roman" w:cs="Times New Roman"/>
         </w:rPr>
         <w:tab/>
-        <w:t>{IF contractType.firmFixedPrice}</w:t>
+        <w:t xml:space="preserve">{IF </w:t>
+      </w:r>
+      <w:proofErr w:type="spellStart"/>
+      <w:r>
+        <w:rPr>
+          <w:rFonts w:ascii="Times New Roman" w:eastAsia="Times New Roman" w:hAnsi="Times New Roman" w:cs="Times New Roman"/>
+        </w:rPr>
+        <w:t>contractType.firmFixedPrice</w:t>
+      </w:r>
+      <w:proofErr w:type="spellEnd"/>
+      <w:r>
+        <w:rPr>
+          <w:rFonts w:ascii="Times New Roman" w:eastAsia="Times New Roman" w:hAnsi="Times New Roman" w:cs="Times New Roman"/>
+        </w:rPr>
+        <w:t>}</w:t>
       </w:r>
     </w:p>
     <w:p>
@@ -1131,7 +1557,21 @@
           <w:rFonts w:ascii="Times New Roman" w:eastAsia="Times New Roman" w:hAnsi="Times New Roman" w:cs="Times New Roman"/>
         </w:rPr>
         <w:tab/>
-        <w:t>{IF contractType.timeAndMaterials}</w:t>
+        <w:t xml:space="preserve">{IF </w:t>
+      </w:r>
+      <w:proofErr w:type="spellStart"/>
+      <w:r>
+        <w:rPr>
+          <w:rFonts w:ascii="Times New Roman" w:eastAsia="Times New Roman" w:hAnsi="Times New Roman" w:cs="Times New Roman"/>
+        </w:rPr>
+        <w:t>contractType.timeAndMaterials</w:t>
+      </w:r>
+      <w:proofErr w:type="spellEnd"/>
+      <w:r>
+        <w:rPr>
+          <w:rFonts w:ascii="Times New Roman" w:eastAsia="Times New Roman" w:hAnsi="Times New Roman" w:cs="Times New Roman"/>
+        </w:rPr>
+        <w:t>}</w:t>
       </w:r>
     </w:p>
     <w:p>
@@ -1182,7 +1622,21 @@
           <w:rFonts w:ascii="Times New Roman" w:eastAsia="Times New Roman" w:hAnsi="Times New Roman" w:cs="Times New Roman"/>
         </w:rPr>
         <w:tab/>
-        <w:t>{contractType.justification}</w:t>
+        <w:t>{</w:t>
+      </w:r>
+      <w:proofErr w:type="spellStart"/>
+      <w:r>
+        <w:rPr>
+          <w:rFonts w:ascii="Times New Roman" w:eastAsia="Times New Roman" w:hAnsi="Times New Roman" w:cs="Times New Roman"/>
+        </w:rPr>
+        <w:t>contractType.justification</w:t>
+      </w:r>
+      <w:proofErr w:type="spellEnd"/>
+      <w:r>
+        <w:rPr>
+          <w:rFonts w:ascii="Times New Roman" w:eastAsia="Times New Roman" w:hAnsi="Times New Roman" w:cs="Times New Roman"/>
+        </w:rPr>
+        <w:t>}</w:t>
       </w:r>
     </w:p>
     <w:p>
@@ -1219,13 +1673,7 @@
         <w:rPr>
           <w:rFonts w:ascii="Times New Roman" w:eastAsia="Times New Roman" w:hAnsi="Times New Roman" w:cs="Times New Roman"/>
         </w:rPr>
-        <w:t>6. Business Associate Agreement (BAA). Does the contract action provide for definition of a Business Associate who may be involved in but not limited to design or development (in whole or in part) of the system, and/or for creating, receiving, transmitting</w:t>
-      </w:r>
-      <w:r>
-        <w:rPr>
-          <w:rFonts w:ascii="Times New Roman" w:eastAsia="Times New Roman" w:hAnsi="Times New Roman" w:cs="Times New Roman"/>
-        </w:rPr>
-        <w:t xml:space="preserve">, managing, and disposing of Protected Health Information (PHI)? </w:t>
+        <w:t xml:space="preserve">6. Business Associate Agreement (BAA). Does the contract action provide for definition of a Business Associate who may be involved in but not limited to design or development (in whole or in part) of the system, and/or for creating, receiving, transmitting, managing, and disposing of Protected Health Information (PHI)? </w:t>
       </w:r>
     </w:p>
     <w:p>
@@ -1252,19 +1700,34 @@
           <w:rFonts w:ascii="Times New Roman" w:eastAsia="Times New Roman" w:hAnsi="Times New Roman" w:cs="Times New Roman"/>
         </w:rPr>
         <w:tab/>
-        <w:t>{sensitiveInformation.baaRequired ?</w:t>
-      </w:r>
-    </w:p>
-    <w:p>
-      <w:pPr>
-        <w:rPr>
-          <w:rFonts w:ascii="Times New Roman" w:eastAsia="Times New Roman" w:hAnsi="Times New Roman" w:cs="Times New Roman"/>
-        </w:rPr>
-      </w:pPr>
-      <w:r>
-        <w:rPr>
-          <w:rFonts w:ascii="Times New Roman" w:eastAsia="Times New Roman" w:hAnsi="Times New Roman" w:cs="Times New Roman"/>
-        </w:rPr>
+        <w:t>{</w:t>
+      </w:r>
+      <w:proofErr w:type="spellStart"/>
+      <w:r>
+        <w:rPr>
+          <w:rFonts w:ascii="Times New Roman" w:eastAsia="Times New Roman" w:hAnsi="Times New Roman" w:cs="Times New Roman"/>
+        </w:rPr>
+        <w:t>sensitiveInformation.baaRequired</w:t>
+      </w:r>
+      <w:proofErr w:type="spellEnd"/>
+      <w:r>
+        <w:rPr>
+          <w:rFonts w:ascii="Times New Roman" w:eastAsia="Times New Roman" w:hAnsi="Times New Roman" w:cs="Times New Roman"/>
+        </w:rPr>
+        <w:t xml:space="preserve"> ?</w:t>
+      </w:r>
+    </w:p>
+    <w:p>
+      <w:pPr>
+        <w:rPr>
+          <w:rFonts w:ascii="Times New Roman" w:eastAsia="Times New Roman" w:hAnsi="Times New Roman" w:cs="Times New Roman"/>
+        </w:rPr>
+      </w:pPr>
+      <w:r>
+        <w:rPr>
+          <w:rFonts w:ascii="Times New Roman" w:eastAsia="Times New Roman" w:hAnsi="Times New Roman" w:cs="Times New Roman"/>
+        </w:rPr>
+        <w:lastRenderedPageBreak/>
         <w:tab/>
         <w:t>`Yes, a HIPAA BAA is required between the Mission Owner and the business associate to provide assurance that the business associate will appropriately safeguard such e-PHI. Business associates must also obtain BAAs from their subcontractors.` : `No`}</w:t>
       </w:r>
@@ -1293,13 +1756,7 @@
         <w:rPr>
           <w:rFonts w:ascii="Times New Roman" w:eastAsia="Times New Roman" w:hAnsi="Times New Roman" w:cs="Times New Roman"/>
         </w:rPr>
-        <w:t>7. Public Disclosure of Information. Does your work statement (Description of Work) and/or DD254 contain information that, if released, woul</w:t>
-      </w:r>
-      <w:r>
-        <w:rPr>
-          <w:rFonts w:ascii="Times New Roman" w:eastAsia="Times New Roman" w:hAnsi="Times New Roman" w:cs="Times New Roman"/>
-        </w:rPr>
-        <w:t>d be harmful to the Government?</w:t>
+        <w:t>7. Public Disclosure of Information. Does your work statement (Description of Work) and/or DD254 contain information that, if released, would be harmful to the Government?</w:t>
       </w:r>
     </w:p>
     <w:p>
@@ -1320,7 +1777,21 @@
           <w:rFonts w:ascii="Times New Roman" w:eastAsia="Times New Roman" w:hAnsi="Times New Roman" w:cs="Times New Roman"/>
         </w:rPr>
         <w:tab/>
-        <w:t>{sensitiveInformation.potentialToBeHarmful ? `Yes, include the name and address of your FOIA coordinator below</w:t>
+        <w:t>{</w:t>
+      </w:r>
+      <w:proofErr w:type="spellStart"/>
+      <w:r>
+        <w:rPr>
+          <w:rFonts w:ascii="Times New Roman" w:eastAsia="Times New Roman" w:hAnsi="Times New Roman" w:cs="Times New Roman"/>
+        </w:rPr>
+        <w:t>sensitiveInformation.potentialToBeHarmful</w:t>
+      </w:r>
+      <w:proofErr w:type="spellEnd"/>
+      <w:r>
+        <w:rPr>
+          <w:rFonts w:ascii="Times New Roman" w:eastAsia="Times New Roman" w:hAnsi="Times New Roman" w:cs="Times New Roman"/>
+        </w:rPr>
+        <w:t xml:space="preserve"> ? `Yes, include the name and address of your FOIA coordinator below</w:t>
       </w:r>
       <w:r>
         <w:rPr>
@@ -1352,7 +1823,21 @@
         <w:rPr>
           <w:rFonts w:ascii="Times New Roman" w:eastAsia="Times New Roman" w:hAnsi="Times New Roman" w:cs="Times New Roman"/>
         </w:rPr>
-        <w:t>{IF sensitiveInformation.potentialToBeHarmful}</w:t>
+        <w:t xml:space="preserve">{IF </w:t>
+      </w:r>
+      <w:proofErr w:type="spellStart"/>
+      <w:r>
+        <w:rPr>
+          <w:rFonts w:ascii="Times New Roman" w:eastAsia="Times New Roman" w:hAnsi="Times New Roman" w:cs="Times New Roman"/>
+        </w:rPr>
+        <w:t>sensitiveInformation.potentialToBeHarmful</w:t>
+      </w:r>
+      <w:proofErr w:type="spellEnd"/>
+      <w:r>
+        <w:rPr>
+          <w:rFonts w:ascii="Times New Roman" w:eastAsia="Times New Roman" w:hAnsi="Times New Roman" w:cs="Times New Roman"/>
+        </w:rPr>
+        <w:t>}</w:t>
       </w:r>
     </w:p>
     <w:p>
@@ -1388,7 +1873,21 @@
         <w:rPr>
           <w:rFonts w:ascii="Times New Roman" w:eastAsia="Times New Roman" w:hAnsi="Times New Roman" w:cs="Times New Roman"/>
         </w:rPr>
-        <w:t xml:space="preserve"> {sensitiveInformation.foiaContact.fullName}</w:t>
+        <w:t xml:space="preserve"> {</w:t>
+      </w:r>
+      <w:proofErr w:type="spellStart"/>
+      <w:r>
+        <w:rPr>
+          <w:rFonts w:ascii="Times New Roman" w:eastAsia="Times New Roman" w:hAnsi="Times New Roman" w:cs="Times New Roman"/>
+        </w:rPr>
+        <w:t>sensitiveInformation.foiaContact.fullName</w:t>
+      </w:r>
+      <w:proofErr w:type="spellEnd"/>
+      <w:r>
+        <w:rPr>
+          <w:rFonts w:ascii="Times New Roman" w:eastAsia="Times New Roman" w:hAnsi="Times New Roman" w:cs="Times New Roman"/>
+        </w:rPr>
+        <w:t>}</w:t>
       </w:r>
     </w:p>
     <w:p>
@@ -1407,7 +1906,21 @@
         <w:rPr>
           <w:rFonts w:ascii="Times New Roman" w:eastAsia="Times New Roman" w:hAnsi="Times New Roman" w:cs="Times New Roman"/>
         </w:rPr>
-        <w:t xml:space="preserve"> {sensitiveInformation.foiaContact.email}</w:t>
+        <w:t xml:space="preserve"> {</w:t>
+      </w:r>
+      <w:proofErr w:type="spellStart"/>
+      <w:r>
+        <w:rPr>
+          <w:rFonts w:ascii="Times New Roman" w:eastAsia="Times New Roman" w:hAnsi="Times New Roman" w:cs="Times New Roman"/>
+        </w:rPr>
+        <w:t>sensitiveInformation.foiaContact.email</w:t>
+      </w:r>
+      <w:proofErr w:type="spellEnd"/>
+      <w:r>
+        <w:rPr>
+          <w:rFonts w:ascii="Times New Roman" w:eastAsia="Times New Roman" w:hAnsi="Times New Roman" w:cs="Times New Roman"/>
+        </w:rPr>
+        <w:t>}</w:t>
       </w:r>
     </w:p>
     <w:p>
@@ -1443,7 +1956,21 @@
         <w:rPr>
           <w:rFonts w:ascii="Times New Roman" w:eastAsia="Times New Roman" w:hAnsi="Times New Roman" w:cs="Times New Roman"/>
         </w:rPr>
-        <w:t>{sensitiveInformation.foiaContact.address}</w:t>
+        <w:t>{</w:t>
+      </w:r>
+      <w:proofErr w:type="spellStart"/>
+      <w:r>
+        <w:rPr>
+          <w:rFonts w:ascii="Times New Roman" w:eastAsia="Times New Roman" w:hAnsi="Times New Roman" w:cs="Times New Roman"/>
+        </w:rPr>
+        <w:t>sensitiveInformation.foiaContact.address</w:t>
+      </w:r>
+      <w:proofErr w:type="spellEnd"/>
+      <w:r>
+        <w:rPr>
+          <w:rFonts w:ascii="Times New Roman" w:eastAsia="Times New Roman" w:hAnsi="Times New Roman" w:cs="Times New Roman"/>
+        </w:rPr>
+        <w:t>}</w:t>
       </w:r>
     </w:p>
     <w:p>
@@ -1484,7 +2011,21 @@
         <w:rPr>
           <w:rFonts w:ascii="Times New Roman" w:eastAsia="Times New Roman" w:hAnsi="Times New Roman" w:cs="Times New Roman"/>
         </w:rPr>
-        <w:t>{IF organization.agency === `</w:t>
+        <w:t xml:space="preserve">{IF </w:t>
+      </w:r>
+      <w:proofErr w:type="spellStart"/>
+      <w:r>
+        <w:rPr>
+          <w:rFonts w:ascii="Times New Roman" w:eastAsia="Times New Roman" w:hAnsi="Times New Roman" w:cs="Times New Roman"/>
+        </w:rPr>
+        <w:t>organization.agency</w:t>
+      </w:r>
+      <w:proofErr w:type="spellEnd"/>
+      <w:r>
+        <w:rPr>
+          <w:rFonts w:ascii="Times New Roman" w:eastAsia="Times New Roman" w:hAnsi="Times New Roman" w:cs="Times New Roman"/>
+        </w:rPr>
+        <w:t xml:space="preserve"> === `</w:t>
       </w:r>
       <w:r>
         <w:rPr>
@@ -1551,13 +2092,7 @@
         <w:rPr>
           <w:rFonts w:ascii="Times New Roman" w:eastAsia="Times New Roman" w:hAnsi="Times New Roman" w:cs="Times New Roman"/>
         </w:rPr>
-        <w:t>1. Clinger-Cohen Act (CCA) Compliance: CCA compliance is required for all Programs that acquire Information Technology (IT) per Subtitle III of Title 40</w:t>
-      </w:r>
-      <w:r>
-        <w:rPr>
-          <w:rFonts w:ascii="Times New Roman" w:eastAsia="Times New Roman" w:hAnsi="Times New Roman" w:cs="Times New Roman"/>
-        </w:rPr>
-        <w:t xml:space="preserve">, and DoDI 5000.82, April 21, 2020, Clinger Cohen Compliance). This applies to all IT hardware and software acquisitions and acquisition of IT services. </w:t>
+        <w:t xml:space="preserve">1. Clinger-Cohen Act (CCA) Compliance: CCA compliance is required for all Programs that acquire Information Technology (IT) per Subtitle III of Title 40, and DoDI 5000.82, April 21, 2020, Clinger Cohen Compliance). This applies to all IT hardware and software acquisitions and acquisition of IT services. </w:t>
       </w:r>
     </w:p>
     <w:p>
@@ -1620,13 +2155,7 @@
         <w:rPr>
           <w:rFonts w:ascii="Times New Roman" w:eastAsia="Times New Roman" w:hAnsi="Times New Roman" w:cs="Times New Roman"/>
         </w:rPr>
-        <w:t xml:space="preserve">2. Data Center Obligation of Funds Compliance: CIO approval required prior to the obligation of funds for data server purchases or other IT items purchased in </w:t>
-      </w:r>
-      <w:r>
-        <w:rPr>
-          <w:rFonts w:ascii="Times New Roman" w:eastAsia="Times New Roman" w:hAnsi="Times New Roman" w:cs="Times New Roman"/>
-        </w:rPr>
-        <w:t>support of data centers. This is required for accounting and classification.</w:t>
+        <w:t>2. Data Center Obligation of Funds Compliance: CIO approval required prior to the obligation of funds for data server purchases or other IT items purchased in support of data centers. This is required for accounting and classification.</w:t>
       </w:r>
     </w:p>
     <w:p>
@@ -1670,19 +2199,21 @@
         <w:rPr>
           <w:rFonts w:ascii="Times New Roman" w:eastAsia="Times New Roman" w:hAnsi="Times New Roman" w:cs="Times New Roman"/>
         </w:rPr>
-        <w:t>3. CyberNetOps Tools Policy Compliance: Per DISA CIO policy, contracts requiring the procurement of a tool suppor</w:t>
-      </w:r>
-      <w:r>
-        <w:rPr>
-          <w:rFonts w:ascii="Times New Roman" w:eastAsia="Times New Roman" w:hAnsi="Times New Roman" w:cs="Times New Roman"/>
-        </w:rPr>
-        <w:t>ting Cyber Operations must open an Office of CIO (OCIO) Cyber NetOps Change Request prior to acquiring the new tool or capability. DISA Programs must first utilize existing tools on the OCIO Cyber NetOps Tools baseline list maintained by DISA OCIO to avoid</w:t>
-      </w:r>
-      <w:r>
-        <w:rPr>
-          <w:rFonts w:ascii="Times New Roman" w:eastAsia="Times New Roman" w:hAnsi="Times New Roman" w:cs="Times New Roman"/>
-        </w:rPr>
-        <w:t xml:space="preserve"> procuring duplicative capabilities.</w:t>
+        <w:t xml:space="preserve">3. </w:t>
+      </w:r>
+      <w:proofErr w:type="spellStart"/>
+      <w:r>
+        <w:rPr>
+          <w:rFonts w:ascii="Times New Roman" w:eastAsia="Times New Roman" w:hAnsi="Times New Roman" w:cs="Times New Roman"/>
+        </w:rPr>
+        <w:t>CyberNetOps</w:t>
+      </w:r>
+      <w:proofErr w:type="spellEnd"/>
+      <w:r>
+        <w:rPr>
+          <w:rFonts w:ascii="Times New Roman" w:eastAsia="Times New Roman" w:hAnsi="Times New Roman" w:cs="Times New Roman"/>
+        </w:rPr>
+        <w:t xml:space="preserve"> Tools Policy Compliance: Per DISA CIO policy, contracts requiring the procurement of a tool supporting Cyber Operations must open an Office of CIO (OCIO) Cyber NetOps Change Request prior to acquiring the new tool or capability. DISA Programs must first utilize existing tools on the OCIO Cyber NetOps Tools baseline list maintained by DISA OCIO to avoid procuring duplicative capabilities.</w:t>
       </w:r>
     </w:p>
     <w:p>
@@ -1780,7 +2311,21 @@
         <w:rPr>
           <w:rFonts w:ascii="Times New Roman" w:eastAsia="Times New Roman" w:hAnsi="Times New Roman" w:cs="Times New Roman"/>
         </w:rPr>
-        <w:t>{contacts.missionOwnerName}</w:t>
+        <w:t>{</w:t>
+      </w:r>
+      <w:proofErr w:type="spellStart"/>
+      <w:r>
+        <w:rPr>
+          <w:rFonts w:ascii="Times New Roman" w:eastAsia="Times New Roman" w:hAnsi="Times New Roman" w:cs="Times New Roman"/>
+        </w:rPr>
+        <w:t>contacts.missionOwnerName</w:t>
+      </w:r>
+      <w:proofErr w:type="spellEnd"/>
+      <w:r>
+        <w:rPr>
+          <w:rFonts w:ascii="Times New Roman" w:eastAsia="Times New Roman" w:hAnsi="Times New Roman" w:cs="Times New Roman"/>
+        </w:rPr>
+        <w:t>}</w:t>
       </w:r>
     </w:p>
     <w:p>
@@ -1794,7 +2339,6 @@
         <w:rPr>
           <w:rFonts w:ascii="Times New Roman" w:eastAsia="Times New Roman" w:hAnsi="Times New Roman" w:cs="Times New Roman"/>
         </w:rPr>
-        <w:lastRenderedPageBreak/>
         <w:tab/>
       </w:r>
       <w:r>
@@ -2098,7 +2642,21 @@
         <w:rPr>
           <w:rFonts w:ascii="Times New Roman" w:eastAsia="Times New Roman" w:hAnsi="Times New Roman" w:cs="Times New Roman"/>
         </w:rPr>
-        <w:t>{IF organization.agency !== `</w:t>
+        <w:t xml:space="preserve">{IF </w:t>
+      </w:r>
+      <w:proofErr w:type="spellStart"/>
+      <w:r>
+        <w:rPr>
+          <w:rFonts w:ascii="Times New Roman" w:eastAsia="Times New Roman" w:hAnsi="Times New Roman" w:cs="Times New Roman"/>
+        </w:rPr>
+        <w:t>organization.agency</w:t>
+      </w:r>
+      <w:proofErr w:type="spellEnd"/>
+      <w:r>
+        <w:rPr>
+          <w:rFonts w:ascii="Times New Roman" w:eastAsia="Times New Roman" w:hAnsi="Times New Roman" w:cs="Times New Roman"/>
+        </w:rPr>
+        <w:t xml:space="preserve"> !== `</w:t>
       </w:r>
       <w:r>
         <w:rPr>
@@ -2218,13 +2776,7 @@
         <w:rPr>
           <w:rFonts w:ascii="Times New Roman" w:eastAsia="Times New Roman" w:hAnsi="Times New Roman" w:cs="Times New Roman"/>
         </w:rPr>
-        <w:t>3.  The requirement does not conta</w:t>
-      </w:r>
-      <w:r>
-        <w:rPr>
-          <w:rFonts w:ascii="Times New Roman" w:eastAsia="Times New Roman" w:hAnsi="Times New Roman" w:cs="Times New Roman"/>
-        </w:rPr>
-        <w:t>in inherently Governmental functions in accordance with FAR 7.5.</w:t>
+        <w:t>3.  The requirement does not contain inherently Governmental functions in accordance with FAR 7.5.</w:t>
       </w:r>
     </w:p>
     <w:p>
@@ -2317,7 +2869,21 @@
         <w:rPr>
           <w:rFonts w:ascii="Times New Roman" w:eastAsia="Times New Roman" w:hAnsi="Times New Roman" w:cs="Times New Roman"/>
         </w:rPr>
-        <w:t>{contacts.missionOwnerName}</w:t>
+        <w:t>{</w:t>
+      </w:r>
+      <w:proofErr w:type="spellStart"/>
+      <w:r>
+        <w:rPr>
+          <w:rFonts w:ascii="Times New Roman" w:eastAsia="Times New Roman" w:hAnsi="Times New Roman" w:cs="Times New Roman"/>
+        </w:rPr>
+        <w:t>contacts.missionOwnerName</w:t>
+      </w:r>
+      <w:proofErr w:type="spellEnd"/>
+      <w:r>
+        <w:rPr>
+          <w:rFonts w:ascii="Times New Roman" w:eastAsia="Times New Roman" w:hAnsi="Times New Roman" w:cs="Times New Roman"/>
+        </w:rPr>
+        <w:t>}</w:t>
       </w:r>
     </w:p>
     <w:p>
@@ -2430,7 +2996,21 @@
         <w:rPr>
           <w:rFonts w:ascii="Times New Roman" w:eastAsia="Times New Roman" w:hAnsi="Times New Roman" w:cs="Times New Roman"/>
         </w:rPr>
-        <w:t>{IF organization.agency === `</w:t>
+        <w:t xml:space="preserve">{IF </w:t>
+      </w:r>
+      <w:proofErr w:type="spellStart"/>
+      <w:r>
+        <w:rPr>
+          <w:rFonts w:ascii="Times New Roman" w:eastAsia="Times New Roman" w:hAnsi="Times New Roman" w:cs="Times New Roman"/>
+        </w:rPr>
+        <w:t>organization.agency</w:t>
+      </w:r>
+      <w:proofErr w:type="spellEnd"/>
+      <w:r>
+        <w:rPr>
+          <w:rFonts w:ascii="Times New Roman" w:eastAsia="Times New Roman" w:hAnsi="Times New Roman" w:cs="Times New Roman"/>
+        </w:rPr>
+        <w:t xml:space="preserve"> === `</w:t>
       </w:r>
       <w:r>
         <w:rPr>
@@ -2483,7 +3063,21 @@
         <w:rPr>
           <w:rFonts w:ascii="Times New Roman" w:eastAsia="Times New Roman" w:hAnsi="Times New Roman" w:cs="Times New Roman"/>
         </w:rPr>
-        <w:t>{IF organization.agency !== `</w:t>
+        <w:t xml:space="preserve">{IF </w:t>
+      </w:r>
+      <w:proofErr w:type="spellStart"/>
+      <w:r>
+        <w:rPr>
+          <w:rFonts w:ascii="Times New Roman" w:eastAsia="Times New Roman" w:hAnsi="Times New Roman" w:cs="Times New Roman"/>
+        </w:rPr>
+        <w:t>organization.agency</w:t>
+      </w:r>
+      <w:proofErr w:type="spellEnd"/>
+      <w:r>
+        <w:rPr>
+          <w:rFonts w:ascii="Times New Roman" w:eastAsia="Times New Roman" w:hAnsi="Times New Roman" w:cs="Times New Roman"/>
+        </w:rPr>
+        <w:t xml:space="preserve"> !== `</w:t>
       </w:r>
       <w:r>
         <w:rPr>
@@ -2510,380 +3104,353 @@
           <w:rFonts w:ascii="Times New Roman" w:eastAsia="Times New Roman" w:hAnsi="Times New Roman" w:cs="Times New Roman"/>
           <w:b/>
         </w:rPr>
+        <w:t xml:space="preserve">PART IV. SECTION 508 </w:t>
+      </w:r>
+    </w:p>
+    <w:p>
+      <w:pPr>
+        <w:rPr>
+          <w:rFonts w:ascii="Times New Roman" w:eastAsia="Times New Roman" w:hAnsi="Times New Roman" w:cs="Times New Roman"/>
+        </w:rPr>
+      </w:pPr>
+      <w:r>
+        <w:rPr>
+          <w:rFonts w:ascii="Times New Roman" w:eastAsia="Times New Roman" w:hAnsi="Times New Roman" w:cs="Times New Roman"/>
+        </w:rPr>
+        <w:t>{END-IF}</w:t>
+      </w:r>
+    </w:p>
+    <w:p>
+      <w:pPr>
+        <w:rPr>
+          <w:rFonts w:ascii="Times New Roman" w:eastAsia="Times New Roman" w:hAnsi="Times New Roman" w:cs="Times New Roman"/>
+        </w:rPr>
+      </w:pPr>
+    </w:p>
+    <w:p>
+      <w:pPr>
+        <w:rPr>
+          <w:rFonts w:ascii="Times New Roman" w:eastAsia="Times New Roman" w:hAnsi="Times New Roman" w:cs="Times New Roman"/>
+          <w:b/>
+        </w:rPr>
+      </w:pPr>
+    </w:p>
+    <w:p>
+      <w:pPr>
+        <w:rPr>
+          <w:rFonts w:ascii="Times New Roman" w:eastAsia="Times New Roman" w:hAnsi="Times New Roman" w:cs="Times New Roman"/>
+        </w:rPr>
+      </w:pPr>
+      <w:r>
+        <w:rPr>
+          <w:rFonts w:ascii="Times New Roman" w:eastAsia="Times New Roman" w:hAnsi="Times New Roman" w:cs="Times New Roman"/>
+        </w:rPr>
+        <w:t>Mission Owners must confirm whether the below Section 508 requirements apply to this acquisition.</w:t>
+      </w:r>
+    </w:p>
+    <w:p>
+      <w:pPr>
+        <w:rPr>
+          <w:rFonts w:ascii="Times New Roman" w:eastAsia="Times New Roman" w:hAnsi="Times New Roman" w:cs="Times New Roman"/>
+        </w:rPr>
+      </w:pPr>
+    </w:p>
+    <w:p>
+      <w:pPr>
+        <w:rPr>
+          <w:rFonts w:ascii="Times New Roman" w:eastAsia="Times New Roman" w:hAnsi="Times New Roman" w:cs="Times New Roman"/>
+          <w:i/>
+        </w:rPr>
+      </w:pPr>
+      <w:r>
+        <w:rPr>
+          <w:rFonts w:ascii="Times New Roman" w:eastAsia="Times New Roman" w:hAnsi="Times New Roman" w:cs="Times New Roman"/>
+          <w:i/>
+        </w:rPr>
+        <w:t>Electronic Content</w:t>
+      </w:r>
+    </w:p>
+    <w:p>
+      <w:pPr>
+        <w:rPr>
+          <w:rFonts w:ascii="Times New Roman" w:eastAsia="Times New Roman" w:hAnsi="Times New Roman" w:cs="Times New Roman"/>
+          <w:i/>
+        </w:rPr>
+      </w:pPr>
+      <w:r>
+        <w:rPr>
+          <w:rFonts w:ascii="Times New Roman" w:eastAsia="Times New Roman" w:hAnsi="Times New Roman" w:cs="Times New Roman"/>
+          <w:i/>
+        </w:rPr>
+        <w:t>Technical Criteria:</w:t>
+      </w:r>
+    </w:p>
+    <w:p>
+      <w:pPr>
+        <w:rPr>
+          <w:rFonts w:ascii="Times New Roman" w:eastAsia="Times New Roman" w:hAnsi="Times New Roman" w:cs="Times New Roman"/>
+          <w:i/>
+        </w:rPr>
+      </w:pPr>
+    </w:p>
+    <w:p>
+      <w:pPr>
+        <w:rPr>
+          <w:rFonts w:ascii="Times New Roman" w:eastAsia="Times New Roman" w:hAnsi="Times New Roman" w:cs="Times New Roman"/>
+          <w:i/>
+        </w:rPr>
+      </w:pPr>
+      <w:r>
+        <w:rPr>
+          <w:rFonts w:ascii="Times New Roman" w:eastAsia="Times New Roman" w:hAnsi="Times New Roman" w:cs="Times New Roman"/>
+          <w:i/>
+        </w:rPr>
+        <w:t>E205.1 General - Electronic content shall comply with E205.</w:t>
+      </w:r>
+    </w:p>
+    <w:p>
+      <w:pPr>
+        <w:rPr>
+          <w:rFonts w:ascii="Times New Roman" w:eastAsia="Times New Roman" w:hAnsi="Times New Roman" w:cs="Times New Roman"/>
+          <w:i/>
+        </w:rPr>
+      </w:pPr>
+    </w:p>
+    <w:p>
+      <w:pPr>
+        <w:rPr>
+          <w:rFonts w:ascii="Times New Roman" w:eastAsia="Times New Roman" w:hAnsi="Times New Roman" w:cs="Times New Roman"/>
+          <w:i/>
+        </w:rPr>
+      </w:pPr>
+      <w:r>
+        <w:rPr>
+          <w:rFonts w:ascii="Times New Roman" w:eastAsia="Times New Roman" w:hAnsi="Times New Roman" w:cs="Times New Roman"/>
+          <w:i/>
+        </w:rPr>
+        <w:t>E205.2 Public Facing - Electronic content that is public facing shall conform to the accessibility requirements specified in E205.4.</w:t>
+      </w:r>
+    </w:p>
+    <w:p>
+      <w:pPr>
+        <w:rPr>
+          <w:rFonts w:ascii="Times New Roman" w:eastAsia="Times New Roman" w:hAnsi="Times New Roman" w:cs="Times New Roman"/>
+          <w:i/>
+        </w:rPr>
+      </w:pPr>
+    </w:p>
+    <w:p>
+      <w:pPr>
+        <w:rPr>
+          <w:rFonts w:ascii="Times New Roman" w:eastAsia="Times New Roman" w:hAnsi="Times New Roman" w:cs="Times New Roman"/>
+          <w:i/>
+        </w:rPr>
+      </w:pPr>
+      <w:r>
+        <w:rPr>
+          <w:rFonts w:ascii="Times New Roman" w:eastAsia="Times New Roman" w:hAnsi="Times New Roman" w:cs="Times New Roman"/>
+          <w:i/>
+        </w:rPr>
+        <w:t>602 Support Documentation</w:t>
+      </w:r>
+    </w:p>
+    <w:p>
+      <w:pPr>
+        <w:rPr>
+          <w:rFonts w:ascii="Times New Roman" w:eastAsia="Times New Roman" w:hAnsi="Times New Roman" w:cs="Times New Roman"/>
+          <w:i/>
+        </w:rPr>
+      </w:pPr>
+    </w:p>
+    <w:p>
+      <w:pPr>
+        <w:rPr>
+          <w:rFonts w:ascii="Times New Roman" w:eastAsia="Times New Roman" w:hAnsi="Times New Roman" w:cs="Times New Roman"/>
+          <w:i/>
+        </w:rPr>
+      </w:pPr>
+      <w:r>
+        <w:rPr>
+          <w:rFonts w:ascii="Times New Roman" w:eastAsia="Times New Roman" w:hAnsi="Times New Roman" w:cs="Times New Roman"/>
+          <w:i/>
+        </w:rPr>
+        <w:t>603 Support Services</w:t>
+      </w:r>
+    </w:p>
+    <w:p>
+      <w:pPr>
+        <w:rPr>
+          <w:rFonts w:ascii="Times New Roman" w:eastAsia="Times New Roman" w:hAnsi="Times New Roman" w:cs="Times New Roman"/>
+          <w:i/>
+        </w:rPr>
+      </w:pPr>
+    </w:p>
+    <w:p>
+      <w:pPr>
+        <w:rPr>
+          <w:rFonts w:ascii="Times New Roman" w:eastAsia="Times New Roman" w:hAnsi="Times New Roman" w:cs="Times New Roman"/>
+          <w:i/>
+        </w:rPr>
+      </w:pPr>
+      <w:r>
+        <w:rPr>
+          <w:rFonts w:ascii="Times New Roman" w:eastAsia="Times New Roman" w:hAnsi="Times New Roman" w:cs="Times New Roman"/>
+          <w:i/>
+        </w:rPr>
+        <w:t>302 Functional Performance Criteria</w:t>
+      </w:r>
+    </w:p>
+    <w:p>
+      <w:pPr>
+        <w:rPr>
+          <w:rFonts w:ascii="Times New Roman" w:eastAsia="Times New Roman" w:hAnsi="Times New Roman" w:cs="Times New Roman"/>
+          <w:i/>
+        </w:rPr>
+      </w:pPr>
+    </w:p>
+    <w:p>
+      <w:pPr>
+        <w:rPr>
+          <w:rFonts w:ascii="Times New Roman" w:eastAsia="Times New Roman" w:hAnsi="Times New Roman" w:cs="Times New Roman"/>
+          <w:i/>
+        </w:rPr>
+      </w:pPr>
+      <w:r>
+        <w:rPr>
+          <w:rFonts w:ascii="Times New Roman" w:eastAsia="Times New Roman" w:hAnsi="Times New Roman" w:cs="Times New Roman"/>
+          <w:i/>
+        </w:rPr>
+        <w:t>Software</w:t>
+      </w:r>
+    </w:p>
+    <w:p>
+      <w:pPr>
+        <w:rPr>
+          <w:rFonts w:ascii="Times New Roman" w:eastAsia="Times New Roman" w:hAnsi="Times New Roman" w:cs="Times New Roman"/>
+          <w:i/>
+        </w:rPr>
+      </w:pPr>
+      <w:r>
+        <w:rPr>
+          <w:rFonts w:ascii="Times New Roman" w:eastAsia="Times New Roman" w:hAnsi="Times New Roman" w:cs="Times New Roman"/>
+          <w:i/>
+        </w:rPr>
+        <w:t>Exceptions:</w:t>
+      </w:r>
+    </w:p>
+    <w:p>
+      <w:pPr>
+        <w:rPr>
+          <w:rFonts w:ascii="Times New Roman" w:eastAsia="Times New Roman" w:hAnsi="Times New Roman" w:cs="Times New Roman"/>
+          <w:i/>
+        </w:rPr>
+      </w:pPr>
+    </w:p>
+    <w:p>
+      <w:pPr>
+        <w:rPr>
+          <w:rFonts w:ascii="Times New Roman" w:eastAsia="Times New Roman" w:hAnsi="Times New Roman" w:cs="Times New Roman"/>
+          <w:i/>
+        </w:rPr>
+      </w:pPr>
+      <w:r>
+        <w:rPr>
+          <w:rFonts w:ascii="Times New Roman" w:eastAsia="Times New Roman" w:hAnsi="Times New Roman" w:cs="Times New Roman"/>
+          <w:i/>
+        </w:rPr>
+        <w:t>E207.1 General - Software that is assistive technology and that supports the accessibility services of the platform shall not be required to conform to the requirements in Chapter 5.</w:t>
+      </w:r>
+    </w:p>
+    <w:p>
+      <w:pPr>
+        <w:rPr>
+          <w:rFonts w:ascii="Times New Roman" w:eastAsia="Times New Roman" w:hAnsi="Times New Roman" w:cs="Times New Roman"/>
+          <w:i/>
+        </w:rPr>
+      </w:pPr>
+    </w:p>
+    <w:p>
+      <w:pPr>
+        <w:rPr>
+          <w:rFonts w:ascii="Times New Roman" w:eastAsia="Times New Roman" w:hAnsi="Times New Roman" w:cs="Times New Roman"/>
+          <w:i/>
+        </w:rPr>
+      </w:pPr>
+      <w:r>
+        <w:rPr>
+          <w:rFonts w:ascii="Times New Roman" w:eastAsia="Times New Roman" w:hAnsi="Times New Roman" w:cs="Times New Roman"/>
+          <w:i/>
+        </w:rPr>
+        <w:t>E207.2 WCAG Conformance - Software that is assistive technology and that supports the accessibility services of the platform shall not be required to conform to E207.2.</w:t>
+      </w:r>
+    </w:p>
+    <w:p>
+      <w:pPr>
+        <w:rPr>
+          <w:rFonts w:ascii="Times New Roman" w:eastAsia="Times New Roman" w:hAnsi="Times New Roman" w:cs="Times New Roman"/>
+          <w:i/>
+        </w:rPr>
+      </w:pPr>
+    </w:p>
+    <w:p>
+      <w:pPr>
+        <w:rPr>
+          <w:rFonts w:ascii="Times New Roman" w:eastAsia="Times New Roman" w:hAnsi="Times New Roman" w:cs="Times New Roman"/>
+          <w:i/>
+        </w:rPr>
+      </w:pPr>
+      <w:r>
+        <w:rPr>
+          <w:rFonts w:ascii="Times New Roman" w:eastAsia="Times New Roman" w:hAnsi="Times New Roman" w:cs="Times New Roman"/>
+          <w:i/>
+        </w:rPr>
+        <w:t>Non-web software shall not be required to conform to the following four Success Criteria in WCAG 2.0: 2.4.1 Bypass Blocks; 2.4.5 Multiple Ways; 3.2.3 Consistent Navigation; and 3.2.4 Consistent Identification.</w:t>
+      </w:r>
+    </w:p>
+    <w:p>
+      <w:pPr>
+        <w:rPr>
+          <w:rFonts w:ascii="Times New Roman" w:eastAsia="Times New Roman" w:hAnsi="Times New Roman" w:cs="Times New Roman"/>
+          <w:i/>
+        </w:rPr>
+      </w:pPr>
+    </w:p>
+    <w:p>
+      <w:pPr>
+        <w:rPr>
+          <w:rFonts w:ascii="Times New Roman" w:eastAsia="Times New Roman" w:hAnsi="Times New Roman" w:cs="Times New Roman"/>
+          <w:i/>
+        </w:rPr>
+      </w:pPr>
+      <w:r>
+        <w:rPr>
+          <w:rFonts w:ascii="Times New Roman" w:eastAsia="Times New Roman" w:hAnsi="Times New Roman" w:cs="Times New Roman"/>
+          <w:i/>
+        </w:rPr>
+        <w:t>Non-Web software shall not be required to conform to Conformance Requirement 3 Complete Processes in WCAG 2.0.</w:t>
+      </w:r>
+    </w:p>
+    <w:p>
+      <w:pPr>
+        <w:rPr>
+          <w:rFonts w:ascii="Times New Roman" w:eastAsia="Times New Roman" w:hAnsi="Times New Roman" w:cs="Times New Roman"/>
+          <w:i/>
+        </w:rPr>
+      </w:pPr>
+    </w:p>
+    <w:p>
+      <w:pPr>
+        <w:rPr>
+          <w:rFonts w:ascii="Times New Roman" w:eastAsia="Times New Roman" w:hAnsi="Times New Roman" w:cs="Times New Roman"/>
+          <w:i/>
+        </w:rPr>
+      </w:pPr>
+      <w:r>
+        <w:rPr>
+          <w:rFonts w:ascii="Times New Roman" w:eastAsia="Times New Roman" w:hAnsi="Times New Roman" w:cs="Times New Roman"/>
+          <w:i/>
+        </w:rPr>
         <w:lastRenderedPageBreak/>
-        <w:t xml:space="preserve">PART IV. SECTION 508 </w:t>
-      </w:r>
-    </w:p>
-    <w:p>
-      <w:pPr>
-        <w:rPr>
-          <w:rFonts w:ascii="Times New Roman" w:eastAsia="Times New Roman" w:hAnsi="Times New Roman" w:cs="Times New Roman"/>
-        </w:rPr>
-      </w:pPr>
-      <w:r>
-        <w:rPr>
-          <w:rFonts w:ascii="Times New Roman" w:eastAsia="Times New Roman" w:hAnsi="Times New Roman" w:cs="Times New Roman"/>
-        </w:rPr>
-        <w:t>{END-IF}</w:t>
-      </w:r>
-    </w:p>
-    <w:p>
-      <w:pPr>
-        <w:rPr>
-          <w:rFonts w:ascii="Times New Roman" w:eastAsia="Times New Roman" w:hAnsi="Times New Roman" w:cs="Times New Roman"/>
-        </w:rPr>
-      </w:pPr>
-    </w:p>
-    <w:p>
-      <w:pPr>
-        <w:rPr>
-          <w:rFonts w:ascii="Times New Roman" w:eastAsia="Times New Roman" w:hAnsi="Times New Roman" w:cs="Times New Roman"/>
-          <w:b/>
-        </w:rPr>
-      </w:pPr>
-    </w:p>
-    <w:p>
-      <w:pPr>
-        <w:rPr>
-          <w:rFonts w:ascii="Times New Roman" w:eastAsia="Times New Roman" w:hAnsi="Times New Roman" w:cs="Times New Roman"/>
-        </w:rPr>
-      </w:pPr>
-      <w:r>
-        <w:rPr>
-          <w:rFonts w:ascii="Times New Roman" w:eastAsia="Times New Roman" w:hAnsi="Times New Roman" w:cs="Times New Roman"/>
-        </w:rPr>
-        <w:t xml:space="preserve">Mission Owners must confirm </w:t>
-      </w:r>
-      <w:r>
-        <w:rPr>
-          <w:rFonts w:ascii="Times New Roman" w:eastAsia="Times New Roman" w:hAnsi="Times New Roman" w:cs="Times New Roman"/>
-        </w:rPr>
-        <w:t>whether the below Section 508 requirements apply to this acquisition.</w:t>
-      </w:r>
-    </w:p>
-    <w:p>
-      <w:pPr>
-        <w:rPr>
-          <w:rFonts w:ascii="Times New Roman" w:eastAsia="Times New Roman" w:hAnsi="Times New Roman" w:cs="Times New Roman"/>
-        </w:rPr>
-      </w:pPr>
-    </w:p>
-    <w:p>
-      <w:pPr>
-        <w:rPr>
-          <w:rFonts w:ascii="Times New Roman" w:eastAsia="Times New Roman" w:hAnsi="Times New Roman" w:cs="Times New Roman"/>
-          <w:i/>
-        </w:rPr>
-      </w:pPr>
-      <w:r>
-        <w:rPr>
-          <w:rFonts w:ascii="Times New Roman" w:eastAsia="Times New Roman" w:hAnsi="Times New Roman" w:cs="Times New Roman"/>
-          <w:i/>
-        </w:rPr>
-        <w:t>Electronic Content</w:t>
-      </w:r>
-    </w:p>
-    <w:p>
-      <w:pPr>
-        <w:rPr>
-          <w:rFonts w:ascii="Times New Roman" w:eastAsia="Times New Roman" w:hAnsi="Times New Roman" w:cs="Times New Roman"/>
-          <w:i/>
-        </w:rPr>
-      </w:pPr>
-      <w:r>
-        <w:rPr>
-          <w:rFonts w:ascii="Times New Roman" w:eastAsia="Times New Roman" w:hAnsi="Times New Roman" w:cs="Times New Roman"/>
-          <w:i/>
-        </w:rPr>
-        <w:t>Technical Criteria:</w:t>
-      </w:r>
-    </w:p>
-    <w:p>
-      <w:pPr>
-        <w:rPr>
-          <w:rFonts w:ascii="Times New Roman" w:eastAsia="Times New Roman" w:hAnsi="Times New Roman" w:cs="Times New Roman"/>
-          <w:i/>
-        </w:rPr>
-      </w:pPr>
-    </w:p>
-    <w:p>
-      <w:pPr>
-        <w:rPr>
-          <w:rFonts w:ascii="Times New Roman" w:eastAsia="Times New Roman" w:hAnsi="Times New Roman" w:cs="Times New Roman"/>
-          <w:i/>
-        </w:rPr>
-      </w:pPr>
-      <w:r>
-        <w:rPr>
-          <w:rFonts w:ascii="Times New Roman" w:eastAsia="Times New Roman" w:hAnsi="Times New Roman" w:cs="Times New Roman"/>
-          <w:i/>
-        </w:rPr>
-        <w:t>E205.1 General - Electronic content shall comply with E205.</w:t>
-      </w:r>
-    </w:p>
-    <w:p>
-      <w:pPr>
-        <w:rPr>
-          <w:rFonts w:ascii="Times New Roman" w:eastAsia="Times New Roman" w:hAnsi="Times New Roman" w:cs="Times New Roman"/>
-          <w:i/>
-        </w:rPr>
-      </w:pPr>
-    </w:p>
-    <w:p>
-      <w:pPr>
-        <w:rPr>
-          <w:rFonts w:ascii="Times New Roman" w:eastAsia="Times New Roman" w:hAnsi="Times New Roman" w:cs="Times New Roman"/>
-          <w:i/>
-        </w:rPr>
-      </w:pPr>
-      <w:r>
-        <w:rPr>
-          <w:rFonts w:ascii="Times New Roman" w:eastAsia="Times New Roman" w:hAnsi="Times New Roman" w:cs="Times New Roman"/>
-          <w:i/>
-        </w:rPr>
-        <w:t>E205.2 Public Facing - Electronic content that is public facing shall conform to the</w:t>
-      </w:r>
-      <w:r>
-        <w:rPr>
-          <w:rFonts w:ascii="Times New Roman" w:eastAsia="Times New Roman" w:hAnsi="Times New Roman" w:cs="Times New Roman"/>
-          <w:i/>
-        </w:rPr>
-        <w:t xml:space="preserve"> accessibility requirements specified in E205.4.</w:t>
-      </w:r>
-    </w:p>
-    <w:p>
-      <w:pPr>
-        <w:rPr>
-          <w:rFonts w:ascii="Times New Roman" w:eastAsia="Times New Roman" w:hAnsi="Times New Roman" w:cs="Times New Roman"/>
-          <w:i/>
-        </w:rPr>
-      </w:pPr>
-    </w:p>
-    <w:p>
-      <w:pPr>
-        <w:rPr>
-          <w:rFonts w:ascii="Times New Roman" w:eastAsia="Times New Roman" w:hAnsi="Times New Roman" w:cs="Times New Roman"/>
-          <w:i/>
-        </w:rPr>
-      </w:pPr>
-      <w:r>
-        <w:rPr>
-          <w:rFonts w:ascii="Times New Roman" w:eastAsia="Times New Roman" w:hAnsi="Times New Roman" w:cs="Times New Roman"/>
-          <w:i/>
-        </w:rPr>
-        <w:t>602 Support Documentation</w:t>
-      </w:r>
-    </w:p>
-    <w:p>
-      <w:pPr>
-        <w:rPr>
-          <w:rFonts w:ascii="Times New Roman" w:eastAsia="Times New Roman" w:hAnsi="Times New Roman" w:cs="Times New Roman"/>
-          <w:i/>
-        </w:rPr>
-      </w:pPr>
-    </w:p>
-    <w:p>
-      <w:pPr>
-        <w:rPr>
-          <w:rFonts w:ascii="Times New Roman" w:eastAsia="Times New Roman" w:hAnsi="Times New Roman" w:cs="Times New Roman"/>
-          <w:i/>
-        </w:rPr>
-      </w:pPr>
-      <w:r>
-        <w:rPr>
-          <w:rFonts w:ascii="Times New Roman" w:eastAsia="Times New Roman" w:hAnsi="Times New Roman" w:cs="Times New Roman"/>
-          <w:i/>
-        </w:rPr>
-        <w:t>603 Support Services</w:t>
-      </w:r>
-    </w:p>
-    <w:p>
-      <w:pPr>
-        <w:rPr>
-          <w:rFonts w:ascii="Times New Roman" w:eastAsia="Times New Roman" w:hAnsi="Times New Roman" w:cs="Times New Roman"/>
-          <w:i/>
-        </w:rPr>
-      </w:pPr>
-    </w:p>
-    <w:p>
-      <w:pPr>
-        <w:rPr>
-          <w:rFonts w:ascii="Times New Roman" w:eastAsia="Times New Roman" w:hAnsi="Times New Roman" w:cs="Times New Roman"/>
-          <w:i/>
-        </w:rPr>
-      </w:pPr>
-      <w:r>
-        <w:rPr>
-          <w:rFonts w:ascii="Times New Roman" w:eastAsia="Times New Roman" w:hAnsi="Times New Roman" w:cs="Times New Roman"/>
-          <w:i/>
-        </w:rPr>
-        <w:t>302 Functional Performance Criteria</w:t>
-      </w:r>
-    </w:p>
-    <w:p>
-      <w:pPr>
-        <w:rPr>
-          <w:rFonts w:ascii="Times New Roman" w:eastAsia="Times New Roman" w:hAnsi="Times New Roman" w:cs="Times New Roman"/>
-          <w:i/>
-        </w:rPr>
-      </w:pPr>
-    </w:p>
-    <w:p>
-      <w:pPr>
-        <w:rPr>
-          <w:rFonts w:ascii="Times New Roman" w:eastAsia="Times New Roman" w:hAnsi="Times New Roman" w:cs="Times New Roman"/>
-          <w:i/>
-        </w:rPr>
-      </w:pPr>
-      <w:r>
-        <w:rPr>
-          <w:rFonts w:ascii="Times New Roman" w:eastAsia="Times New Roman" w:hAnsi="Times New Roman" w:cs="Times New Roman"/>
-          <w:i/>
-        </w:rPr>
-        <w:t>Software</w:t>
-      </w:r>
-    </w:p>
-    <w:p>
-      <w:pPr>
-        <w:rPr>
-          <w:rFonts w:ascii="Times New Roman" w:eastAsia="Times New Roman" w:hAnsi="Times New Roman" w:cs="Times New Roman"/>
-          <w:i/>
-        </w:rPr>
-      </w:pPr>
-      <w:r>
-        <w:rPr>
-          <w:rFonts w:ascii="Times New Roman" w:eastAsia="Times New Roman" w:hAnsi="Times New Roman" w:cs="Times New Roman"/>
-          <w:i/>
-        </w:rPr>
-        <w:t>Exceptions:</w:t>
-      </w:r>
-    </w:p>
-    <w:p>
-      <w:pPr>
-        <w:rPr>
-          <w:rFonts w:ascii="Times New Roman" w:eastAsia="Times New Roman" w:hAnsi="Times New Roman" w:cs="Times New Roman"/>
-          <w:i/>
-        </w:rPr>
-      </w:pPr>
-    </w:p>
-    <w:p>
-      <w:pPr>
-        <w:rPr>
-          <w:rFonts w:ascii="Times New Roman" w:eastAsia="Times New Roman" w:hAnsi="Times New Roman" w:cs="Times New Roman"/>
-          <w:i/>
-        </w:rPr>
-      </w:pPr>
-      <w:r>
-        <w:rPr>
-          <w:rFonts w:ascii="Times New Roman" w:eastAsia="Times New Roman" w:hAnsi="Times New Roman" w:cs="Times New Roman"/>
-          <w:i/>
-        </w:rPr>
-        <w:t>E207.1 General - Software that is assistive technology and that supports the accessibility service</w:t>
-      </w:r>
-      <w:r>
-        <w:rPr>
-          <w:rFonts w:ascii="Times New Roman" w:eastAsia="Times New Roman" w:hAnsi="Times New Roman" w:cs="Times New Roman"/>
-          <w:i/>
-        </w:rPr>
-        <w:t>s of the platform shall not be required to conform to the requirements in Chapter 5.</w:t>
-      </w:r>
-    </w:p>
-    <w:p>
-      <w:pPr>
-        <w:rPr>
-          <w:rFonts w:ascii="Times New Roman" w:eastAsia="Times New Roman" w:hAnsi="Times New Roman" w:cs="Times New Roman"/>
-          <w:i/>
-        </w:rPr>
-      </w:pPr>
-    </w:p>
-    <w:p>
-      <w:pPr>
-        <w:rPr>
-          <w:rFonts w:ascii="Times New Roman" w:eastAsia="Times New Roman" w:hAnsi="Times New Roman" w:cs="Times New Roman"/>
-          <w:i/>
-        </w:rPr>
-      </w:pPr>
-      <w:r>
-        <w:rPr>
-          <w:rFonts w:ascii="Times New Roman" w:eastAsia="Times New Roman" w:hAnsi="Times New Roman" w:cs="Times New Roman"/>
-          <w:i/>
-        </w:rPr>
-        <w:t>E207.2 WCAG Conformance - Software that is assistive technology and that supports the accessibility services of the platform shall not be required to conform to E207.2.</w:t>
-      </w:r>
-    </w:p>
-    <w:p>
-      <w:pPr>
-        <w:rPr>
-          <w:rFonts w:ascii="Times New Roman" w:eastAsia="Times New Roman" w:hAnsi="Times New Roman" w:cs="Times New Roman"/>
-          <w:i/>
-        </w:rPr>
-      </w:pPr>
-    </w:p>
-    <w:p>
-      <w:pPr>
-        <w:rPr>
-          <w:rFonts w:ascii="Times New Roman" w:eastAsia="Times New Roman" w:hAnsi="Times New Roman" w:cs="Times New Roman"/>
-          <w:i/>
-        </w:rPr>
-      </w:pPr>
-      <w:r>
-        <w:rPr>
-          <w:rFonts w:ascii="Times New Roman" w:eastAsia="Times New Roman" w:hAnsi="Times New Roman" w:cs="Times New Roman"/>
-          <w:i/>
-        </w:rPr>
-        <w:t>Non-web software shall not be required to conform to the following four Success Criteria in WCAG 2.0: 2.4.1 Bypass Blocks; 2.4.5 Multiple Ways; 3.2.3 Consistent Navigation; and 3.2.4 Consistent Identification.</w:t>
-      </w:r>
-    </w:p>
-    <w:p>
-      <w:pPr>
-        <w:rPr>
-          <w:rFonts w:ascii="Times New Roman" w:eastAsia="Times New Roman" w:hAnsi="Times New Roman" w:cs="Times New Roman"/>
-          <w:i/>
-        </w:rPr>
-      </w:pPr>
-    </w:p>
-    <w:p>
-      <w:pPr>
-        <w:rPr>
-          <w:rFonts w:ascii="Times New Roman" w:eastAsia="Times New Roman" w:hAnsi="Times New Roman" w:cs="Times New Roman"/>
-          <w:i/>
-        </w:rPr>
-      </w:pPr>
-      <w:r>
-        <w:rPr>
-          <w:rFonts w:ascii="Times New Roman" w:eastAsia="Times New Roman" w:hAnsi="Times New Roman" w:cs="Times New Roman"/>
-          <w:i/>
-        </w:rPr>
-        <w:t>Non-Web software shall not be required to con</w:t>
-      </w:r>
-      <w:r>
-        <w:rPr>
-          <w:rFonts w:ascii="Times New Roman" w:eastAsia="Times New Roman" w:hAnsi="Times New Roman" w:cs="Times New Roman"/>
-          <w:i/>
-        </w:rPr>
-        <w:t>form to Conformance Requirement 3 Complete Processes in WCAG 2.0.</w:t>
-      </w:r>
-    </w:p>
-    <w:p>
-      <w:pPr>
-        <w:rPr>
-          <w:rFonts w:ascii="Times New Roman" w:eastAsia="Times New Roman" w:hAnsi="Times New Roman" w:cs="Times New Roman"/>
-          <w:i/>
-        </w:rPr>
-      </w:pPr>
-    </w:p>
-    <w:p>
-      <w:pPr>
-        <w:rPr>
-          <w:rFonts w:ascii="Times New Roman" w:eastAsia="Times New Roman" w:hAnsi="Times New Roman" w:cs="Times New Roman"/>
-          <w:i/>
-        </w:rPr>
-      </w:pPr>
-      <w:r>
-        <w:rPr>
-          <w:rFonts w:ascii="Times New Roman" w:eastAsia="Times New Roman" w:hAnsi="Times New Roman" w:cs="Times New Roman"/>
-          <w:i/>
-        </w:rPr>
         <w:t>Functional Performance Criteria:</w:t>
       </w:r>
     </w:p>
@@ -2907,67 +3474,52 @@
           <w:rFonts w:ascii="Times New Roman" w:eastAsia="Times New Roman" w:hAnsi="Times New Roman" w:cs="Times New Roman"/>
           <w:i/>
         </w:rPr>
-        <w:t>301.1 Scope - The requirements of Chapter 3 shall apply to ICT where required by 508 Chapter 2 (Scoping Requirements), 255 Chapter 2 (Scoping Requirements)</w:t>
-      </w:r>
-      <w:r>
-        <w:rPr>
-          <w:rFonts w:ascii="Times New Roman" w:eastAsia="Times New Roman" w:hAnsi="Times New Roman" w:cs="Times New Roman"/>
-          <w:i/>
-        </w:rPr>
-        <w:t>, and where otherwise referenced in any other chapter of the Revised 508 Standards or Revised 255 Guidelines.</w:t>
-      </w:r>
-    </w:p>
-    <w:p>
-      <w:pPr>
-        <w:rPr>
-          <w:rFonts w:ascii="Times New Roman" w:eastAsia="Times New Roman" w:hAnsi="Times New Roman" w:cs="Times New Roman"/>
-          <w:i/>
-        </w:rPr>
-      </w:pPr>
-    </w:p>
-    <w:p>
-      <w:pPr>
-        <w:rPr>
-          <w:rFonts w:ascii="Times New Roman" w:eastAsia="Times New Roman" w:hAnsi="Times New Roman" w:cs="Times New Roman"/>
-          <w:i/>
-        </w:rPr>
-      </w:pPr>
-      <w:r>
-        <w:rPr>
-          <w:rFonts w:ascii="Times New Roman" w:eastAsia="Times New Roman" w:hAnsi="Times New Roman" w:cs="Times New Roman"/>
-          <w:i/>
-        </w:rPr>
-        <w:t xml:space="preserve">302.1 Without Vision - Where a visual mode of operation is provided, ICT shall provide at least one mode of operation that does not require user </w:t>
-      </w:r>
-      <w:r>
-        <w:rPr>
-          <w:rFonts w:ascii="Times New Roman" w:eastAsia="Times New Roman" w:hAnsi="Times New Roman" w:cs="Times New Roman"/>
-          <w:i/>
-        </w:rPr>
-        <w:t>vision.</w:t>
-      </w:r>
-    </w:p>
-    <w:p>
-      <w:pPr>
-        <w:rPr>
-          <w:rFonts w:ascii="Times New Roman" w:eastAsia="Times New Roman" w:hAnsi="Times New Roman" w:cs="Times New Roman"/>
-          <w:i/>
-        </w:rPr>
-      </w:pPr>
-    </w:p>
-    <w:p>
-      <w:pPr>
-        <w:rPr>
-          <w:rFonts w:ascii="Times New Roman" w:eastAsia="Times New Roman" w:hAnsi="Times New Roman" w:cs="Times New Roman"/>
-          <w:i/>
-        </w:rPr>
-      </w:pPr>
-      <w:r>
-        <w:rPr>
-          <w:rFonts w:ascii="Times New Roman" w:eastAsia="Times New Roman" w:hAnsi="Times New Roman" w:cs="Times New Roman"/>
-          <w:i/>
-        </w:rPr>
-        <w:lastRenderedPageBreak/>
+        <w:t>301.1 Scope - The requirements of Chapter 3 shall apply to ICT where required by 508 Chapter 2 (Scoping Requirements), 255 Chapter 2 (Scoping Requirements), and where otherwise referenced in any other chapter of the Revised 508 Standards or Revised 255 Guidelines.</w:t>
+      </w:r>
+    </w:p>
+    <w:p>
+      <w:pPr>
+        <w:rPr>
+          <w:rFonts w:ascii="Times New Roman" w:eastAsia="Times New Roman" w:hAnsi="Times New Roman" w:cs="Times New Roman"/>
+          <w:i/>
+        </w:rPr>
+      </w:pPr>
+    </w:p>
+    <w:p>
+      <w:pPr>
+        <w:rPr>
+          <w:rFonts w:ascii="Times New Roman" w:eastAsia="Times New Roman" w:hAnsi="Times New Roman" w:cs="Times New Roman"/>
+          <w:i/>
+        </w:rPr>
+      </w:pPr>
+      <w:r>
+        <w:rPr>
+          <w:rFonts w:ascii="Times New Roman" w:eastAsia="Times New Roman" w:hAnsi="Times New Roman" w:cs="Times New Roman"/>
+          <w:i/>
+        </w:rPr>
+        <w:t>302.1 Without Vision - Where a visual mode of operation is provided, ICT shall provide at least one mode of operation that does not require user vision.</w:t>
+      </w:r>
+    </w:p>
+    <w:p>
+      <w:pPr>
+        <w:rPr>
+          <w:rFonts w:ascii="Times New Roman" w:eastAsia="Times New Roman" w:hAnsi="Times New Roman" w:cs="Times New Roman"/>
+          <w:i/>
+        </w:rPr>
+      </w:pPr>
+    </w:p>
+    <w:p>
+      <w:pPr>
+        <w:rPr>
+          <w:rFonts w:ascii="Times New Roman" w:eastAsia="Times New Roman" w:hAnsi="Times New Roman" w:cs="Times New Roman"/>
+          <w:i/>
+        </w:rPr>
+      </w:pPr>
+      <w:r>
+        <w:rPr>
+          <w:rFonts w:ascii="Times New Roman" w:eastAsia="Times New Roman" w:hAnsi="Times New Roman" w:cs="Times New Roman"/>
+          <w:i/>
+        </w:rPr>
         <w:t>302.2 With Limited Vision - Where a visual mode of operation is provided, ICT shall provide at least one mode of operation that enables users to make use of limited vision.</w:t>
       </w:r>
     </w:p>
@@ -2991,44 +3543,30 @@
           <w:rFonts w:ascii="Times New Roman" w:eastAsia="Times New Roman" w:hAnsi="Times New Roman" w:cs="Times New Roman"/>
           <w:i/>
         </w:rPr>
-        <w:t xml:space="preserve">302.3 Without Perception of Color - Where a visual mode of </w:t>
-      </w:r>
-      <w:r>
-        <w:rPr>
-          <w:rFonts w:ascii="Times New Roman" w:eastAsia="Times New Roman" w:hAnsi="Times New Roman" w:cs="Times New Roman"/>
-          <w:i/>
-        </w:rPr>
-        <w:t>operation is provided, ICT shall provide at least one visual mode of operation that does not require user perception of color.</w:t>
-      </w:r>
-    </w:p>
-    <w:p>
-      <w:pPr>
-        <w:rPr>
-          <w:rFonts w:ascii="Times New Roman" w:eastAsia="Times New Roman" w:hAnsi="Times New Roman" w:cs="Times New Roman"/>
-          <w:i/>
-        </w:rPr>
-      </w:pPr>
-    </w:p>
-    <w:p>
-      <w:pPr>
-        <w:rPr>
-          <w:rFonts w:ascii="Times New Roman" w:eastAsia="Times New Roman" w:hAnsi="Times New Roman" w:cs="Times New Roman"/>
-          <w:i/>
-        </w:rPr>
-      </w:pPr>
-      <w:r>
-        <w:rPr>
-          <w:rFonts w:ascii="Times New Roman" w:eastAsia="Times New Roman" w:hAnsi="Times New Roman" w:cs="Times New Roman"/>
-          <w:i/>
-        </w:rPr>
-        <w:t>302.4 Without Hearing - Where an audible mode of operation is provided, ICT shall provide at least one mode of operation that do</w:t>
-      </w:r>
-      <w:r>
-        <w:rPr>
-          <w:rFonts w:ascii="Times New Roman" w:eastAsia="Times New Roman" w:hAnsi="Times New Roman" w:cs="Times New Roman"/>
-          <w:i/>
-        </w:rPr>
-        <w:t>es not require user hearing.</w:t>
+        <w:t>302.3 Without Perception of Color - Where a visual mode of operation is provided, ICT shall provide at least one visual mode of operation that does not require user perception of color.</w:t>
+      </w:r>
+    </w:p>
+    <w:p>
+      <w:pPr>
+        <w:rPr>
+          <w:rFonts w:ascii="Times New Roman" w:eastAsia="Times New Roman" w:hAnsi="Times New Roman" w:cs="Times New Roman"/>
+          <w:i/>
+        </w:rPr>
+      </w:pPr>
+    </w:p>
+    <w:p>
+      <w:pPr>
+        <w:rPr>
+          <w:rFonts w:ascii="Times New Roman" w:eastAsia="Times New Roman" w:hAnsi="Times New Roman" w:cs="Times New Roman"/>
+          <w:i/>
+        </w:rPr>
+      </w:pPr>
+      <w:r>
+        <w:rPr>
+          <w:rFonts w:ascii="Times New Roman" w:eastAsia="Times New Roman" w:hAnsi="Times New Roman" w:cs="Times New Roman"/>
+          <w:i/>
+        </w:rPr>
+        <w:t>302.4 Without Hearing - Where an audible mode of operation is provided, ICT shall provide at least one mode of operation that does not require user hearing.</w:t>
       </w:r>
     </w:p>
     <w:p>
@@ -3074,74 +3612,53 @@
           <w:rFonts w:ascii="Times New Roman" w:eastAsia="Times New Roman" w:hAnsi="Times New Roman" w:cs="Times New Roman"/>
           <w:i/>
         </w:rPr>
-        <w:t xml:space="preserve">302.6 Without Speech - Where speech is used for </w:t>
-      </w:r>
-      <w:r>
-        <w:rPr>
-          <w:rFonts w:ascii="Times New Roman" w:eastAsia="Times New Roman" w:hAnsi="Times New Roman" w:cs="Times New Roman"/>
-          <w:i/>
-        </w:rPr>
-        <w:t>input, control, or operation, ICT shall provide at least one mode of operation that does not require user speech.</w:t>
-      </w:r>
-    </w:p>
-    <w:p>
-      <w:pPr>
-        <w:rPr>
-          <w:rFonts w:ascii="Times New Roman" w:eastAsia="Times New Roman" w:hAnsi="Times New Roman" w:cs="Times New Roman"/>
-          <w:i/>
-        </w:rPr>
-      </w:pPr>
-    </w:p>
-    <w:p>
-      <w:pPr>
-        <w:rPr>
-          <w:rFonts w:ascii="Times New Roman" w:eastAsia="Times New Roman" w:hAnsi="Times New Roman" w:cs="Times New Roman"/>
-          <w:i/>
-        </w:rPr>
-      </w:pPr>
-      <w:r>
-        <w:rPr>
-          <w:rFonts w:ascii="Times New Roman" w:eastAsia="Times New Roman" w:hAnsi="Times New Roman" w:cs="Times New Roman"/>
-          <w:i/>
-        </w:rPr>
-        <w:t>302.7 With Limited Manipulation - Where a manual mode of operation is provided, ICT shall provide at least one mode of operation that does no</w:t>
-      </w:r>
-      <w:r>
-        <w:rPr>
-          <w:rFonts w:ascii="Times New Roman" w:eastAsia="Times New Roman" w:hAnsi="Times New Roman" w:cs="Times New Roman"/>
-          <w:i/>
-        </w:rPr>
-        <w:t>t require fine motor control or simultaneous manual operations.</w:t>
-      </w:r>
-    </w:p>
-    <w:p>
-      <w:pPr>
-        <w:rPr>
-          <w:rFonts w:ascii="Times New Roman" w:eastAsia="Times New Roman" w:hAnsi="Times New Roman" w:cs="Times New Roman"/>
-          <w:i/>
-        </w:rPr>
-      </w:pPr>
-    </w:p>
-    <w:p>
-      <w:pPr>
-        <w:rPr>
-          <w:rFonts w:ascii="Times New Roman" w:eastAsia="Times New Roman" w:hAnsi="Times New Roman" w:cs="Times New Roman"/>
-          <w:i/>
-        </w:rPr>
-      </w:pPr>
-      <w:r>
-        <w:rPr>
-          <w:rFonts w:ascii="Times New Roman" w:eastAsia="Times New Roman" w:hAnsi="Times New Roman" w:cs="Times New Roman"/>
-          <w:i/>
-        </w:rPr>
-        <w:t>302.8 With Limited Reach and Strength - Where a manual mode of operation is provided, ICT shall provide at least one mode of operation that is operable with limited reach and limited strength</w:t>
-      </w:r>
-      <w:r>
-        <w:rPr>
-          <w:rFonts w:ascii="Times New Roman" w:eastAsia="Times New Roman" w:hAnsi="Times New Roman" w:cs="Times New Roman"/>
-          <w:i/>
-        </w:rPr>
-        <w:t>.</w:t>
+        <w:t>302.6 Without Speech - Where speech is used for input, control, or operation, ICT shall provide at least one mode of operation that does not require user speech.</w:t>
+      </w:r>
+    </w:p>
+    <w:p>
+      <w:pPr>
+        <w:rPr>
+          <w:rFonts w:ascii="Times New Roman" w:eastAsia="Times New Roman" w:hAnsi="Times New Roman" w:cs="Times New Roman"/>
+          <w:i/>
+        </w:rPr>
+      </w:pPr>
+    </w:p>
+    <w:p>
+      <w:pPr>
+        <w:rPr>
+          <w:rFonts w:ascii="Times New Roman" w:eastAsia="Times New Roman" w:hAnsi="Times New Roman" w:cs="Times New Roman"/>
+          <w:i/>
+        </w:rPr>
+      </w:pPr>
+      <w:r>
+        <w:rPr>
+          <w:rFonts w:ascii="Times New Roman" w:eastAsia="Times New Roman" w:hAnsi="Times New Roman" w:cs="Times New Roman"/>
+          <w:i/>
+        </w:rPr>
+        <w:t>302.7 With Limited Manipulation - Where a manual mode of operation is provided, ICT shall provide at least one mode of operation that does not require fine motor control or simultaneous manual operations.</w:t>
+      </w:r>
+    </w:p>
+    <w:p>
+      <w:pPr>
+        <w:rPr>
+          <w:rFonts w:ascii="Times New Roman" w:eastAsia="Times New Roman" w:hAnsi="Times New Roman" w:cs="Times New Roman"/>
+          <w:i/>
+        </w:rPr>
+      </w:pPr>
+    </w:p>
+    <w:p>
+      <w:pPr>
+        <w:rPr>
+          <w:rFonts w:ascii="Times New Roman" w:eastAsia="Times New Roman" w:hAnsi="Times New Roman" w:cs="Times New Roman"/>
+          <w:i/>
+        </w:rPr>
+      </w:pPr>
+      <w:r>
+        <w:rPr>
+          <w:rFonts w:ascii="Times New Roman" w:eastAsia="Times New Roman" w:hAnsi="Times New Roman" w:cs="Times New Roman"/>
+          <w:i/>
+        </w:rPr>
+        <w:t>302.8 With Limited Reach and Strength - Where a manual mode of operation is provided, ICT shall provide at least one mode of operation that is operable with limited reach and limited strength.</w:t>
       </w:r>
     </w:p>
     <w:p>
@@ -3188,13 +3705,7 @@
         <w:rPr>
           <w:rFonts w:ascii="Times New Roman" w:eastAsia="Times New Roman" w:hAnsi="Times New Roman" w:cs="Times New Roman"/>
         </w:rPr>
-        <w:t>Are the above Section 508 requirements sufficient for</w:t>
-      </w:r>
-      <w:r>
-        <w:rPr>
-          <w:rFonts w:ascii="Times New Roman" w:eastAsia="Times New Roman" w:hAnsi="Times New Roman" w:cs="Times New Roman"/>
-        </w:rPr>
-        <w:t xml:space="preserve"> this acquisition?</w:t>
+        <w:t>Are the above Section 508 requirements sufficient for this acquisition?</w:t>
       </w:r>
     </w:p>
     <w:p>
@@ -6099,28 +6610,28 @@
 </file>
 
 <file path=customXml/item1.xml><?xml version="1.0" encoding="utf-8"?>
-<b:Sources xmlns:b="http://schemas.openxmlformats.org/officeDocument/2006/bibliography" xmlns="http://schemas.openxmlformats.org/officeDocument/2006/bibliography" SelectedStyle="\APASixthEditionOfficeOnline.xsl" StyleName="APA" Version="6"/>
-</file>
-
-<file path=customXml/item2.xml><?xml version="1.0" encoding="utf-8"?>
 <go:gDocsCustomXmlDataStorage xmlns:go="http://customooxmlschemas.google.com/" xmlns:r="http://schemas.openxmlformats.org/officeDocument/2006/relationships">
   <go:docsCustomData xmlns:go="http://customooxmlschemas.google.com/" roundtripDataSignature="AMtx7mh25mkGpDpXk/G0U4giYYaf7oh+Yw==">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</go:docsCustomData>
 </go:gDocsCustomXmlDataStorage>
 </file>
 
-<file path=customXml/itemProps1.xml><?xml version="1.0" encoding="utf-8"?>
-<ds:datastoreItem xmlns:ds="http://schemas.openxmlformats.org/officeDocument/2006/customXml" ds:itemID="{5789B0FB-B57C-4217-89DB-35084EF03BCD}">
-  <ds:schemaRefs>
-    <ds:schemaRef ds:uri="http://schemas.openxmlformats.org/officeDocument/2006/bibliography"/>
-  </ds:schemaRefs>
-</ds:datastoreItem>
+<file path=customXml/item2.xml><?xml version="1.0" encoding="utf-8"?>
+<b:Sources xmlns:b="http://schemas.openxmlformats.org/officeDocument/2006/bibliography" xmlns="http://schemas.openxmlformats.org/officeDocument/2006/bibliography" SelectedStyle="\APASixthEditionOfficeOnline.xsl" StyleName="APA" Version="6"/>
 </file>
 
-<file path=customXml/itemProps2.xml><?xml version="1.0" encoding="utf-8"?>
+<file path=customXml/itemProps1.xml><?xml version="1.0" encoding="utf-8"?>
 <ds:datastoreItem xmlns:ds="http://schemas.openxmlformats.org/officeDocument/2006/customXml" ds:itemID="{11111111-1234-1234-1234-123412341234}">
   <ds:schemaRefs>
     <ds:schemaRef ds:uri="http://customooxmlschemas.google.com/"/>
     <ds:schemaRef ds:uri="http://schemas.openxmlformats.org/officeDocument/2006/relationships"/>
   </ds:schemaRefs>
 </ds:datastoreItem>
+</file>
+
+<file path=customXml/itemProps2.xml><?xml version="1.0" encoding="utf-8"?>
+<ds:datastoreItem xmlns:ds="http://schemas.openxmlformats.org/officeDocument/2006/customXml" ds:itemID="{5789B0FB-B57C-4217-89DB-35084EF03BCD}">
+  <ds:schemaRefs>
+    <ds:schemaRef ds:uri="http://schemas.openxmlformats.org/officeDocument/2006/bibliography"/>
+  </ds:schemaRefs>
+</ds:datastoreItem>
 </file>
</xml_diff>

<commit_message>
Release 1.18 Hotfix - Fixing current contract unsafe array reference
</commit_message>
<xml_diff>
--- a/document-generation/templates/requirements-checklist-template.docx
+++ b/document-generation/templates/requirements-checklist-template.docx
@@ -56,12 +56,14 @@
         </w:rPr>
         <w:t>{</w:t>
       </w:r>
+      <w:proofErr w:type="spellStart"/>
       <w:r>
         <w:rPr>
           <w:rFonts w:ascii="Times New Roman" w:eastAsia="Times New Roman" w:hAnsi="Times New Roman" w:cs="Times New Roman"/>
         </w:rPr>
         <w:t>projectOverview.emergencyDeclaration</w:t>
       </w:r>
+      <w:proofErr w:type="spellEnd"/>
       <w:r>
         <w:rPr>
           <w:rFonts w:ascii="Times New Roman" w:eastAsia="Times New Roman" w:hAnsi="Times New Roman" w:cs="Times New Roman"/>
@@ -125,7 +127,21 @@
         <w:rPr>
           <w:rFonts w:ascii="Times New Roman" w:eastAsia="Times New Roman" w:hAnsi="Times New Roman" w:cs="Times New Roman"/>
         </w:rPr>
-        <w:t>{projectOverview.title}</w:t>
+        <w:t>{</w:t>
+      </w:r>
+      <w:proofErr w:type="spellStart"/>
+      <w:r>
+        <w:rPr>
+          <w:rFonts w:ascii="Times New Roman" w:eastAsia="Times New Roman" w:hAnsi="Times New Roman" w:cs="Times New Roman"/>
+        </w:rPr>
+        <w:t>projectOverview.title</w:t>
+      </w:r>
+      <w:proofErr w:type="spellEnd"/>
+      <w:r>
+        <w:rPr>
+          <w:rFonts w:ascii="Times New Roman" w:eastAsia="Times New Roman" w:hAnsi="Times New Roman" w:cs="Times New Roman"/>
+        </w:rPr>
+        <w:t>}</w:t>
       </w:r>
     </w:p>
     <w:p>
@@ -160,7 +176,21 @@
         <w:rPr>
           <w:rFonts w:ascii="Times New Roman" w:eastAsia="Times New Roman" w:hAnsi="Times New Roman" w:cs="Times New Roman"/>
         </w:rPr>
-        <w:t>{projectOverview.scope}</w:t>
+        <w:t>{</w:t>
+      </w:r>
+      <w:proofErr w:type="spellStart"/>
+      <w:r>
+        <w:rPr>
+          <w:rFonts w:ascii="Times New Roman" w:eastAsia="Times New Roman" w:hAnsi="Times New Roman" w:cs="Times New Roman"/>
+        </w:rPr>
+        <w:t>projectOverview.scope</w:t>
+      </w:r>
+      <w:proofErr w:type="spellEnd"/>
+      <w:r>
+        <w:rPr>
+          <w:rFonts w:ascii="Times New Roman" w:eastAsia="Times New Roman" w:hAnsi="Times New Roman" w:cs="Times New Roman"/>
+        </w:rPr>
+        <w:t>}</w:t>
       </w:r>
     </w:p>
     <w:p>
@@ -209,7 +239,21 @@
         <w:rPr>
           <w:rFonts w:ascii="Times New Roman" w:eastAsia="Times New Roman" w:hAnsi="Times New Roman" w:cs="Times New Roman"/>
         </w:rPr>
-        <w:t>{organization.agency}</w:t>
+        <w:t>{</w:t>
+      </w:r>
+      <w:proofErr w:type="spellStart"/>
+      <w:r>
+        <w:rPr>
+          <w:rFonts w:ascii="Times New Roman" w:eastAsia="Times New Roman" w:hAnsi="Times New Roman" w:cs="Times New Roman"/>
+        </w:rPr>
+        <w:t>organization.agency</w:t>
+      </w:r>
+      <w:proofErr w:type="spellEnd"/>
+      <w:r>
+        <w:rPr>
+          <w:rFonts w:ascii="Times New Roman" w:eastAsia="Times New Roman" w:hAnsi="Times New Roman" w:cs="Times New Roman"/>
+        </w:rPr>
+        <w:t>}</w:t>
       </w:r>
     </w:p>
     <w:p>
@@ -285,13 +329,7 @@
         <w:rPr>
           <w:rFonts w:ascii="Times New Roman" w:eastAsia="Times New Roman" w:hAnsi="Times New Roman" w:cs="Times New Roman"/>
         </w:rPr>
-        <w:t xml:space="preserve">4. Task Order Contracting Officer </w:t>
-      </w:r>
-      <w:r>
-        <w:rPr>
-          <w:rFonts w:ascii="Times New Roman" w:eastAsia="Times New Roman" w:hAnsi="Times New Roman" w:cs="Times New Roman"/>
-        </w:rPr>
-        <w:t>Representative (TO COR) nominee.</w:t>
+        <w:t>4. Task Order Contracting Officer Representative (TO COR) nominee.</w:t>
       </w:r>
     </w:p>
     <w:p>
@@ -336,7 +374,21 @@
         <w:rPr>
           <w:rFonts w:ascii="Times New Roman" w:eastAsia="Times New Roman" w:hAnsi="Times New Roman" w:cs="Times New Roman"/>
         </w:rPr>
-        <w:t xml:space="preserve"> {contacts.cor.email}</w:t>
+        <w:t xml:space="preserve"> {</w:t>
+      </w:r>
+      <w:proofErr w:type="spellStart"/>
+      <w:r>
+        <w:rPr>
+          <w:rFonts w:ascii="Times New Roman" w:eastAsia="Times New Roman" w:hAnsi="Times New Roman" w:cs="Times New Roman"/>
+        </w:rPr>
+        <w:t>contacts.cor.email</w:t>
+      </w:r>
+      <w:proofErr w:type="spellEnd"/>
+      <w:r>
+        <w:rPr>
+          <w:rFonts w:ascii="Times New Roman" w:eastAsia="Times New Roman" w:hAnsi="Times New Roman" w:cs="Times New Roman"/>
+        </w:rPr>
+        <w:t>}</w:t>
       </w:r>
     </w:p>
     <w:p>
@@ -355,46 +407,102 @@
         <w:rPr>
           <w:rFonts w:ascii="Times New Roman" w:eastAsia="Times New Roman" w:hAnsi="Times New Roman" w:cs="Times New Roman"/>
         </w:rPr>
-        <w:t xml:space="preserve"> {contacts.cor.phoneNumber}</w:t>
-      </w:r>
-    </w:p>
-    <w:p>
-      <w:pPr>
-        <w:rPr>
-          <w:rFonts w:ascii="Times New Roman" w:eastAsia="Times New Roman" w:hAnsi="Times New Roman" w:cs="Times New Roman"/>
-        </w:rPr>
-      </w:pPr>
-      <w:r>
-        <w:rPr>
-          <w:rFonts w:ascii="Times New Roman" w:eastAsia="Times New Roman" w:hAnsi="Times New Roman" w:cs="Times New Roman"/>
-        </w:rPr>
-        <w:t>Department of Defense Activity Address Code (DoDAAC)</w:t>
-      </w:r>
-      <w:r>
-        <w:rPr>
-          <w:rFonts w:ascii="Times New Roman" w:eastAsia="Times New Roman" w:hAnsi="Times New Roman" w:cs="Times New Roman"/>
-        </w:rPr>
-        <w:t>: {contacts.cor.dodaac}</w:t>
-      </w:r>
-    </w:p>
-    <w:p>
-      <w:pPr>
-        <w:rPr>
-          <w:rFonts w:ascii="Times New Roman" w:eastAsia="Times New Roman" w:hAnsi="Times New Roman" w:cs="Times New Roman"/>
-        </w:rPr>
-      </w:pPr>
-    </w:p>
-    <w:p>
-      <w:pPr>
-        <w:rPr>
-          <w:rFonts w:ascii="Times New Roman" w:eastAsia="Times New Roman" w:hAnsi="Times New Roman" w:cs="Times New Roman"/>
-        </w:rPr>
-      </w:pPr>
-      <w:r>
-        <w:rPr>
-          <w:rFonts w:ascii="Times New Roman" w:eastAsia="Times New Roman" w:hAnsi="Times New Roman" w:cs="Times New Roman"/>
-        </w:rPr>
-        <w:t>{IF contacts.acor}</w:t>
+        <w:t xml:space="preserve"> {</w:t>
+      </w:r>
+      <w:proofErr w:type="spellStart"/>
+      <w:r>
+        <w:rPr>
+          <w:rFonts w:ascii="Times New Roman" w:eastAsia="Times New Roman" w:hAnsi="Times New Roman" w:cs="Times New Roman"/>
+        </w:rPr>
+        <w:t>contacts.cor.phoneNumber</w:t>
+      </w:r>
+      <w:proofErr w:type="spellEnd"/>
+      <w:r>
+        <w:rPr>
+          <w:rFonts w:ascii="Times New Roman" w:eastAsia="Times New Roman" w:hAnsi="Times New Roman" w:cs="Times New Roman"/>
+        </w:rPr>
+        <w:t>}</w:t>
+      </w:r>
+    </w:p>
+    <w:p>
+      <w:pPr>
+        <w:rPr>
+          <w:rFonts w:ascii="Times New Roman" w:eastAsia="Times New Roman" w:hAnsi="Times New Roman" w:cs="Times New Roman"/>
+        </w:rPr>
+      </w:pPr>
+      <w:r>
+        <w:rPr>
+          <w:rFonts w:ascii="Times New Roman" w:eastAsia="Times New Roman" w:hAnsi="Times New Roman" w:cs="Times New Roman"/>
+        </w:rPr>
+        <w:t>Department of Defense Activity Address Code (</w:t>
+      </w:r>
+      <w:proofErr w:type="spellStart"/>
+      <w:r>
+        <w:rPr>
+          <w:rFonts w:ascii="Times New Roman" w:eastAsia="Times New Roman" w:hAnsi="Times New Roman" w:cs="Times New Roman"/>
+        </w:rPr>
+        <w:t>DoDAAC</w:t>
+      </w:r>
+      <w:proofErr w:type="spellEnd"/>
+      <w:r>
+        <w:rPr>
+          <w:rFonts w:ascii="Times New Roman" w:eastAsia="Times New Roman" w:hAnsi="Times New Roman" w:cs="Times New Roman"/>
+        </w:rPr>
+        <w:t>)</w:t>
+      </w:r>
+      <w:r>
+        <w:rPr>
+          <w:rFonts w:ascii="Times New Roman" w:eastAsia="Times New Roman" w:hAnsi="Times New Roman" w:cs="Times New Roman"/>
+        </w:rPr>
+        <w:t>: {</w:t>
+      </w:r>
+      <w:proofErr w:type="spellStart"/>
+      <w:r>
+        <w:rPr>
+          <w:rFonts w:ascii="Times New Roman" w:eastAsia="Times New Roman" w:hAnsi="Times New Roman" w:cs="Times New Roman"/>
+        </w:rPr>
+        <w:t>contacts.cor.dodaac</w:t>
+      </w:r>
+      <w:proofErr w:type="spellEnd"/>
+      <w:r>
+        <w:rPr>
+          <w:rFonts w:ascii="Times New Roman" w:eastAsia="Times New Roman" w:hAnsi="Times New Roman" w:cs="Times New Roman"/>
+        </w:rPr>
+        <w:t>}</w:t>
+      </w:r>
+    </w:p>
+    <w:p>
+      <w:pPr>
+        <w:rPr>
+          <w:rFonts w:ascii="Times New Roman" w:eastAsia="Times New Roman" w:hAnsi="Times New Roman" w:cs="Times New Roman"/>
+        </w:rPr>
+      </w:pPr>
+    </w:p>
+    <w:p>
+      <w:pPr>
+        <w:rPr>
+          <w:rFonts w:ascii="Times New Roman" w:eastAsia="Times New Roman" w:hAnsi="Times New Roman" w:cs="Times New Roman"/>
+        </w:rPr>
+      </w:pPr>
+      <w:r>
+        <w:rPr>
+          <w:rFonts w:ascii="Times New Roman" w:eastAsia="Times New Roman" w:hAnsi="Times New Roman" w:cs="Times New Roman"/>
+        </w:rPr>
+        <w:t xml:space="preserve">{IF </w:t>
+      </w:r>
+      <w:proofErr w:type="spellStart"/>
+      <w:r>
+        <w:rPr>
+          <w:rFonts w:ascii="Times New Roman" w:eastAsia="Times New Roman" w:hAnsi="Times New Roman" w:cs="Times New Roman"/>
+        </w:rPr>
+        <w:t>contacts.acor</w:t>
+      </w:r>
+      <w:proofErr w:type="spellEnd"/>
+      <w:r>
+        <w:rPr>
+          <w:rFonts w:ascii="Times New Roman" w:eastAsia="Times New Roman" w:hAnsi="Times New Roman" w:cs="Times New Roman"/>
+        </w:rPr>
+        <w:t>}</w:t>
       </w:r>
     </w:p>
     <w:p>
@@ -434,33 +542,83 @@
         <w:rPr>
           <w:rFonts w:ascii="Times New Roman" w:eastAsia="Times New Roman" w:hAnsi="Times New Roman" w:cs="Times New Roman"/>
         </w:rPr>
-        <w:t>Email: {contacts.acor.email}</w:t>
-      </w:r>
-    </w:p>
-    <w:p>
-      <w:pPr>
-        <w:rPr>
-          <w:rFonts w:ascii="Times New Roman" w:eastAsia="Times New Roman" w:hAnsi="Times New Roman" w:cs="Times New Roman"/>
-        </w:rPr>
-      </w:pPr>
-      <w:r>
-        <w:rPr>
-          <w:rFonts w:ascii="Times New Roman" w:eastAsia="Times New Roman" w:hAnsi="Times New Roman" w:cs="Times New Roman"/>
-        </w:rPr>
-        <w:t>Phone Number: {contacts.acor.phoneNumber}</w:t>
-      </w:r>
-    </w:p>
-    <w:p>
-      <w:pPr>
-        <w:rPr>
-          <w:rFonts w:ascii="Times New Roman" w:eastAsia="Times New Roman" w:hAnsi="Times New Roman" w:cs="Times New Roman"/>
-        </w:rPr>
-      </w:pPr>
-      <w:r>
-        <w:rPr>
-          <w:rFonts w:ascii="Times New Roman" w:eastAsia="Times New Roman" w:hAnsi="Times New Roman" w:cs="Times New Roman"/>
-        </w:rPr>
-        <w:t>DoDAAC: {contacts.acor.dodaac}</w:t>
+        <w:t>Email: {</w:t>
+      </w:r>
+      <w:proofErr w:type="spellStart"/>
+      <w:r>
+        <w:rPr>
+          <w:rFonts w:ascii="Times New Roman" w:eastAsia="Times New Roman" w:hAnsi="Times New Roman" w:cs="Times New Roman"/>
+        </w:rPr>
+        <w:t>contacts.acor.email</w:t>
+      </w:r>
+      <w:proofErr w:type="spellEnd"/>
+      <w:r>
+        <w:rPr>
+          <w:rFonts w:ascii="Times New Roman" w:eastAsia="Times New Roman" w:hAnsi="Times New Roman" w:cs="Times New Roman"/>
+        </w:rPr>
+        <w:t>}</w:t>
+      </w:r>
+    </w:p>
+    <w:p>
+      <w:pPr>
+        <w:rPr>
+          <w:rFonts w:ascii="Times New Roman" w:eastAsia="Times New Roman" w:hAnsi="Times New Roman" w:cs="Times New Roman"/>
+        </w:rPr>
+      </w:pPr>
+      <w:r>
+        <w:rPr>
+          <w:rFonts w:ascii="Times New Roman" w:eastAsia="Times New Roman" w:hAnsi="Times New Roman" w:cs="Times New Roman"/>
+        </w:rPr>
+        <w:t>Phone Number: {</w:t>
+      </w:r>
+      <w:proofErr w:type="spellStart"/>
+      <w:r>
+        <w:rPr>
+          <w:rFonts w:ascii="Times New Roman" w:eastAsia="Times New Roman" w:hAnsi="Times New Roman" w:cs="Times New Roman"/>
+        </w:rPr>
+        <w:t>contacts.acor.phoneNumber</w:t>
+      </w:r>
+      <w:proofErr w:type="spellEnd"/>
+      <w:r>
+        <w:rPr>
+          <w:rFonts w:ascii="Times New Roman" w:eastAsia="Times New Roman" w:hAnsi="Times New Roman" w:cs="Times New Roman"/>
+        </w:rPr>
+        <w:t>}</w:t>
+      </w:r>
+    </w:p>
+    <w:p>
+      <w:pPr>
+        <w:rPr>
+          <w:rFonts w:ascii="Times New Roman" w:eastAsia="Times New Roman" w:hAnsi="Times New Roman" w:cs="Times New Roman"/>
+        </w:rPr>
+      </w:pPr>
+      <w:proofErr w:type="spellStart"/>
+      <w:r>
+        <w:rPr>
+          <w:rFonts w:ascii="Times New Roman" w:eastAsia="Times New Roman" w:hAnsi="Times New Roman" w:cs="Times New Roman"/>
+        </w:rPr>
+        <w:t>DoDAAC</w:t>
+      </w:r>
+      <w:proofErr w:type="spellEnd"/>
+      <w:r>
+        <w:rPr>
+          <w:rFonts w:ascii="Times New Roman" w:eastAsia="Times New Roman" w:hAnsi="Times New Roman" w:cs="Times New Roman"/>
+        </w:rPr>
+        <w:t>: {</w:t>
+      </w:r>
+      <w:proofErr w:type="spellStart"/>
+      <w:r>
+        <w:rPr>
+          <w:rFonts w:ascii="Times New Roman" w:eastAsia="Times New Roman" w:hAnsi="Times New Roman" w:cs="Times New Roman"/>
+        </w:rPr>
+        <w:t>contacts.acor.dodaac</w:t>
+      </w:r>
+      <w:proofErr w:type="spellEnd"/>
+      <w:r>
+        <w:rPr>
+          <w:rFonts w:ascii="Times New Roman" w:eastAsia="Times New Roman" w:hAnsi="Times New Roman" w:cs="Times New Roman"/>
+        </w:rPr>
+        <w:t>}</w:t>
       </w:r>
     </w:p>
     <w:p>
@@ -499,6 +657,120 @@
       </w:r>
     </w:p>
     <w:p>
+      <w:r>
+        <w:t xml:space="preserve">{ EXEC ci = </w:t>
+      </w:r>
+      <w:proofErr w:type="spellStart"/>
+      <w:r>
+        <w:t>currentContract</w:t>
+      </w:r>
+      <w:proofErr w:type="spellEnd"/>
+      <w:r>
+        <w:t xml:space="preserve"> }</w:t>
+      </w:r>
+    </w:p>
+    <w:p>
+      <w:r>
+        <w:t xml:space="preserve">{ EXEC </w:t>
+      </w:r>
+      <w:proofErr w:type="spellStart"/>
+      <w:r>
+        <w:t>hasCurrentContract</w:t>
+      </w:r>
+      <w:proofErr w:type="spellEnd"/>
+      <w:r>
+        <w:t xml:space="preserve"> = false}</w:t>
+      </w:r>
+    </w:p>
+    <w:p>
+      <w:r>
+        <w:t xml:space="preserve">{IF </w:t>
+      </w:r>
+      <w:proofErr w:type="spellStart"/>
+      <w:r>
+        <w:t>ci.length</w:t>
+      </w:r>
+      <w:proofErr w:type="spellEnd"/>
+      <w:r>
+        <w:t xml:space="preserve"> &gt; 0}</w:t>
+      </w:r>
+    </w:p>
+    <w:p>
+      <w:pPr>
+        <w:ind w:firstLine="720"/>
+      </w:pPr>
+      <w:r>
+        <w:t>{FOR item IN ci}</w:t>
+      </w:r>
+    </w:p>
+    <w:p>
+      <w:pPr>
+        <w:ind w:left="720" w:firstLine="720"/>
+      </w:pPr>
+      <w:r>
+        <w:t>{IF $</w:t>
+      </w:r>
+      <w:proofErr w:type="spellStart"/>
+      <w:r>
+        <w:t>item.currentContractExists</w:t>
+      </w:r>
+      <w:proofErr w:type="spellEnd"/>
+      <w:r>
+        <w:t>}</w:t>
+      </w:r>
+    </w:p>
+    <w:p>
+      <w:pPr>
+        <w:ind w:left="1440" w:firstLine="720"/>
+      </w:pPr>
+      <w:r>
+        <w:t xml:space="preserve">{EXEC </w:t>
+      </w:r>
+      <w:proofErr w:type="spellStart"/>
+      <w:r>
+        <w:t>hasCurrentContract</w:t>
+      </w:r>
+      <w:proofErr w:type="spellEnd"/>
+      <w:r>
+        <w:t xml:space="preserve"> = true}</w:t>
+      </w:r>
+    </w:p>
+    <w:p>
+      <w:pPr>
+        <w:ind w:left="1440" w:firstLine="720"/>
+      </w:pPr>
+      <w:r>
+        <w:t xml:space="preserve">{EXEC contract = </w:t>
+      </w:r>
+      <w:r>
+        <w:t>$</w:t>
+      </w:r>
+      <w:r>
+        <w:t>item}</w:t>
+      </w:r>
+    </w:p>
+    <w:p>
+      <w:pPr>
+        <w:ind w:left="720" w:firstLine="720"/>
+      </w:pPr>
+      <w:r>
+        <w:t>{END-IF}</w:t>
+      </w:r>
+    </w:p>
+    <w:p>
+      <w:pPr>
+        <w:ind w:firstLine="720"/>
+      </w:pPr>
+      <w:r>
+        <w:t>{END-FOR item}</w:t>
+      </w:r>
+    </w:p>
+    <w:p>
+      <w:r>
+        <w:t>{END-IF}</w:t>
+      </w:r>
+    </w:p>
+    <w:p>
       <w:pPr>
         <w:rPr>
           <w:rFonts w:ascii="Times New Roman" w:eastAsia="Times New Roman" w:hAnsi="Times New Roman" w:cs="Times New Roman"/>
@@ -529,19 +801,22 @@
         <w:rPr>
           <w:rFonts w:ascii="Times New Roman" w:eastAsia="Times New Roman" w:hAnsi="Times New Roman" w:cs="Times New Roman"/>
         </w:rPr>
-        <w:t>{currentContract</w:t>
-      </w:r>
-      <w:r>
-        <w:rPr>
-          <w:rFonts w:ascii="Times New Roman" w:eastAsia="Times New Roman" w:hAnsi="Times New Roman" w:cs="Times New Roman"/>
-        </w:rPr>
-        <w:t>[0]</w:t>
-      </w:r>
-      <w:r>
-        <w:rPr>
-          <w:rFonts w:ascii="Times New Roman" w:eastAsia="Times New Roman" w:hAnsi="Times New Roman" w:cs="Times New Roman"/>
-        </w:rPr>
-        <w:t xml:space="preserve">.exists ? </w:t>
+        <w:lastRenderedPageBreak/>
+        <w:t>{</w:t>
+      </w:r>
+      <w:proofErr w:type="spellStart"/>
+      <w:r>
+        <w:rPr>
+          <w:rFonts w:ascii="Times New Roman" w:eastAsia="Times New Roman" w:hAnsi="Times New Roman" w:cs="Times New Roman"/>
+        </w:rPr>
+        <w:t>hasCurrentContract</w:t>
+      </w:r>
+      <w:proofErr w:type="spellEnd"/>
+      <w:r>
+        <w:rPr>
+          <w:rFonts w:ascii="Times New Roman" w:eastAsia="Times New Roman" w:hAnsi="Times New Roman" w:cs="Times New Roman"/>
+        </w:rPr>
+        <w:t xml:space="preserve"> ? </w:t>
       </w:r>
       <w:r>
         <w:rPr>
@@ -609,115 +884,138 @@
         <w:rPr>
           <w:rFonts w:ascii="Times New Roman" w:eastAsia="Times New Roman" w:hAnsi="Times New Roman" w:cs="Times New Roman"/>
         </w:rPr>
-        <w:t>{FOR cc in currentContract}</w:t>
-      </w:r>
-    </w:p>
-    <w:p>
-      <w:pPr>
-        <w:rPr>
-          <w:rFonts w:ascii="Times New Roman" w:eastAsia="Times New Roman" w:hAnsi="Times New Roman" w:cs="Times New Roman"/>
-          <w:i/>
-          <w:iCs/>
-        </w:rPr>
-      </w:pPr>
-      <w:r>
-        <w:rPr>
-          <w:rFonts w:ascii="Times New Roman" w:eastAsia="Times New Roman" w:hAnsi="Times New Roman" w:cs="Times New Roman"/>
-        </w:rPr>
-        <w:t>{IF currentContract.exists}</w:t>
-      </w:r>
-    </w:p>
-    <w:p>
-      <w:pPr>
-        <w:rPr>
-          <w:rFonts w:ascii="Times New Roman" w:eastAsia="Times New Roman" w:hAnsi="Times New Roman" w:cs="Times New Roman"/>
-        </w:rPr>
-      </w:pPr>
-      <w:r>
-        <w:rPr>
-          <w:rFonts w:ascii="Times New Roman" w:eastAsia="Times New Roman" w:hAnsi="Times New Roman" w:cs="Times New Roman"/>
-        </w:rPr>
-        <w:t>Incumbent Contractor Name:</w:t>
-      </w:r>
-      <w:r>
-        <w:rPr>
-          <w:rFonts w:ascii="Times New Roman" w:eastAsia="Times New Roman" w:hAnsi="Times New Roman" w:cs="Times New Roman"/>
-        </w:rPr>
-        <w:t xml:space="preserve"> {</w:t>
-      </w:r>
-      <w:r>
-        <w:rPr>
-          <w:rFonts w:ascii="Times New Roman" w:eastAsia="Times New Roman" w:hAnsi="Times New Roman" w:cs="Times New Roman"/>
-        </w:rPr>
-        <w:t>$cc</w:t>
-      </w:r>
-      <w:r>
-        <w:rPr>
-          <w:rFonts w:ascii="Times New Roman" w:eastAsia="Times New Roman" w:hAnsi="Times New Roman" w:cs="Times New Roman"/>
-        </w:rPr>
-        <w:t>.incumbentContractorName}</w:t>
-      </w:r>
-    </w:p>
-    <w:p>
-      <w:pPr>
-        <w:rPr>
-          <w:rFonts w:ascii="Times New Roman" w:eastAsia="Times New Roman" w:hAnsi="Times New Roman" w:cs="Times New Roman"/>
-        </w:rPr>
-      </w:pPr>
-      <w:r>
-        <w:rPr>
-          <w:rFonts w:ascii="Times New Roman" w:eastAsia="Times New Roman" w:hAnsi="Times New Roman" w:cs="Times New Roman"/>
-        </w:rPr>
-        <w:t>Contract Number:</w:t>
-      </w:r>
-      <w:r>
-        <w:rPr>
-          <w:rFonts w:ascii="Times New Roman" w:eastAsia="Times New Roman" w:hAnsi="Times New Roman" w:cs="Times New Roman"/>
-        </w:rPr>
-        <w:t xml:space="preserve"> {</w:t>
-      </w:r>
-      <w:r>
-        <w:rPr>
-          <w:rFonts w:ascii="Times New Roman" w:eastAsia="Times New Roman" w:hAnsi="Times New Roman" w:cs="Times New Roman"/>
-        </w:rPr>
-        <w:t>$cc</w:t>
-      </w:r>
-      <w:r>
-        <w:rPr>
-          <w:rFonts w:ascii="Times New Roman" w:eastAsia="Times New Roman" w:hAnsi="Times New Roman" w:cs="Times New Roman"/>
-        </w:rPr>
-        <w:t>.contractNumber}</w:t>
-      </w:r>
-    </w:p>
-    <w:p>
-      <w:pPr>
-        <w:rPr>
-          <w:rFonts w:ascii="Times New Roman" w:eastAsia="Times New Roman" w:hAnsi="Times New Roman" w:cs="Times New Roman"/>
-        </w:rPr>
-      </w:pPr>
-      <w:r>
-        <w:rPr>
-          <w:rFonts w:ascii="Times New Roman" w:eastAsia="Times New Roman" w:hAnsi="Times New Roman" w:cs="Times New Roman"/>
-        </w:rPr>
-        <w:t>Task Order Number:</w:t>
-      </w:r>
-      <w:r>
-        <w:rPr>
-          <w:rFonts w:ascii="Times New Roman" w:eastAsia="Times New Roman" w:hAnsi="Times New Roman" w:cs="Times New Roman"/>
-        </w:rPr>
-        <w:t xml:space="preserve"> {</w:t>
-      </w:r>
-      <w:r>
-        <w:rPr>
-          <w:rFonts w:ascii="Times New Roman" w:eastAsia="Times New Roman" w:hAnsi="Times New Roman" w:cs="Times New Roman"/>
-        </w:rPr>
-        <w:t>$cc</w:t>
-      </w:r>
-      <w:r>
-        <w:rPr>
-          <w:rFonts w:ascii="Times New Roman" w:eastAsia="Times New Roman" w:hAnsi="Times New Roman" w:cs="Times New Roman"/>
-        </w:rPr>
-        <w:t>.taskOrderNumber}</w:t>
+        <w:t xml:space="preserve">{IF </w:t>
+      </w:r>
+      <w:proofErr w:type="spellStart"/>
+      <w:r>
+        <w:rPr>
+          <w:rFonts w:ascii="Times New Roman" w:eastAsia="Times New Roman" w:hAnsi="Times New Roman" w:cs="Times New Roman"/>
+        </w:rPr>
+        <w:t>hasCurrentContract</w:t>
+      </w:r>
+      <w:proofErr w:type="spellEnd"/>
+      <w:r>
+        <w:rPr>
+          <w:rFonts w:ascii="Times New Roman" w:eastAsia="Times New Roman" w:hAnsi="Times New Roman" w:cs="Times New Roman"/>
+        </w:rPr>
+        <w:t xml:space="preserve"> == true}</w:t>
+      </w:r>
+    </w:p>
+    <w:p>
+      <w:pPr>
+        <w:rPr>
+          <w:rFonts w:ascii="Times New Roman" w:eastAsia="Times New Roman" w:hAnsi="Times New Roman" w:cs="Times New Roman"/>
+        </w:rPr>
+      </w:pPr>
+      <w:r>
+        <w:rPr>
+          <w:rFonts w:ascii="Times New Roman" w:eastAsia="Times New Roman" w:hAnsi="Times New Roman" w:cs="Times New Roman"/>
+        </w:rPr>
+        <w:t>Incumbent Contractor Name: {</w:t>
+      </w:r>
+      <w:proofErr w:type="spellStart"/>
+      <w:r>
+        <w:rPr>
+          <w:rFonts w:ascii="Times New Roman" w:eastAsia="Times New Roman" w:hAnsi="Times New Roman" w:cs="Times New Roman"/>
+        </w:rPr>
+        <w:t>c</w:t>
+      </w:r>
+      <w:r>
+        <w:rPr>
+          <w:rFonts w:ascii="Times New Roman" w:eastAsia="Times New Roman" w:hAnsi="Times New Roman" w:cs="Times New Roman"/>
+        </w:rPr>
+        <w:t>ontract</w:t>
+      </w:r>
+      <w:r>
+        <w:rPr>
+          <w:rFonts w:ascii="Times New Roman" w:eastAsia="Times New Roman" w:hAnsi="Times New Roman" w:cs="Times New Roman"/>
+        </w:rPr>
+        <w:t>.incumbentContractorName</w:t>
+      </w:r>
+      <w:proofErr w:type="spellEnd"/>
+      <w:r>
+        <w:rPr>
+          <w:rFonts w:ascii="Times New Roman" w:eastAsia="Times New Roman" w:hAnsi="Times New Roman" w:cs="Times New Roman"/>
+        </w:rPr>
+        <w:t>}</w:t>
+      </w:r>
+    </w:p>
+    <w:p>
+      <w:pPr>
+        <w:rPr>
+          <w:rFonts w:ascii="Times New Roman" w:eastAsia="Times New Roman" w:hAnsi="Times New Roman" w:cs="Times New Roman"/>
+        </w:rPr>
+      </w:pPr>
+      <w:r>
+        <w:rPr>
+          <w:rFonts w:ascii="Times New Roman" w:eastAsia="Times New Roman" w:hAnsi="Times New Roman" w:cs="Times New Roman"/>
+        </w:rPr>
+        <w:t>Contract Number: {</w:t>
+      </w:r>
+      <w:proofErr w:type="spellStart"/>
+      <w:r>
+        <w:rPr>
+          <w:rFonts w:ascii="Times New Roman" w:eastAsia="Times New Roman" w:hAnsi="Times New Roman" w:cs="Times New Roman"/>
+        </w:rPr>
+        <w:t>contract</w:t>
+      </w:r>
+      <w:r>
+        <w:rPr>
+          <w:rFonts w:ascii="Times New Roman" w:eastAsia="Times New Roman" w:hAnsi="Times New Roman" w:cs="Times New Roman"/>
+        </w:rPr>
+        <w:t>.contractNumber</w:t>
+      </w:r>
+      <w:proofErr w:type="spellEnd"/>
+      <w:r>
+        <w:rPr>
+          <w:rFonts w:ascii="Times New Roman" w:eastAsia="Times New Roman" w:hAnsi="Times New Roman" w:cs="Times New Roman"/>
+        </w:rPr>
+        <w:t>}</w:t>
+      </w:r>
+    </w:p>
+    <w:p>
+      <w:pPr>
+        <w:rPr>
+          <w:rFonts w:ascii="Times New Roman" w:eastAsia="Times New Roman" w:hAnsi="Times New Roman" w:cs="Times New Roman"/>
+        </w:rPr>
+      </w:pPr>
+      <w:r>
+        <w:rPr>
+          <w:rFonts w:ascii="Times New Roman" w:eastAsia="Times New Roman" w:hAnsi="Times New Roman" w:cs="Times New Roman"/>
+        </w:rPr>
+        <w:t>Task Order Number: {</w:t>
+      </w:r>
+      <w:proofErr w:type="spellStart"/>
+      <w:r>
+        <w:rPr>
+          <w:rFonts w:ascii="Times New Roman" w:eastAsia="Times New Roman" w:hAnsi="Times New Roman" w:cs="Times New Roman"/>
+        </w:rPr>
+        <w:t>contract</w:t>
+      </w:r>
+      <w:r>
+        <w:rPr>
+          <w:rFonts w:ascii="Times New Roman" w:eastAsia="Times New Roman" w:hAnsi="Times New Roman" w:cs="Times New Roman"/>
+        </w:rPr>
+        <w:t>.task</w:t>
+      </w:r>
+      <w:r>
+        <w:rPr>
+          <w:rFonts w:ascii="Times New Roman" w:eastAsia="Times New Roman" w:hAnsi="Times New Roman" w:cs="Times New Roman"/>
+        </w:rPr>
+        <w:t>Delivery</w:t>
+      </w:r>
+      <w:r>
+        <w:rPr>
+          <w:rFonts w:ascii="Times New Roman" w:eastAsia="Times New Roman" w:hAnsi="Times New Roman" w:cs="Times New Roman"/>
+        </w:rPr>
+        <w:t>OrderNumber</w:t>
+      </w:r>
+      <w:proofErr w:type="spellEnd"/>
+      <w:r>
+        <w:rPr>
+          <w:rFonts w:ascii="Times New Roman" w:eastAsia="Times New Roman" w:hAnsi="Times New Roman" w:cs="Times New Roman"/>
+        </w:rPr>
+        <w:t>}</w:t>
       </w:r>
     </w:p>
     <w:p>
@@ -731,38 +1029,51 @@
           <w:tag w:val="goog_rdk_0"/>
           <w:id w:val="1724948245"/>
         </w:sdtPr>
-        <w:sdtEndPr/>
         <w:sdtContent/>
       </w:sdt>
       <w:r>
         <w:rPr>
           <w:rFonts w:ascii="Times New Roman" w:eastAsia="Times New Roman" w:hAnsi="Times New Roman" w:cs="Times New Roman"/>
         </w:rPr>
-        <w:t>Contract/Task</w:t>
-      </w:r>
-      <w:r>
-        <w:rPr>
-          <w:rFonts w:ascii="Times New Roman" w:eastAsia="Times New Roman" w:hAnsi="Times New Roman" w:cs="Times New Roman"/>
-        </w:rPr>
-        <w:t xml:space="preserve"> Order expiration date:</w:t>
-      </w:r>
-      <w:r>
-        <w:rPr>
-          <w:rFonts w:ascii="Times New Roman" w:eastAsia="Times New Roman" w:hAnsi="Times New Roman" w:cs="Times New Roman"/>
-        </w:rPr>
-        <w:t xml:space="preserve"> {</w:t>
-      </w:r>
-      <w:r>
-        <w:rPr>
-          <w:rFonts w:ascii="Times New Roman" w:eastAsia="Times New Roman" w:hAnsi="Times New Roman" w:cs="Times New Roman"/>
-        </w:rPr>
-        <w:t>$cc</w:t>
-      </w:r>
-      <w:r>
-        <w:rPr>
-          <w:rFonts w:ascii="Times New Roman" w:eastAsia="Times New Roman" w:hAnsi="Times New Roman" w:cs="Times New Roman"/>
-        </w:rPr>
-        <w:t>.contractExpiration}</w:t>
+        <w:t>Contract/Task Order expiration date: {</w:t>
+      </w:r>
+      <w:proofErr w:type="spellStart"/>
+      <w:r>
+        <w:rPr>
+          <w:rFonts w:ascii="Times New Roman" w:eastAsia="Times New Roman" w:hAnsi="Times New Roman" w:cs="Times New Roman"/>
+        </w:rPr>
+        <w:t>contract</w:t>
+      </w:r>
+      <w:r>
+        <w:rPr>
+          <w:rFonts w:ascii="Times New Roman" w:eastAsia="Times New Roman" w:hAnsi="Times New Roman" w:cs="Times New Roman"/>
+        </w:rPr>
+        <w:t>.contract</w:t>
+      </w:r>
+      <w:r>
+        <w:rPr>
+          <w:rFonts w:ascii="Times New Roman" w:eastAsia="Times New Roman" w:hAnsi="Times New Roman" w:cs="Times New Roman"/>
+        </w:rPr>
+        <w:t>Order</w:t>
+      </w:r>
+      <w:r>
+        <w:rPr>
+          <w:rFonts w:ascii="Times New Roman" w:eastAsia="Times New Roman" w:hAnsi="Times New Roman" w:cs="Times New Roman"/>
+        </w:rPr>
+        <w:t>Expiration</w:t>
+      </w:r>
+      <w:r>
+        <w:rPr>
+          <w:rFonts w:ascii="Times New Roman" w:eastAsia="Times New Roman" w:hAnsi="Times New Roman" w:cs="Times New Roman"/>
+        </w:rPr>
+        <w:t>Date</w:t>
+      </w:r>
+      <w:proofErr w:type="spellEnd"/>
+      <w:r>
+        <w:rPr>
+          <w:rFonts w:ascii="Times New Roman" w:eastAsia="Times New Roman" w:hAnsi="Times New Roman" w:cs="Times New Roman"/>
+        </w:rPr>
+        <w:t>}</w:t>
       </w:r>
     </w:p>
     <w:p>
@@ -784,19 +1095,6 @@
           <w:rFonts w:ascii="Times New Roman" w:eastAsia="Times New Roman" w:hAnsi="Times New Roman" w:cs="Times New Roman"/>
         </w:rPr>
       </w:pPr>
-      <w:r>
-        <w:rPr>
-          <w:rFonts w:ascii="Times New Roman" w:eastAsia="Times New Roman" w:hAnsi="Times New Roman" w:cs="Times New Roman"/>
-        </w:rPr>
-        <w:t>{END-FOR cc}</w:t>
-      </w:r>
-    </w:p>
-    <w:p>
-      <w:pPr>
-        <w:rPr>
-          <w:rFonts w:ascii="Times New Roman" w:eastAsia="Times New Roman" w:hAnsi="Times New Roman" w:cs="Times New Roman"/>
-        </w:rPr>
-      </w:pPr>
     </w:p>
     <w:p>
       <w:pPr>
@@ -821,7 +1119,21 @@
         <w:rPr>
           <w:rFonts w:ascii="Times New Roman" w:eastAsia="Times New Roman" w:hAnsi="Times New Roman" w:cs="Times New Roman"/>
         </w:rPr>
-        <w:t>{exceptionToFairOpportunity.includes(</w:t>
+        <w:t>{</w:t>
+      </w:r>
+      <w:proofErr w:type="spellStart"/>
+      <w:r>
+        <w:rPr>
+          <w:rFonts w:ascii="Times New Roman" w:eastAsia="Times New Roman" w:hAnsi="Times New Roman" w:cs="Times New Roman"/>
+        </w:rPr>
+        <w:t>exceptionToFairOpportunity.includes</w:t>
+      </w:r>
+      <w:proofErr w:type="spellEnd"/>
+      <w:r>
+        <w:rPr>
+          <w:rFonts w:ascii="Times New Roman" w:eastAsia="Times New Roman" w:hAnsi="Times New Roman" w:cs="Times New Roman"/>
+        </w:rPr>
+        <w:t>(</w:t>
       </w:r>
       <w:r>
         <w:rPr>
@@ -891,7 +1203,21 @@
         <w:rPr>
           <w:rFonts w:ascii="Times New Roman" w:eastAsia="Times New Roman" w:hAnsi="Times New Roman" w:cs="Times New Roman"/>
         </w:rPr>
-        <w:t>{periodOfPerformance.recurringRequirement ? `Yes` : `No`}</w:t>
+        <w:t>{</w:t>
+      </w:r>
+      <w:proofErr w:type="spellStart"/>
+      <w:r>
+        <w:rPr>
+          <w:rFonts w:ascii="Times New Roman" w:eastAsia="Times New Roman" w:hAnsi="Times New Roman" w:cs="Times New Roman"/>
+        </w:rPr>
+        <w:t>periodOfPerformance.recurringRequirement</w:t>
+      </w:r>
+      <w:proofErr w:type="spellEnd"/>
+      <w:r>
+        <w:rPr>
+          <w:rFonts w:ascii="Times New Roman" w:eastAsia="Times New Roman" w:hAnsi="Times New Roman" w:cs="Times New Roman"/>
+        </w:rPr>
+        <w:t xml:space="preserve"> ? `Yes` : `No`}</w:t>
       </w:r>
     </w:p>
     <w:p>
@@ -925,92 +1251,184 @@
         <w:rPr>
           <w:rFonts w:ascii="Times New Roman" w:eastAsia="Times New Roman" w:hAnsi="Times New Roman" w:cs="Times New Roman"/>
         </w:rPr>
-        <w:t xml:space="preserve">What is the requested Period of Performance (PoP) of the </w:t>
-      </w:r>
-      <w:r>
-        <w:rPr>
-          <w:rFonts w:ascii="Times New Roman" w:eastAsia="Times New Roman" w:hAnsi="Times New Roman" w:cs="Times New Roman"/>
-        </w:rPr>
-        <w:t>requested task order?</w:t>
-      </w:r>
-    </w:p>
-    <w:p>
-      <w:pPr>
-        <w:rPr>
-          <w:rFonts w:ascii="Times New Roman" w:eastAsia="Times New Roman" w:hAnsi="Times New Roman" w:cs="Times New Roman"/>
-        </w:rPr>
-      </w:pPr>
-      <w:r>
-        <w:rPr>
-          <w:rFonts w:ascii="Times New Roman" w:eastAsia="Times New Roman" w:hAnsi="Times New Roman" w:cs="Times New Roman"/>
-        </w:rPr>
-        <w:t>{popPeriods}</w:t>
-      </w:r>
-    </w:p>
-    <w:p>
-      <w:pPr>
-        <w:rPr>
-          <w:rFonts w:ascii="Times New Roman" w:eastAsia="Times New Roman" w:hAnsi="Times New Roman" w:cs="Times New Roman"/>
-        </w:rPr>
-      </w:pPr>
-    </w:p>
-    <w:p>
-      <w:pPr>
-        <w:rPr>
-          <w:rFonts w:ascii="Times New Roman" w:eastAsia="Times New Roman" w:hAnsi="Times New Roman" w:cs="Times New Roman"/>
-        </w:rPr>
-      </w:pPr>
-      <w:r>
-        <w:rPr>
-          <w:rFonts w:ascii="Times New Roman" w:eastAsia="Times New Roman" w:hAnsi="Times New Roman" w:cs="Times New Roman"/>
-        </w:rPr>
-        <w:t>Is there a REQUESTED PoP start date?</w:t>
-      </w:r>
-    </w:p>
-    <w:p>
-      <w:pPr>
-        <w:rPr>
-          <w:rFonts w:ascii="Times New Roman" w:eastAsia="Times New Roman" w:hAnsi="Times New Roman" w:cs="Times New Roman"/>
-        </w:rPr>
-      </w:pPr>
-      <w:r>
-        <w:rPr>
-          <w:rFonts w:ascii="Times New Roman" w:eastAsia="Times New Roman" w:hAnsi="Times New Roman" w:cs="Times New Roman"/>
-        </w:rPr>
-        <w:t>{periodOfPerformance.popStartRequest ? `Yes` : `No`}</w:t>
-      </w:r>
-    </w:p>
-    <w:p>
-      <w:pPr>
-        <w:rPr>
-          <w:rFonts w:ascii="Times New Roman" w:eastAsia="Times New Roman" w:hAnsi="Times New Roman" w:cs="Times New Roman"/>
-        </w:rPr>
-      </w:pPr>
-    </w:p>
-    <w:p>
-      <w:pPr>
-        <w:rPr>
-          <w:rFonts w:ascii="Times New Roman" w:eastAsia="Times New Roman" w:hAnsi="Times New Roman" w:cs="Times New Roman"/>
-        </w:rPr>
-      </w:pPr>
-      <w:r>
-        <w:rPr>
-          <w:rFonts w:ascii="Times New Roman" w:eastAsia="Times New Roman" w:hAnsi="Times New Roman" w:cs="Times New Roman"/>
-        </w:rPr>
-        <w:t>{IF periodOfPerformance.popStartRequest}</w:t>
-      </w:r>
-    </w:p>
-    <w:p>
-      <w:pPr>
-        <w:rPr>
-          <w:rFonts w:ascii="Times New Roman" w:eastAsia="Times New Roman" w:hAnsi="Times New Roman" w:cs="Times New Roman"/>
-        </w:rPr>
-      </w:pPr>
-      <w:r>
-        <w:rPr>
-          <w:rFonts w:ascii="Times New Roman" w:eastAsia="Times New Roman" w:hAnsi="Times New Roman" w:cs="Times New Roman"/>
-        </w:rPr>
-        <w:t>{periodOfPerformance.timeFrame}: {periodOfPerformance.requestedPopStartDate}</w:t>
+        <w:t>What is the requested Period of Performance (</w:t>
+      </w:r>
+      <w:proofErr w:type="spellStart"/>
+      <w:r>
+        <w:rPr>
+          <w:rFonts w:ascii="Times New Roman" w:eastAsia="Times New Roman" w:hAnsi="Times New Roman" w:cs="Times New Roman"/>
+        </w:rPr>
+        <w:t>PoP</w:t>
+      </w:r>
+      <w:proofErr w:type="spellEnd"/>
+      <w:r>
+        <w:rPr>
+          <w:rFonts w:ascii="Times New Roman" w:eastAsia="Times New Roman" w:hAnsi="Times New Roman" w:cs="Times New Roman"/>
+        </w:rPr>
+        <w:t>) of the requested task order?</w:t>
+      </w:r>
+    </w:p>
+    <w:p>
+      <w:pPr>
+        <w:rPr>
+          <w:rFonts w:ascii="Times New Roman" w:eastAsia="Times New Roman" w:hAnsi="Times New Roman" w:cs="Times New Roman"/>
+        </w:rPr>
+      </w:pPr>
+      <w:r>
+        <w:rPr>
+          <w:rFonts w:ascii="Times New Roman" w:eastAsia="Times New Roman" w:hAnsi="Times New Roman" w:cs="Times New Roman"/>
+        </w:rPr>
+        <w:t>{</w:t>
+      </w:r>
+      <w:proofErr w:type="spellStart"/>
+      <w:r>
+        <w:rPr>
+          <w:rFonts w:ascii="Times New Roman" w:eastAsia="Times New Roman" w:hAnsi="Times New Roman" w:cs="Times New Roman"/>
+        </w:rPr>
+        <w:t>popPeriods</w:t>
+      </w:r>
+      <w:proofErr w:type="spellEnd"/>
+      <w:r>
+        <w:rPr>
+          <w:rFonts w:ascii="Times New Roman" w:eastAsia="Times New Roman" w:hAnsi="Times New Roman" w:cs="Times New Roman"/>
+        </w:rPr>
+        <w:t>}</w:t>
+      </w:r>
+    </w:p>
+    <w:p>
+      <w:pPr>
+        <w:rPr>
+          <w:rFonts w:ascii="Times New Roman" w:eastAsia="Times New Roman" w:hAnsi="Times New Roman" w:cs="Times New Roman"/>
+        </w:rPr>
+      </w:pPr>
+    </w:p>
+    <w:p>
+      <w:pPr>
+        <w:rPr>
+          <w:rFonts w:ascii="Times New Roman" w:eastAsia="Times New Roman" w:hAnsi="Times New Roman" w:cs="Times New Roman"/>
+        </w:rPr>
+      </w:pPr>
+      <w:r>
+        <w:rPr>
+          <w:rFonts w:ascii="Times New Roman" w:eastAsia="Times New Roman" w:hAnsi="Times New Roman" w:cs="Times New Roman"/>
+        </w:rPr>
+        <w:t xml:space="preserve">Is there a REQUESTED </w:t>
+      </w:r>
+      <w:proofErr w:type="spellStart"/>
+      <w:r>
+        <w:rPr>
+          <w:rFonts w:ascii="Times New Roman" w:eastAsia="Times New Roman" w:hAnsi="Times New Roman" w:cs="Times New Roman"/>
+        </w:rPr>
+        <w:t>PoP</w:t>
+      </w:r>
+      <w:proofErr w:type="spellEnd"/>
+      <w:r>
+        <w:rPr>
+          <w:rFonts w:ascii="Times New Roman" w:eastAsia="Times New Roman" w:hAnsi="Times New Roman" w:cs="Times New Roman"/>
+        </w:rPr>
+        <w:t xml:space="preserve"> start date?</w:t>
+      </w:r>
+    </w:p>
+    <w:p>
+      <w:pPr>
+        <w:rPr>
+          <w:rFonts w:ascii="Times New Roman" w:eastAsia="Times New Roman" w:hAnsi="Times New Roman" w:cs="Times New Roman"/>
+        </w:rPr>
+      </w:pPr>
+      <w:r>
+        <w:rPr>
+          <w:rFonts w:ascii="Times New Roman" w:eastAsia="Times New Roman" w:hAnsi="Times New Roman" w:cs="Times New Roman"/>
+        </w:rPr>
+        <w:t>{</w:t>
+      </w:r>
+      <w:proofErr w:type="spellStart"/>
+      <w:r>
+        <w:rPr>
+          <w:rFonts w:ascii="Times New Roman" w:eastAsia="Times New Roman" w:hAnsi="Times New Roman" w:cs="Times New Roman"/>
+        </w:rPr>
+        <w:t>periodOfPerformance.popStartRequest</w:t>
+      </w:r>
+      <w:proofErr w:type="spellEnd"/>
+      <w:r>
+        <w:rPr>
+          <w:rFonts w:ascii="Times New Roman" w:eastAsia="Times New Roman" w:hAnsi="Times New Roman" w:cs="Times New Roman"/>
+        </w:rPr>
+        <w:t xml:space="preserve"> ? `Yes` : `No`}</w:t>
+      </w:r>
+    </w:p>
+    <w:p>
+      <w:pPr>
+        <w:rPr>
+          <w:rFonts w:ascii="Times New Roman" w:eastAsia="Times New Roman" w:hAnsi="Times New Roman" w:cs="Times New Roman"/>
+        </w:rPr>
+      </w:pPr>
+    </w:p>
+    <w:p>
+      <w:pPr>
+        <w:rPr>
+          <w:rFonts w:ascii="Times New Roman" w:eastAsia="Times New Roman" w:hAnsi="Times New Roman" w:cs="Times New Roman"/>
+        </w:rPr>
+      </w:pPr>
+      <w:r>
+        <w:rPr>
+          <w:rFonts w:ascii="Times New Roman" w:eastAsia="Times New Roman" w:hAnsi="Times New Roman" w:cs="Times New Roman"/>
+        </w:rPr>
+        <w:t xml:space="preserve">{IF </w:t>
+      </w:r>
+      <w:proofErr w:type="spellStart"/>
+      <w:r>
+        <w:rPr>
+          <w:rFonts w:ascii="Times New Roman" w:eastAsia="Times New Roman" w:hAnsi="Times New Roman" w:cs="Times New Roman"/>
+        </w:rPr>
+        <w:t>periodOfPerformance.popStartRequest</w:t>
+      </w:r>
+      <w:proofErr w:type="spellEnd"/>
+      <w:r>
+        <w:rPr>
+          <w:rFonts w:ascii="Times New Roman" w:eastAsia="Times New Roman" w:hAnsi="Times New Roman" w:cs="Times New Roman"/>
+        </w:rPr>
+        <w:t>}</w:t>
+      </w:r>
+    </w:p>
+    <w:p>
+      <w:pPr>
+        <w:rPr>
+          <w:rFonts w:ascii="Times New Roman" w:eastAsia="Times New Roman" w:hAnsi="Times New Roman" w:cs="Times New Roman"/>
+        </w:rPr>
+      </w:pPr>
+      <w:r>
+        <w:rPr>
+          <w:rFonts w:ascii="Times New Roman" w:eastAsia="Times New Roman" w:hAnsi="Times New Roman" w:cs="Times New Roman"/>
+        </w:rPr>
+        <w:t>{</w:t>
+      </w:r>
+      <w:proofErr w:type="spellStart"/>
+      <w:r>
+        <w:rPr>
+          <w:rFonts w:ascii="Times New Roman" w:eastAsia="Times New Roman" w:hAnsi="Times New Roman" w:cs="Times New Roman"/>
+        </w:rPr>
+        <w:t>periodOfPerformance.timeFrame</w:t>
+      </w:r>
+      <w:proofErr w:type="spellEnd"/>
+      <w:r>
+        <w:rPr>
+          <w:rFonts w:ascii="Times New Roman" w:eastAsia="Times New Roman" w:hAnsi="Times New Roman" w:cs="Times New Roman"/>
+        </w:rPr>
+        <w:t>}: {</w:t>
+      </w:r>
+      <w:proofErr w:type="spellStart"/>
+      <w:r>
+        <w:rPr>
+          <w:rFonts w:ascii="Times New Roman" w:eastAsia="Times New Roman" w:hAnsi="Times New Roman" w:cs="Times New Roman"/>
+        </w:rPr>
+        <w:t>periodOfPerformance.requestedPopStartDate</w:t>
+      </w:r>
+      <w:proofErr w:type="spellEnd"/>
+      <w:r>
+        <w:rPr>
+          <w:rFonts w:ascii="Times New Roman" w:eastAsia="Times New Roman" w:hAnsi="Times New Roman" w:cs="Times New Roman"/>
+        </w:rPr>
+        <w:t>}</w:t>
       </w:r>
     </w:p>
     <w:p>
@@ -1045,13 +1463,7 @@
         <w:rPr>
           <w:rFonts w:ascii="Times New Roman" w:eastAsia="Times New Roman" w:hAnsi="Times New Roman" w:cs="Times New Roman"/>
         </w:rPr>
-        <w:t>5</w:t>
-      </w:r>
-      <w:r>
-        <w:rPr>
-          <w:rFonts w:ascii="Times New Roman" w:eastAsia="Times New Roman" w:hAnsi="Times New Roman" w:cs="Times New Roman"/>
-        </w:rPr>
-        <w:t xml:space="preserve">.   </w:t>
+        <w:t xml:space="preserve">5.   </w:t>
       </w:r>
       <w:sdt>
         <w:sdtPr>
@@ -1080,7 +1492,21 @@
           <w:rFonts w:ascii="Times New Roman" w:eastAsia="Times New Roman" w:hAnsi="Times New Roman" w:cs="Times New Roman"/>
         </w:rPr>
         <w:tab/>
-        <w:t>{IF contractType.firmFixedPrice}</w:t>
+        <w:t xml:space="preserve">{IF </w:t>
+      </w:r>
+      <w:proofErr w:type="spellStart"/>
+      <w:r>
+        <w:rPr>
+          <w:rFonts w:ascii="Times New Roman" w:eastAsia="Times New Roman" w:hAnsi="Times New Roman" w:cs="Times New Roman"/>
+        </w:rPr>
+        <w:t>contractType.firmFixedPrice</w:t>
+      </w:r>
+      <w:proofErr w:type="spellEnd"/>
+      <w:r>
+        <w:rPr>
+          <w:rFonts w:ascii="Times New Roman" w:eastAsia="Times New Roman" w:hAnsi="Times New Roman" w:cs="Times New Roman"/>
+        </w:rPr>
+        <w:t>}</w:t>
       </w:r>
     </w:p>
     <w:p>
@@ -1131,7 +1557,21 @@
           <w:rFonts w:ascii="Times New Roman" w:eastAsia="Times New Roman" w:hAnsi="Times New Roman" w:cs="Times New Roman"/>
         </w:rPr>
         <w:tab/>
-        <w:t>{IF contractType.timeAndMaterials}</w:t>
+        <w:t xml:space="preserve">{IF </w:t>
+      </w:r>
+      <w:proofErr w:type="spellStart"/>
+      <w:r>
+        <w:rPr>
+          <w:rFonts w:ascii="Times New Roman" w:eastAsia="Times New Roman" w:hAnsi="Times New Roman" w:cs="Times New Roman"/>
+        </w:rPr>
+        <w:t>contractType.timeAndMaterials</w:t>
+      </w:r>
+      <w:proofErr w:type="spellEnd"/>
+      <w:r>
+        <w:rPr>
+          <w:rFonts w:ascii="Times New Roman" w:eastAsia="Times New Roman" w:hAnsi="Times New Roman" w:cs="Times New Roman"/>
+        </w:rPr>
+        <w:t>}</w:t>
       </w:r>
     </w:p>
     <w:p>
@@ -1182,7 +1622,21 @@
           <w:rFonts w:ascii="Times New Roman" w:eastAsia="Times New Roman" w:hAnsi="Times New Roman" w:cs="Times New Roman"/>
         </w:rPr>
         <w:tab/>
-        <w:t>{contractType.justification}</w:t>
+        <w:t>{</w:t>
+      </w:r>
+      <w:proofErr w:type="spellStart"/>
+      <w:r>
+        <w:rPr>
+          <w:rFonts w:ascii="Times New Roman" w:eastAsia="Times New Roman" w:hAnsi="Times New Roman" w:cs="Times New Roman"/>
+        </w:rPr>
+        <w:t>contractType.justification</w:t>
+      </w:r>
+      <w:proofErr w:type="spellEnd"/>
+      <w:r>
+        <w:rPr>
+          <w:rFonts w:ascii="Times New Roman" w:eastAsia="Times New Roman" w:hAnsi="Times New Roman" w:cs="Times New Roman"/>
+        </w:rPr>
+        <w:t>}</w:t>
       </w:r>
     </w:p>
     <w:p>
@@ -1219,13 +1673,7 @@
         <w:rPr>
           <w:rFonts w:ascii="Times New Roman" w:eastAsia="Times New Roman" w:hAnsi="Times New Roman" w:cs="Times New Roman"/>
         </w:rPr>
-        <w:t>6. Business Associate Agreement (BAA). Does the contract action provide for definition of a Business Associate who may be involved in but not limited to design or development (in whole or in part) of the system, and/or for creating, receiving, transmitting</w:t>
-      </w:r>
-      <w:r>
-        <w:rPr>
-          <w:rFonts w:ascii="Times New Roman" w:eastAsia="Times New Roman" w:hAnsi="Times New Roman" w:cs="Times New Roman"/>
-        </w:rPr>
-        <w:t xml:space="preserve">, managing, and disposing of Protected Health Information (PHI)? </w:t>
+        <w:t xml:space="preserve">6. Business Associate Agreement (BAA). Does the contract action provide for definition of a Business Associate who may be involved in but not limited to design or development (in whole or in part) of the system, and/or for creating, receiving, transmitting, managing, and disposing of Protected Health Information (PHI)? </w:t>
       </w:r>
     </w:p>
     <w:p>
@@ -1252,19 +1700,34 @@
           <w:rFonts w:ascii="Times New Roman" w:eastAsia="Times New Roman" w:hAnsi="Times New Roman" w:cs="Times New Roman"/>
         </w:rPr>
         <w:tab/>
-        <w:t>{sensitiveInformation.baaRequired ?</w:t>
-      </w:r>
-    </w:p>
-    <w:p>
-      <w:pPr>
-        <w:rPr>
-          <w:rFonts w:ascii="Times New Roman" w:eastAsia="Times New Roman" w:hAnsi="Times New Roman" w:cs="Times New Roman"/>
-        </w:rPr>
-      </w:pPr>
-      <w:r>
-        <w:rPr>
-          <w:rFonts w:ascii="Times New Roman" w:eastAsia="Times New Roman" w:hAnsi="Times New Roman" w:cs="Times New Roman"/>
-        </w:rPr>
+        <w:t>{</w:t>
+      </w:r>
+      <w:proofErr w:type="spellStart"/>
+      <w:r>
+        <w:rPr>
+          <w:rFonts w:ascii="Times New Roman" w:eastAsia="Times New Roman" w:hAnsi="Times New Roman" w:cs="Times New Roman"/>
+        </w:rPr>
+        <w:t>sensitiveInformation.baaRequired</w:t>
+      </w:r>
+      <w:proofErr w:type="spellEnd"/>
+      <w:r>
+        <w:rPr>
+          <w:rFonts w:ascii="Times New Roman" w:eastAsia="Times New Roman" w:hAnsi="Times New Roman" w:cs="Times New Roman"/>
+        </w:rPr>
+        <w:t xml:space="preserve"> ?</w:t>
+      </w:r>
+    </w:p>
+    <w:p>
+      <w:pPr>
+        <w:rPr>
+          <w:rFonts w:ascii="Times New Roman" w:eastAsia="Times New Roman" w:hAnsi="Times New Roman" w:cs="Times New Roman"/>
+        </w:rPr>
+      </w:pPr>
+      <w:r>
+        <w:rPr>
+          <w:rFonts w:ascii="Times New Roman" w:eastAsia="Times New Roman" w:hAnsi="Times New Roman" w:cs="Times New Roman"/>
+        </w:rPr>
+        <w:lastRenderedPageBreak/>
         <w:tab/>
         <w:t>`Yes, a HIPAA BAA is required between the Mission Owner and the business associate to provide assurance that the business associate will appropriately safeguard such e-PHI. Business associates must also obtain BAAs from their subcontractors.` : `No`}</w:t>
       </w:r>
@@ -1293,13 +1756,7 @@
         <w:rPr>
           <w:rFonts w:ascii="Times New Roman" w:eastAsia="Times New Roman" w:hAnsi="Times New Roman" w:cs="Times New Roman"/>
         </w:rPr>
-        <w:t>7. Public Disclosure of Information. Does your work statement (Description of Work) and/or DD254 contain information that, if released, woul</w:t>
-      </w:r>
-      <w:r>
-        <w:rPr>
-          <w:rFonts w:ascii="Times New Roman" w:eastAsia="Times New Roman" w:hAnsi="Times New Roman" w:cs="Times New Roman"/>
-        </w:rPr>
-        <w:t>d be harmful to the Government?</w:t>
+        <w:t>7. Public Disclosure of Information. Does your work statement (Description of Work) and/or DD254 contain information that, if released, would be harmful to the Government?</w:t>
       </w:r>
     </w:p>
     <w:p>
@@ -1320,7 +1777,21 @@
           <w:rFonts w:ascii="Times New Roman" w:eastAsia="Times New Roman" w:hAnsi="Times New Roman" w:cs="Times New Roman"/>
         </w:rPr>
         <w:tab/>
-        <w:t>{sensitiveInformation.potentialToBeHarmful ? `Yes, include the name and address of your FOIA coordinator below</w:t>
+        <w:t>{</w:t>
+      </w:r>
+      <w:proofErr w:type="spellStart"/>
+      <w:r>
+        <w:rPr>
+          <w:rFonts w:ascii="Times New Roman" w:eastAsia="Times New Roman" w:hAnsi="Times New Roman" w:cs="Times New Roman"/>
+        </w:rPr>
+        <w:t>sensitiveInformation.potentialToBeHarmful</w:t>
+      </w:r>
+      <w:proofErr w:type="spellEnd"/>
+      <w:r>
+        <w:rPr>
+          <w:rFonts w:ascii="Times New Roman" w:eastAsia="Times New Roman" w:hAnsi="Times New Roman" w:cs="Times New Roman"/>
+        </w:rPr>
+        <w:t xml:space="preserve"> ? `Yes, include the name and address of your FOIA coordinator below</w:t>
       </w:r>
       <w:r>
         <w:rPr>
@@ -1352,7 +1823,21 @@
         <w:rPr>
           <w:rFonts w:ascii="Times New Roman" w:eastAsia="Times New Roman" w:hAnsi="Times New Roman" w:cs="Times New Roman"/>
         </w:rPr>
-        <w:t>{IF sensitiveInformation.potentialToBeHarmful}</w:t>
+        <w:t xml:space="preserve">{IF </w:t>
+      </w:r>
+      <w:proofErr w:type="spellStart"/>
+      <w:r>
+        <w:rPr>
+          <w:rFonts w:ascii="Times New Roman" w:eastAsia="Times New Roman" w:hAnsi="Times New Roman" w:cs="Times New Roman"/>
+        </w:rPr>
+        <w:t>sensitiveInformation.potentialToBeHarmful</w:t>
+      </w:r>
+      <w:proofErr w:type="spellEnd"/>
+      <w:r>
+        <w:rPr>
+          <w:rFonts w:ascii="Times New Roman" w:eastAsia="Times New Roman" w:hAnsi="Times New Roman" w:cs="Times New Roman"/>
+        </w:rPr>
+        <w:t>}</w:t>
       </w:r>
     </w:p>
     <w:p>
@@ -1388,7 +1873,21 @@
         <w:rPr>
           <w:rFonts w:ascii="Times New Roman" w:eastAsia="Times New Roman" w:hAnsi="Times New Roman" w:cs="Times New Roman"/>
         </w:rPr>
-        <w:t xml:space="preserve"> {sensitiveInformation.foiaContact.fullName}</w:t>
+        <w:t xml:space="preserve"> {</w:t>
+      </w:r>
+      <w:proofErr w:type="spellStart"/>
+      <w:r>
+        <w:rPr>
+          <w:rFonts w:ascii="Times New Roman" w:eastAsia="Times New Roman" w:hAnsi="Times New Roman" w:cs="Times New Roman"/>
+        </w:rPr>
+        <w:t>sensitiveInformation.foiaContact.fullName</w:t>
+      </w:r>
+      <w:proofErr w:type="spellEnd"/>
+      <w:r>
+        <w:rPr>
+          <w:rFonts w:ascii="Times New Roman" w:eastAsia="Times New Roman" w:hAnsi="Times New Roman" w:cs="Times New Roman"/>
+        </w:rPr>
+        <w:t>}</w:t>
       </w:r>
     </w:p>
     <w:p>
@@ -1407,7 +1906,21 @@
         <w:rPr>
           <w:rFonts w:ascii="Times New Roman" w:eastAsia="Times New Roman" w:hAnsi="Times New Roman" w:cs="Times New Roman"/>
         </w:rPr>
-        <w:t xml:space="preserve"> {sensitiveInformation.foiaContact.email}</w:t>
+        <w:t xml:space="preserve"> {</w:t>
+      </w:r>
+      <w:proofErr w:type="spellStart"/>
+      <w:r>
+        <w:rPr>
+          <w:rFonts w:ascii="Times New Roman" w:eastAsia="Times New Roman" w:hAnsi="Times New Roman" w:cs="Times New Roman"/>
+        </w:rPr>
+        <w:t>sensitiveInformation.foiaContact.email</w:t>
+      </w:r>
+      <w:proofErr w:type="spellEnd"/>
+      <w:r>
+        <w:rPr>
+          <w:rFonts w:ascii="Times New Roman" w:eastAsia="Times New Roman" w:hAnsi="Times New Roman" w:cs="Times New Roman"/>
+        </w:rPr>
+        <w:t>}</w:t>
       </w:r>
     </w:p>
     <w:p>
@@ -1443,7 +1956,21 @@
         <w:rPr>
           <w:rFonts w:ascii="Times New Roman" w:eastAsia="Times New Roman" w:hAnsi="Times New Roman" w:cs="Times New Roman"/>
         </w:rPr>
-        <w:t>{sensitiveInformation.foiaContact.address}</w:t>
+        <w:t>{</w:t>
+      </w:r>
+      <w:proofErr w:type="spellStart"/>
+      <w:r>
+        <w:rPr>
+          <w:rFonts w:ascii="Times New Roman" w:eastAsia="Times New Roman" w:hAnsi="Times New Roman" w:cs="Times New Roman"/>
+        </w:rPr>
+        <w:t>sensitiveInformation.foiaContact.address</w:t>
+      </w:r>
+      <w:proofErr w:type="spellEnd"/>
+      <w:r>
+        <w:rPr>
+          <w:rFonts w:ascii="Times New Roman" w:eastAsia="Times New Roman" w:hAnsi="Times New Roman" w:cs="Times New Roman"/>
+        </w:rPr>
+        <w:t>}</w:t>
       </w:r>
     </w:p>
     <w:p>
@@ -1484,7 +2011,21 @@
         <w:rPr>
           <w:rFonts w:ascii="Times New Roman" w:eastAsia="Times New Roman" w:hAnsi="Times New Roman" w:cs="Times New Roman"/>
         </w:rPr>
-        <w:t>{IF organization.agency === `</w:t>
+        <w:t xml:space="preserve">{IF </w:t>
+      </w:r>
+      <w:proofErr w:type="spellStart"/>
+      <w:r>
+        <w:rPr>
+          <w:rFonts w:ascii="Times New Roman" w:eastAsia="Times New Roman" w:hAnsi="Times New Roman" w:cs="Times New Roman"/>
+        </w:rPr>
+        <w:t>organization.agency</w:t>
+      </w:r>
+      <w:proofErr w:type="spellEnd"/>
+      <w:r>
+        <w:rPr>
+          <w:rFonts w:ascii="Times New Roman" w:eastAsia="Times New Roman" w:hAnsi="Times New Roman" w:cs="Times New Roman"/>
+        </w:rPr>
+        <w:t xml:space="preserve"> === `</w:t>
       </w:r>
       <w:r>
         <w:rPr>
@@ -1551,13 +2092,7 @@
         <w:rPr>
           <w:rFonts w:ascii="Times New Roman" w:eastAsia="Times New Roman" w:hAnsi="Times New Roman" w:cs="Times New Roman"/>
         </w:rPr>
-        <w:t>1. Clinger-Cohen Act (CCA) Compliance: CCA compliance is required for all Programs that acquire Information Technology (IT) per Subtitle III of Title 40</w:t>
-      </w:r>
-      <w:r>
-        <w:rPr>
-          <w:rFonts w:ascii="Times New Roman" w:eastAsia="Times New Roman" w:hAnsi="Times New Roman" w:cs="Times New Roman"/>
-        </w:rPr>
-        <w:t xml:space="preserve">, and DoDI 5000.82, April 21, 2020, Clinger Cohen Compliance). This applies to all IT hardware and software acquisitions and acquisition of IT services. </w:t>
+        <w:t xml:space="preserve">1. Clinger-Cohen Act (CCA) Compliance: CCA compliance is required for all Programs that acquire Information Technology (IT) per Subtitle III of Title 40, and DoDI 5000.82, April 21, 2020, Clinger Cohen Compliance). This applies to all IT hardware and software acquisitions and acquisition of IT services. </w:t>
       </w:r>
     </w:p>
     <w:p>
@@ -1620,13 +2155,7 @@
         <w:rPr>
           <w:rFonts w:ascii="Times New Roman" w:eastAsia="Times New Roman" w:hAnsi="Times New Roman" w:cs="Times New Roman"/>
         </w:rPr>
-        <w:t xml:space="preserve">2. Data Center Obligation of Funds Compliance: CIO approval required prior to the obligation of funds for data server purchases or other IT items purchased in </w:t>
-      </w:r>
-      <w:r>
-        <w:rPr>
-          <w:rFonts w:ascii="Times New Roman" w:eastAsia="Times New Roman" w:hAnsi="Times New Roman" w:cs="Times New Roman"/>
-        </w:rPr>
-        <w:t>support of data centers. This is required for accounting and classification.</w:t>
+        <w:t>2. Data Center Obligation of Funds Compliance: CIO approval required prior to the obligation of funds for data server purchases or other IT items purchased in support of data centers. This is required for accounting and classification.</w:t>
       </w:r>
     </w:p>
     <w:p>
@@ -1670,19 +2199,21 @@
         <w:rPr>
           <w:rFonts w:ascii="Times New Roman" w:eastAsia="Times New Roman" w:hAnsi="Times New Roman" w:cs="Times New Roman"/>
         </w:rPr>
-        <w:t>3. CyberNetOps Tools Policy Compliance: Per DISA CIO policy, contracts requiring the procurement of a tool suppor</w:t>
-      </w:r>
-      <w:r>
-        <w:rPr>
-          <w:rFonts w:ascii="Times New Roman" w:eastAsia="Times New Roman" w:hAnsi="Times New Roman" w:cs="Times New Roman"/>
-        </w:rPr>
-        <w:t>ting Cyber Operations must open an Office of CIO (OCIO) Cyber NetOps Change Request prior to acquiring the new tool or capability. DISA Programs must first utilize existing tools on the OCIO Cyber NetOps Tools baseline list maintained by DISA OCIO to avoid</w:t>
-      </w:r>
-      <w:r>
-        <w:rPr>
-          <w:rFonts w:ascii="Times New Roman" w:eastAsia="Times New Roman" w:hAnsi="Times New Roman" w:cs="Times New Roman"/>
-        </w:rPr>
-        <w:t xml:space="preserve"> procuring duplicative capabilities.</w:t>
+        <w:t xml:space="preserve">3. </w:t>
+      </w:r>
+      <w:proofErr w:type="spellStart"/>
+      <w:r>
+        <w:rPr>
+          <w:rFonts w:ascii="Times New Roman" w:eastAsia="Times New Roman" w:hAnsi="Times New Roman" w:cs="Times New Roman"/>
+        </w:rPr>
+        <w:t>CyberNetOps</w:t>
+      </w:r>
+      <w:proofErr w:type="spellEnd"/>
+      <w:r>
+        <w:rPr>
+          <w:rFonts w:ascii="Times New Roman" w:eastAsia="Times New Roman" w:hAnsi="Times New Roman" w:cs="Times New Roman"/>
+        </w:rPr>
+        <w:t xml:space="preserve"> Tools Policy Compliance: Per DISA CIO policy, contracts requiring the procurement of a tool supporting Cyber Operations must open an Office of CIO (OCIO) Cyber NetOps Change Request prior to acquiring the new tool or capability. DISA Programs must first utilize existing tools on the OCIO Cyber NetOps Tools baseline list maintained by DISA OCIO to avoid procuring duplicative capabilities.</w:t>
       </w:r>
     </w:p>
     <w:p>
@@ -1780,7 +2311,21 @@
         <w:rPr>
           <w:rFonts w:ascii="Times New Roman" w:eastAsia="Times New Roman" w:hAnsi="Times New Roman" w:cs="Times New Roman"/>
         </w:rPr>
-        <w:t>{contacts.missionOwnerName}</w:t>
+        <w:t>{</w:t>
+      </w:r>
+      <w:proofErr w:type="spellStart"/>
+      <w:r>
+        <w:rPr>
+          <w:rFonts w:ascii="Times New Roman" w:eastAsia="Times New Roman" w:hAnsi="Times New Roman" w:cs="Times New Roman"/>
+        </w:rPr>
+        <w:t>contacts.missionOwnerName</w:t>
+      </w:r>
+      <w:proofErr w:type="spellEnd"/>
+      <w:r>
+        <w:rPr>
+          <w:rFonts w:ascii="Times New Roman" w:eastAsia="Times New Roman" w:hAnsi="Times New Roman" w:cs="Times New Roman"/>
+        </w:rPr>
+        <w:t>}</w:t>
       </w:r>
     </w:p>
     <w:p>
@@ -1794,7 +2339,6 @@
         <w:rPr>
           <w:rFonts w:ascii="Times New Roman" w:eastAsia="Times New Roman" w:hAnsi="Times New Roman" w:cs="Times New Roman"/>
         </w:rPr>
-        <w:lastRenderedPageBreak/>
         <w:tab/>
       </w:r>
       <w:r>
@@ -2098,7 +2642,21 @@
         <w:rPr>
           <w:rFonts w:ascii="Times New Roman" w:eastAsia="Times New Roman" w:hAnsi="Times New Roman" w:cs="Times New Roman"/>
         </w:rPr>
-        <w:t>{IF organization.agency !== `</w:t>
+        <w:t xml:space="preserve">{IF </w:t>
+      </w:r>
+      <w:proofErr w:type="spellStart"/>
+      <w:r>
+        <w:rPr>
+          <w:rFonts w:ascii="Times New Roman" w:eastAsia="Times New Roman" w:hAnsi="Times New Roman" w:cs="Times New Roman"/>
+        </w:rPr>
+        <w:t>organization.agency</w:t>
+      </w:r>
+      <w:proofErr w:type="spellEnd"/>
+      <w:r>
+        <w:rPr>
+          <w:rFonts w:ascii="Times New Roman" w:eastAsia="Times New Roman" w:hAnsi="Times New Roman" w:cs="Times New Roman"/>
+        </w:rPr>
+        <w:t xml:space="preserve"> !== `</w:t>
       </w:r>
       <w:r>
         <w:rPr>
@@ -2218,13 +2776,7 @@
         <w:rPr>
           <w:rFonts w:ascii="Times New Roman" w:eastAsia="Times New Roman" w:hAnsi="Times New Roman" w:cs="Times New Roman"/>
         </w:rPr>
-        <w:t>3.  The requirement does not conta</w:t>
-      </w:r>
-      <w:r>
-        <w:rPr>
-          <w:rFonts w:ascii="Times New Roman" w:eastAsia="Times New Roman" w:hAnsi="Times New Roman" w:cs="Times New Roman"/>
-        </w:rPr>
-        <w:t>in inherently Governmental functions in accordance with FAR 7.5.</w:t>
+        <w:t>3.  The requirement does not contain inherently Governmental functions in accordance with FAR 7.5.</w:t>
       </w:r>
     </w:p>
     <w:p>
@@ -2317,7 +2869,21 @@
         <w:rPr>
           <w:rFonts w:ascii="Times New Roman" w:eastAsia="Times New Roman" w:hAnsi="Times New Roman" w:cs="Times New Roman"/>
         </w:rPr>
-        <w:t>{contacts.missionOwnerName}</w:t>
+        <w:t>{</w:t>
+      </w:r>
+      <w:proofErr w:type="spellStart"/>
+      <w:r>
+        <w:rPr>
+          <w:rFonts w:ascii="Times New Roman" w:eastAsia="Times New Roman" w:hAnsi="Times New Roman" w:cs="Times New Roman"/>
+        </w:rPr>
+        <w:t>contacts.missionOwnerName</w:t>
+      </w:r>
+      <w:proofErr w:type="spellEnd"/>
+      <w:r>
+        <w:rPr>
+          <w:rFonts w:ascii="Times New Roman" w:eastAsia="Times New Roman" w:hAnsi="Times New Roman" w:cs="Times New Roman"/>
+        </w:rPr>
+        <w:t>}</w:t>
       </w:r>
     </w:p>
     <w:p>
@@ -2430,7 +2996,21 @@
         <w:rPr>
           <w:rFonts w:ascii="Times New Roman" w:eastAsia="Times New Roman" w:hAnsi="Times New Roman" w:cs="Times New Roman"/>
         </w:rPr>
-        <w:t>{IF organization.agency === `</w:t>
+        <w:t xml:space="preserve">{IF </w:t>
+      </w:r>
+      <w:proofErr w:type="spellStart"/>
+      <w:r>
+        <w:rPr>
+          <w:rFonts w:ascii="Times New Roman" w:eastAsia="Times New Roman" w:hAnsi="Times New Roman" w:cs="Times New Roman"/>
+        </w:rPr>
+        <w:t>organization.agency</w:t>
+      </w:r>
+      <w:proofErr w:type="spellEnd"/>
+      <w:r>
+        <w:rPr>
+          <w:rFonts w:ascii="Times New Roman" w:eastAsia="Times New Roman" w:hAnsi="Times New Roman" w:cs="Times New Roman"/>
+        </w:rPr>
+        <w:t xml:space="preserve"> === `</w:t>
       </w:r>
       <w:r>
         <w:rPr>
@@ -2483,7 +3063,21 @@
         <w:rPr>
           <w:rFonts w:ascii="Times New Roman" w:eastAsia="Times New Roman" w:hAnsi="Times New Roman" w:cs="Times New Roman"/>
         </w:rPr>
-        <w:t>{IF organization.agency !== `</w:t>
+        <w:t xml:space="preserve">{IF </w:t>
+      </w:r>
+      <w:proofErr w:type="spellStart"/>
+      <w:r>
+        <w:rPr>
+          <w:rFonts w:ascii="Times New Roman" w:eastAsia="Times New Roman" w:hAnsi="Times New Roman" w:cs="Times New Roman"/>
+        </w:rPr>
+        <w:t>organization.agency</w:t>
+      </w:r>
+      <w:proofErr w:type="spellEnd"/>
+      <w:r>
+        <w:rPr>
+          <w:rFonts w:ascii="Times New Roman" w:eastAsia="Times New Roman" w:hAnsi="Times New Roman" w:cs="Times New Roman"/>
+        </w:rPr>
+        <w:t xml:space="preserve"> !== `</w:t>
       </w:r>
       <w:r>
         <w:rPr>
@@ -2510,380 +3104,353 @@
           <w:rFonts w:ascii="Times New Roman" w:eastAsia="Times New Roman" w:hAnsi="Times New Roman" w:cs="Times New Roman"/>
           <w:b/>
         </w:rPr>
+        <w:t xml:space="preserve">PART IV. SECTION 508 </w:t>
+      </w:r>
+    </w:p>
+    <w:p>
+      <w:pPr>
+        <w:rPr>
+          <w:rFonts w:ascii="Times New Roman" w:eastAsia="Times New Roman" w:hAnsi="Times New Roman" w:cs="Times New Roman"/>
+        </w:rPr>
+      </w:pPr>
+      <w:r>
+        <w:rPr>
+          <w:rFonts w:ascii="Times New Roman" w:eastAsia="Times New Roman" w:hAnsi="Times New Roman" w:cs="Times New Roman"/>
+        </w:rPr>
+        <w:t>{END-IF}</w:t>
+      </w:r>
+    </w:p>
+    <w:p>
+      <w:pPr>
+        <w:rPr>
+          <w:rFonts w:ascii="Times New Roman" w:eastAsia="Times New Roman" w:hAnsi="Times New Roman" w:cs="Times New Roman"/>
+        </w:rPr>
+      </w:pPr>
+    </w:p>
+    <w:p>
+      <w:pPr>
+        <w:rPr>
+          <w:rFonts w:ascii="Times New Roman" w:eastAsia="Times New Roman" w:hAnsi="Times New Roman" w:cs="Times New Roman"/>
+          <w:b/>
+        </w:rPr>
+      </w:pPr>
+    </w:p>
+    <w:p>
+      <w:pPr>
+        <w:rPr>
+          <w:rFonts w:ascii="Times New Roman" w:eastAsia="Times New Roman" w:hAnsi="Times New Roman" w:cs="Times New Roman"/>
+        </w:rPr>
+      </w:pPr>
+      <w:r>
+        <w:rPr>
+          <w:rFonts w:ascii="Times New Roman" w:eastAsia="Times New Roman" w:hAnsi="Times New Roman" w:cs="Times New Roman"/>
+        </w:rPr>
+        <w:t>Mission Owners must confirm whether the below Section 508 requirements apply to this acquisition.</w:t>
+      </w:r>
+    </w:p>
+    <w:p>
+      <w:pPr>
+        <w:rPr>
+          <w:rFonts w:ascii="Times New Roman" w:eastAsia="Times New Roman" w:hAnsi="Times New Roman" w:cs="Times New Roman"/>
+        </w:rPr>
+      </w:pPr>
+    </w:p>
+    <w:p>
+      <w:pPr>
+        <w:rPr>
+          <w:rFonts w:ascii="Times New Roman" w:eastAsia="Times New Roman" w:hAnsi="Times New Roman" w:cs="Times New Roman"/>
+          <w:i/>
+        </w:rPr>
+      </w:pPr>
+      <w:r>
+        <w:rPr>
+          <w:rFonts w:ascii="Times New Roman" w:eastAsia="Times New Roman" w:hAnsi="Times New Roman" w:cs="Times New Roman"/>
+          <w:i/>
+        </w:rPr>
+        <w:t>Electronic Content</w:t>
+      </w:r>
+    </w:p>
+    <w:p>
+      <w:pPr>
+        <w:rPr>
+          <w:rFonts w:ascii="Times New Roman" w:eastAsia="Times New Roman" w:hAnsi="Times New Roman" w:cs="Times New Roman"/>
+          <w:i/>
+        </w:rPr>
+      </w:pPr>
+      <w:r>
+        <w:rPr>
+          <w:rFonts w:ascii="Times New Roman" w:eastAsia="Times New Roman" w:hAnsi="Times New Roman" w:cs="Times New Roman"/>
+          <w:i/>
+        </w:rPr>
+        <w:t>Technical Criteria:</w:t>
+      </w:r>
+    </w:p>
+    <w:p>
+      <w:pPr>
+        <w:rPr>
+          <w:rFonts w:ascii="Times New Roman" w:eastAsia="Times New Roman" w:hAnsi="Times New Roman" w:cs="Times New Roman"/>
+          <w:i/>
+        </w:rPr>
+      </w:pPr>
+    </w:p>
+    <w:p>
+      <w:pPr>
+        <w:rPr>
+          <w:rFonts w:ascii="Times New Roman" w:eastAsia="Times New Roman" w:hAnsi="Times New Roman" w:cs="Times New Roman"/>
+          <w:i/>
+        </w:rPr>
+      </w:pPr>
+      <w:r>
+        <w:rPr>
+          <w:rFonts w:ascii="Times New Roman" w:eastAsia="Times New Roman" w:hAnsi="Times New Roman" w:cs="Times New Roman"/>
+          <w:i/>
+        </w:rPr>
+        <w:t>E205.1 General - Electronic content shall comply with E205.</w:t>
+      </w:r>
+    </w:p>
+    <w:p>
+      <w:pPr>
+        <w:rPr>
+          <w:rFonts w:ascii="Times New Roman" w:eastAsia="Times New Roman" w:hAnsi="Times New Roman" w:cs="Times New Roman"/>
+          <w:i/>
+        </w:rPr>
+      </w:pPr>
+    </w:p>
+    <w:p>
+      <w:pPr>
+        <w:rPr>
+          <w:rFonts w:ascii="Times New Roman" w:eastAsia="Times New Roman" w:hAnsi="Times New Roman" w:cs="Times New Roman"/>
+          <w:i/>
+        </w:rPr>
+      </w:pPr>
+      <w:r>
+        <w:rPr>
+          <w:rFonts w:ascii="Times New Roman" w:eastAsia="Times New Roman" w:hAnsi="Times New Roman" w:cs="Times New Roman"/>
+          <w:i/>
+        </w:rPr>
+        <w:t>E205.2 Public Facing - Electronic content that is public facing shall conform to the accessibility requirements specified in E205.4.</w:t>
+      </w:r>
+    </w:p>
+    <w:p>
+      <w:pPr>
+        <w:rPr>
+          <w:rFonts w:ascii="Times New Roman" w:eastAsia="Times New Roman" w:hAnsi="Times New Roman" w:cs="Times New Roman"/>
+          <w:i/>
+        </w:rPr>
+      </w:pPr>
+    </w:p>
+    <w:p>
+      <w:pPr>
+        <w:rPr>
+          <w:rFonts w:ascii="Times New Roman" w:eastAsia="Times New Roman" w:hAnsi="Times New Roman" w:cs="Times New Roman"/>
+          <w:i/>
+        </w:rPr>
+      </w:pPr>
+      <w:r>
+        <w:rPr>
+          <w:rFonts w:ascii="Times New Roman" w:eastAsia="Times New Roman" w:hAnsi="Times New Roman" w:cs="Times New Roman"/>
+          <w:i/>
+        </w:rPr>
+        <w:t>602 Support Documentation</w:t>
+      </w:r>
+    </w:p>
+    <w:p>
+      <w:pPr>
+        <w:rPr>
+          <w:rFonts w:ascii="Times New Roman" w:eastAsia="Times New Roman" w:hAnsi="Times New Roman" w:cs="Times New Roman"/>
+          <w:i/>
+        </w:rPr>
+      </w:pPr>
+    </w:p>
+    <w:p>
+      <w:pPr>
+        <w:rPr>
+          <w:rFonts w:ascii="Times New Roman" w:eastAsia="Times New Roman" w:hAnsi="Times New Roman" w:cs="Times New Roman"/>
+          <w:i/>
+        </w:rPr>
+      </w:pPr>
+      <w:r>
+        <w:rPr>
+          <w:rFonts w:ascii="Times New Roman" w:eastAsia="Times New Roman" w:hAnsi="Times New Roman" w:cs="Times New Roman"/>
+          <w:i/>
+        </w:rPr>
+        <w:t>603 Support Services</w:t>
+      </w:r>
+    </w:p>
+    <w:p>
+      <w:pPr>
+        <w:rPr>
+          <w:rFonts w:ascii="Times New Roman" w:eastAsia="Times New Roman" w:hAnsi="Times New Roman" w:cs="Times New Roman"/>
+          <w:i/>
+        </w:rPr>
+      </w:pPr>
+    </w:p>
+    <w:p>
+      <w:pPr>
+        <w:rPr>
+          <w:rFonts w:ascii="Times New Roman" w:eastAsia="Times New Roman" w:hAnsi="Times New Roman" w:cs="Times New Roman"/>
+          <w:i/>
+        </w:rPr>
+      </w:pPr>
+      <w:r>
+        <w:rPr>
+          <w:rFonts w:ascii="Times New Roman" w:eastAsia="Times New Roman" w:hAnsi="Times New Roman" w:cs="Times New Roman"/>
+          <w:i/>
+        </w:rPr>
+        <w:t>302 Functional Performance Criteria</w:t>
+      </w:r>
+    </w:p>
+    <w:p>
+      <w:pPr>
+        <w:rPr>
+          <w:rFonts w:ascii="Times New Roman" w:eastAsia="Times New Roman" w:hAnsi="Times New Roman" w:cs="Times New Roman"/>
+          <w:i/>
+        </w:rPr>
+      </w:pPr>
+    </w:p>
+    <w:p>
+      <w:pPr>
+        <w:rPr>
+          <w:rFonts w:ascii="Times New Roman" w:eastAsia="Times New Roman" w:hAnsi="Times New Roman" w:cs="Times New Roman"/>
+          <w:i/>
+        </w:rPr>
+      </w:pPr>
+      <w:r>
+        <w:rPr>
+          <w:rFonts w:ascii="Times New Roman" w:eastAsia="Times New Roman" w:hAnsi="Times New Roman" w:cs="Times New Roman"/>
+          <w:i/>
+        </w:rPr>
+        <w:t>Software</w:t>
+      </w:r>
+    </w:p>
+    <w:p>
+      <w:pPr>
+        <w:rPr>
+          <w:rFonts w:ascii="Times New Roman" w:eastAsia="Times New Roman" w:hAnsi="Times New Roman" w:cs="Times New Roman"/>
+          <w:i/>
+        </w:rPr>
+      </w:pPr>
+      <w:r>
+        <w:rPr>
+          <w:rFonts w:ascii="Times New Roman" w:eastAsia="Times New Roman" w:hAnsi="Times New Roman" w:cs="Times New Roman"/>
+          <w:i/>
+        </w:rPr>
+        <w:t>Exceptions:</w:t>
+      </w:r>
+    </w:p>
+    <w:p>
+      <w:pPr>
+        <w:rPr>
+          <w:rFonts w:ascii="Times New Roman" w:eastAsia="Times New Roman" w:hAnsi="Times New Roman" w:cs="Times New Roman"/>
+          <w:i/>
+        </w:rPr>
+      </w:pPr>
+    </w:p>
+    <w:p>
+      <w:pPr>
+        <w:rPr>
+          <w:rFonts w:ascii="Times New Roman" w:eastAsia="Times New Roman" w:hAnsi="Times New Roman" w:cs="Times New Roman"/>
+          <w:i/>
+        </w:rPr>
+      </w:pPr>
+      <w:r>
+        <w:rPr>
+          <w:rFonts w:ascii="Times New Roman" w:eastAsia="Times New Roman" w:hAnsi="Times New Roman" w:cs="Times New Roman"/>
+          <w:i/>
+        </w:rPr>
+        <w:t>E207.1 General - Software that is assistive technology and that supports the accessibility services of the platform shall not be required to conform to the requirements in Chapter 5.</w:t>
+      </w:r>
+    </w:p>
+    <w:p>
+      <w:pPr>
+        <w:rPr>
+          <w:rFonts w:ascii="Times New Roman" w:eastAsia="Times New Roman" w:hAnsi="Times New Roman" w:cs="Times New Roman"/>
+          <w:i/>
+        </w:rPr>
+      </w:pPr>
+    </w:p>
+    <w:p>
+      <w:pPr>
+        <w:rPr>
+          <w:rFonts w:ascii="Times New Roman" w:eastAsia="Times New Roman" w:hAnsi="Times New Roman" w:cs="Times New Roman"/>
+          <w:i/>
+        </w:rPr>
+      </w:pPr>
+      <w:r>
+        <w:rPr>
+          <w:rFonts w:ascii="Times New Roman" w:eastAsia="Times New Roman" w:hAnsi="Times New Roman" w:cs="Times New Roman"/>
+          <w:i/>
+        </w:rPr>
+        <w:t>E207.2 WCAG Conformance - Software that is assistive technology and that supports the accessibility services of the platform shall not be required to conform to E207.2.</w:t>
+      </w:r>
+    </w:p>
+    <w:p>
+      <w:pPr>
+        <w:rPr>
+          <w:rFonts w:ascii="Times New Roman" w:eastAsia="Times New Roman" w:hAnsi="Times New Roman" w:cs="Times New Roman"/>
+          <w:i/>
+        </w:rPr>
+      </w:pPr>
+    </w:p>
+    <w:p>
+      <w:pPr>
+        <w:rPr>
+          <w:rFonts w:ascii="Times New Roman" w:eastAsia="Times New Roman" w:hAnsi="Times New Roman" w:cs="Times New Roman"/>
+          <w:i/>
+        </w:rPr>
+      </w:pPr>
+      <w:r>
+        <w:rPr>
+          <w:rFonts w:ascii="Times New Roman" w:eastAsia="Times New Roman" w:hAnsi="Times New Roman" w:cs="Times New Roman"/>
+          <w:i/>
+        </w:rPr>
+        <w:t>Non-web software shall not be required to conform to the following four Success Criteria in WCAG 2.0: 2.4.1 Bypass Blocks; 2.4.5 Multiple Ways; 3.2.3 Consistent Navigation; and 3.2.4 Consistent Identification.</w:t>
+      </w:r>
+    </w:p>
+    <w:p>
+      <w:pPr>
+        <w:rPr>
+          <w:rFonts w:ascii="Times New Roman" w:eastAsia="Times New Roman" w:hAnsi="Times New Roman" w:cs="Times New Roman"/>
+          <w:i/>
+        </w:rPr>
+      </w:pPr>
+    </w:p>
+    <w:p>
+      <w:pPr>
+        <w:rPr>
+          <w:rFonts w:ascii="Times New Roman" w:eastAsia="Times New Roman" w:hAnsi="Times New Roman" w:cs="Times New Roman"/>
+          <w:i/>
+        </w:rPr>
+      </w:pPr>
+      <w:r>
+        <w:rPr>
+          <w:rFonts w:ascii="Times New Roman" w:eastAsia="Times New Roman" w:hAnsi="Times New Roman" w:cs="Times New Roman"/>
+          <w:i/>
+        </w:rPr>
+        <w:t>Non-Web software shall not be required to conform to Conformance Requirement 3 Complete Processes in WCAG 2.0.</w:t>
+      </w:r>
+    </w:p>
+    <w:p>
+      <w:pPr>
+        <w:rPr>
+          <w:rFonts w:ascii="Times New Roman" w:eastAsia="Times New Roman" w:hAnsi="Times New Roman" w:cs="Times New Roman"/>
+          <w:i/>
+        </w:rPr>
+      </w:pPr>
+    </w:p>
+    <w:p>
+      <w:pPr>
+        <w:rPr>
+          <w:rFonts w:ascii="Times New Roman" w:eastAsia="Times New Roman" w:hAnsi="Times New Roman" w:cs="Times New Roman"/>
+          <w:i/>
+        </w:rPr>
+      </w:pPr>
+      <w:r>
+        <w:rPr>
+          <w:rFonts w:ascii="Times New Roman" w:eastAsia="Times New Roman" w:hAnsi="Times New Roman" w:cs="Times New Roman"/>
+          <w:i/>
+        </w:rPr>
         <w:lastRenderedPageBreak/>
-        <w:t xml:space="preserve">PART IV. SECTION 508 </w:t>
-      </w:r>
-    </w:p>
-    <w:p>
-      <w:pPr>
-        <w:rPr>
-          <w:rFonts w:ascii="Times New Roman" w:eastAsia="Times New Roman" w:hAnsi="Times New Roman" w:cs="Times New Roman"/>
-        </w:rPr>
-      </w:pPr>
-      <w:r>
-        <w:rPr>
-          <w:rFonts w:ascii="Times New Roman" w:eastAsia="Times New Roman" w:hAnsi="Times New Roman" w:cs="Times New Roman"/>
-        </w:rPr>
-        <w:t>{END-IF}</w:t>
-      </w:r>
-    </w:p>
-    <w:p>
-      <w:pPr>
-        <w:rPr>
-          <w:rFonts w:ascii="Times New Roman" w:eastAsia="Times New Roman" w:hAnsi="Times New Roman" w:cs="Times New Roman"/>
-        </w:rPr>
-      </w:pPr>
-    </w:p>
-    <w:p>
-      <w:pPr>
-        <w:rPr>
-          <w:rFonts w:ascii="Times New Roman" w:eastAsia="Times New Roman" w:hAnsi="Times New Roman" w:cs="Times New Roman"/>
-          <w:b/>
-        </w:rPr>
-      </w:pPr>
-    </w:p>
-    <w:p>
-      <w:pPr>
-        <w:rPr>
-          <w:rFonts w:ascii="Times New Roman" w:eastAsia="Times New Roman" w:hAnsi="Times New Roman" w:cs="Times New Roman"/>
-        </w:rPr>
-      </w:pPr>
-      <w:r>
-        <w:rPr>
-          <w:rFonts w:ascii="Times New Roman" w:eastAsia="Times New Roman" w:hAnsi="Times New Roman" w:cs="Times New Roman"/>
-        </w:rPr>
-        <w:t xml:space="preserve">Mission Owners must confirm </w:t>
-      </w:r>
-      <w:r>
-        <w:rPr>
-          <w:rFonts w:ascii="Times New Roman" w:eastAsia="Times New Roman" w:hAnsi="Times New Roman" w:cs="Times New Roman"/>
-        </w:rPr>
-        <w:t>whether the below Section 508 requirements apply to this acquisition.</w:t>
-      </w:r>
-    </w:p>
-    <w:p>
-      <w:pPr>
-        <w:rPr>
-          <w:rFonts w:ascii="Times New Roman" w:eastAsia="Times New Roman" w:hAnsi="Times New Roman" w:cs="Times New Roman"/>
-        </w:rPr>
-      </w:pPr>
-    </w:p>
-    <w:p>
-      <w:pPr>
-        <w:rPr>
-          <w:rFonts w:ascii="Times New Roman" w:eastAsia="Times New Roman" w:hAnsi="Times New Roman" w:cs="Times New Roman"/>
-          <w:i/>
-        </w:rPr>
-      </w:pPr>
-      <w:r>
-        <w:rPr>
-          <w:rFonts w:ascii="Times New Roman" w:eastAsia="Times New Roman" w:hAnsi="Times New Roman" w:cs="Times New Roman"/>
-          <w:i/>
-        </w:rPr>
-        <w:t>Electronic Content</w:t>
-      </w:r>
-    </w:p>
-    <w:p>
-      <w:pPr>
-        <w:rPr>
-          <w:rFonts w:ascii="Times New Roman" w:eastAsia="Times New Roman" w:hAnsi="Times New Roman" w:cs="Times New Roman"/>
-          <w:i/>
-        </w:rPr>
-      </w:pPr>
-      <w:r>
-        <w:rPr>
-          <w:rFonts w:ascii="Times New Roman" w:eastAsia="Times New Roman" w:hAnsi="Times New Roman" w:cs="Times New Roman"/>
-          <w:i/>
-        </w:rPr>
-        <w:t>Technical Criteria:</w:t>
-      </w:r>
-    </w:p>
-    <w:p>
-      <w:pPr>
-        <w:rPr>
-          <w:rFonts w:ascii="Times New Roman" w:eastAsia="Times New Roman" w:hAnsi="Times New Roman" w:cs="Times New Roman"/>
-          <w:i/>
-        </w:rPr>
-      </w:pPr>
-    </w:p>
-    <w:p>
-      <w:pPr>
-        <w:rPr>
-          <w:rFonts w:ascii="Times New Roman" w:eastAsia="Times New Roman" w:hAnsi="Times New Roman" w:cs="Times New Roman"/>
-          <w:i/>
-        </w:rPr>
-      </w:pPr>
-      <w:r>
-        <w:rPr>
-          <w:rFonts w:ascii="Times New Roman" w:eastAsia="Times New Roman" w:hAnsi="Times New Roman" w:cs="Times New Roman"/>
-          <w:i/>
-        </w:rPr>
-        <w:t>E205.1 General - Electronic content shall comply with E205.</w:t>
-      </w:r>
-    </w:p>
-    <w:p>
-      <w:pPr>
-        <w:rPr>
-          <w:rFonts w:ascii="Times New Roman" w:eastAsia="Times New Roman" w:hAnsi="Times New Roman" w:cs="Times New Roman"/>
-          <w:i/>
-        </w:rPr>
-      </w:pPr>
-    </w:p>
-    <w:p>
-      <w:pPr>
-        <w:rPr>
-          <w:rFonts w:ascii="Times New Roman" w:eastAsia="Times New Roman" w:hAnsi="Times New Roman" w:cs="Times New Roman"/>
-          <w:i/>
-        </w:rPr>
-      </w:pPr>
-      <w:r>
-        <w:rPr>
-          <w:rFonts w:ascii="Times New Roman" w:eastAsia="Times New Roman" w:hAnsi="Times New Roman" w:cs="Times New Roman"/>
-          <w:i/>
-        </w:rPr>
-        <w:t>E205.2 Public Facing - Electronic content that is public facing shall conform to the</w:t>
-      </w:r>
-      <w:r>
-        <w:rPr>
-          <w:rFonts w:ascii="Times New Roman" w:eastAsia="Times New Roman" w:hAnsi="Times New Roman" w:cs="Times New Roman"/>
-          <w:i/>
-        </w:rPr>
-        <w:t xml:space="preserve"> accessibility requirements specified in E205.4.</w:t>
-      </w:r>
-    </w:p>
-    <w:p>
-      <w:pPr>
-        <w:rPr>
-          <w:rFonts w:ascii="Times New Roman" w:eastAsia="Times New Roman" w:hAnsi="Times New Roman" w:cs="Times New Roman"/>
-          <w:i/>
-        </w:rPr>
-      </w:pPr>
-    </w:p>
-    <w:p>
-      <w:pPr>
-        <w:rPr>
-          <w:rFonts w:ascii="Times New Roman" w:eastAsia="Times New Roman" w:hAnsi="Times New Roman" w:cs="Times New Roman"/>
-          <w:i/>
-        </w:rPr>
-      </w:pPr>
-      <w:r>
-        <w:rPr>
-          <w:rFonts w:ascii="Times New Roman" w:eastAsia="Times New Roman" w:hAnsi="Times New Roman" w:cs="Times New Roman"/>
-          <w:i/>
-        </w:rPr>
-        <w:t>602 Support Documentation</w:t>
-      </w:r>
-    </w:p>
-    <w:p>
-      <w:pPr>
-        <w:rPr>
-          <w:rFonts w:ascii="Times New Roman" w:eastAsia="Times New Roman" w:hAnsi="Times New Roman" w:cs="Times New Roman"/>
-          <w:i/>
-        </w:rPr>
-      </w:pPr>
-    </w:p>
-    <w:p>
-      <w:pPr>
-        <w:rPr>
-          <w:rFonts w:ascii="Times New Roman" w:eastAsia="Times New Roman" w:hAnsi="Times New Roman" w:cs="Times New Roman"/>
-          <w:i/>
-        </w:rPr>
-      </w:pPr>
-      <w:r>
-        <w:rPr>
-          <w:rFonts w:ascii="Times New Roman" w:eastAsia="Times New Roman" w:hAnsi="Times New Roman" w:cs="Times New Roman"/>
-          <w:i/>
-        </w:rPr>
-        <w:t>603 Support Services</w:t>
-      </w:r>
-    </w:p>
-    <w:p>
-      <w:pPr>
-        <w:rPr>
-          <w:rFonts w:ascii="Times New Roman" w:eastAsia="Times New Roman" w:hAnsi="Times New Roman" w:cs="Times New Roman"/>
-          <w:i/>
-        </w:rPr>
-      </w:pPr>
-    </w:p>
-    <w:p>
-      <w:pPr>
-        <w:rPr>
-          <w:rFonts w:ascii="Times New Roman" w:eastAsia="Times New Roman" w:hAnsi="Times New Roman" w:cs="Times New Roman"/>
-          <w:i/>
-        </w:rPr>
-      </w:pPr>
-      <w:r>
-        <w:rPr>
-          <w:rFonts w:ascii="Times New Roman" w:eastAsia="Times New Roman" w:hAnsi="Times New Roman" w:cs="Times New Roman"/>
-          <w:i/>
-        </w:rPr>
-        <w:t>302 Functional Performance Criteria</w:t>
-      </w:r>
-    </w:p>
-    <w:p>
-      <w:pPr>
-        <w:rPr>
-          <w:rFonts w:ascii="Times New Roman" w:eastAsia="Times New Roman" w:hAnsi="Times New Roman" w:cs="Times New Roman"/>
-          <w:i/>
-        </w:rPr>
-      </w:pPr>
-    </w:p>
-    <w:p>
-      <w:pPr>
-        <w:rPr>
-          <w:rFonts w:ascii="Times New Roman" w:eastAsia="Times New Roman" w:hAnsi="Times New Roman" w:cs="Times New Roman"/>
-          <w:i/>
-        </w:rPr>
-      </w:pPr>
-      <w:r>
-        <w:rPr>
-          <w:rFonts w:ascii="Times New Roman" w:eastAsia="Times New Roman" w:hAnsi="Times New Roman" w:cs="Times New Roman"/>
-          <w:i/>
-        </w:rPr>
-        <w:t>Software</w:t>
-      </w:r>
-    </w:p>
-    <w:p>
-      <w:pPr>
-        <w:rPr>
-          <w:rFonts w:ascii="Times New Roman" w:eastAsia="Times New Roman" w:hAnsi="Times New Roman" w:cs="Times New Roman"/>
-          <w:i/>
-        </w:rPr>
-      </w:pPr>
-      <w:r>
-        <w:rPr>
-          <w:rFonts w:ascii="Times New Roman" w:eastAsia="Times New Roman" w:hAnsi="Times New Roman" w:cs="Times New Roman"/>
-          <w:i/>
-        </w:rPr>
-        <w:t>Exceptions:</w:t>
-      </w:r>
-    </w:p>
-    <w:p>
-      <w:pPr>
-        <w:rPr>
-          <w:rFonts w:ascii="Times New Roman" w:eastAsia="Times New Roman" w:hAnsi="Times New Roman" w:cs="Times New Roman"/>
-          <w:i/>
-        </w:rPr>
-      </w:pPr>
-    </w:p>
-    <w:p>
-      <w:pPr>
-        <w:rPr>
-          <w:rFonts w:ascii="Times New Roman" w:eastAsia="Times New Roman" w:hAnsi="Times New Roman" w:cs="Times New Roman"/>
-          <w:i/>
-        </w:rPr>
-      </w:pPr>
-      <w:r>
-        <w:rPr>
-          <w:rFonts w:ascii="Times New Roman" w:eastAsia="Times New Roman" w:hAnsi="Times New Roman" w:cs="Times New Roman"/>
-          <w:i/>
-        </w:rPr>
-        <w:t>E207.1 General - Software that is assistive technology and that supports the accessibility service</w:t>
-      </w:r>
-      <w:r>
-        <w:rPr>
-          <w:rFonts w:ascii="Times New Roman" w:eastAsia="Times New Roman" w:hAnsi="Times New Roman" w:cs="Times New Roman"/>
-          <w:i/>
-        </w:rPr>
-        <w:t>s of the platform shall not be required to conform to the requirements in Chapter 5.</w:t>
-      </w:r>
-    </w:p>
-    <w:p>
-      <w:pPr>
-        <w:rPr>
-          <w:rFonts w:ascii="Times New Roman" w:eastAsia="Times New Roman" w:hAnsi="Times New Roman" w:cs="Times New Roman"/>
-          <w:i/>
-        </w:rPr>
-      </w:pPr>
-    </w:p>
-    <w:p>
-      <w:pPr>
-        <w:rPr>
-          <w:rFonts w:ascii="Times New Roman" w:eastAsia="Times New Roman" w:hAnsi="Times New Roman" w:cs="Times New Roman"/>
-          <w:i/>
-        </w:rPr>
-      </w:pPr>
-      <w:r>
-        <w:rPr>
-          <w:rFonts w:ascii="Times New Roman" w:eastAsia="Times New Roman" w:hAnsi="Times New Roman" w:cs="Times New Roman"/>
-          <w:i/>
-        </w:rPr>
-        <w:t>E207.2 WCAG Conformance - Software that is assistive technology and that supports the accessibility services of the platform shall not be required to conform to E207.2.</w:t>
-      </w:r>
-    </w:p>
-    <w:p>
-      <w:pPr>
-        <w:rPr>
-          <w:rFonts w:ascii="Times New Roman" w:eastAsia="Times New Roman" w:hAnsi="Times New Roman" w:cs="Times New Roman"/>
-          <w:i/>
-        </w:rPr>
-      </w:pPr>
-    </w:p>
-    <w:p>
-      <w:pPr>
-        <w:rPr>
-          <w:rFonts w:ascii="Times New Roman" w:eastAsia="Times New Roman" w:hAnsi="Times New Roman" w:cs="Times New Roman"/>
-          <w:i/>
-        </w:rPr>
-      </w:pPr>
-      <w:r>
-        <w:rPr>
-          <w:rFonts w:ascii="Times New Roman" w:eastAsia="Times New Roman" w:hAnsi="Times New Roman" w:cs="Times New Roman"/>
-          <w:i/>
-        </w:rPr>
-        <w:t>Non-web software shall not be required to conform to the following four Success Criteria in WCAG 2.0: 2.4.1 Bypass Blocks; 2.4.5 Multiple Ways; 3.2.3 Consistent Navigation; and 3.2.4 Consistent Identification.</w:t>
-      </w:r>
-    </w:p>
-    <w:p>
-      <w:pPr>
-        <w:rPr>
-          <w:rFonts w:ascii="Times New Roman" w:eastAsia="Times New Roman" w:hAnsi="Times New Roman" w:cs="Times New Roman"/>
-          <w:i/>
-        </w:rPr>
-      </w:pPr>
-    </w:p>
-    <w:p>
-      <w:pPr>
-        <w:rPr>
-          <w:rFonts w:ascii="Times New Roman" w:eastAsia="Times New Roman" w:hAnsi="Times New Roman" w:cs="Times New Roman"/>
-          <w:i/>
-        </w:rPr>
-      </w:pPr>
-      <w:r>
-        <w:rPr>
-          <w:rFonts w:ascii="Times New Roman" w:eastAsia="Times New Roman" w:hAnsi="Times New Roman" w:cs="Times New Roman"/>
-          <w:i/>
-        </w:rPr>
-        <w:t>Non-Web software shall not be required to con</w:t>
-      </w:r>
-      <w:r>
-        <w:rPr>
-          <w:rFonts w:ascii="Times New Roman" w:eastAsia="Times New Roman" w:hAnsi="Times New Roman" w:cs="Times New Roman"/>
-          <w:i/>
-        </w:rPr>
-        <w:t>form to Conformance Requirement 3 Complete Processes in WCAG 2.0.</w:t>
-      </w:r>
-    </w:p>
-    <w:p>
-      <w:pPr>
-        <w:rPr>
-          <w:rFonts w:ascii="Times New Roman" w:eastAsia="Times New Roman" w:hAnsi="Times New Roman" w:cs="Times New Roman"/>
-          <w:i/>
-        </w:rPr>
-      </w:pPr>
-    </w:p>
-    <w:p>
-      <w:pPr>
-        <w:rPr>
-          <w:rFonts w:ascii="Times New Roman" w:eastAsia="Times New Roman" w:hAnsi="Times New Roman" w:cs="Times New Roman"/>
-          <w:i/>
-        </w:rPr>
-      </w:pPr>
-      <w:r>
-        <w:rPr>
-          <w:rFonts w:ascii="Times New Roman" w:eastAsia="Times New Roman" w:hAnsi="Times New Roman" w:cs="Times New Roman"/>
-          <w:i/>
-        </w:rPr>
         <w:t>Functional Performance Criteria:</w:t>
       </w:r>
     </w:p>
@@ -2907,67 +3474,52 @@
           <w:rFonts w:ascii="Times New Roman" w:eastAsia="Times New Roman" w:hAnsi="Times New Roman" w:cs="Times New Roman"/>
           <w:i/>
         </w:rPr>
-        <w:t>301.1 Scope - The requirements of Chapter 3 shall apply to ICT where required by 508 Chapter 2 (Scoping Requirements), 255 Chapter 2 (Scoping Requirements)</w:t>
-      </w:r>
-      <w:r>
-        <w:rPr>
-          <w:rFonts w:ascii="Times New Roman" w:eastAsia="Times New Roman" w:hAnsi="Times New Roman" w:cs="Times New Roman"/>
-          <w:i/>
-        </w:rPr>
-        <w:t>, and where otherwise referenced in any other chapter of the Revised 508 Standards or Revised 255 Guidelines.</w:t>
-      </w:r>
-    </w:p>
-    <w:p>
-      <w:pPr>
-        <w:rPr>
-          <w:rFonts w:ascii="Times New Roman" w:eastAsia="Times New Roman" w:hAnsi="Times New Roman" w:cs="Times New Roman"/>
-          <w:i/>
-        </w:rPr>
-      </w:pPr>
-    </w:p>
-    <w:p>
-      <w:pPr>
-        <w:rPr>
-          <w:rFonts w:ascii="Times New Roman" w:eastAsia="Times New Roman" w:hAnsi="Times New Roman" w:cs="Times New Roman"/>
-          <w:i/>
-        </w:rPr>
-      </w:pPr>
-      <w:r>
-        <w:rPr>
-          <w:rFonts w:ascii="Times New Roman" w:eastAsia="Times New Roman" w:hAnsi="Times New Roman" w:cs="Times New Roman"/>
-          <w:i/>
-        </w:rPr>
-        <w:t xml:space="preserve">302.1 Without Vision - Where a visual mode of operation is provided, ICT shall provide at least one mode of operation that does not require user </w:t>
-      </w:r>
-      <w:r>
-        <w:rPr>
-          <w:rFonts w:ascii="Times New Roman" w:eastAsia="Times New Roman" w:hAnsi="Times New Roman" w:cs="Times New Roman"/>
-          <w:i/>
-        </w:rPr>
-        <w:t>vision.</w:t>
-      </w:r>
-    </w:p>
-    <w:p>
-      <w:pPr>
-        <w:rPr>
-          <w:rFonts w:ascii="Times New Roman" w:eastAsia="Times New Roman" w:hAnsi="Times New Roman" w:cs="Times New Roman"/>
-          <w:i/>
-        </w:rPr>
-      </w:pPr>
-    </w:p>
-    <w:p>
-      <w:pPr>
-        <w:rPr>
-          <w:rFonts w:ascii="Times New Roman" w:eastAsia="Times New Roman" w:hAnsi="Times New Roman" w:cs="Times New Roman"/>
-          <w:i/>
-        </w:rPr>
-      </w:pPr>
-      <w:r>
-        <w:rPr>
-          <w:rFonts w:ascii="Times New Roman" w:eastAsia="Times New Roman" w:hAnsi="Times New Roman" w:cs="Times New Roman"/>
-          <w:i/>
-        </w:rPr>
-        <w:lastRenderedPageBreak/>
+        <w:t>301.1 Scope - The requirements of Chapter 3 shall apply to ICT where required by 508 Chapter 2 (Scoping Requirements), 255 Chapter 2 (Scoping Requirements), and where otherwise referenced in any other chapter of the Revised 508 Standards or Revised 255 Guidelines.</w:t>
+      </w:r>
+    </w:p>
+    <w:p>
+      <w:pPr>
+        <w:rPr>
+          <w:rFonts w:ascii="Times New Roman" w:eastAsia="Times New Roman" w:hAnsi="Times New Roman" w:cs="Times New Roman"/>
+          <w:i/>
+        </w:rPr>
+      </w:pPr>
+    </w:p>
+    <w:p>
+      <w:pPr>
+        <w:rPr>
+          <w:rFonts w:ascii="Times New Roman" w:eastAsia="Times New Roman" w:hAnsi="Times New Roman" w:cs="Times New Roman"/>
+          <w:i/>
+        </w:rPr>
+      </w:pPr>
+      <w:r>
+        <w:rPr>
+          <w:rFonts w:ascii="Times New Roman" w:eastAsia="Times New Roman" w:hAnsi="Times New Roman" w:cs="Times New Roman"/>
+          <w:i/>
+        </w:rPr>
+        <w:t>302.1 Without Vision - Where a visual mode of operation is provided, ICT shall provide at least one mode of operation that does not require user vision.</w:t>
+      </w:r>
+    </w:p>
+    <w:p>
+      <w:pPr>
+        <w:rPr>
+          <w:rFonts w:ascii="Times New Roman" w:eastAsia="Times New Roman" w:hAnsi="Times New Roman" w:cs="Times New Roman"/>
+          <w:i/>
+        </w:rPr>
+      </w:pPr>
+    </w:p>
+    <w:p>
+      <w:pPr>
+        <w:rPr>
+          <w:rFonts w:ascii="Times New Roman" w:eastAsia="Times New Roman" w:hAnsi="Times New Roman" w:cs="Times New Roman"/>
+          <w:i/>
+        </w:rPr>
+      </w:pPr>
+      <w:r>
+        <w:rPr>
+          <w:rFonts w:ascii="Times New Roman" w:eastAsia="Times New Roman" w:hAnsi="Times New Roman" w:cs="Times New Roman"/>
+          <w:i/>
+        </w:rPr>
         <w:t>302.2 With Limited Vision - Where a visual mode of operation is provided, ICT shall provide at least one mode of operation that enables users to make use of limited vision.</w:t>
       </w:r>
     </w:p>
@@ -2991,44 +3543,30 @@
           <w:rFonts w:ascii="Times New Roman" w:eastAsia="Times New Roman" w:hAnsi="Times New Roman" w:cs="Times New Roman"/>
           <w:i/>
         </w:rPr>
-        <w:t xml:space="preserve">302.3 Without Perception of Color - Where a visual mode of </w:t>
-      </w:r>
-      <w:r>
-        <w:rPr>
-          <w:rFonts w:ascii="Times New Roman" w:eastAsia="Times New Roman" w:hAnsi="Times New Roman" w:cs="Times New Roman"/>
-          <w:i/>
-        </w:rPr>
-        <w:t>operation is provided, ICT shall provide at least one visual mode of operation that does not require user perception of color.</w:t>
-      </w:r>
-    </w:p>
-    <w:p>
-      <w:pPr>
-        <w:rPr>
-          <w:rFonts w:ascii="Times New Roman" w:eastAsia="Times New Roman" w:hAnsi="Times New Roman" w:cs="Times New Roman"/>
-          <w:i/>
-        </w:rPr>
-      </w:pPr>
-    </w:p>
-    <w:p>
-      <w:pPr>
-        <w:rPr>
-          <w:rFonts w:ascii="Times New Roman" w:eastAsia="Times New Roman" w:hAnsi="Times New Roman" w:cs="Times New Roman"/>
-          <w:i/>
-        </w:rPr>
-      </w:pPr>
-      <w:r>
-        <w:rPr>
-          <w:rFonts w:ascii="Times New Roman" w:eastAsia="Times New Roman" w:hAnsi="Times New Roman" w:cs="Times New Roman"/>
-          <w:i/>
-        </w:rPr>
-        <w:t>302.4 Without Hearing - Where an audible mode of operation is provided, ICT shall provide at least one mode of operation that do</w:t>
-      </w:r>
-      <w:r>
-        <w:rPr>
-          <w:rFonts w:ascii="Times New Roman" w:eastAsia="Times New Roman" w:hAnsi="Times New Roman" w:cs="Times New Roman"/>
-          <w:i/>
-        </w:rPr>
-        <w:t>es not require user hearing.</w:t>
+        <w:t>302.3 Without Perception of Color - Where a visual mode of operation is provided, ICT shall provide at least one visual mode of operation that does not require user perception of color.</w:t>
+      </w:r>
+    </w:p>
+    <w:p>
+      <w:pPr>
+        <w:rPr>
+          <w:rFonts w:ascii="Times New Roman" w:eastAsia="Times New Roman" w:hAnsi="Times New Roman" w:cs="Times New Roman"/>
+          <w:i/>
+        </w:rPr>
+      </w:pPr>
+    </w:p>
+    <w:p>
+      <w:pPr>
+        <w:rPr>
+          <w:rFonts w:ascii="Times New Roman" w:eastAsia="Times New Roman" w:hAnsi="Times New Roman" w:cs="Times New Roman"/>
+          <w:i/>
+        </w:rPr>
+      </w:pPr>
+      <w:r>
+        <w:rPr>
+          <w:rFonts w:ascii="Times New Roman" w:eastAsia="Times New Roman" w:hAnsi="Times New Roman" w:cs="Times New Roman"/>
+          <w:i/>
+        </w:rPr>
+        <w:t>302.4 Without Hearing - Where an audible mode of operation is provided, ICT shall provide at least one mode of operation that does not require user hearing.</w:t>
       </w:r>
     </w:p>
     <w:p>
@@ -3074,74 +3612,53 @@
           <w:rFonts w:ascii="Times New Roman" w:eastAsia="Times New Roman" w:hAnsi="Times New Roman" w:cs="Times New Roman"/>
           <w:i/>
         </w:rPr>
-        <w:t xml:space="preserve">302.6 Without Speech - Where speech is used for </w:t>
-      </w:r>
-      <w:r>
-        <w:rPr>
-          <w:rFonts w:ascii="Times New Roman" w:eastAsia="Times New Roman" w:hAnsi="Times New Roman" w:cs="Times New Roman"/>
-          <w:i/>
-        </w:rPr>
-        <w:t>input, control, or operation, ICT shall provide at least one mode of operation that does not require user speech.</w:t>
-      </w:r>
-    </w:p>
-    <w:p>
-      <w:pPr>
-        <w:rPr>
-          <w:rFonts w:ascii="Times New Roman" w:eastAsia="Times New Roman" w:hAnsi="Times New Roman" w:cs="Times New Roman"/>
-          <w:i/>
-        </w:rPr>
-      </w:pPr>
-    </w:p>
-    <w:p>
-      <w:pPr>
-        <w:rPr>
-          <w:rFonts w:ascii="Times New Roman" w:eastAsia="Times New Roman" w:hAnsi="Times New Roman" w:cs="Times New Roman"/>
-          <w:i/>
-        </w:rPr>
-      </w:pPr>
-      <w:r>
-        <w:rPr>
-          <w:rFonts w:ascii="Times New Roman" w:eastAsia="Times New Roman" w:hAnsi="Times New Roman" w:cs="Times New Roman"/>
-          <w:i/>
-        </w:rPr>
-        <w:t>302.7 With Limited Manipulation - Where a manual mode of operation is provided, ICT shall provide at least one mode of operation that does no</w:t>
-      </w:r>
-      <w:r>
-        <w:rPr>
-          <w:rFonts w:ascii="Times New Roman" w:eastAsia="Times New Roman" w:hAnsi="Times New Roman" w:cs="Times New Roman"/>
-          <w:i/>
-        </w:rPr>
-        <w:t>t require fine motor control or simultaneous manual operations.</w:t>
-      </w:r>
-    </w:p>
-    <w:p>
-      <w:pPr>
-        <w:rPr>
-          <w:rFonts w:ascii="Times New Roman" w:eastAsia="Times New Roman" w:hAnsi="Times New Roman" w:cs="Times New Roman"/>
-          <w:i/>
-        </w:rPr>
-      </w:pPr>
-    </w:p>
-    <w:p>
-      <w:pPr>
-        <w:rPr>
-          <w:rFonts w:ascii="Times New Roman" w:eastAsia="Times New Roman" w:hAnsi="Times New Roman" w:cs="Times New Roman"/>
-          <w:i/>
-        </w:rPr>
-      </w:pPr>
-      <w:r>
-        <w:rPr>
-          <w:rFonts w:ascii="Times New Roman" w:eastAsia="Times New Roman" w:hAnsi="Times New Roman" w:cs="Times New Roman"/>
-          <w:i/>
-        </w:rPr>
-        <w:t>302.8 With Limited Reach and Strength - Where a manual mode of operation is provided, ICT shall provide at least one mode of operation that is operable with limited reach and limited strength</w:t>
-      </w:r>
-      <w:r>
-        <w:rPr>
-          <w:rFonts w:ascii="Times New Roman" w:eastAsia="Times New Roman" w:hAnsi="Times New Roman" w:cs="Times New Roman"/>
-          <w:i/>
-        </w:rPr>
-        <w:t>.</w:t>
+        <w:t>302.6 Without Speech - Where speech is used for input, control, or operation, ICT shall provide at least one mode of operation that does not require user speech.</w:t>
+      </w:r>
+    </w:p>
+    <w:p>
+      <w:pPr>
+        <w:rPr>
+          <w:rFonts w:ascii="Times New Roman" w:eastAsia="Times New Roman" w:hAnsi="Times New Roman" w:cs="Times New Roman"/>
+          <w:i/>
+        </w:rPr>
+      </w:pPr>
+    </w:p>
+    <w:p>
+      <w:pPr>
+        <w:rPr>
+          <w:rFonts w:ascii="Times New Roman" w:eastAsia="Times New Roman" w:hAnsi="Times New Roman" w:cs="Times New Roman"/>
+          <w:i/>
+        </w:rPr>
+      </w:pPr>
+      <w:r>
+        <w:rPr>
+          <w:rFonts w:ascii="Times New Roman" w:eastAsia="Times New Roman" w:hAnsi="Times New Roman" w:cs="Times New Roman"/>
+          <w:i/>
+        </w:rPr>
+        <w:t>302.7 With Limited Manipulation - Where a manual mode of operation is provided, ICT shall provide at least one mode of operation that does not require fine motor control or simultaneous manual operations.</w:t>
+      </w:r>
+    </w:p>
+    <w:p>
+      <w:pPr>
+        <w:rPr>
+          <w:rFonts w:ascii="Times New Roman" w:eastAsia="Times New Roman" w:hAnsi="Times New Roman" w:cs="Times New Roman"/>
+          <w:i/>
+        </w:rPr>
+      </w:pPr>
+    </w:p>
+    <w:p>
+      <w:pPr>
+        <w:rPr>
+          <w:rFonts w:ascii="Times New Roman" w:eastAsia="Times New Roman" w:hAnsi="Times New Roman" w:cs="Times New Roman"/>
+          <w:i/>
+        </w:rPr>
+      </w:pPr>
+      <w:r>
+        <w:rPr>
+          <w:rFonts w:ascii="Times New Roman" w:eastAsia="Times New Roman" w:hAnsi="Times New Roman" w:cs="Times New Roman"/>
+          <w:i/>
+        </w:rPr>
+        <w:t>302.8 With Limited Reach and Strength - Where a manual mode of operation is provided, ICT shall provide at least one mode of operation that is operable with limited reach and limited strength.</w:t>
       </w:r>
     </w:p>
     <w:p>
@@ -3188,13 +3705,7 @@
         <w:rPr>
           <w:rFonts w:ascii="Times New Roman" w:eastAsia="Times New Roman" w:hAnsi="Times New Roman" w:cs="Times New Roman"/>
         </w:rPr>
-        <w:t>Are the above Section 508 requirements sufficient for</w:t>
-      </w:r>
-      <w:r>
-        <w:rPr>
-          <w:rFonts w:ascii="Times New Roman" w:eastAsia="Times New Roman" w:hAnsi="Times New Roman" w:cs="Times New Roman"/>
-        </w:rPr>
-        <w:t xml:space="preserve"> this acquisition?</w:t>
+        <w:t>Are the above Section 508 requirements sufficient for this acquisition?</w:t>
       </w:r>
     </w:p>
     <w:p>
@@ -6099,28 +6610,28 @@
 </file>
 
 <file path=customXml/item1.xml><?xml version="1.0" encoding="utf-8"?>
-<b:Sources xmlns:b="http://schemas.openxmlformats.org/officeDocument/2006/bibliography" xmlns="http://schemas.openxmlformats.org/officeDocument/2006/bibliography" SelectedStyle="\APASixthEditionOfficeOnline.xsl" StyleName="APA" Version="6"/>
-</file>
-
-<file path=customXml/item2.xml><?xml version="1.0" encoding="utf-8"?>
 <go:gDocsCustomXmlDataStorage xmlns:go="http://customooxmlschemas.google.com/" xmlns:r="http://schemas.openxmlformats.org/officeDocument/2006/relationships">
   <go:docsCustomData xmlns:go="http://customooxmlschemas.google.com/" roundtripDataSignature="AMtx7mh25mkGpDpXk/G0U4giYYaf7oh+Yw==">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</go:docsCustomData>
 </go:gDocsCustomXmlDataStorage>
 </file>
 
-<file path=customXml/itemProps1.xml><?xml version="1.0" encoding="utf-8"?>
-<ds:datastoreItem xmlns:ds="http://schemas.openxmlformats.org/officeDocument/2006/customXml" ds:itemID="{5789B0FB-B57C-4217-89DB-35084EF03BCD}">
-  <ds:schemaRefs>
-    <ds:schemaRef ds:uri="http://schemas.openxmlformats.org/officeDocument/2006/bibliography"/>
-  </ds:schemaRefs>
-</ds:datastoreItem>
+<file path=customXml/item2.xml><?xml version="1.0" encoding="utf-8"?>
+<b:Sources xmlns:b="http://schemas.openxmlformats.org/officeDocument/2006/bibliography" xmlns="http://schemas.openxmlformats.org/officeDocument/2006/bibliography" SelectedStyle="\APASixthEditionOfficeOnline.xsl" StyleName="APA" Version="6"/>
 </file>
 
-<file path=customXml/itemProps2.xml><?xml version="1.0" encoding="utf-8"?>
+<file path=customXml/itemProps1.xml><?xml version="1.0" encoding="utf-8"?>
 <ds:datastoreItem xmlns:ds="http://schemas.openxmlformats.org/officeDocument/2006/customXml" ds:itemID="{11111111-1234-1234-1234-123412341234}">
   <ds:schemaRefs>
     <ds:schemaRef ds:uri="http://customooxmlschemas.google.com/"/>
     <ds:schemaRef ds:uri="http://schemas.openxmlformats.org/officeDocument/2006/relationships"/>
   </ds:schemaRefs>
 </ds:datastoreItem>
+</file>
+
+<file path=customXml/itemProps2.xml><?xml version="1.0" encoding="utf-8"?>
+<ds:datastoreItem xmlns:ds="http://schemas.openxmlformats.org/officeDocument/2006/customXml" ds:itemID="{5789B0FB-B57C-4217-89DB-35084EF03BCD}">
+  <ds:schemaRefs>
+    <ds:schemaRef ds:uri="http://schemas.openxmlformats.org/officeDocument/2006/bibliography"/>
+  </ds:schemaRefs>
+</ds:datastoreItem>
 </file>
</xml_diff>

<commit_message>
dow: When there is no travel show reserved req checklist: - remove extra spaces and alignment - make invisible table for signature block - changed mission owner to mission partner
</commit_message>
<xml_diff>
--- a/document-generation/templates/requirements-checklist-template.docx
+++ b/document-generation/templates/requirements-checklist-template.docx
@@ -210,7 +210,19 @@
         <w:rPr>
           <w:rFonts w:ascii="Times New Roman" w:eastAsia="Times New Roman" w:hAnsi="Times New Roman" w:cs="Times New Roman"/>
         </w:rPr>
-        <w:t>3. Mission Owner Agency/Organization Information:</w:t>
+        <w:t xml:space="preserve">3. Mission </w:t>
+      </w:r>
+      <w:r>
+        <w:rPr>
+          <w:rFonts w:ascii="Times New Roman" w:eastAsia="Times New Roman" w:hAnsi="Times New Roman" w:cs="Times New Roman"/>
+        </w:rPr>
+        <w:t>Partner</w:t>
+      </w:r>
+      <w:r>
+        <w:rPr>
+          <w:rFonts w:ascii="Times New Roman" w:eastAsia="Times New Roman" w:hAnsi="Times New Roman" w:cs="Times New Roman"/>
+        </w:rPr>
+        <w:t xml:space="preserve"> Agency/Organization Information:</w:t>
       </w:r>
     </w:p>
     <w:p>
@@ -283,13 +295,7 @@
         <w:rPr>
           <w:rFonts w:ascii="Times New Roman" w:eastAsia="Times New Roman" w:hAnsi="Times New Roman" w:cs="Times New Roman"/>
         </w:rPr>
-        <w:t>:</w:t>
-      </w:r>
-      <w:r>
-        <w:rPr>
-          <w:rFonts w:ascii="Times New Roman" w:eastAsia="Times New Roman" w:hAnsi="Times New Roman" w:cs="Times New Roman"/>
-        </w:rPr>
-        <w:t xml:space="preserve"> </w:t>
+        <w:t xml:space="preserve">: </w:t>
       </w:r>
       <w:r>
         <w:rPr>
@@ -297,13 +303,6 @@
         </w:rPr>
         <w:t>{organization.name}</w:t>
       </w:r>
-      <w:r>
-        <w:rPr>
-          <w:rFonts w:ascii="Times New Roman" w:eastAsia="Times New Roman" w:hAnsi="Times New Roman" w:cs="Times New Roman"/>
-          <w:highlight w:val="yellow"/>
-        </w:rPr>
-        <w:t xml:space="preserve"> </w:t>
-      </w:r>
     </w:p>
     <w:p>
       <w:pPr>
@@ -657,116 +656,208 @@
       </w:r>
     </w:p>
     <w:p>
-      <w:r>
+      <w:pPr>
+        <w:rPr>
+          <w:rFonts w:ascii="Times New Roman" w:hAnsi="Times New Roman" w:cs="Times New Roman"/>
+        </w:rPr>
+      </w:pPr>
+      <w:r>
+        <w:rPr>
+          <w:rFonts w:ascii="Times New Roman" w:hAnsi="Times New Roman" w:cs="Times New Roman"/>
+        </w:rPr>
         <w:t xml:space="preserve">{ EXEC ci = </w:t>
       </w:r>
       <w:proofErr w:type="spellStart"/>
       <w:r>
+        <w:rPr>
+          <w:rFonts w:ascii="Times New Roman" w:hAnsi="Times New Roman" w:cs="Times New Roman"/>
+        </w:rPr>
         <w:t>currentContract</w:t>
       </w:r>
       <w:proofErr w:type="spellEnd"/>
       <w:r>
+        <w:rPr>
+          <w:rFonts w:ascii="Times New Roman" w:hAnsi="Times New Roman" w:cs="Times New Roman"/>
+        </w:rPr>
         <w:t xml:space="preserve"> }</w:t>
       </w:r>
     </w:p>
     <w:p>
-      <w:r>
+      <w:pPr>
+        <w:rPr>
+          <w:rFonts w:ascii="Times New Roman" w:hAnsi="Times New Roman" w:cs="Times New Roman"/>
+        </w:rPr>
+      </w:pPr>
+      <w:r>
+        <w:rPr>
+          <w:rFonts w:ascii="Times New Roman" w:hAnsi="Times New Roman" w:cs="Times New Roman"/>
+        </w:rPr>
         <w:t xml:space="preserve">{ EXEC </w:t>
       </w:r>
       <w:proofErr w:type="spellStart"/>
       <w:r>
+        <w:rPr>
+          <w:rFonts w:ascii="Times New Roman" w:hAnsi="Times New Roman" w:cs="Times New Roman"/>
+        </w:rPr>
         <w:t>hasCurrentContract</w:t>
       </w:r>
       <w:proofErr w:type="spellEnd"/>
       <w:r>
+        <w:rPr>
+          <w:rFonts w:ascii="Times New Roman" w:hAnsi="Times New Roman" w:cs="Times New Roman"/>
+        </w:rPr>
         <w:t xml:space="preserve"> = false}</w:t>
       </w:r>
     </w:p>
     <w:p>
-      <w:r>
+      <w:pPr>
+        <w:rPr>
+          <w:rFonts w:ascii="Times New Roman" w:hAnsi="Times New Roman" w:cs="Times New Roman"/>
+        </w:rPr>
+      </w:pPr>
+      <w:r>
+        <w:rPr>
+          <w:rFonts w:ascii="Times New Roman" w:hAnsi="Times New Roman" w:cs="Times New Roman"/>
+        </w:rPr>
         <w:t xml:space="preserve">{IF </w:t>
       </w:r>
       <w:proofErr w:type="spellStart"/>
       <w:r>
+        <w:rPr>
+          <w:rFonts w:ascii="Times New Roman" w:hAnsi="Times New Roman" w:cs="Times New Roman"/>
+        </w:rPr>
         <w:t>ci.length</w:t>
       </w:r>
       <w:proofErr w:type="spellEnd"/>
       <w:r>
+        <w:rPr>
+          <w:rFonts w:ascii="Times New Roman" w:hAnsi="Times New Roman" w:cs="Times New Roman"/>
+        </w:rPr>
         <w:t xml:space="preserve"> &gt; 0}</w:t>
       </w:r>
     </w:p>
     <w:p>
       <w:pPr>
         <w:ind w:firstLine="720"/>
-      </w:pPr>
-      <w:r>
+        <w:rPr>
+          <w:rFonts w:ascii="Times New Roman" w:hAnsi="Times New Roman" w:cs="Times New Roman"/>
+        </w:rPr>
+      </w:pPr>
+      <w:r>
+        <w:rPr>
+          <w:rFonts w:ascii="Times New Roman" w:hAnsi="Times New Roman" w:cs="Times New Roman"/>
+        </w:rPr>
         <w:t>{FOR item IN ci}</w:t>
       </w:r>
     </w:p>
     <w:p>
       <w:pPr>
         <w:ind w:left="720" w:firstLine="720"/>
-      </w:pPr>
-      <w:r>
+        <w:rPr>
+          <w:rFonts w:ascii="Times New Roman" w:hAnsi="Times New Roman" w:cs="Times New Roman"/>
+        </w:rPr>
+      </w:pPr>
+      <w:r>
+        <w:rPr>
+          <w:rFonts w:ascii="Times New Roman" w:hAnsi="Times New Roman" w:cs="Times New Roman"/>
+        </w:rPr>
         <w:t>{IF $</w:t>
       </w:r>
       <w:proofErr w:type="spellStart"/>
       <w:r>
+        <w:rPr>
+          <w:rFonts w:ascii="Times New Roman" w:hAnsi="Times New Roman" w:cs="Times New Roman"/>
+        </w:rPr>
         <w:t>item.currentContractExists</w:t>
       </w:r>
       <w:proofErr w:type="spellEnd"/>
       <w:r>
+        <w:rPr>
+          <w:rFonts w:ascii="Times New Roman" w:hAnsi="Times New Roman" w:cs="Times New Roman"/>
+        </w:rPr>
         <w:t>}</w:t>
       </w:r>
     </w:p>
     <w:p>
       <w:pPr>
         <w:ind w:left="1440" w:firstLine="720"/>
-      </w:pPr>
-      <w:r>
+        <w:rPr>
+          <w:rFonts w:ascii="Times New Roman" w:hAnsi="Times New Roman" w:cs="Times New Roman"/>
+        </w:rPr>
+      </w:pPr>
+      <w:r>
+        <w:rPr>
+          <w:rFonts w:ascii="Times New Roman" w:hAnsi="Times New Roman" w:cs="Times New Roman"/>
+        </w:rPr>
         <w:t xml:space="preserve">{EXEC </w:t>
       </w:r>
       <w:proofErr w:type="spellStart"/>
       <w:r>
+        <w:rPr>
+          <w:rFonts w:ascii="Times New Roman" w:hAnsi="Times New Roman" w:cs="Times New Roman"/>
+        </w:rPr>
         <w:t>hasCurrentContract</w:t>
       </w:r>
       <w:proofErr w:type="spellEnd"/>
       <w:r>
+        <w:rPr>
+          <w:rFonts w:ascii="Times New Roman" w:hAnsi="Times New Roman" w:cs="Times New Roman"/>
+        </w:rPr>
         <w:t xml:space="preserve"> = true}</w:t>
       </w:r>
     </w:p>
     <w:p>
       <w:pPr>
         <w:ind w:left="1440" w:firstLine="720"/>
-      </w:pPr>
-      <w:r>
-        <w:t xml:space="preserve">{EXEC contract = </w:t>
-      </w:r>
-      <w:r>
-        <w:t>$</w:t>
-      </w:r>
-      <w:r>
-        <w:t>item}</w:t>
+        <w:rPr>
+          <w:rFonts w:ascii="Times New Roman" w:hAnsi="Times New Roman" w:cs="Times New Roman"/>
+        </w:rPr>
+      </w:pPr>
+      <w:r>
+        <w:rPr>
+          <w:rFonts w:ascii="Times New Roman" w:hAnsi="Times New Roman" w:cs="Times New Roman"/>
+        </w:rPr>
+        <w:t>{EXEC contract = $item}</w:t>
       </w:r>
     </w:p>
     <w:p>
       <w:pPr>
         <w:ind w:left="720" w:firstLine="720"/>
-      </w:pPr>
-      <w:r>
+        <w:rPr>
+          <w:rFonts w:ascii="Times New Roman" w:hAnsi="Times New Roman" w:cs="Times New Roman"/>
+        </w:rPr>
+      </w:pPr>
+      <w:r>
+        <w:rPr>
+          <w:rFonts w:ascii="Times New Roman" w:hAnsi="Times New Roman" w:cs="Times New Roman"/>
+        </w:rPr>
         <w:t>{END-IF}</w:t>
       </w:r>
     </w:p>
     <w:p>
       <w:pPr>
         <w:ind w:firstLine="720"/>
-      </w:pPr>
-      <w:r>
+        <w:rPr>
+          <w:rFonts w:ascii="Times New Roman" w:hAnsi="Times New Roman" w:cs="Times New Roman"/>
+        </w:rPr>
+      </w:pPr>
+      <w:r>
+        <w:rPr>
+          <w:rFonts w:ascii="Times New Roman" w:hAnsi="Times New Roman" w:cs="Times New Roman"/>
+        </w:rPr>
         <w:t>{END-FOR item}</w:t>
       </w:r>
     </w:p>
     <w:p>
-      <w:r>
+      <w:pPr>
+        <w:rPr>
+          <w:rFonts w:ascii="Times New Roman" w:hAnsi="Times New Roman" w:cs="Times New Roman"/>
+        </w:rPr>
+      </w:pPr>
+      <w:r>
+        <w:rPr>
+          <w:rFonts w:ascii="Times New Roman" w:hAnsi="Times New Roman" w:cs="Times New Roman"/>
+        </w:rPr>
         <w:t>{END-IF}</w:t>
       </w:r>
     </w:p>
@@ -792,7 +883,7 @@
     </w:p>
     <w:p>
       <w:pPr>
-        <w:ind w:firstLine="720"/>
+        <w:ind w:left="720"/>
         <w:rPr>
           <w:rFonts w:ascii="Times New Roman" w:eastAsia="Times New Roman" w:hAnsi="Times New Roman" w:cs="Times New Roman"/>
         </w:rPr>
@@ -869,13 +960,7 @@
     </w:p>
     <w:p>
       <w:pPr>
-        <w:rPr>
-          <w:rFonts w:ascii="Times New Roman" w:eastAsia="Times New Roman" w:hAnsi="Times New Roman" w:cs="Times New Roman"/>
-        </w:rPr>
-      </w:pPr>
-    </w:p>
-    <w:p>
-      <w:pPr>
+        <w:ind w:left="720"/>
         <w:rPr>
           <w:rFonts w:ascii="Times New Roman" w:eastAsia="Times New Roman" w:hAnsi="Times New Roman" w:cs="Times New Roman"/>
         </w:rPr>
@@ -903,6 +988,15 @@
     </w:p>
     <w:p>
       <w:pPr>
+        <w:ind w:left="720"/>
+        <w:rPr>
+          <w:rFonts w:ascii="Times New Roman" w:eastAsia="Times New Roman" w:hAnsi="Times New Roman" w:cs="Times New Roman"/>
+        </w:rPr>
+      </w:pPr>
+    </w:p>
+    <w:p>
+      <w:pPr>
+        <w:ind w:left="720"/>
         <w:rPr>
           <w:rFonts w:ascii="Times New Roman" w:eastAsia="Times New Roman" w:hAnsi="Times New Roman" w:cs="Times New Roman"/>
         </w:rPr>
@@ -942,6 +1036,7 @@
     </w:p>
     <w:p>
       <w:pPr>
+        <w:ind w:left="720"/>
         <w:rPr>
           <w:rFonts w:ascii="Times New Roman" w:eastAsia="Times New Roman" w:hAnsi="Times New Roman" w:cs="Times New Roman"/>
         </w:rPr>
@@ -975,6 +1070,7 @@
     </w:p>
     <w:p>
       <w:pPr>
+        <w:ind w:left="720"/>
         <w:rPr>
           <w:rFonts w:ascii="Times New Roman" w:eastAsia="Times New Roman" w:hAnsi="Times New Roman" w:cs="Times New Roman"/>
         </w:rPr>
@@ -1020,6 +1116,7 @@
     </w:p>
     <w:p>
       <w:pPr>
+        <w:ind w:left="720"/>
         <w:rPr>
           <w:rFonts w:ascii="Times New Roman" w:eastAsia="Times New Roman" w:hAnsi="Times New Roman" w:cs="Times New Roman"/>
         </w:rPr>
@@ -1078,6 +1175,7 @@
     </w:p>
     <w:p>
       <w:pPr>
+        <w:ind w:left="720"/>
         <w:rPr>
           <w:rFonts w:ascii="Times New Roman" w:eastAsia="Times New Roman" w:hAnsi="Times New Roman" w:cs="Times New Roman"/>
         </w:rPr>
@@ -1111,6 +1209,7 @@
     </w:p>
     <w:p>
       <w:pPr>
+        <w:ind w:left="720"/>
         <w:rPr>
           <w:rFonts w:ascii="Times New Roman" w:eastAsia="Times New Roman" w:hAnsi="Times New Roman" w:cs="Times New Roman"/>
         </w:rPr>
@@ -1195,6 +1294,7 @@
     </w:p>
     <w:p>
       <w:pPr>
+        <w:ind w:left="720"/>
         <w:rPr>
           <w:rFonts w:ascii="Times New Roman" w:eastAsia="Times New Roman" w:hAnsi="Times New Roman" w:cs="Times New Roman"/>
         </w:rPr>
@@ -1244,7 +1344,6 @@
           <w:tag w:val="goog_rdk_1"/>
           <w:id w:val="-1024941664"/>
         </w:sdtPr>
-        <w:sdtEndPr/>
         <w:sdtContent/>
       </w:sdt>
       <w:r>
@@ -1270,6 +1369,7 @@
     </w:p>
     <w:p>
       <w:pPr>
+        <w:ind w:left="720"/>
         <w:rPr>
           <w:rFonts w:ascii="Times New Roman" w:eastAsia="Times New Roman" w:hAnsi="Times New Roman" w:cs="Times New Roman"/>
         </w:rPr>
@@ -1297,13 +1397,15 @@
     </w:p>
     <w:p>
       <w:pPr>
-        <w:rPr>
-          <w:rFonts w:ascii="Times New Roman" w:eastAsia="Times New Roman" w:hAnsi="Times New Roman" w:cs="Times New Roman"/>
-        </w:rPr>
-      </w:pPr>
-    </w:p>
-    <w:p>
-      <w:pPr>
+        <w:ind w:left="720"/>
+        <w:rPr>
+          <w:rFonts w:ascii="Times New Roman" w:eastAsia="Times New Roman" w:hAnsi="Times New Roman" w:cs="Times New Roman"/>
+        </w:rPr>
+      </w:pPr>
+    </w:p>
+    <w:p>
+      <w:pPr>
+        <w:ind w:left="720"/>
         <w:rPr>
           <w:rFonts w:ascii="Times New Roman" w:eastAsia="Times New Roman" w:hAnsi="Times New Roman" w:cs="Times New Roman"/>
         </w:rPr>
@@ -1331,6 +1433,7 @@
     </w:p>
     <w:p>
       <w:pPr>
+        <w:ind w:left="720"/>
         <w:rPr>
           <w:rFonts w:ascii="Times New Roman" w:eastAsia="Times New Roman" w:hAnsi="Times New Roman" w:cs="Times New Roman"/>
         </w:rPr>
@@ -1358,13 +1461,7 @@
     </w:p>
     <w:p>
       <w:pPr>
-        <w:rPr>
-          <w:rFonts w:ascii="Times New Roman" w:eastAsia="Times New Roman" w:hAnsi="Times New Roman" w:cs="Times New Roman"/>
-        </w:rPr>
-      </w:pPr>
-    </w:p>
-    <w:p>
-      <w:pPr>
+        <w:ind w:left="720"/>
         <w:rPr>
           <w:rFonts w:ascii="Times New Roman" w:eastAsia="Times New Roman" w:hAnsi="Times New Roman" w:cs="Times New Roman"/>
         </w:rPr>
@@ -1392,6 +1489,15 @@
     </w:p>
     <w:p>
       <w:pPr>
+        <w:ind w:left="720"/>
+        <w:rPr>
+          <w:rFonts w:ascii="Times New Roman" w:eastAsia="Times New Roman" w:hAnsi="Times New Roman" w:cs="Times New Roman"/>
+        </w:rPr>
+      </w:pPr>
+    </w:p>
+    <w:p>
+      <w:pPr>
+        <w:ind w:left="720"/>
         <w:rPr>
           <w:rFonts w:ascii="Times New Roman" w:eastAsia="Times New Roman" w:hAnsi="Times New Roman" w:cs="Times New Roman"/>
         </w:rPr>
@@ -1433,6 +1539,7 @@
     </w:p>
     <w:p>
       <w:pPr>
+        <w:ind w:left="720"/>
         <w:rPr>
           <w:rFonts w:ascii="Times New Roman" w:eastAsia="Times New Roman" w:hAnsi="Times New Roman" w:cs="Times New Roman"/>
         </w:rPr>
@@ -1470,7 +1577,6 @@
           <w:tag w:val="goog_rdk_2"/>
           <w:id w:val="2063675128"/>
         </w:sdtPr>
-        <w:sdtEndPr/>
         <w:sdtContent/>
       </w:sdt>
       <w:r>
@@ -1483,15 +1589,15 @@
     <w:p>
       <w:pPr>
         <w:spacing w:line="276" w:lineRule="auto"/>
-        <w:rPr>
-          <w:rFonts w:ascii="Times New Roman" w:eastAsia="Times New Roman" w:hAnsi="Times New Roman" w:cs="Times New Roman"/>
-        </w:rPr>
-      </w:pPr>
-      <w:r>
-        <w:rPr>
-          <w:rFonts w:ascii="Times New Roman" w:eastAsia="Times New Roman" w:hAnsi="Times New Roman" w:cs="Times New Roman"/>
-        </w:rPr>
-        <w:tab/>
+        <w:ind w:left="720"/>
+        <w:rPr>
+          <w:rFonts w:ascii="Times New Roman" w:eastAsia="Times New Roman" w:hAnsi="Times New Roman" w:cs="Times New Roman"/>
+        </w:rPr>
+      </w:pPr>
+      <w:r>
+        <w:rPr>
+          <w:rFonts w:ascii="Times New Roman" w:eastAsia="Times New Roman" w:hAnsi="Times New Roman" w:cs="Times New Roman"/>
+        </w:rPr>
         <w:t xml:space="preserve">{IF </w:t>
       </w:r>
       <w:proofErr w:type="spellStart"/>
@@ -1512,16 +1618,40 @@
     <w:p>
       <w:pPr>
         <w:spacing w:line="276" w:lineRule="auto"/>
-        <w:rPr>
-          <w:rFonts w:ascii="Times New Roman" w:eastAsia="Times New Roman" w:hAnsi="Times New Roman" w:cs="Times New Roman"/>
-        </w:rPr>
-      </w:pPr>
-      <w:r>
-        <w:rPr>
-          <w:rFonts w:ascii="Times New Roman" w:eastAsia="Times New Roman" w:hAnsi="Times New Roman" w:cs="Times New Roman"/>
-        </w:rPr>
-        <w:tab/>
-        <w:t>Firm-Fixed-Price (FFP)</w:t>
+        <w:ind w:left="720"/>
+        <w:rPr>
+          <w:rFonts w:ascii="Times New Roman" w:eastAsia="Times New Roman" w:hAnsi="Times New Roman" w:cs="Times New Roman"/>
+        </w:rPr>
+      </w:pPr>
+      <w:r>
+        <w:rPr>
+          <w:rFonts w:ascii="Times New Roman" w:eastAsia="Times New Roman" w:hAnsi="Times New Roman" w:cs="Times New Roman"/>
+        </w:rPr>
+        <w:t>Firm-</w:t>
+      </w:r>
+      <w:r>
+        <w:rPr>
+          <w:rFonts w:ascii="Times New Roman" w:eastAsia="Times New Roman" w:hAnsi="Times New Roman" w:cs="Times New Roman"/>
+        </w:rPr>
+        <w:t>f</w:t>
+      </w:r>
+      <w:r>
+        <w:rPr>
+          <w:rFonts w:ascii="Times New Roman" w:eastAsia="Times New Roman" w:hAnsi="Times New Roman" w:cs="Times New Roman"/>
+        </w:rPr>
+        <w:t>ixed-</w:t>
+      </w:r>
+      <w:r>
+        <w:rPr>
+          <w:rFonts w:ascii="Times New Roman" w:eastAsia="Times New Roman" w:hAnsi="Times New Roman" w:cs="Times New Roman"/>
+        </w:rPr>
+        <w:t>p</w:t>
+      </w:r>
+      <w:r>
+        <w:rPr>
+          <w:rFonts w:ascii="Times New Roman" w:eastAsia="Times New Roman" w:hAnsi="Times New Roman" w:cs="Times New Roman"/>
+        </w:rPr>
+        <w:t>rice (FFP)</w:t>
       </w:r>
       <w:r>
         <w:rPr>
@@ -1533,30 +1663,30 @@
     <w:p>
       <w:pPr>
         <w:spacing w:line="276" w:lineRule="auto"/>
-        <w:rPr>
-          <w:rFonts w:ascii="Times New Roman" w:eastAsia="Times New Roman" w:hAnsi="Times New Roman" w:cs="Times New Roman"/>
-        </w:rPr>
-      </w:pPr>
-      <w:r>
-        <w:rPr>
-          <w:rFonts w:ascii="Times New Roman" w:eastAsia="Times New Roman" w:hAnsi="Times New Roman" w:cs="Times New Roman"/>
-        </w:rPr>
-        <w:tab/>
+        <w:ind w:left="720"/>
+        <w:rPr>
+          <w:rFonts w:ascii="Times New Roman" w:eastAsia="Times New Roman" w:hAnsi="Times New Roman" w:cs="Times New Roman"/>
+        </w:rPr>
+      </w:pPr>
+      <w:r>
+        <w:rPr>
+          <w:rFonts w:ascii="Times New Roman" w:eastAsia="Times New Roman" w:hAnsi="Times New Roman" w:cs="Times New Roman"/>
+        </w:rPr>
         <w:t>{END-IF}</w:t>
       </w:r>
     </w:p>
     <w:p>
       <w:pPr>
         <w:spacing w:line="276" w:lineRule="auto"/>
-        <w:rPr>
-          <w:rFonts w:ascii="Times New Roman" w:eastAsia="Times New Roman" w:hAnsi="Times New Roman" w:cs="Times New Roman"/>
-        </w:rPr>
-      </w:pPr>
-      <w:r>
-        <w:rPr>
-          <w:rFonts w:ascii="Times New Roman" w:eastAsia="Times New Roman" w:hAnsi="Times New Roman" w:cs="Times New Roman"/>
-        </w:rPr>
-        <w:tab/>
+        <w:ind w:left="720"/>
+        <w:rPr>
+          <w:rFonts w:ascii="Times New Roman" w:eastAsia="Times New Roman" w:hAnsi="Times New Roman" w:cs="Times New Roman"/>
+        </w:rPr>
+      </w:pPr>
+      <w:r>
+        <w:rPr>
+          <w:rFonts w:ascii="Times New Roman" w:eastAsia="Times New Roman" w:hAnsi="Times New Roman" w:cs="Times New Roman"/>
+        </w:rPr>
         <w:t xml:space="preserve">{IF </w:t>
       </w:r>
       <w:proofErr w:type="spellStart"/>
@@ -1577,16 +1707,28 @@
     <w:p>
       <w:pPr>
         <w:spacing w:line="276" w:lineRule="auto"/>
-        <w:rPr>
-          <w:rFonts w:ascii="Times New Roman" w:eastAsia="Times New Roman" w:hAnsi="Times New Roman" w:cs="Times New Roman"/>
-        </w:rPr>
-      </w:pPr>
-      <w:r>
-        <w:rPr>
-          <w:rFonts w:ascii="Times New Roman" w:eastAsia="Times New Roman" w:hAnsi="Times New Roman" w:cs="Times New Roman"/>
-        </w:rPr>
-        <w:tab/>
-        <w:t>Time-and-Materials (T&amp;M)</w:t>
+        <w:ind w:left="720"/>
+        <w:rPr>
+          <w:rFonts w:ascii="Times New Roman" w:eastAsia="Times New Roman" w:hAnsi="Times New Roman" w:cs="Times New Roman"/>
+        </w:rPr>
+      </w:pPr>
+      <w:r>
+        <w:rPr>
+          <w:rFonts w:ascii="Times New Roman" w:eastAsia="Times New Roman" w:hAnsi="Times New Roman" w:cs="Times New Roman"/>
+        </w:rPr>
+        <w:t>Time-and-</w:t>
+      </w:r>
+      <w:r>
+        <w:rPr>
+          <w:rFonts w:ascii="Times New Roman" w:eastAsia="Times New Roman" w:hAnsi="Times New Roman" w:cs="Times New Roman"/>
+        </w:rPr>
+        <w:t>m</w:t>
+      </w:r>
+      <w:r>
+        <w:rPr>
+          <w:rFonts w:ascii="Times New Roman" w:eastAsia="Times New Roman" w:hAnsi="Times New Roman" w:cs="Times New Roman"/>
+        </w:rPr>
+        <w:t>aterials (T&amp;M)</w:t>
       </w:r>
       <w:r>
         <w:rPr>
@@ -1598,30 +1740,98 @@
     <w:p>
       <w:pPr>
         <w:spacing w:line="276" w:lineRule="auto"/>
-        <w:rPr>
-          <w:rFonts w:ascii="Times New Roman" w:eastAsia="Times New Roman" w:hAnsi="Times New Roman" w:cs="Times New Roman"/>
-        </w:rPr>
-      </w:pPr>
-      <w:r>
-        <w:rPr>
-          <w:rFonts w:ascii="Times New Roman" w:eastAsia="Times New Roman" w:hAnsi="Times New Roman" w:cs="Times New Roman"/>
-        </w:rPr>
-        <w:tab/>
+        <w:ind w:left="720"/>
+        <w:rPr>
+          <w:rFonts w:ascii="Times New Roman" w:eastAsia="Times New Roman" w:hAnsi="Times New Roman" w:cs="Times New Roman"/>
+          <w:lang w:val="fr-FR"/>
+        </w:rPr>
+      </w:pPr>
+      <w:r>
+        <w:rPr>
+          <w:rFonts w:ascii="Times New Roman" w:eastAsia="Times New Roman" w:hAnsi="Times New Roman" w:cs="Times New Roman"/>
+          <w:lang w:val="fr-FR"/>
+        </w:rPr>
         <w:t>T&amp;M Justification:</w:t>
       </w:r>
+      <w:r>
+        <w:rPr>
+          <w:rFonts w:ascii="Times New Roman" w:eastAsia="Times New Roman" w:hAnsi="Times New Roman" w:cs="Times New Roman"/>
+          <w:lang w:val="fr-FR"/>
+        </w:rPr>
+        <w:t xml:space="preserve"> </w:t>
+      </w:r>
+      <w:r>
+        <w:rPr>
+          <w:rFonts w:ascii="Times New Roman" w:eastAsia="Times New Roman" w:hAnsi="Times New Roman" w:cs="Times New Roman"/>
+          <w:lang w:val="fr-FR"/>
+        </w:rPr>
+        <w:t>{</w:t>
+      </w:r>
+      <w:proofErr w:type="spellStart"/>
+      <w:r>
+        <w:rPr>
+          <w:rFonts w:ascii="Times New Roman" w:eastAsia="Times New Roman" w:hAnsi="Times New Roman" w:cs="Times New Roman"/>
+          <w:lang w:val="fr-FR"/>
+        </w:rPr>
+        <w:t>contractType.justification</w:t>
+      </w:r>
+      <w:proofErr w:type="spellEnd"/>
+      <w:r>
+        <w:rPr>
+          <w:rFonts w:ascii="Times New Roman" w:eastAsia="Times New Roman" w:hAnsi="Times New Roman" w:cs="Times New Roman"/>
+          <w:lang w:val="fr-FR"/>
+        </w:rPr>
+        <w:t>}</w:t>
+      </w:r>
     </w:p>
     <w:p>
       <w:pPr>
         <w:spacing w:line="276" w:lineRule="auto"/>
-        <w:rPr>
-          <w:rFonts w:ascii="Times New Roman" w:eastAsia="Times New Roman" w:hAnsi="Times New Roman" w:cs="Times New Roman"/>
-        </w:rPr>
-      </w:pPr>
-      <w:r>
-        <w:rPr>
-          <w:rFonts w:ascii="Times New Roman" w:eastAsia="Times New Roman" w:hAnsi="Times New Roman" w:cs="Times New Roman"/>
-        </w:rPr>
-        <w:tab/>
+        <w:ind w:left="720"/>
+        <w:rPr>
+          <w:rFonts w:ascii="Times New Roman" w:eastAsia="Times New Roman" w:hAnsi="Times New Roman" w:cs="Times New Roman"/>
+        </w:rPr>
+      </w:pPr>
+      <w:r>
+        <w:rPr>
+          <w:rFonts w:ascii="Times New Roman" w:eastAsia="Times New Roman" w:hAnsi="Times New Roman" w:cs="Times New Roman"/>
+        </w:rPr>
+        <w:t>{END-IF}</w:t>
+      </w:r>
+    </w:p>
+    <w:p>
+      <w:pPr>
+        <w:rPr>
+          <w:rFonts w:ascii="Times New Roman" w:eastAsia="Times New Roman" w:hAnsi="Times New Roman" w:cs="Times New Roman"/>
+        </w:rPr>
+      </w:pPr>
+    </w:p>
+    <w:p>
+      <w:pPr>
+        <w:rPr>
+          <w:rFonts w:ascii="Times New Roman" w:eastAsia="Times New Roman" w:hAnsi="Times New Roman" w:cs="Times New Roman"/>
+          <w:i/>
+          <w:color w:val="0000FF"/>
+        </w:rPr>
+      </w:pPr>
+      <w:r>
+        <w:rPr>
+          <w:rFonts w:ascii="Times New Roman" w:eastAsia="Times New Roman" w:hAnsi="Times New Roman" w:cs="Times New Roman"/>
+        </w:rPr>
+        <w:t xml:space="preserve">6. Business Associate Agreement (BAA). Does the contract action provide for definition of a Business Associate who may be involved in but not limited to design or development (in whole or in part) of the system, and/or for creating, receiving, transmitting, managing, and disposing of Protected Health Information (PHI)? </w:t>
+      </w:r>
+    </w:p>
+    <w:p>
+      <w:pPr>
+        <w:ind w:left="720"/>
+        <w:rPr>
+          <w:rFonts w:ascii="Times New Roman" w:eastAsia="Times New Roman" w:hAnsi="Times New Roman" w:cs="Times New Roman"/>
+        </w:rPr>
+      </w:pPr>
+      <w:r>
+        <w:rPr>
+          <w:rFonts w:ascii="Times New Roman" w:eastAsia="Times New Roman" w:hAnsi="Times New Roman" w:cs="Times New Roman"/>
+        </w:rPr>
         <w:t>{</w:t>
       </w:r>
       <w:proofErr w:type="spellStart"/>
@@ -1629,219 +1839,146 @@
         <w:rPr>
           <w:rFonts w:ascii="Times New Roman" w:eastAsia="Times New Roman" w:hAnsi="Times New Roman" w:cs="Times New Roman"/>
         </w:rPr>
-        <w:t>contractType.justification</w:t>
+        <w:t>sensitiveInformation.baaRequired</w:t>
       </w:r>
       <w:proofErr w:type="spellEnd"/>
       <w:r>
         <w:rPr>
           <w:rFonts w:ascii="Times New Roman" w:eastAsia="Times New Roman" w:hAnsi="Times New Roman" w:cs="Times New Roman"/>
         </w:rPr>
+        <w:t xml:space="preserve"> ?`Yes, a HIPAA BAA is required between the Mission</w:t>
+      </w:r>
+      <w:r>
+        <w:rPr>
+          <w:rFonts w:ascii="Times New Roman" w:eastAsia="Times New Roman" w:hAnsi="Times New Roman" w:cs="Times New Roman"/>
+        </w:rPr>
+        <w:t xml:space="preserve"> Partner</w:t>
+      </w:r>
+      <w:r>
+        <w:rPr>
+          <w:rFonts w:ascii="Times New Roman" w:eastAsia="Times New Roman" w:hAnsi="Times New Roman" w:cs="Times New Roman"/>
+        </w:rPr>
+        <w:t xml:space="preserve"> and the business associate to provide assurance that the business associate will appropriately safeguard such e-PHI. Business associates must also obtain BAAs from their subcontractors.` : `No`}</w:t>
+      </w:r>
+    </w:p>
+    <w:p>
+      <w:pPr>
+        <w:rPr>
+          <w:rFonts w:ascii="Times New Roman" w:eastAsia="Times New Roman" w:hAnsi="Times New Roman" w:cs="Times New Roman"/>
+        </w:rPr>
+      </w:pPr>
+    </w:p>
+    <w:p>
+      <w:pPr>
+        <w:rPr>
+          <w:rFonts w:ascii="Times New Roman" w:eastAsia="Times New Roman" w:hAnsi="Times New Roman" w:cs="Times New Roman"/>
+        </w:rPr>
+      </w:pPr>
+    </w:p>
+    <w:p>
+      <w:pPr>
+        <w:rPr>
+          <w:rFonts w:ascii="Times New Roman" w:eastAsia="Times New Roman" w:hAnsi="Times New Roman" w:cs="Times New Roman"/>
+        </w:rPr>
+      </w:pPr>
+      <w:r>
+        <w:rPr>
+          <w:rFonts w:ascii="Times New Roman" w:eastAsia="Times New Roman" w:hAnsi="Times New Roman" w:cs="Times New Roman"/>
+        </w:rPr>
+        <w:t>7. Public Disclosure of Information. Does your work statement (Description of Work) and/or DD254 contain information that, if released, would be harmful to the Government?</w:t>
+      </w:r>
+    </w:p>
+    <w:p>
+      <w:pPr>
+        <w:ind w:left="720"/>
+        <w:rPr>
+          <w:rFonts w:ascii="Times New Roman" w:eastAsia="Times New Roman" w:hAnsi="Times New Roman" w:cs="Times New Roman"/>
+        </w:rPr>
+      </w:pPr>
+      <w:r>
+        <w:rPr>
+          <w:rFonts w:ascii="Times New Roman" w:eastAsia="Times New Roman" w:hAnsi="Times New Roman" w:cs="Times New Roman"/>
+        </w:rPr>
+        <w:t>{</w:t>
+      </w:r>
+      <w:proofErr w:type="spellStart"/>
+      <w:r>
+        <w:rPr>
+          <w:rFonts w:ascii="Times New Roman" w:eastAsia="Times New Roman" w:hAnsi="Times New Roman" w:cs="Times New Roman"/>
+        </w:rPr>
+        <w:t>sensitiveInformation.potentialToBeHarmful</w:t>
+      </w:r>
+      <w:proofErr w:type="spellEnd"/>
+      <w:r>
+        <w:rPr>
+          <w:rFonts w:ascii="Times New Roman" w:eastAsia="Times New Roman" w:hAnsi="Times New Roman" w:cs="Times New Roman"/>
+        </w:rPr>
+        <w:t xml:space="preserve"> ? `Yes, include the name and address of</w:t>
+      </w:r>
+      <w:r>
+        <w:rPr>
+          <w:rFonts w:ascii="Times New Roman" w:eastAsia="Times New Roman" w:hAnsi="Times New Roman" w:cs="Times New Roman"/>
+        </w:rPr>
+        <w:t xml:space="preserve"> </w:t>
+      </w:r>
+      <w:r>
+        <w:rPr>
+          <w:rFonts w:ascii="Times New Roman" w:eastAsia="Times New Roman" w:hAnsi="Times New Roman" w:cs="Times New Roman"/>
+        </w:rPr>
+        <w:t>your FOIA coordinator below</w:t>
+      </w:r>
+      <w:r>
+        <w:rPr>
+          <w:rFonts w:ascii="Times New Roman" w:eastAsia="Times New Roman" w:hAnsi="Times New Roman" w:cs="Times New Roman"/>
+        </w:rPr>
+        <w:t>.</w:t>
+      </w:r>
+      <w:r>
+        <w:rPr>
+          <w:rFonts w:ascii="Times New Roman" w:eastAsia="Times New Roman" w:hAnsi="Times New Roman" w:cs="Times New Roman"/>
+        </w:rPr>
+        <w:t>` : `No`}</w:t>
+      </w:r>
+    </w:p>
+    <w:p>
+      <w:pPr>
+        <w:ind w:left="720"/>
+        <w:rPr>
+          <w:rFonts w:ascii="Times New Roman" w:eastAsia="Times New Roman" w:hAnsi="Times New Roman" w:cs="Times New Roman"/>
+        </w:rPr>
+      </w:pPr>
+      <w:r>
+        <w:rPr>
+          <w:rFonts w:ascii="Times New Roman" w:eastAsia="Times New Roman" w:hAnsi="Times New Roman" w:cs="Times New Roman"/>
+        </w:rPr>
+        <w:t xml:space="preserve">{IF </w:t>
+      </w:r>
+      <w:proofErr w:type="spellStart"/>
+      <w:r>
+        <w:rPr>
+          <w:rFonts w:ascii="Times New Roman" w:eastAsia="Times New Roman" w:hAnsi="Times New Roman" w:cs="Times New Roman"/>
+        </w:rPr>
+        <w:t>sensitiveInformation.potentialToBeHarmful</w:t>
+      </w:r>
+      <w:proofErr w:type="spellEnd"/>
+      <w:r>
+        <w:rPr>
+          <w:rFonts w:ascii="Times New Roman" w:eastAsia="Times New Roman" w:hAnsi="Times New Roman" w:cs="Times New Roman"/>
+        </w:rPr>
         <w:t>}</w:t>
       </w:r>
     </w:p>
     <w:p>
       <w:pPr>
-        <w:spacing w:line="276" w:lineRule="auto"/>
-        <w:ind w:firstLine="720"/>
-        <w:rPr>
-          <w:rFonts w:ascii="Times New Roman" w:eastAsia="Times New Roman" w:hAnsi="Times New Roman" w:cs="Times New Roman"/>
-        </w:rPr>
-      </w:pPr>
-      <w:r>
-        <w:rPr>
-          <w:rFonts w:ascii="Times New Roman" w:eastAsia="Times New Roman" w:hAnsi="Times New Roman" w:cs="Times New Roman"/>
-        </w:rPr>
-        <w:t>{END-IF}</w:t>
-      </w:r>
-    </w:p>
-    <w:p>
-      <w:pPr>
-        <w:rPr>
-          <w:rFonts w:ascii="Times New Roman" w:eastAsia="Times New Roman" w:hAnsi="Times New Roman" w:cs="Times New Roman"/>
-        </w:rPr>
-      </w:pPr>
-    </w:p>
-    <w:p>
-      <w:pPr>
-        <w:rPr>
-          <w:rFonts w:ascii="Times New Roman" w:eastAsia="Times New Roman" w:hAnsi="Times New Roman" w:cs="Times New Roman"/>
-          <w:i/>
-          <w:color w:val="0000FF"/>
-        </w:rPr>
-      </w:pPr>
-      <w:r>
-        <w:rPr>
-          <w:rFonts w:ascii="Times New Roman" w:eastAsia="Times New Roman" w:hAnsi="Times New Roman" w:cs="Times New Roman"/>
-        </w:rPr>
-        <w:t xml:space="preserve">6. Business Associate Agreement (BAA). Does the contract action provide for definition of a Business Associate who may be involved in but not limited to design or development (in whole or in part) of the system, and/or for creating, receiving, transmitting, managing, and disposing of Protected Health Information (PHI)? </w:t>
-      </w:r>
-    </w:p>
-    <w:p>
-      <w:pPr>
-        <w:rPr>
-          <w:rFonts w:ascii="Times New Roman" w:eastAsia="Times New Roman" w:hAnsi="Times New Roman" w:cs="Times New Roman"/>
-        </w:rPr>
-      </w:pPr>
-      <w:r>
-        <w:rPr>
-          <w:rFonts w:ascii="Times New Roman" w:eastAsia="Times New Roman" w:hAnsi="Times New Roman" w:cs="Times New Roman"/>
-        </w:rPr>
-        <w:tab/>
-      </w:r>
-    </w:p>
-    <w:p>
-      <w:pPr>
-        <w:rPr>
-          <w:rFonts w:ascii="Times New Roman" w:eastAsia="Times New Roman" w:hAnsi="Times New Roman" w:cs="Times New Roman"/>
-        </w:rPr>
-      </w:pPr>
-      <w:r>
-        <w:rPr>
-          <w:rFonts w:ascii="Times New Roman" w:eastAsia="Times New Roman" w:hAnsi="Times New Roman" w:cs="Times New Roman"/>
-        </w:rPr>
-        <w:tab/>
-        <w:t>{</w:t>
-      </w:r>
-      <w:proofErr w:type="spellStart"/>
-      <w:r>
-        <w:rPr>
-          <w:rFonts w:ascii="Times New Roman" w:eastAsia="Times New Roman" w:hAnsi="Times New Roman" w:cs="Times New Roman"/>
-        </w:rPr>
-        <w:t>sensitiveInformation.baaRequired</w:t>
-      </w:r>
-      <w:proofErr w:type="spellEnd"/>
-      <w:r>
-        <w:rPr>
-          <w:rFonts w:ascii="Times New Roman" w:eastAsia="Times New Roman" w:hAnsi="Times New Roman" w:cs="Times New Roman"/>
-        </w:rPr>
-        <w:t xml:space="preserve"> ?</w:t>
-      </w:r>
-    </w:p>
-    <w:p>
-      <w:pPr>
-        <w:rPr>
-          <w:rFonts w:ascii="Times New Roman" w:eastAsia="Times New Roman" w:hAnsi="Times New Roman" w:cs="Times New Roman"/>
-        </w:rPr>
-      </w:pPr>
-      <w:r>
-        <w:rPr>
-          <w:rFonts w:ascii="Times New Roman" w:eastAsia="Times New Roman" w:hAnsi="Times New Roman" w:cs="Times New Roman"/>
-        </w:rPr>
-        <w:lastRenderedPageBreak/>
-        <w:tab/>
-        <w:t>`Yes, a HIPAA BAA is required between the Mission Owner and the business associate to provide assurance that the business associate will appropriately safeguard such e-PHI. Business associates must also obtain BAAs from their subcontractors.` : `No`}</w:t>
-      </w:r>
-    </w:p>
-    <w:p>
-      <w:pPr>
-        <w:rPr>
-          <w:rFonts w:ascii="Times New Roman" w:eastAsia="Times New Roman" w:hAnsi="Times New Roman" w:cs="Times New Roman"/>
-        </w:rPr>
-      </w:pPr>
-    </w:p>
-    <w:p>
-      <w:pPr>
-        <w:rPr>
-          <w:rFonts w:ascii="Times New Roman" w:eastAsia="Times New Roman" w:hAnsi="Times New Roman" w:cs="Times New Roman"/>
-        </w:rPr>
-      </w:pPr>
-    </w:p>
-    <w:p>
-      <w:pPr>
-        <w:rPr>
-          <w:rFonts w:ascii="Times New Roman" w:eastAsia="Times New Roman" w:hAnsi="Times New Roman" w:cs="Times New Roman"/>
-        </w:rPr>
-      </w:pPr>
-      <w:r>
-        <w:rPr>
-          <w:rFonts w:ascii="Times New Roman" w:eastAsia="Times New Roman" w:hAnsi="Times New Roman" w:cs="Times New Roman"/>
-        </w:rPr>
-        <w:t>7. Public Disclosure of Information. Does your work statement (Description of Work) and/or DD254 contain information that, if released, would be harmful to the Government?</w:t>
-      </w:r>
-    </w:p>
-    <w:p>
-      <w:pPr>
-        <w:rPr>
-          <w:rFonts w:ascii="Times New Roman" w:eastAsia="Times New Roman" w:hAnsi="Times New Roman" w:cs="Times New Roman"/>
-        </w:rPr>
-      </w:pPr>
-    </w:p>
-    <w:p>
-      <w:pPr>
-        <w:rPr>
-          <w:rFonts w:ascii="Times New Roman" w:eastAsia="Times New Roman" w:hAnsi="Times New Roman" w:cs="Times New Roman"/>
-        </w:rPr>
-      </w:pPr>
-      <w:r>
-        <w:rPr>
-          <w:rFonts w:ascii="Times New Roman" w:eastAsia="Times New Roman" w:hAnsi="Times New Roman" w:cs="Times New Roman"/>
-        </w:rPr>
-        <w:tab/>
-        <w:t>{</w:t>
-      </w:r>
-      <w:proofErr w:type="spellStart"/>
-      <w:r>
-        <w:rPr>
-          <w:rFonts w:ascii="Times New Roman" w:eastAsia="Times New Roman" w:hAnsi="Times New Roman" w:cs="Times New Roman"/>
-        </w:rPr>
-        <w:t>sensitiveInformation.potentialToBeHarmful</w:t>
-      </w:r>
-      <w:proofErr w:type="spellEnd"/>
-      <w:r>
-        <w:rPr>
-          <w:rFonts w:ascii="Times New Roman" w:eastAsia="Times New Roman" w:hAnsi="Times New Roman" w:cs="Times New Roman"/>
-        </w:rPr>
-        <w:t xml:space="preserve"> ? `Yes, include the name and address of your FOIA coordinator below</w:t>
-      </w:r>
-      <w:r>
-        <w:rPr>
-          <w:rFonts w:ascii="Times New Roman" w:eastAsia="Times New Roman" w:hAnsi="Times New Roman" w:cs="Times New Roman"/>
-        </w:rPr>
-        <w:t>.</w:t>
-      </w:r>
-      <w:r>
-        <w:rPr>
-          <w:rFonts w:ascii="Times New Roman" w:eastAsia="Times New Roman" w:hAnsi="Times New Roman" w:cs="Times New Roman"/>
-        </w:rPr>
-        <w:t>` : `No`}</w:t>
-      </w:r>
-    </w:p>
-    <w:p>
-      <w:pPr>
-        <w:rPr>
-          <w:rFonts w:ascii="Times New Roman" w:eastAsia="Times New Roman" w:hAnsi="Times New Roman" w:cs="Times New Roman"/>
-        </w:rPr>
-      </w:pPr>
-    </w:p>
-    <w:p>
-      <w:pPr>
-        <w:rPr>
-          <w:rFonts w:ascii="Times New Roman" w:eastAsia="Times New Roman" w:hAnsi="Times New Roman" w:cs="Times New Roman"/>
-        </w:rPr>
-      </w:pPr>
-      <w:r>
-        <w:rPr>
-          <w:rFonts w:ascii="Times New Roman" w:eastAsia="Times New Roman" w:hAnsi="Times New Roman" w:cs="Times New Roman"/>
-        </w:rPr>
-        <w:t xml:space="preserve">{IF </w:t>
-      </w:r>
-      <w:proofErr w:type="spellStart"/>
-      <w:r>
-        <w:rPr>
-          <w:rFonts w:ascii="Times New Roman" w:eastAsia="Times New Roman" w:hAnsi="Times New Roman" w:cs="Times New Roman"/>
-        </w:rPr>
-        <w:t>sensitiveInformation.potentialToBeHarmful</w:t>
-      </w:r>
-      <w:proofErr w:type="spellEnd"/>
-      <w:r>
-        <w:rPr>
-          <w:rFonts w:ascii="Times New Roman" w:eastAsia="Times New Roman" w:hAnsi="Times New Roman" w:cs="Times New Roman"/>
-        </w:rPr>
-        <w:t>}</w:t>
-      </w:r>
-    </w:p>
-    <w:p>
-      <w:pPr>
+        <w:ind w:left="720"/>
+        <w:rPr>
+          <w:rFonts w:ascii="Times New Roman" w:eastAsia="Times New Roman" w:hAnsi="Times New Roman" w:cs="Times New Roman"/>
+        </w:rPr>
+      </w:pPr>
+    </w:p>
+    <w:p>
+      <w:pPr>
+        <w:ind w:left="720"/>
         <w:rPr>
           <w:rFonts w:ascii="Times New Roman" w:eastAsia="Times New Roman" w:hAnsi="Times New Roman" w:cs="Times New Roman"/>
           <w:i/>
@@ -1859,6 +1996,7 @@
     </w:p>
     <w:p>
       <w:pPr>
+        <w:ind w:left="720"/>
         <w:rPr>
           <w:rFonts w:ascii="Times New Roman" w:eastAsia="Times New Roman" w:hAnsi="Times New Roman" w:cs="Times New Roman"/>
         </w:rPr>
@@ -1892,6 +2030,7 @@
     </w:p>
     <w:p>
       <w:pPr>
+        <w:ind w:left="720"/>
         <w:rPr>
           <w:rFonts w:ascii="Times New Roman" w:eastAsia="Times New Roman" w:hAnsi="Times New Roman" w:cs="Times New Roman"/>
         </w:rPr>
@@ -1925,6 +2064,7 @@
     </w:p>
     <w:p>
       <w:pPr>
+        <w:ind w:left="720"/>
         <w:rPr>
           <w:rFonts w:ascii="Times New Roman" w:eastAsia="Times New Roman" w:hAnsi="Times New Roman" w:cs="Times New Roman"/>
         </w:rPr>
@@ -1944,6 +2084,7 @@
     </w:p>
     <w:p>
       <w:pPr>
+        <w:ind w:left="720"/>
         <w:rPr>
           <w:rFonts w:ascii="Times New Roman" w:eastAsia="Times New Roman" w:hAnsi="Times New Roman" w:cs="Times New Roman"/>
           <w:i/>
@@ -1975,6 +2116,7 @@
     </w:p>
     <w:p>
       <w:pPr>
+        <w:ind w:left="720"/>
         <w:rPr>
           <w:rFonts w:ascii="Times New Roman" w:eastAsia="Times New Roman" w:hAnsi="Times New Roman" w:cs="Times New Roman"/>
           <w:i/>
@@ -2004,7 +2146,6 @@
           <w:tag w:val="goog_rdk_4"/>
           <w:id w:val="1697109229"/>
         </w:sdtPr>
-        <w:sdtEndPr/>
         <w:sdtContent/>
       </w:sdt>
       <w:r>
@@ -2069,7 +2210,25 @@
           <w:i/>
           <w:color w:val="0000FF"/>
         </w:rPr>
-        <w:t>(REQUIRED ONLY FOR DISA MISSION OWNERS)</w:t>
+        <w:t xml:space="preserve">(REQUIRED ONLY FOR DISA MISSION </w:t>
+      </w:r>
+      <w:r>
+        <w:rPr>
+          <w:rFonts w:ascii="Times New Roman" w:eastAsia="Times New Roman" w:hAnsi="Times New Roman" w:cs="Times New Roman"/>
+          <w:b/>
+          <w:i/>
+          <w:color w:val="0000FF"/>
+        </w:rPr>
+        <w:t>PARTNER</w:t>
+      </w:r>
+      <w:r>
+        <w:rPr>
+          <w:rFonts w:ascii="Times New Roman" w:eastAsia="Times New Roman" w:hAnsi="Times New Roman" w:cs="Times New Roman"/>
+          <w:b/>
+          <w:i/>
+          <w:color w:val="0000FF"/>
+        </w:rPr>
+        <w:t>)</w:t>
       </w:r>
     </w:p>
     <w:p>
@@ -2148,7 +2307,6 @@
           <w:tag w:val="goog_rdk_5"/>
           <w:id w:val="42339775"/>
         </w:sdtPr>
-        <w:sdtEndPr/>
         <w:sdtContent/>
       </w:sdt>
       <w:r>
@@ -2221,28 +2379,9 @@
         <w:rPr>
           <w:rFonts w:ascii="Times New Roman" w:eastAsia="Times New Roman" w:hAnsi="Times New Roman" w:cs="Times New Roman"/>
           <w:bCs/>
-          <w:i/>
-          <w:color w:val="0000FF"/>
-        </w:rPr>
-      </w:pPr>
-      <w:r>
-        <w:rPr>
-          <w:rFonts w:ascii="Times New Roman" w:eastAsia="Times New Roman" w:hAnsi="Times New Roman" w:cs="Times New Roman"/>
-          <w:bCs/>
-          <w:i/>
-          <w:color w:val="0000FF"/>
-        </w:rPr>
-        <w:t>Submit requests for DISA CIO signature to disa.meade.re.mbx.cca-compliance@mail.mil</w:t>
-      </w:r>
-      <w:r>
-        <w:rPr>
-          <w:rFonts w:ascii="Times New Roman" w:eastAsia="Times New Roman" w:hAnsi="Times New Roman" w:cs="Times New Roman"/>
-          <w:bCs/>
-          <w:i/>
-          <w:color w:val="0000FF"/>
-        </w:rPr>
-        <w:t>.</w:t>
-      </w:r>
+          <w:iCs/>
+        </w:rPr>
+      </w:pPr>
     </w:p>
     <w:p>
       <w:pPr>
@@ -2252,22 +2391,253 @@
           <w:iCs/>
         </w:rPr>
       </w:pPr>
-    </w:p>
-    <w:p>
-      <w:pPr>
+      <w:r>
         <w:rPr>
           <w:rFonts w:ascii="Times New Roman" w:eastAsia="Times New Roman" w:hAnsi="Times New Roman" w:cs="Times New Roman"/>
           <w:bCs/>
           <w:iCs/>
         </w:rPr>
-      </w:pPr>
-      <w:r>
+        <w:t>DISA Office of the Chief Information Officer (DISA CIO) is authorizing programs subscribing to Cloud Service Offerings (CSO) via the JWCC Contract a deferment to complete CNO tools' rationalization after task order award. Refer to Memorandum for JWCC CSO CNO Tools Deferment dated December 5, 2022.</w:t>
+      </w:r>
+    </w:p>
+    <w:p>
+      <w:pPr>
+        <w:spacing w:line="276" w:lineRule="auto"/>
+        <w:rPr>
+          <w:rFonts w:ascii="Times New Roman" w:eastAsia="Times New Roman" w:hAnsi="Times New Roman" w:cs="Times New Roman"/>
+        </w:rPr>
+      </w:pPr>
+    </w:p>
+    <w:p>
+      <w:pPr>
+        <w:spacing w:line="276" w:lineRule="auto"/>
+        <w:rPr>
+          <w:rFonts w:ascii="Times New Roman" w:eastAsia="Times New Roman" w:hAnsi="Times New Roman" w:cs="Times New Roman"/>
+        </w:rPr>
+      </w:pPr>
+      <w:r>
+        <w:rPr>
+          <w:rFonts w:ascii="Times New Roman" w:eastAsia="Times New Roman" w:hAnsi="Times New Roman" w:cs="Times New Roman"/>
+        </w:rPr>
+        <w:lastRenderedPageBreak/>
+        <w:t>Program Manager Name:</w:t>
+      </w:r>
+      <w:r>
+        <w:rPr>
+          <w:rFonts w:ascii="Times New Roman" w:eastAsia="Times New Roman" w:hAnsi="Times New Roman" w:cs="Times New Roman"/>
+        </w:rPr>
+        <w:t xml:space="preserve"> </w:t>
+      </w:r>
+      <w:r>
+        <w:rPr>
+          <w:rFonts w:ascii="Times New Roman" w:eastAsia="Times New Roman" w:hAnsi="Times New Roman" w:cs="Times New Roman"/>
+        </w:rPr>
+        <w:t>{</w:t>
+      </w:r>
+      <w:proofErr w:type="spellStart"/>
+      <w:r>
+        <w:rPr>
+          <w:rFonts w:ascii="Times New Roman" w:eastAsia="Times New Roman" w:hAnsi="Times New Roman" w:cs="Times New Roman"/>
+        </w:rPr>
+        <w:t>contacts.missionOwnerName</w:t>
+      </w:r>
+      <w:proofErr w:type="spellEnd"/>
+      <w:r>
+        <w:rPr>
+          <w:rFonts w:ascii="Times New Roman" w:eastAsia="Times New Roman" w:hAnsi="Times New Roman" w:cs="Times New Roman"/>
+        </w:rPr>
+        <w:t>}</w:t>
+      </w:r>
+    </w:p>
+    <w:p>
+      <w:pPr>
+        <w:spacing w:line="276" w:lineRule="auto"/>
+        <w:rPr>
+          <w:rFonts w:ascii="Times New Roman" w:eastAsia="Times New Roman" w:hAnsi="Times New Roman" w:cs="Times New Roman"/>
+        </w:rPr>
+      </w:pPr>
+    </w:p>
+    <w:p>
+      <w:pPr>
+        <w:spacing w:line="276" w:lineRule="auto"/>
+        <w:rPr>
+          <w:rFonts w:ascii="Times New Roman" w:eastAsia="Times New Roman" w:hAnsi="Times New Roman" w:cs="Times New Roman"/>
+        </w:rPr>
+      </w:pPr>
+    </w:p>
+    <w:tbl>
+      <w:tblPr>
+        <w:tblStyle w:val="TableGrid"/>
+        <w:tblW w:w="0" w:type="auto"/>
+        <w:tblBorders>
+          <w:top w:val="none" w:sz="0" w:space="0" w:color="auto"/>
+          <w:left w:val="none" w:sz="0" w:space="0" w:color="auto"/>
+          <w:bottom w:val="none" w:sz="0" w:space="0" w:color="auto"/>
+          <w:right w:val="none" w:sz="0" w:space="0" w:color="auto"/>
+          <w:insideH w:val="none" w:sz="0" w:space="0" w:color="auto"/>
+          <w:insideV w:val="none" w:sz="0" w:space="0" w:color="auto"/>
+        </w:tblBorders>
+        <w:tblLook w:val="04A0" w:firstRow="1" w:lastRow="0" w:firstColumn="1" w:lastColumn="0" w:noHBand="0" w:noVBand="1"/>
+      </w:tblPr>
+      <w:tblGrid>
+        <w:gridCol w:w="5935"/>
+        <w:gridCol w:w="3415"/>
+      </w:tblGrid>
+      <w:tr>
+        <w:tc>
+          <w:tcPr>
+            <w:tcW w:w="5935" w:type="dxa"/>
+            <w:tcMar>
+              <w:left w:w="0" w:type="dxa"/>
+              <w:right w:w="0" w:type="dxa"/>
+            </w:tcMar>
+          </w:tcPr>
+          <w:p>
+            <w:pPr>
+              <w:spacing w:line="276" w:lineRule="auto"/>
+              <w:rPr>
+                <w:rFonts w:ascii="Times New Roman" w:eastAsia="Times New Roman" w:hAnsi="Times New Roman" w:cs="Times New Roman"/>
+              </w:rPr>
+            </w:pPr>
+            <w:r>
+              <w:rPr>
+                <w:rFonts w:ascii="Times New Roman" w:eastAsia="Times New Roman" w:hAnsi="Times New Roman" w:cs="Times New Roman"/>
+                <w:b/>
+                <w:color w:val="000000"/>
+              </w:rPr>
+              <w:t>Si</w:t>
+            </w:r>
+            <w:r>
+              <w:rPr>
+                <w:rFonts w:ascii="Times New Roman" w:eastAsia="Times New Roman" w:hAnsi="Times New Roman" w:cs="Times New Roman"/>
+                <w:b/>
+                <w:color w:val="000000"/>
+              </w:rPr>
+              <w:t>gnature</w:t>
+            </w:r>
+            <w:r>
+              <w:rPr>
+                <w:rFonts w:ascii="Times New Roman" w:eastAsia="Times New Roman" w:hAnsi="Times New Roman" w:cs="Times New Roman"/>
+                <w:b/>
+                <w:color w:val="000000"/>
+              </w:rPr>
+              <w:t>:</w:t>
+            </w:r>
+            <w:r>
+              <w:rPr>
+                <w:rFonts w:ascii="Times New Roman" w:eastAsia="Times New Roman" w:hAnsi="Times New Roman" w:cs="Times New Roman"/>
+                <w:b/>
+                <w:color w:val="000000"/>
+              </w:rPr>
+              <w:t xml:space="preserve">  </w:t>
+            </w:r>
+            <w:r>
+              <w:rPr>
+                <w:rFonts w:ascii="Times New Roman" w:eastAsia="Times New Roman" w:hAnsi="Times New Roman" w:cs="Times New Roman"/>
+                <w:b/>
+                <w:color w:val="000000"/>
+              </w:rPr>
+              <w:t>__________________________________</w:t>
+            </w:r>
+          </w:p>
+        </w:tc>
+        <w:tc>
+          <w:tcPr>
+            <w:tcW w:w="3415" w:type="dxa"/>
+            <w:tcMar>
+              <w:left w:w="0" w:type="dxa"/>
+              <w:right w:w="0" w:type="dxa"/>
+            </w:tcMar>
+          </w:tcPr>
+          <w:p>
+            <w:pPr>
+              <w:widowControl w:val="0"/>
+              <w:rPr>
+                <w:rFonts w:ascii="Times New Roman" w:eastAsia="Times New Roman" w:hAnsi="Times New Roman" w:cs="Times New Roman"/>
+                <w:b/>
+                <w:color w:val="000000"/>
+              </w:rPr>
+            </w:pPr>
+            <w:r>
+              <w:rPr>
+                <w:rFonts w:ascii="Times New Roman" w:eastAsia="Times New Roman" w:hAnsi="Times New Roman" w:cs="Times New Roman"/>
+                <w:b/>
+                <w:color w:val="000000"/>
+              </w:rPr>
+              <w:t>Date</w:t>
+            </w:r>
+            <w:r>
+              <w:rPr>
+                <w:rFonts w:ascii="Times New Roman" w:eastAsia="Times New Roman" w:hAnsi="Times New Roman" w:cs="Times New Roman"/>
+                <w:b/>
+                <w:color w:val="000000"/>
+              </w:rPr>
+              <w:t>:</w:t>
+            </w:r>
+            <w:r>
+              <w:rPr>
+                <w:rFonts w:ascii="Times New Roman" w:eastAsia="Times New Roman" w:hAnsi="Times New Roman" w:cs="Times New Roman"/>
+                <w:b/>
+                <w:color w:val="000000"/>
+              </w:rPr>
+              <w:t xml:space="preserve">  </w:t>
+            </w:r>
+            <w:r>
+              <w:rPr>
+                <w:rFonts w:ascii="Times New Roman" w:eastAsia="Times New Roman" w:hAnsi="Times New Roman" w:cs="Times New Roman"/>
+                <w:b/>
+                <w:color w:val="000000"/>
+              </w:rPr>
+              <w:t>____________________</w:t>
+            </w:r>
+            <w:r>
+              <w:rPr>
+                <w:rFonts w:ascii="Times New Roman" w:eastAsia="Times New Roman" w:hAnsi="Times New Roman" w:cs="Times New Roman"/>
+                <w:b/>
+                <w:color w:val="000000"/>
+              </w:rPr>
+              <w:t>_</w:t>
+            </w:r>
+          </w:p>
+        </w:tc>
+      </w:tr>
+    </w:tbl>
+    <w:p>
+      <w:pPr>
         <w:rPr>
           <w:rFonts w:ascii="Times New Roman" w:eastAsia="Times New Roman" w:hAnsi="Times New Roman" w:cs="Times New Roman"/>
           <w:bCs/>
-          <w:iCs/>
-        </w:rPr>
-        <w:t>DISA Office of the Chief Information Officer (DISA CIO) is authorizing programs subscribing to Cloud Service Offerings (CSO) via the JWCC Contract a deferment to complete CNO tools' rationalization after task order award. Refer to Memorandum for JWCC CSO CNO Tools Deferment dated December 5, 2022.</w:t>
+          <w:i/>
+          <w:color w:val="0000FF"/>
+        </w:rPr>
+      </w:pPr>
+    </w:p>
+    <w:p>
+      <w:pPr>
+        <w:rPr>
+          <w:rFonts w:ascii="Times New Roman" w:eastAsia="Times New Roman" w:hAnsi="Times New Roman" w:cs="Times New Roman"/>
+          <w:bCs/>
+          <w:i/>
+          <w:color w:val="0000FF"/>
+        </w:rPr>
+      </w:pPr>
+      <w:r>
+        <w:rPr>
+          <w:rFonts w:ascii="Times New Roman" w:eastAsia="Times New Roman" w:hAnsi="Times New Roman" w:cs="Times New Roman"/>
+          <w:bCs/>
+          <w:i/>
+          <w:color w:val="0000FF"/>
+        </w:rPr>
+        <w:t>Submit requests for DISA CIO signature to disa.meade.re.mbx.cca-compliance@mail.mil</w:t>
+      </w:r>
+      <w:r>
+        <w:rPr>
+          <w:rFonts w:ascii="Times New Roman" w:eastAsia="Times New Roman" w:hAnsi="Times New Roman" w:cs="Times New Roman"/>
+          <w:bCs/>
+          <w:i/>
+          <w:color w:val="0000FF"/>
+        </w:rPr>
+        <w:t>.</w:t>
       </w:r>
     </w:p>
     <w:p>
@@ -2289,72 +2659,14 @@
         <w:rPr>
           <w:rFonts w:ascii="Times New Roman" w:eastAsia="Times New Roman" w:hAnsi="Times New Roman" w:cs="Times New Roman"/>
         </w:rPr>
-        <w:t>Program Manager Name:</w:t>
-      </w:r>
-    </w:p>
-    <w:p>
-      <w:pPr>
-        <w:spacing w:line="276" w:lineRule="auto"/>
-        <w:rPr>
-          <w:rFonts w:ascii="Times New Roman" w:eastAsia="Times New Roman" w:hAnsi="Times New Roman" w:cs="Times New Roman"/>
-        </w:rPr>
-      </w:pPr>
-    </w:p>
-    <w:p>
-      <w:pPr>
-        <w:spacing w:line="276" w:lineRule="auto"/>
-        <w:rPr>
-          <w:rFonts w:ascii="Times New Roman" w:eastAsia="Times New Roman" w:hAnsi="Times New Roman" w:cs="Times New Roman"/>
-        </w:rPr>
-      </w:pPr>
-      <w:r>
-        <w:rPr>
-          <w:rFonts w:ascii="Times New Roman" w:eastAsia="Times New Roman" w:hAnsi="Times New Roman" w:cs="Times New Roman"/>
-        </w:rPr>
-        <w:t>{</w:t>
-      </w:r>
-      <w:proofErr w:type="spellStart"/>
-      <w:r>
-        <w:rPr>
-          <w:rFonts w:ascii="Times New Roman" w:eastAsia="Times New Roman" w:hAnsi="Times New Roman" w:cs="Times New Roman"/>
-        </w:rPr>
-        <w:t>contacts.missionOwnerName</w:t>
-      </w:r>
-      <w:proofErr w:type="spellEnd"/>
-      <w:r>
-        <w:rPr>
-          <w:rFonts w:ascii="Times New Roman" w:eastAsia="Times New Roman" w:hAnsi="Times New Roman" w:cs="Times New Roman"/>
-        </w:rPr>
-        <w:t>}</w:t>
-      </w:r>
-    </w:p>
-    <w:p>
-      <w:pPr>
-        <w:spacing w:line="276" w:lineRule="auto"/>
-        <w:rPr>
-          <w:rFonts w:ascii="Times New Roman" w:eastAsia="Times New Roman" w:hAnsi="Times New Roman" w:cs="Times New Roman"/>
-        </w:rPr>
-      </w:pPr>
+        <w:t>DISA CIO Certifying Official</w:t>
+      </w:r>
       <w:r>
         <w:rPr>
           <w:rFonts w:ascii="Times New Roman" w:eastAsia="Times New Roman" w:hAnsi="Times New Roman" w:cs="Times New Roman"/>
         </w:rPr>
         <w:tab/>
       </w:r>
-      <w:r>
-        <w:rPr>
-          <w:rFonts w:ascii="Times New Roman" w:eastAsia="Times New Roman" w:hAnsi="Times New Roman" w:cs="Times New Roman"/>
-        </w:rPr>
-        <w:tab/>
-      </w:r>
-    </w:p>
-    <w:p>
-      <w:pPr>
-        <w:spacing w:line="276" w:lineRule="auto"/>
-        <w:rPr>
-          <w:rFonts w:ascii="Times New Roman" w:eastAsia="Times New Roman" w:hAnsi="Times New Roman" w:cs="Times New Roman"/>
-        </w:rPr>
-      </w:pPr>
     </w:p>
     <w:p>
       <w:pPr>
@@ -2372,54 +2684,6 @@
           <w:color w:val="000000"/>
         </w:rPr>
       </w:pPr>
-      <w:r>
-        <w:rPr>
-          <w:rFonts w:ascii="Times New Roman" w:eastAsia="Times New Roman" w:hAnsi="Times New Roman" w:cs="Times New Roman"/>
-          <w:b/>
-          <w:color w:val="000000"/>
-        </w:rPr>
-        <w:t>Si</w:t>
-      </w:r>
-      <w:r>
-        <w:rPr>
-          <w:rFonts w:ascii="Times New Roman" w:eastAsia="Times New Roman" w:hAnsi="Times New Roman" w:cs="Times New Roman"/>
-          <w:b/>
-          <w:color w:val="000000"/>
-        </w:rPr>
-        <w:t>gnature</w:t>
-      </w:r>
-      <w:r>
-        <w:rPr>
-          <w:rFonts w:ascii="Times New Roman" w:eastAsia="Times New Roman" w:hAnsi="Times New Roman" w:cs="Times New Roman"/>
-          <w:b/>
-          <w:color w:val="000000"/>
-        </w:rPr>
-        <w:t>:  ___________________________________</w:t>
-      </w:r>
-      <w:r>
-        <w:rPr>
-          <w:rFonts w:ascii="Times New Roman" w:eastAsia="Times New Roman" w:hAnsi="Times New Roman" w:cs="Times New Roman"/>
-          <w:b/>
-          <w:color w:val="000000"/>
-        </w:rPr>
-        <w:t xml:space="preserve">          Date</w:t>
-      </w:r>
-      <w:r>
-        <w:rPr>
-          <w:rFonts w:ascii="Times New Roman" w:eastAsia="Times New Roman" w:hAnsi="Times New Roman" w:cs="Times New Roman"/>
-          <w:b/>
-          <w:color w:val="000000"/>
-        </w:rPr>
-        <w:t>:  _____________________</w:t>
-      </w:r>
-      <w:r>
-        <w:rPr>
-          <w:rFonts w:ascii="Times New Roman" w:eastAsia="Times New Roman" w:hAnsi="Times New Roman" w:cs="Times New Roman"/>
-          <w:b/>
-          <w:color w:val="000000"/>
-        </w:rPr>
-        <w:t>_</w:t>
-      </w:r>
     </w:p>
     <w:p>
       <w:pPr>
@@ -2431,7 +2695,6 @@
           <w:right w:val="nil"/>
           <w:between w:val="nil"/>
         </w:pBdr>
-        <w:ind w:firstLine="720"/>
         <w:rPr>
           <w:rFonts w:ascii="Times New Roman" w:eastAsia="Times New Roman" w:hAnsi="Times New Roman" w:cs="Times New Roman"/>
           <w:b/>
@@ -2439,6 +2702,143 @@
         </w:rPr>
       </w:pPr>
     </w:p>
+    <w:tbl>
+      <w:tblPr>
+        <w:tblStyle w:val="TableGrid"/>
+        <w:tblW w:w="0" w:type="auto"/>
+        <w:tblBorders>
+          <w:top w:val="none" w:sz="0" w:space="0" w:color="auto"/>
+          <w:left w:val="none" w:sz="0" w:space="0" w:color="auto"/>
+          <w:bottom w:val="none" w:sz="0" w:space="0" w:color="auto"/>
+          <w:right w:val="none" w:sz="0" w:space="0" w:color="auto"/>
+          <w:insideH w:val="none" w:sz="0" w:space="0" w:color="auto"/>
+          <w:insideV w:val="none" w:sz="0" w:space="0" w:color="auto"/>
+        </w:tblBorders>
+        <w:tblLook w:val="04A0" w:firstRow="1" w:lastRow="0" w:firstColumn="1" w:lastColumn="0" w:noHBand="0" w:noVBand="1"/>
+      </w:tblPr>
+      <w:tblGrid>
+        <w:gridCol w:w="5935"/>
+        <w:gridCol w:w="3415"/>
+      </w:tblGrid>
+      <w:tr>
+        <w:tc>
+          <w:tcPr>
+            <w:tcW w:w="5935" w:type="dxa"/>
+            <w:tcMar>
+              <w:left w:w="0" w:type="dxa"/>
+              <w:right w:w="0" w:type="dxa"/>
+            </w:tcMar>
+          </w:tcPr>
+          <w:p>
+            <w:pPr>
+              <w:spacing w:line="276" w:lineRule="auto"/>
+              <w:rPr>
+                <w:rFonts w:ascii="Times New Roman" w:eastAsia="Times New Roman" w:hAnsi="Times New Roman" w:cs="Times New Roman"/>
+              </w:rPr>
+            </w:pPr>
+            <w:r>
+              <w:rPr>
+                <w:rFonts w:ascii="Times New Roman" w:eastAsia="Times New Roman" w:hAnsi="Times New Roman" w:cs="Times New Roman"/>
+                <w:b/>
+                <w:color w:val="000000"/>
+              </w:rPr>
+              <w:t>Si</w:t>
+            </w:r>
+            <w:r>
+              <w:rPr>
+                <w:rFonts w:ascii="Times New Roman" w:eastAsia="Times New Roman" w:hAnsi="Times New Roman" w:cs="Times New Roman"/>
+                <w:b/>
+                <w:color w:val="000000"/>
+              </w:rPr>
+              <w:t>gnature</w:t>
+            </w:r>
+            <w:r>
+              <w:rPr>
+                <w:rFonts w:ascii="Times New Roman" w:eastAsia="Times New Roman" w:hAnsi="Times New Roman" w:cs="Times New Roman"/>
+                <w:b/>
+                <w:color w:val="000000"/>
+              </w:rPr>
+              <w:t>:</w:t>
+            </w:r>
+            <w:r>
+              <w:rPr>
+                <w:rFonts w:ascii="Times New Roman" w:eastAsia="Times New Roman" w:hAnsi="Times New Roman" w:cs="Times New Roman"/>
+                <w:b/>
+                <w:color w:val="000000"/>
+              </w:rPr>
+              <w:t xml:space="preserve">  </w:t>
+            </w:r>
+            <w:r>
+              <w:rPr>
+                <w:rFonts w:ascii="Times New Roman" w:eastAsia="Times New Roman" w:hAnsi="Times New Roman" w:cs="Times New Roman"/>
+                <w:b/>
+                <w:color w:val="000000"/>
+              </w:rPr>
+              <w:t>__________________________________</w:t>
+            </w:r>
+          </w:p>
+        </w:tc>
+        <w:tc>
+          <w:tcPr>
+            <w:tcW w:w="3415" w:type="dxa"/>
+            <w:tcMar>
+              <w:left w:w="0" w:type="dxa"/>
+              <w:right w:w="0" w:type="dxa"/>
+            </w:tcMar>
+          </w:tcPr>
+          <w:p>
+            <w:pPr>
+              <w:widowControl w:val="0"/>
+              <w:rPr>
+                <w:rFonts w:ascii="Times New Roman" w:eastAsia="Times New Roman" w:hAnsi="Times New Roman" w:cs="Times New Roman"/>
+                <w:b/>
+                <w:color w:val="000000"/>
+              </w:rPr>
+            </w:pPr>
+            <w:r>
+              <w:rPr>
+                <w:rFonts w:ascii="Times New Roman" w:eastAsia="Times New Roman" w:hAnsi="Times New Roman" w:cs="Times New Roman"/>
+                <w:b/>
+                <w:color w:val="000000"/>
+              </w:rPr>
+              <w:t>Date</w:t>
+            </w:r>
+            <w:r>
+              <w:rPr>
+                <w:rFonts w:ascii="Times New Roman" w:eastAsia="Times New Roman" w:hAnsi="Times New Roman" w:cs="Times New Roman"/>
+                <w:b/>
+                <w:color w:val="000000"/>
+              </w:rPr>
+              <w:t>:</w:t>
+            </w:r>
+            <w:r>
+              <w:rPr>
+                <w:rFonts w:ascii="Times New Roman" w:eastAsia="Times New Roman" w:hAnsi="Times New Roman" w:cs="Times New Roman"/>
+                <w:b/>
+                <w:color w:val="000000"/>
+              </w:rPr>
+              <w:t xml:space="preserve">  </w:t>
+            </w:r>
+            <w:r>
+              <w:rPr>
+                <w:rFonts w:ascii="Times New Roman" w:eastAsia="Times New Roman" w:hAnsi="Times New Roman" w:cs="Times New Roman"/>
+                <w:b/>
+                <w:color w:val="000000"/>
+              </w:rPr>
+              <w:t>____________________</w:t>
+            </w:r>
+            <w:r>
+              <w:rPr>
+                <w:rFonts w:ascii="Times New Roman" w:eastAsia="Times New Roman" w:hAnsi="Times New Roman" w:cs="Times New Roman"/>
+                <w:b/>
+                <w:color w:val="000000"/>
+              </w:rPr>
+              <w:t>_</w:t>
+            </w:r>
+          </w:p>
+        </w:tc>
+      </w:tr>
+    </w:tbl>
     <w:p>
       <w:pPr>
         <w:spacing w:line="276" w:lineRule="auto"/>
@@ -2449,159 +2849,38 @@
     </w:p>
     <w:p>
       <w:pPr>
-        <w:spacing w:line="276" w:lineRule="auto"/>
-        <w:rPr>
-          <w:rFonts w:ascii="Times New Roman" w:eastAsia="Times New Roman" w:hAnsi="Times New Roman" w:cs="Times New Roman"/>
-        </w:rPr>
-      </w:pPr>
-      <w:r>
-        <w:rPr>
-          <w:rFonts w:ascii="Times New Roman" w:eastAsia="Times New Roman" w:hAnsi="Times New Roman" w:cs="Times New Roman"/>
-        </w:rPr>
-        <w:t>DISA CIO Certifying Official</w:t>
-      </w:r>
-      <w:r>
-        <w:rPr>
-          <w:rFonts w:ascii="Times New Roman" w:eastAsia="Times New Roman" w:hAnsi="Times New Roman" w:cs="Times New Roman"/>
-        </w:rPr>
-        <w:tab/>
-      </w:r>
-    </w:p>
-    <w:p>
-      <w:pPr>
-        <w:spacing w:line="276" w:lineRule="auto"/>
-        <w:rPr>
-          <w:rFonts w:ascii="Times New Roman" w:eastAsia="Times New Roman" w:hAnsi="Times New Roman" w:cs="Times New Roman"/>
-        </w:rPr>
-      </w:pPr>
-    </w:p>
-    <w:p>
-      <w:pPr>
-        <w:widowControl w:val="0"/>
-        <w:pBdr>
-          <w:top w:val="nil"/>
-          <w:left w:val="nil"/>
-          <w:bottom w:val="nil"/>
-          <w:right w:val="nil"/>
-          <w:between w:val="nil"/>
-        </w:pBdr>
+        <w:rPr>
+          <w:rFonts w:ascii="Times New Roman" w:eastAsia="Times New Roman" w:hAnsi="Times New Roman" w:cs="Times New Roman"/>
+        </w:rPr>
+      </w:pPr>
+    </w:p>
+    <w:p>
+      <w:pPr>
         <w:rPr>
           <w:rFonts w:ascii="Times New Roman" w:eastAsia="Times New Roman" w:hAnsi="Times New Roman" w:cs="Times New Roman"/>
           <w:b/>
-          <w:color w:val="000000"/>
-        </w:rPr>
-      </w:pPr>
-    </w:p>
-    <w:p>
-      <w:pPr>
-        <w:widowControl w:val="0"/>
-        <w:pBdr>
-          <w:top w:val="nil"/>
-          <w:left w:val="nil"/>
-          <w:bottom w:val="nil"/>
-          <w:right w:val="nil"/>
-          <w:between w:val="nil"/>
-        </w:pBdr>
+        </w:rPr>
+      </w:pPr>
+      <w:r>
         <w:rPr>
           <w:rFonts w:ascii="Times New Roman" w:eastAsia="Times New Roman" w:hAnsi="Times New Roman" w:cs="Times New Roman"/>
           <w:b/>
-          <w:color w:val="000000"/>
-        </w:rPr>
-      </w:pPr>
-    </w:p>
-    <w:p>
-      <w:pPr>
-        <w:widowControl w:val="0"/>
-        <w:pBdr>
-          <w:top w:val="nil"/>
-          <w:left w:val="nil"/>
-          <w:bottom w:val="nil"/>
-          <w:right w:val="nil"/>
-          <w:between w:val="nil"/>
-        </w:pBdr>
+        </w:rPr>
+        <w:t xml:space="preserve">PART IV.  MISSION </w:t>
+      </w:r>
+      <w:r>
         <w:rPr>
           <w:rFonts w:ascii="Times New Roman" w:eastAsia="Times New Roman" w:hAnsi="Times New Roman" w:cs="Times New Roman"/>
           <w:b/>
-          <w:color w:val="000000"/>
-        </w:rPr>
-      </w:pPr>
+        </w:rPr>
+        <w:t>PARTNER</w:t>
+      </w:r>
       <w:r>
         <w:rPr>
           <w:rFonts w:ascii="Times New Roman" w:eastAsia="Times New Roman" w:hAnsi="Times New Roman" w:cs="Times New Roman"/>
           <w:b/>
-          <w:color w:val="000000"/>
-        </w:rPr>
-        <w:t>Si</w:t>
-      </w:r>
-      <w:r>
-        <w:rPr>
-          <w:rFonts w:ascii="Times New Roman" w:eastAsia="Times New Roman" w:hAnsi="Times New Roman" w:cs="Times New Roman"/>
-          <w:b/>
-          <w:color w:val="000000"/>
-        </w:rPr>
-        <w:t>gnature</w:t>
-      </w:r>
-      <w:r>
-        <w:rPr>
-          <w:rFonts w:ascii="Times New Roman" w:eastAsia="Times New Roman" w:hAnsi="Times New Roman" w:cs="Times New Roman"/>
-          <w:b/>
-          <w:color w:val="000000"/>
-        </w:rPr>
-        <w:t>:  ___________________________________</w:t>
-      </w:r>
-      <w:r>
-        <w:rPr>
-          <w:rFonts w:ascii="Times New Roman" w:eastAsia="Times New Roman" w:hAnsi="Times New Roman" w:cs="Times New Roman"/>
-          <w:b/>
-          <w:color w:val="000000"/>
-        </w:rPr>
-        <w:t xml:space="preserve">          Date</w:t>
-      </w:r>
-      <w:r>
-        <w:rPr>
-          <w:rFonts w:ascii="Times New Roman" w:eastAsia="Times New Roman" w:hAnsi="Times New Roman" w:cs="Times New Roman"/>
-          <w:b/>
-          <w:color w:val="000000"/>
-        </w:rPr>
-        <w:t>:  _____________________</w:t>
-      </w:r>
-      <w:r>
-        <w:rPr>
-          <w:rFonts w:ascii="Times New Roman" w:eastAsia="Times New Roman" w:hAnsi="Times New Roman" w:cs="Times New Roman"/>
-          <w:b/>
-          <w:color w:val="000000"/>
-        </w:rPr>
-        <w:t>_</w:t>
-      </w:r>
-    </w:p>
-    <w:p>
-      <w:pPr>
-        <w:spacing w:line="276" w:lineRule="auto"/>
-        <w:rPr>
-          <w:rFonts w:ascii="Times New Roman" w:eastAsia="Times New Roman" w:hAnsi="Times New Roman" w:cs="Times New Roman"/>
-        </w:rPr>
-      </w:pPr>
-    </w:p>
-    <w:p>
-      <w:pPr>
-        <w:rPr>
-          <w:rFonts w:ascii="Times New Roman" w:eastAsia="Times New Roman" w:hAnsi="Times New Roman" w:cs="Times New Roman"/>
-        </w:rPr>
-      </w:pPr>
-    </w:p>
-    <w:p>
-      <w:pPr>
-        <w:rPr>
-          <w:rFonts w:ascii="Times New Roman" w:eastAsia="Times New Roman" w:hAnsi="Times New Roman" w:cs="Times New Roman"/>
-          <w:b/>
-        </w:rPr>
-      </w:pPr>
-      <w:r>
-        <w:rPr>
-          <w:rFonts w:ascii="Times New Roman" w:eastAsia="Times New Roman" w:hAnsi="Times New Roman" w:cs="Times New Roman"/>
-          <w:b/>
-        </w:rPr>
-        <w:t>PART IV.  MISSION OWNER CERTIFICATION</w:t>
+        </w:rPr>
+        <w:t xml:space="preserve"> CERTIFICATION</w:t>
       </w:r>
     </w:p>
     <w:p>
@@ -2635,7 +2914,6 @@
           <w:tag w:val="goog_rdk_4"/>
           <w:id w:val="-843772254"/>
         </w:sdtPr>
-        <w:sdtEndPr/>
         <w:sdtContent/>
       </w:sdt>
       <w:r>
@@ -2683,7 +2961,21 @@
           <w:rFonts w:ascii="Times New Roman" w:eastAsia="Times New Roman" w:hAnsi="Times New Roman" w:cs="Times New Roman"/>
           <w:b/>
         </w:rPr>
-        <w:t>PART III.  MISSION OWNER CERTIFICATION</w:t>
+        <w:t xml:space="preserve">PART III.  MISSION </w:t>
+      </w:r>
+      <w:r>
+        <w:rPr>
+          <w:rFonts w:ascii="Times New Roman" w:eastAsia="Times New Roman" w:hAnsi="Times New Roman" w:cs="Times New Roman"/>
+          <w:b/>
+        </w:rPr>
+        <w:t>PARTNER</w:t>
+      </w:r>
+      <w:r>
+        <w:rPr>
+          <w:rFonts w:ascii="Times New Roman" w:eastAsia="Times New Roman" w:hAnsi="Times New Roman" w:cs="Times New Roman"/>
+          <w:b/>
+        </w:rPr>
+        <w:t xml:space="preserve"> CERTIFICATION</w:t>
       </w:r>
     </w:p>
     <w:p>
@@ -2716,67 +3008,94 @@
         <w:rPr>
           <w:rFonts w:ascii="Times New Roman" w:eastAsia="Times New Roman" w:hAnsi="Times New Roman" w:cs="Times New Roman"/>
         </w:rPr>
-        <w:t xml:space="preserve">Upon signature of this document, the Mission Owner certifies: </w:t>
-      </w:r>
-    </w:p>
-    <w:p>
-      <w:pPr>
-        <w:rPr>
-          <w:rFonts w:ascii="Times New Roman" w:eastAsia="Times New Roman" w:hAnsi="Times New Roman" w:cs="Times New Roman"/>
-        </w:rPr>
-      </w:pPr>
-    </w:p>
-    <w:p>
-      <w:pPr>
-        <w:rPr>
-          <w:rFonts w:ascii="Times New Roman" w:eastAsia="Times New Roman" w:hAnsi="Times New Roman" w:cs="Times New Roman"/>
-        </w:rPr>
-      </w:pPr>
-      <w:r>
-        <w:rPr>
-          <w:rFonts w:ascii="Times New Roman" w:eastAsia="Times New Roman" w:hAnsi="Times New Roman" w:cs="Times New Roman"/>
-        </w:rPr>
-        <w:t xml:space="preserve">1.  The requirement complies with the current Internet Protocol Version 6 (IPv6) Policy as reflected in the IPv6 compliance assessment. </w:t>
-      </w:r>
-    </w:p>
-    <w:p>
-      <w:pPr>
-        <w:rPr>
-          <w:rFonts w:ascii="Times New Roman" w:eastAsia="Times New Roman" w:hAnsi="Times New Roman" w:cs="Times New Roman"/>
-        </w:rPr>
-      </w:pPr>
-    </w:p>
-    <w:p>
-      <w:pPr>
-        <w:rPr>
-          <w:rFonts w:ascii="Times New Roman" w:eastAsia="Times New Roman" w:hAnsi="Times New Roman" w:cs="Times New Roman"/>
-        </w:rPr>
-      </w:pPr>
-      <w:r>
-        <w:rPr>
-          <w:rFonts w:ascii="Times New Roman" w:eastAsia="Times New Roman" w:hAnsi="Times New Roman" w:cs="Times New Roman"/>
-        </w:rPr>
-        <w:t xml:space="preserve">2.  The requirement complies with the current DoD Information Enterprise Policy.  </w:t>
-      </w:r>
-    </w:p>
-    <w:p>
-      <w:pPr>
-        <w:rPr>
-          <w:rFonts w:ascii="Times New Roman" w:eastAsia="Times New Roman" w:hAnsi="Times New Roman" w:cs="Times New Roman"/>
-        </w:rPr>
-      </w:pPr>
-    </w:p>
-    <w:p>
-      <w:pPr>
-        <w:rPr>
-          <w:rFonts w:ascii="Times New Roman" w:eastAsia="Times New Roman" w:hAnsi="Times New Roman" w:cs="Times New Roman"/>
-        </w:rPr>
-      </w:pPr>
-      <w:r>
-        <w:rPr>
-          <w:rFonts w:ascii="Times New Roman" w:eastAsia="Times New Roman" w:hAnsi="Times New Roman" w:cs="Times New Roman"/>
-        </w:rPr>
-        <w:t>3.  The requirement does not contain inherently Governmental functions in accordance with FAR 7.5.</w:t>
+        <w:t xml:space="preserve">Upon signature of this document, the Mission </w:t>
+      </w:r>
+      <w:r>
+        <w:rPr>
+          <w:rFonts w:ascii="Times New Roman" w:eastAsia="Times New Roman" w:hAnsi="Times New Roman" w:cs="Times New Roman"/>
+        </w:rPr>
+        <w:t>Partner</w:t>
+      </w:r>
+      <w:r>
+        <w:rPr>
+          <w:rFonts w:ascii="Times New Roman" w:eastAsia="Times New Roman" w:hAnsi="Times New Roman" w:cs="Times New Roman"/>
+        </w:rPr>
+        <w:t xml:space="preserve"> certifies: </w:t>
+      </w:r>
+    </w:p>
+    <w:p>
+      <w:pPr>
+        <w:rPr>
+          <w:rFonts w:ascii="Times New Roman" w:eastAsia="Times New Roman" w:hAnsi="Times New Roman" w:cs="Times New Roman"/>
+        </w:rPr>
+      </w:pPr>
+    </w:p>
+    <w:p>
+      <w:pPr>
+        <w:pStyle w:val="ListParagraph"/>
+        <w:numPr>
+          <w:ilvl w:val="0"/>
+          <w:numId w:val="17"/>
+        </w:numPr>
+        <w:rPr>
+          <w:rFonts w:ascii="Times New Roman" w:eastAsia="Times New Roman" w:hAnsi="Times New Roman" w:cs="Times New Roman"/>
+        </w:rPr>
+      </w:pPr>
+      <w:r>
+        <w:rPr>
+          <w:rFonts w:ascii="Times New Roman" w:eastAsia="Times New Roman" w:hAnsi="Times New Roman" w:cs="Times New Roman"/>
+        </w:rPr>
+        <w:t xml:space="preserve">The requirement complies with the current Internet Protocol Version 6 (IPv6) Policy as reflected in the IPv6 compliance assessment. </w:t>
+      </w:r>
+    </w:p>
+    <w:p>
+      <w:pPr>
+        <w:rPr>
+          <w:rFonts w:ascii="Times New Roman" w:eastAsia="Times New Roman" w:hAnsi="Times New Roman" w:cs="Times New Roman"/>
+        </w:rPr>
+      </w:pPr>
+    </w:p>
+    <w:p>
+      <w:pPr>
+        <w:pStyle w:val="ListParagraph"/>
+        <w:numPr>
+          <w:ilvl w:val="0"/>
+          <w:numId w:val="17"/>
+        </w:numPr>
+        <w:rPr>
+          <w:rFonts w:ascii="Times New Roman" w:eastAsia="Times New Roman" w:hAnsi="Times New Roman" w:cs="Times New Roman"/>
+        </w:rPr>
+      </w:pPr>
+      <w:r>
+        <w:rPr>
+          <w:rFonts w:ascii="Times New Roman" w:eastAsia="Times New Roman" w:hAnsi="Times New Roman" w:cs="Times New Roman"/>
+        </w:rPr>
+        <w:t xml:space="preserve">The requirement complies with the current DoD Information Enterprise Policy.  </w:t>
+      </w:r>
+    </w:p>
+    <w:p>
+      <w:pPr>
+        <w:rPr>
+          <w:rFonts w:ascii="Times New Roman" w:eastAsia="Times New Roman" w:hAnsi="Times New Roman" w:cs="Times New Roman"/>
+        </w:rPr>
+      </w:pPr>
+    </w:p>
+    <w:p>
+      <w:pPr>
+        <w:pStyle w:val="ListParagraph"/>
+        <w:numPr>
+          <w:ilvl w:val="0"/>
+          <w:numId w:val="17"/>
+        </w:numPr>
+        <w:rPr>
+          <w:rFonts w:ascii="Times New Roman" w:eastAsia="Times New Roman" w:hAnsi="Times New Roman" w:cs="Times New Roman"/>
+        </w:rPr>
+      </w:pPr>
+      <w:r>
+        <w:rPr>
+          <w:rFonts w:ascii="Times New Roman" w:eastAsia="Times New Roman" w:hAnsi="Times New Roman" w:cs="Times New Roman"/>
+        </w:rPr>
+        <w:t>The requirement does not contain inherently Governmental functions in accordance with FAR 7.5.</w:t>
       </w:r>
     </w:p>
     <w:p>
@@ -2843,28 +3162,14 @@
         <w:rPr>
           <w:rFonts w:ascii="Times New Roman" w:eastAsia="Times New Roman" w:hAnsi="Times New Roman" w:cs="Times New Roman"/>
         </w:rPr>
-        <w:t>Mission Partner Name:</w:t>
-      </w:r>
-      <w:r>
-        <w:rPr>
-          <w:rFonts w:ascii="Times New Roman" w:eastAsia="Times New Roman" w:hAnsi="Times New Roman" w:cs="Times New Roman"/>
-        </w:rPr>
-        <w:tab/>
-      </w:r>
-    </w:p>
-    <w:p>
-      <w:pPr>
-        <w:rPr>
-          <w:rFonts w:ascii="Times New Roman" w:eastAsia="Times New Roman" w:hAnsi="Times New Roman" w:cs="Times New Roman"/>
-        </w:rPr>
-      </w:pPr>
-    </w:p>
-    <w:p>
-      <w:pPr>
-        <w:rPr>
-          <w:rFonts w:ascii="Times New Roman" w:eastAsia="Times New Roman" w:hAnsi="Times New Roman" w:cs="Times New Roman"/>
-        </w:rPr>
-      </w:pPr>
+        <w:t>Mission Partner Name</w:t>
+      </w:r>
+      <w:r>
+        <w:rPr>
+          <w:rFonts w:ascii="Times New Roman" w:eastAsia="Times New Roman" w:hAnsi="Times New Roman" w:cs="Times New Roman"/>
+        </w:rPr>
+        <w:t xml:space="preserve">: </w:t>
+      </w:r>
       <w:r>
         <w:rPr>
           <w:rFonts w:ascii="Times New Roman" w:eastAsia="Times New Roman" w:hAnsi="Times New Roman" w:cs="Times New Roman"/>
@@ -2899,253 +3204,332 @@
           <w:rFonts w:ascii="Times New Roman" w:eastAsia="Times New Roman" w:hAnsi="Times New Roman" w:cs="Times New Roman"/>
         </w:rPr>
       </w:pPr>
-      <w:r>
-        <w:rPr>
-          <w:rFonts w:ascii="Times New Roman" w:eastAsia="Times New Roman" w:hAnsi="Times New Roman" w:cs="Times New Roman"/>
-        </w:rPr>
-        <w:tab/>
-      </w:r>
-    </w:p>
-    <w:p>
-      <w:pPr>
-        <w:widowControl w:val="0"/>
-        <w:pBdr>
-          <w:top w:val="nil"/>
-          <w:left w:val="nil"/>
-          <w:bottom w:val="nil"/>
-          <w:right w:val="nil"/>
-          <w:between w:val="nil"/>
-        </w:pBdr>
+    </w:p>
+    <w:tbl>
+      <w:tblPr>
+        <w:tblStyle w:val="TableGrid"/>
+        <w:tblW w:w="0" w:type="auto"/>
+        <w:tblBorders>
+          <w:top w:val="none" w:sz="0" w:space="0" w:color="auto"/>
+          <w:left w:val="none" w:sz="0" w:space="0" w:color="auto"/>
+          <w:bottom w:val="none" w:sz="0" w:space="0" w:color="auto"/>
+          <w:right w:val="none" w:sz="0" w:space="0" w:color="auto"/>
+          <w:insideH w:val="none" w:sz="0" w:space="0" w:color="auto"/>
+          <w:insideV w:val="none" w:sz="0" w:space="0" w:color="auto"/>
+        </w:tblBorders>
+        <w:tblLook w:val="04A0" w:firstRow="1" w:lastRow="0" w:firstColumn="1" w:lastColumn="0" w:noHBand="0" w:noVBand="1"/>
+      </w:tblPr>
+      <w:tblGrid>
+        <w:gridCol w:w="5935"/>
+        <w:gridCol w:w="3415"/>
+      </w:tblGrid>
+      <w:tr>
+        <w:tc>
+          <w:tcPr>
+            <w:tcW w:w="5935" w:type="dxa"/>
+            <w:tcMar>
+              <w:left w:w="0" w:type="dxa"/>
+              <w:right w:w="0" w:type="dxa"/>
+            </w:tcMar>
+          </w:tcPr>
+          <w:p>
+            <w:pPr>
+              <w:spacing w:line="276" w:lineRule="auto"/>
+              <w:rPr>
+                <w:rFonts w:ascii="Times New Roman" w:eastAsia="Times New Roman" w:hAnsi="Times New Roman" w:cs="Times New Roman"/>
+              </w:rPr>
+            </w:pPr>
+            <w:r>
+              <w:rPr>
+                <w:rFonts w:ascii="Times New Roman" w:eastAsia="Times New Roman" w:hAnsi="Times New Roman" w:cs="Times New Roman"/>
+                <w:b/>
+                <w:color w:val="000000"/>
+              </w:rPr>
+              <w:t>Si</w:t>
+            </w:r>
+            <w:r>
+              <w:rPr>
+                <w:rFonts w:ascii="Times New Roman" w:eastAsia="Times New Roman" w:hAnsi="Times New Roman" w:cs="Times New Roman"/>
+                <w:b/>
+                <w:color w:val="000000"/>
+              </w:rPr>
+              <w:t>gnature</w:t>
+            </w:r>
+            <w:r>
+              <w:rPr>
+                <w:rFonts w:ascii="Times New Roman" w:eastAsia="Times New Roman" w:hAnsi="Times New Roman" w:cs="Times New Roman"/>
+                <w:b/>
+                <w:color w:val="000000"/>
+              </w:rPr>
+              <w:t>:</w:t>
+            </w:r>
+            <w:r>
+              <w:rPr>
+                <w:rFonts w:ascii="Times New Roman" w:eastAsia="Times New Roman" w:hAnsi="Times New Roman" w:cs="Times New Roman"/>
+                <w:b/>
+                <w:color w:val="000000"/>
+              </w:rPr>
+              <w:t xml:space="preserve">  </w:t>
+            </w:r>
+            <w:r>
+              <w:rPr>
+                <w:rFonts w:ascii="Times New Roman" w:eastAsia="Times New Roman" w:hAnsi="Times New Roman" w:cs="Times New Roman"/>
+                <w:b/>
+                <w:color w:val="000000"/>
+              </w:rPr>
+              <w:t>__________________________________</w:t>
+            </w:r>
+          </w:p>
+        </w:tc>
+        <w:tc>
+          <w:tcPr>
+            <w:tcW w:w="3415" w:type="dxa"/>
+            <w:tcMar>
+              <w:left w:w="0" w:type="dxa"/>
+              <w:right w:w="0" w:type="dxa"/>
+            </w:tcMar>
+          </w:tcPr>
+          <w:p>
+            <w:pPr>
+              <w:widowControl w:val="0"/>
+              <w:rPr>
+                <w:rFonts w:ascii="Times New Roman" w:eastAsia="Times New Roman" w:hAnsi="Times New Roman" w:cs="Times New Roman"/>
+                <w:b/>
+                <w:color w:val="000000"/>
+              </w:rPr>
+            </w:pPr>
+            <w:r>
+              <w:rPr>
+                <w:rFonts w:ascii="Times New Roman" w:eastAsia="Times New Roman" w:hAnsi="Times New Roman" w:cs="Times New Roman"/>
+                <w:b/>
+                <w:color w:val="000000"/>
+              </w:rPr>
+              <w:t>Date</w:t>
+            </w:r>
+            <w:r>
+              <w:rPr>
+                <w:rFonts w:ascii="Times New Roman" w:eastAsia="Times New Roman" w:hAnsi="Times New Roman" w:cs="Times New Roman"/>
+                <w:b/>
+                <w:color w:val="000000"/>
+              </w:rPr>
+              <w:t>:</w:t>
+            </w:r>
+            <w:r>
+              <w:rPr>
+                <w:rFonts w:ascii="Times New Roman" w:eastAsia="Times New Roman" w:hAnsi="Times New Roman" w:cs="Times New Roman"/>
+                <w:b/>
+                <w:color w:val="000000"/>
+              </w:rPr>
+              <w:t xml:space="preserve">  </w:t>
+            </w:r>
+            <w:r>
+              <w:rPr>
+                <w:rFonts w:ascii="Times New Roman" w:eastAsia="Times New Roman" w:hAnsi="Times New Roman" w:cs="Times New Roman"/>
+                <w:b/>
+                <w:color w:val="000000"/>
+              </w:rPr>
+              <w:t>____________________</w:t>
+            </w:r>
+            <w:r>
+              <w:rPr>
+                <w:rFonts w:ascii="Times New Roman" w:eastAsia="Times New Roman" w:hAnsi="Times New Roman" w:cs="Times New Roman"/>
+                <w:b/>
+                <w:color w:val="000000"/>
+              </w:rPr>
+              <w:t>_</w:t>
+            </w:r>
+          </w:p>
+        </w:tc>
+      </w:tr>
+    </w:tbl>
+    <w:p>
+      <w:pPr>
+        <w:rPr>
+          <w:rFonts w:ascii="Times New Roman" w:eastAsia="Times New Roman" w:hAnsi="Times New Roman" w:cs="Times New Roman"/>
+        </w:rPr>
+      </w:pPr>
+    </w:p>
+    <w:p>
+      <w:pPr>
         <w:rPr>
           <w:rFonts w:ascii="Times New Roman" w:eastAsia="Times New Roman" w:hAnsi="Times New Roman" w:cs="Times New Roman"/>
           <w:b/>
-          <w:color w:val="000000"/>
-        </w:rPr>
-      </w:pPr>
-      <w:r>
+        </w:rPr>
+      </w:pPr>
+    </w:p>
+    <w:p>
+      <w:pPr>
+        <w:rPr>
+          <w:rFonts w:ascii="Times New Roman" w:eastAsia="Times New Roman" w:hAnsi="Times New Roman" w:cs="Times New Roman"/>
+        </w:rPr>
+      </w:pPr>
+      <w:r>
+        <w:rPr>
+          <w:rFonts w:ascii="Times New Roman" w:eastAsia="Times New Roman" w:hAnsi="Times New Roman" w:cs="Times New Roman"/>
+        </w:rPr>
+        <w:t xml:space="preserve">{IF </w:t>
+      </w:r>
+      <w:proofErr w:type="spellStart"/>
+      <w:r>
+        <w:rPr>
+          <w:rFonts w:ascii="Times New Roman" w:eastAsia="Times New Roman" w:hAnsi="Times New Roman" w:cs="Times New Roman"/>
+        </w:rPr>
+        <w:t>organization.agency</w:t>
+      </w:r>
+      <w:proofErr w:type="spellEnd"/>
+      <w:r>
+        <w:rPr>
+          <w:rFonts w:ascii="Times New Roman" w:eastAsia="Times New Roman" w:hAnsi="Times New Roman" w:cs="Times New Roman"/>
+        </w:rPr>
+        <w:t xml:space="preserve"> === `</w:t>
+      </w:r>
+      <w:r>
+        <w:rPr>
+          <w:rFonts w:ascii="Times New Roman" w:eastAsia="Times New Roman" w:hAnsi="Times New Roman" w:cs="Times New Roman"/>
+        </w:rPr>
+        <w:t>Defense Information Systems Agency (DISA)</w:t>
+      </w:r>
+      <w:r>
+        <w:rPr>
+          <w:rFonts w:ascii="Times New Roman" w:eastAsia="Times New Roman" w:hAnsi="Times New Roman" w:cs="Times New Roman"/>
+        </w:rPr>
+        <w:t>`}</w:t>
+      </w:r>
+    </w:p>
+    <w:p>
+      <w:pPr>
         <w:rPr>
           <w:rFonts w:ascii="Times New Roman" w:eastAsia="Times New Roman" w:hAnsi="Times New Roman" w:cs="Times New Roman"/>
           <w:b/>
-          <w:color w:val="000000"/>
-        </w:rPr>
-        <w:t>Si</w:t>
-      </w:r>
+        </w:rPr>
+      </w:pPr>
       <w:r>
         <w:rPr>
           <w:rFonts w:ascii="Times New Roman" w:eastAsia="Times New Roman" w:hAnsi="Times New Roman" w:cs="Times New Roman"/>
           <w:b/>
-          <w:color w:val="000000"/>
-        </w:rPr>
-        <w:t>gnature</w:t>
-      </w:r>
-      <w:r>
+        </w:rPr>
+        <w:t xml:space="preserve">PART V. SECTION 508 </w:t>
+      </w:r>
+    </w:p>
+    <w:p>
+      <w:pPr>
+        <w:rPr>
+          <w:rFonts w:ascii="Times New Roman" w:eastAsia="Times New Roman" w:hAnsi="Times New Roman" w:cs="Times New Roman"/>
+        </w:rPr>
+      </w:pPr>
+      <w:r>
+        <w:rPr>
+          <w:rFonts w:ascii="Times New Roman" w:eastAsia="Times New Roman" w:hAnsi="Times New Roman" w:cs="Times New Roman"/>
+        </w:rPr>
+        <w:t>{END-IF}</w:t>
+      </w:r>
+    </w:p>
+    <w:p>
+      <w:pPr>
+        <w:rPr>
+          <w:rFonts w:ascii="Times New Roman" w:eastAsia="Times New Roman" w:hAnsi="Times New Roman" w:cs="Times New Roman"/>
+        </w:rPr>
+      </w:pPr>
+      <w:r>
+        <w:rPr>
+          <w:rFonts w:ascii="Times New Roman" w:eastAsia="Times New Roman" w:hAnsi="Times New Roman" w:cs="Times New Roman"/>
+        </w:rPr>
+        <w:t xml:space="preserve">{IF </w:t>
+      </w:r>
+      <w:proofErr w:type="spellStart"/>
+      <w:r>
+        <w:rPr>
+          <w:rFonts w:ascii="Times New Roman" w:eastAsia="Times New Roman" w:hAnsi="Times New Roman" w:cs="Times New Roman"/>
+        </w:rPr>
+        <w:t>organization.agency</w:t>
+      </w:r>
+      <w:proofErr w:type="spellEnd"/>
+      <w:r>
+        <w:rPr>
+          <w:rFonts w:ascii="Times New Roman" w:eastAsia="Times New Roman" w:hAnsi="Times New Roman" w:cs="Times New Roman"/>
+        </w:rPr>
+        <w:t xml:space="preserve"> !== `</w:t>
+      </w:r>
+      <w:r>
+        <w:rPr>
+          <w:rFonts w:ascii="Times New Roman" w:eastAsia="Times New Roman" w:hAnsi="Times New Roman" w:cs="Times New Roman"/>
+        </w:rPr>
+        <w:t>Defense Information Systems Agency (DISA)</w:t>
+      </w:r>
+      <w:r>
+        <w:rPr>
+          <w:rFonts w:ascii="Times New Roman" w:eastAsia="Times New Roman" w:hAnsi="Times New Roman" w:cs="Times New Roman"/>
+        </w:rPr>
+        <w:t>`}</w:t>
+      </w:r>
+    </w:p>
+    <w:p>
+      <w:pPr>
         <w:rPr>
           <w:rFonts w:ascii="Times New Roman" w:eastAsia="Times New Roman" w:hAnsi="Times New Roman" w:cs="Times New Roman"/>
           <w:b/>
-          <w:color w:val="000000"/>
-        </w:rPr>
-        <w:t>:  ___________________________________</w:t>
-      </w:r>
+        </w:rPr>
+      </w:pPr>
       <w:r>
         <w:rPr>
           <w:rFonts w:ascii="Times New Roman" w:eastAsia="Times New Roman" w:hAnsi="Times New Roman" w:cs="Times New Roman"/>
           <w:b/>
-          <w:color w:val="000000"/>
-        </w:rPr>
-        <w:t xml:space="preserve">          Date</w:t>
-      </w:r>
-      <w:r>
+        </w:rPr>
+        <w:t xml:space="preserve">PART IV. SECTION 508 </w:t>
+      </w:r>
+    </w:p>
+    <w:p>
+      <w:pPr>
+        <w:rPr>
+          <w:rFonts w:ascii="Times New Roman" w:eastAsia="Times New Roman" w:hAnsi="Times New Roman" w:cs="Times New Roman"/>
+        </w:rPr>
+      </w:pPr>
+      <w:r>
+        <w:rPr>
+          <w:rFonts w:ascii="Times New Roman" w:eastAsia="Times New Roman" w:hAnsi="Times New Roman" w:cs="Times New Roman"/>
+        </w:rPr>
+        <w:lastRenderedPageBreak/>
+        <w:t>{END-IF}</w:t>
+      </w:r>
+    </w:p>
+    <w:p>
+      <w:pPr>
+        <w:rPr>
+          <w:rFonts w:ascii="Times New Roman" w:eastAsia="Times New Roman" w:hAnsi="Times New Roman" w:cs="Times New Roman"/>
+        </w:rPr>
+      </w:pPr>
+    </w:p>
+    <w:p>
+      <w:pPr>
         <w:rPr>
           <w:rFonts w:ascii="Times New Roman" w:eastAsia="Times New Roman" w:hAnsi="Times New Roman" w:cs="Times New Roman"/>
           <w:b/>
-          <w:color w:val="000000"/>
-        </w:rPr>
-        <w:t>:  _____________________</w:t>
-      </w:r>
-      <w:r>
-        <w:rPr>
-          <w:rFonts w:ascii="Times New Roman" w:eastAsia="Times New Roman" w:hAnsi="Times New Roman" w:cs="Times New Roman"/>
-          <w:b/>
-          <w:color w:val="000000"/>
-        </w:rPr>
-        <w:t>_</w:t>
-      </w:r>
-    </w:p>
-    <w:p>
-      <w:pPr>
-        <w:rPr>
-          <w:rFonts w:ascii="Times New Roman" w:eastAsia="Times New Roman" w:hAnsi="Times New Roman" w:cs="Times New Roman"/>
-        </w:rPr>
-      </w:pPr>
-    </w:p>
-    <w:p>
-      <w:pPr>
-        <w:rPr>
-          <w:rFonts w:ascii="Times New Roman" w:eastAsia="Times New Roman" w:hAnsi="Times New Roman" w:cs="Times New Roman"/>
-          <w:b/>
-        </w:rPr>
-      </w:pPr>
-    </w:p>
-    <w:p>
-      <w:pPr>
-        <w:rPr>
-          <w:rFonts w:ascii="Times New Roman" w:eastAsia="Times New Roman" w:hAnsi="Times New Roman" w:cs="Times New Roman"/>
-        </w:rPr>
-      </w:pPr>
-      <w:r>
-        <w:rPr>
-          <w:rFonts w:ascii="Times New Roman" w:eastAsia="Times New Roman" w:hAnsi="Times New Roman" w:cs="Times New Roman"/>
-        </w:rPr>
-        <w:t xml:space="preserve">{IF </w:t>
-      </w:r>
-      <w:proofErr w:type="spellStart"/>
-      <w:r>
-        <w:rPr>
-          <w:rFonts w:ascii="Times New Roman" w:eastAsia="Times New Roman" w:hAnsi="Times New Roman" w:cs="Times New Roman"/>
-        </w:rPr>
-        <w:t>organization.agency</w:t>
-      </w:r>
-      <w:proofErr w:type="spellEnd"/>
-      <w:r>
-        <w:rPr>
-          <w:rFonts w:ascii="Times New Roman" w:eastAsia="Times New Roman" w:hAnsi="Times New Roman" w:cs="Times New Roman"/>
-        </w:rPr>
-        <w:t xml:space="preserve"> === `</w:t>
-      </w:r>
-      <w:r>
-        <w:rPr>
-          <w:rFonts w:ascii="Times New Roman" w:eastAsia="Times New Roman" w:hAnsi="Times New Roman" w:cs="Times New Roman"/>
-        </w:rPr>
-        <w:t>Defense Information Systems Agency (DISA)</w:t>
-      </w:r>
-      <w:r>
-        <w:rPr>
-          <w:rFonts w:ascii="Times New Roman" w:eastAsia="Times New Roman" w:hAnsi="Times New Roman" w:cs="Times New Roman"/>
-        </w:rPr>
-        <w:t>`}</w:t>
-      </w:r>
-    </w:p>
-    <w:p>
-      <w:pPr>
-        <w:rPr>
-          <w:rFonts w:ascii="Times New Roman" w:eastAsia="Times New Roman" w:hAnsi="Times New Roman" w:cs="Times New Roman"/>
-          <w:b/>
-        </w:rPr>
-      </w:pPr>
-      <w:r>
-        <w:rPr>
-          <w:rFonts w:ascii="Times New Roman" w:eastAsia="Times New Roman" w:hAnsi="Times New Roman" w:cs="Times New Roman"/>
-          <w:b/>
-        </w:rPr>
-        <w:t xml:space="preserve">PART V. SECTION 508 </w:t>
-      </w:r>
-    </w:p>
-    <w:p>
-      <w:pPr>
-        <w:rPr>
-          <w:rFonts w:ascii="Times New Roman" w:eastAsia="Times New Roman" w:hAnsi="Times New Roman" w:cs="Times New Roman"/>
-        </w:rPr>
-      </w:pPr>
-      <w:r>
-        <w:rPr>
-          <w:rFonts w:ascii="Times New Roman" w:eastAsia="Times New Roman" w:hAnsi="Times New Roman" w:cs="Times New Roman"/>
-        </w:rPr>
-        <w:t>{END-IF}</w:t>
-      </w:r>
-    </w:p>
-    <w:p>
-      <w:pPr>
-        <w:rPr>
-          <w:rFonts w:ascii="Times New Roman" w:eastAsia="Times New Roman" w:hAnsi="Times New Roman" w:cs="Times New Roman"/>
-        </w:rPr>
-      </w:pPr>
-      <w:r>
-        <w:rPr>
-          <w:rFonts w:ascii="Times New Roman" w:eastAsia="Times New Roman" w:hAnsi="Times New Roman" w:cs="Times New Roman"/>
-        </w:rPr>
-        <w:t xml:space="preserve">{IF </w:t>
-      </w:r>
-      <w:proofErr w:type="spellStart"/>
-      <w:r>
-        <w:rPr>
-          <w:rFonts w:ascii="Times New Roman" w:eastAsia="Times New Roman" w:hAnsi="Times New Roman" w:cs="Times New Roman"/>
-        </w:rPr>
-        <w:t>organization.agency</w:t>
-      </w:r>
-      <w:proofErr w:type="spellEnd"/>
-      <w:r>
-        <w:rPr>
-          <w:rFonts w:ascii="Times New Roman" w:eastAsia="Times New Roman" w:hAnsi="Times New Roman" w:cs="Times New Roman"/>
-        </w:rPr>
-        <w:t xml:space="preserve"> !== `</w:t>
-      </w:r>
-      <w:r>
-        <w:rPr>
-          <w:rFonts w:ascii="Times New Roman" w:eastAsia="Times New Roman" w:hAnsi="Times New Roman" w:cs="Times New Roman"/>
-        </w:rPr>
-        <w:t>Defense Information Systems Agency (DISA)</w:t>
-      </w:r>
-      <w:r>
-        <w:rPr>
-          <w:rFonts w:ascii="Times New Roman" w:eastAsia="Times New Roman" w:hAnsi="Times New Roman" w:cs="Times New Roman"/>
-        </w:rPr>
-        <w:t>`}</w:t>
-      </w:r>
-    </w:p>
-    <w:p>
-      <w:pPr>
-        <w:rPr>
-          <w:rFonts w:ascii="Times New Roman" w:eastAsia="Times New Roman" w:hAnsi="Times New Roman" w:cs="Times New Roman"/>
-          <w:b/>
-        </w:rPr>
-      </w:pPr>
-      <w:r>
-        <w:rPr>
-          <w:rFonts w:ascii="Times New Roman" w:eastAsia="Times New Roman" w:hAnsi="Times New Roman" w:cs="Times New Roman"/>
-          <w:b/>
-        </w:rPr>
-        <w:t xml:space="preserve">PART IV. SECTION 508 </w:t>
-      </w:r>
-    </w:p>
-    <w:p>
-      <w:pPr>
-        <w:rPr>
-          <w:rFonts w:ascii="Times New Roman" w:eastAsia="Times New Roman" w:hAnsi="Times New Roman" w:cs="Times New Roman"/>
-        </w:rPr>
-      </w:pPr>
-      <w:r>
-        <w:rPr>
-          <w:rFonts w:ascii="Times New Roman" w:eastAsia="Times New Roman" w:hAnsi="Times New Roman" w:cs="Times New Roman"/>
-        </w:rPr>
-        <w:t>{END-IF}</w:t>
-      </w:r>
-    </w:p>
-    <w:p>
-      <w:pPr>
-        <w:rPr>
-          <w:rFonts w:ascii="Times New Roman" w:eastAsia="Times New Roman" w:hAnsi="Times New Roman" w:cs="Times New Roman"/>
-        </w:rPr>
-      </w:pPr>
-    </w:p>
-    <w:p>
-      <w:pPr>
-        <w:rPr>
-          <w:rFonts w:ascii="Times New Roman" w:eastAsia="Times New Roman" w:hAnsi="Times New Roman" w:cs="Times New Roman"/>
-          <w:b/>
-        </w:rPr>
-      </w:pPr>
-    </w:p>
-    <w:p>
-      <w:pPr>
-        <w:rPr>
-          <w:rFonts w:ascii="Times New Roman" w:eastAsia="Times New Roman" w:hAnsi="Times New Roman" w:cs="Times New Roman"/>
-        </w:rPr>
-      </w:pPr>
-      <w:r>
-        <w:rPr>
-          <w:rFonts w:ascii="Times New Roman" w:eastAsia="Times New Roman" w:hAnsi="Times New Roman" w:cs="Times New Roman"/>
-        </w:rPr>
-        <w:t>Mission Owners must confirm whether the below Section 508 requirements apply to this acquisition.</w:t>
+        </w:rPr>
+      </w:pPr>
+    </w:p>
+    <w:p>
+      <w:pPr>
+        <w:rPr>
+          <w:rFonts w:ascii="Times New Roman" w:eastAsia="Times New Roman" w:hAnsi="Times New Roman" w:cs="Times New Roman"/>
+        </w:rPr>
+      </w:pPr>
+      <w:r>
+        <w:rPr>
+          <w:rFonts w:ascii="Times New Roman" w:eastAsia="Times New Roman" w:hAnsi="Times New Roman" w:cs="Times New Roman"/>
+        </w:rPr>
+        <w:t xml:space="preserve">Mission </w:t>
+      </w:r>
+      <w:r>
+        <w:rPr>
+          <w:rFonts w:ascii="Times New Roman" w:eastAsia="Times New Roman" w:hAnsi="Times New Roman" w:cs="Times New Roman"/>
+        </w:rPr>
+        <w:t>Partners</w:t>
+      </w:r>
+      <w:r>
+        <w:rPr>
+          <w:rFonts w:ascii="Times New Roman" w:eastAsia="Times New Roman" w:hAnsi="Times New Roman" w:cs="Times New Roman"/>
+        </w:rPr>
+        <w:t xml:space="preserve"> must confirm whether the below Section 508 requirements apply to this acquisition.</w:t>
       </w:r>
     </w:p>
     <w:p>
@@ -3450,76 +3834,76 @@
           <w:rFonts w:ascii="Times New Roman" w:eastAsia="Times New Roman" w:hAnsi="Times New Roman" w:cs="Times New Roman"/>
           <w:i/>
         </w:rPr>
+        <w:t>Functional Performance Criteria:</w:t>
+      </w:r>
+    </w:p>
+    <w:p>
+      <w:pPr>
+        <w:rPr>
+          <w:rFonts w:ascii="Times New Roman" w:eastAsia="Times New Roman" w:hAnsi="Times New Roman" w:cs="Times New Roman"/>
+          <w:i/>
+        </w:rPr>
+      </w:pPr>
+    </w:p>
+    <w:p>
+      <w:pPr>
+        <w:rPr>
+          <w:rFonts w:ascii="Times New Roman" w:eastAsia="Times New Roman" w:hAnsi="Times New Roman" w:cs="Times New Roman"/>
+          <w:i/>
+        </w:rPr>
+      </w:pPr>
+      <w:r>
+        <w:rPr>
+          <w:rFonts w:ascii="Times New Roman" w:eastAsia="Times New Roman" w:hAnsi="Times New Roman" w:cs="Times New Roman"/>
+          <w:i/>
+        </w:rPr>
+        <w:t>301.1 Scope - The requirements of Chapter 3 shall apply to ICT where required by 508 Chapter 2 (Scoping Requirements), 255 Chapter 2 (Scoping Requirements), and where otherwise referenced in any other chapter of the Revised 508 Standards or Revised 255 Guidelines.</w:t>
+      </w:r>
+    </w:p>
+    <w:p>
+      <w:pPr>
+        <w:rPr>
+          <w:rFonts w:ascii="Times New Roman" w:eastAsia="Times New Roman" w:hAnsi="Times New Roman" w:cs="Times New Roman"/>
+          <w:i/>
+        </w:rPr>
+      </w:pPr>
+    </w:p>
+    <w:p>
+      <w:pPr>
+        <w:rPr>
+          <w:rFonts w:ascii="Times New Roman" w:eastAsia="Times New Roman" w:hAnsi="Times New Roman" w:cs="Times New Roman"/>
+          <w:i/>
+        </w:rPr>
+      </w:pPr>
+      <w:r>
+        <w:rPr>
+          <w:rFonts w:ascii="Times New Roman" w:eastAsia="Times New Roman" w:hAnsi="Times New Roman" w:cs="Times New Roman"/>
+          <w:i/>
+        </w:rPr>
+        <w:t>302.1 Without Vision - Where a visual mode of operation is provided, ICT shall provide at least one mode of operation that does not require user vision.</w:t>
+      </w:r>
+    </w:p>
+    <w:p>
+      <w:pPr>
+        <w:rPr>
+          <w:rFonts w:ascii="Times New Roman" w:eastAsia="Times New Roman" w:hAnsi="Times New Roman" w:cs="Times New Roman"/>
+          <w:i/>
+        </w:rPr>
+      </w:pPr>
+    </w:p>
+    <w:p>
+      <w:pPr>
+        <w:rPr>
+          <w:rFonts w:ascii="Times New Roman" w:eastAsia="Times New Roman" w:hAnsi="Times New Roman" w:cs="Times New Roman"/>
+          <w:i/>
+        </w:rPr>
+      </w:pPr>
+      <w:r>
+        <w:rPr>
+          <w:rFonts w:ascii="Times New Roman" w:eastAsia="Times New Roman" w:hAnsi="Times New Roman" w:cs="Times New Roman"/>
+          <w:i/>
+        </w:rPr>
         <w:lastRenderedPageBreak/>
-        <w:t>Functional Performance Criteria:</w:t>
-      </w:r>
-    </w:p>
-    <w:p>
-      <w:pPr>
-        <w:rPr>
-          <w:rFonts w:ascii="Times New Roman" w:eastAsia="Times New Roman" w:hAnsi="Times New Roman" w:cs="Times New Roman"/>
-          <w:i/>
-        </w:rPr>
-      </w:pPr>
-    </w:p>
-    <w:p>
-      <w:pPr>
-        <w:rPr>
-          <w:rFonts w:ascii="Times New Roman" w:eastAsia="Times New Roman" w:hAnsi="Times New Roman" w:cs="Times New Roman"/>
-          <w:i/>
-        </w:rPr>
-      </w:pPr>
-      <w:r>
-        <w:rPr>
-          <w:rFonts w:ascii="Times New Roman" w:eastAsia="Times New Roman" w:hAnsi="Times New Roman" w:cs="Times New Roman"/>
-          <w:i/>
-        </w:rPr>
-        <w:t>301.1 Scope - The requirements of Chapter 3 shall apply to ICT where required by 508 Chapter 2 (Scoping Requirements), 255 Chapter 2 (Scoping Requirements), and where otherwise referenced in any other chapter of the Revised 508 Standards or Revised 255 Guidelines.</w:t>
-      </w:r>
-    </w:p>
-    <w:p>
-      <w:pPr>
-        <w:rPr>
-          <w:rFonts w:ascii="Times New Roman" w:eastAsia="Times New Roman" w:hAnsi="Times New Roman" w:cs="Times New Roman"/>
-          <w:i/>
-        </w:rPr>
-      </w:pPr>
-    </w:p>
-    <w:p>
-      <w:pPr>
-        <w:rPr>
-          <w:rFonts w:ascii="Times New Roman" w:eastAsia="Times New Roman" w:hAnsi="Times New Roman" w:cs="Times New Roman"/>
-          <w:i/>
-        </w:rPr>
-      </w:pPr>
-      <w:r>
-        <w:rPr>
-          <w:rFonts w:ascii="Times New Roman" w:eastAsia="Times New Roman" w:hAnsi="Times New Roman" w:cs="Times New Roman"/>
-          <w:i/>
-        </w:rPr>
-        <w:t>302.1 Without Vision - Where a visual mode of operation is provided, ICT shall provide at least one mode of operation that does not require user vision.</w:t>
-      </w:r>
-    </w:p>
-    <w:p>
-      <w:pPr>
-        <w:rPr>
-          <w:rFonts w:ascii="Times New Roman" w:eastAsia="Times New Roman" w:hAnsi="Times New Roman" w:cs="Times New Roman"/>
-          <w:i/>
-        </w:rPr>
-      </w:pPr>
-    </w:p>
-    <w:p>
-      <w:pPr>
-        <w:rPr>
-          <w:rFonts w:ascii="Times New Roman" w:eastAsia="Times New Roman" w:hAnsi="Times New Roman" w:cs="Times New Roman"/>
-          <w:i/>
-        </w:rPr>
-      </w:pPr>
-      <w:r>
-        <w:rPr>
-          <w:rFonts w:ascii="Times New Roman" w:eastAsia="Times New Roman" w:hAnsi="Times New Roman" w:cs="Times New Roman"/>
-          <w:i/>
-        </w:rPr>
         <w:t>302.2 With Limited Vision - Where a visual mode of operation is provided, ICT shall provide at least one mode of operation that enables users to make use of limited vision.</w:t>
       </w:r>
     </w:p>
@@ -4210,7 +4594,7 @@
   <w:abstractNum w:abstractNumId="4" w15:restartNumberingAfterBreak="0">
     <w:nsid w:val="0E921AC6"/>
     <w:multiLevelType w:val="hybridMultilevel"/>
-    <w:tmpl w:val="28A0E9BA"/>
+    <w:tmpl w:val="FA2E6B2C"/>
     <w:lvl w:ilvl="0" w:tplc="0409000F">
       <w:start w:val="1"/>
       <w:numFmt w:val="decimal"/>
@@ -5201,6 +5585,95 @@
     </w:lvl>
   </w:abstractNum>
   <w:abstractNum w:abstractNumId="13" w15:restartNumberingAfterBreak="0">
+    <w:nsid w:val="5EE83C01"/>
+    <w:multiLevelType w:val="hybridMultilevel"/>
+    <w:tmpl w:val="22E61A1A"/>
+    <w:lvl w:ilvl="0" w:tplc="0409000F">
+      <w:start w:val="1"/>
+      <w:numFmt w:val="decimal"/>
+      <w:lvlText w:val="%1."/>
+      <w:lvlJc w:val="left"/>
+      <w:pPr>
+        <w:ind w:left="720" w:hanging="360"/>
+      </w:pPr>
+      <w:rPr>
+        <w:rFonts w:hint="default"/>
+      </w:rPr>
+    </w:lvl>
+    <w:lvl w:ilvl="1" w:tplc="04090019" w:tentative="1">
+      <w:start w:val="1"/>
+      <w:numFmt w:val="lowerLetter"/>
+      <w:lvlText w:val="%2."/>
+      <w:lvlJc w:val="left"/>
+      <w:pPr>
+        <w:ind w:left="1440" w:hanging="360"/>
+      </w:pPr>
+    </w:lvl>
+    <w:lvl w:ilvl="2" w:tplc="0409001B" w:tentative="1">
+      <w:start w:val="1"/>
+      <w:numFmt w:val="lowerRoman"/>
+      <w:lvlText w:val="%3."/>
+      <w:lvlJc w:val="right"/>
+      <w:pPr>
+        <w:ind w:left="2160" w:hanging="180"/>
+      </w:pPr>
+    </w:lvl>
+    <w:lvl w:ilvl="3" w:tplc="0409000F" w:tentative="1">
+      <w:start w:val="1"/>
+      <w:numFmt w:val="decimal"/>
+      <w:lvlText w:val="%4."/>
+      <w:lvlJc w:val="left"/>
+      <w:pPr>
+        <w:ind w:left="2880" w:hanging="360"/>
+      </w:pPr>
+    </w:lvl>
+    <w:lvl w:ilvl="4" w:tplc="04090019" w:tentative="1">
+      <w:start w:val="1"/>
+      <w:numFmt w:val="lowerLetter"/>
+      <w:lvlText w:val="%5."/>
+      <w:lvlJc w:val="left"/>
+      <w:pPr>
+        <w:ind w:left="3600" w:hanging="360"/>
+      </w:pPr>
+    </w:lvl>
+    <w:lvl w:ilvl="5" w:tplc="0409001B" w:tentative="1">
+      <w:start w:val="1"/>
+      <w:numFmt w:val="lowerRoman"/>
+      <w:lvlText w:val="%6."/>
+      <w:lvlJc w:val="right"/>
+      <w:pPr>
+        <w:ind w:left="4320" w:hanging="180"/>
+      </w:pPr>
+    </w:lvl>
+    <w:lvl w:ilvl="6" w:tplc="0409000F" w:tentative="1">
+      <w:start w:val="1"/>
+      <w:numFmt w:val="decimal"/>
+      <w:lvlText w:val="%7."/>
+      <w:lvlJc w:val="left"/>
+      <w:pPr>
+        <w:ind w:left="5040" w:hanging="360"/>
+      </w:pPr>
+    </w:lvl>
+    <w:lvl w:ilvl="7" w:tplc="04090019" w:tentative="1">
+      <w:start w:val="1"/>
+      <w:numFmt w:val="lowerLetter"/>
+      <w:lvlText w:val="%8."/>
+      <w:lvlJc w:val="left"/>
+      <w:pPr>
+        <w:ind w:left="5760" w:hanging="360"/>
+      </w:pPr>
+    </w:lvl>
+    <w:lvl w:ilvl="8" w:tplc="0409001B" w:tentative="1">
+      <w:start w:val="1"/>
+      <w:numFmt w:val="lowerRoman"/>
+      <w:lvlText w:val="%9."/>
+      <w:lvlJc w:val="right"/>
+      <w:pPr>
+        <w:ind w:left="6480" w:hanging="180"/>
+      </w:pPr>
+    </w:lvl>
+  </w:abstractNum>
+  <w:abstractNum w:abstractNumId="14" w15:restartNumberingAfterBreak="0">
     <w:nsid w:val="60351084"/>
     <w:multiLevelType w:val="multilevel"/>
     <w:tmpl w:val="7958B738"/>
@@ -5313,7 +5786,7 @@
       </w:rPr>
     </w:lvl>
   </w:abstractNum>
-  <w:abstractNum w:abstractNumId="14" w15:restartNumberingAfterBreak="0">
+  <w:abstractNum w:abstractNumId="15" w15:restartNumberingAfterBreak="0">
     <w:nsid w:val="62F92A75"/>
     <w:multiLevelType w:val="multilevel"/>
     <w:tmpl w:val="16F27F16"/>
@@ -5426,7 +5899,7 @@
       </w:rPr>
     </w:lvl>
   </w:abstractNum>
-  <w:abstractNum w:abstractNumId="15" w15:restartNumberingAfterBreak="0">
+  <w:abstractNum w:abstractNumId="16" w15:restartNumberingAfterBreak="0">
     <w:nsid w:val="75434D54"/>
     <w:multiLevelType w:val="multilevel"/>
     <w:tmpl w:val="C5D88402"/>
@@ -5540,7 +6013,7 @@
     </w:lvl>
   </w:abstractNum>
   <w:num w:numId="1" w16cid:durableId="109904528">
-    <w:abstractNumId w:val="15"/>
+    <w:abstractNumId w:val="16"/>
   </w:num>
   <w:num w:numId="2" w16cid:durableId="324356740">
     <w:abstractNumId w:val="3"/>
@@ -5552,7 +6025,7 @@
     <w:abstractNumId w:val="0"/>
   </w:num>
   <w:num w:numId="5" w16cid:durableId="1921863070">
-    <w:abstractNumId w:val="14"/>
+    <w:abstractNumId w:val="15"/>
   </w:num>
   <w:num w:numId="6" w16cid:durableId="2127234106">
     <w:abstractNumId w:val="12"/>
@@ -5570,7 +6043,7 @@
     <w:abstractNumId w:val="1"/>
   </w:num>
   <w:num w:numId="11" w16cid:durableId="1498419068">
-    <w:abstractNumId w:val="13"/>
+    <w:abstractNumId w:val="14"/>
   </w:num>
   <w:num w:numId="12" w16cid:durableId="1229921635">
     <w:abstractNumId w:val="8"/>
@@ -5586,6 +6059,9 @@
   </w:num>
   <w:num w:numId="16" w16cid:durableId="1651522344">
     <w:abstractNumId w:val="10"/>
+  </w:num>
+  <w:num w:numId="17" w16cid:durableId="639192572">
+    <w:abstractNumId w:val="13"/>
   </w:num>
 </w:numbering>
 </file>
@@ -6311,6 +6787,22 @@
       <w:szCs w:val="48"/>
     </w:rPr>
   </w:style>
+  <w:style w:type="table" w:styleId="TableGrid">
+    <w:name w:val="Table Grid"/>
+    <w:basedOn w:val="TableNormal"/>
+    <w:uiPriority w:val="39"/>
+    <w:rsid w:val="00AF71BE"/>
+    <w:tblPr>
+      <w:tblBorders>
+        <w:top w:val="single" w:sz="4" w:space="0" w:color="auto"/>
+        <w:left w:val="single" w:sz="4" w:space="0" w:color="auto"/>
+        <w:bottom w:val="single" w:sz="4" w:space="0" w:color="auto"/>
+        <w:right w:val="single" w:sz="4" w:space="0" w:color="auto"/>
+        <w:insideH w:val="single" w:sz="4" w:space="0" w:color="auto"/>
+        <w:insideV w:val="single" w:sz="4" w:space="0" w:color="auto"/>
+      </w:tblBorders>
+    </w:tblPr>
+  </w:style>
 </w:styles>
 </file>
 

</xml_diff>

<commit_message>
AT-9090: Updated PoP time frame sentence structure slightly. Also added local docgen test for Requirements Checklist
</commit_message>
<xml_diff>
--- a/document-generation/templates/requirements-checklist-template.docx
+++ b/document-generation/templates/requirements-checklist-template.docx
@@ -1,6 +1,6 @@
 
 <file path=word/document.xml><?xml version="1.0" encoding="utf-8"?>
-<w:document xmlns:wpc="http://schemas.microsoft.com/office/word/2010/wordprocessingCanvas" xmlns:cx="http://schemas.microsoft.com/office/drawing/2014/chartex" xmlns:cx1="http://schemas.microsoft.com/office/drawing/2015/9/8/chartex" xmlns:cx2="http://schemas.microsoft.com/office/drawing/2015/10/21/chartex" xmlns:cx3="http://schemas.microsoft.com/office/drawing/2016/5/9/chartex" xmlns:cx4="http://schemas.microsoft.com/office/drawing/2016/5/10/chartex" xmlns:cx5="http://schemas.microsoft.com/office/drawing/2016/5/11/chartex" xmlns:cx6="http://schemas.microsoft.com/office/drawing/2016/5/12/chartex" xmlns:cx7="http://schemas.microsoft.com/office/drawing/2016/5/13/chartex" xmlns:cx8="http://schemas.microsoft.com/office/drawing/2016/5/14/chartex" xmlns:mc="http://schemas.openxmlformats.org/markup-compatibility/2006" xmlns:aink="http://schemas.microsoft.com/office/drawing/2016/ink" xmlns:am3d="http://schemas.microsoft.com/office/drawing/2017/model3d" xmlns:o="urn:schemas-microsoft-com:office:office" xmlns:oel="http://schemas.microsoft.com/office/2019/extlst" xmlns:r="http://schemas.openxmlformats.org/officeDocument/2006/relationships" xmlns:m="http://schemas.openxmlformats.org/officeDocument/2006/math" xmlns:v="urn:schemas-microsoft-com:vml" xmlns:wp14="http://schemas.microsoft.com/office/word/2010/wordprocessingDrawing" xmlns:wp="http://schemas.openxmlformats.org/drawingml/2006/wordprocessingDrawing" xmlns:w10="urn:schemas-microsoft-com:office:word" xmlns:w="http://schemas.openxmlformats.org/wordprocessingml/2006/main" xmlns:w14="http://schemas.microsoft.com/office/word/2010/wordml" xmlns:w15="http://schemas.microsoft.com/office/word/2012/wordml" xmlns:w16cex="http://schemas.microsoft.com/office/word/2018/wordml/cex" xmlns:w16cid="http://schemas.microsoft.com/office/word/2016/wordml/cid" xmlns:w16="http://schemas.microsoft.com/office/word/2018/wordml" xmlns:w16du="http://schemas.microsoft.com/office/word/2023/wordml/word16du" xmlns:w16sdtdh="http://schemas.microsoft.com/office/word/2020/wordml/sdtdatahash" xmlns:w16se="http://schemas.microsoft.com/office/word/2015/wordml/symex" xmlns:wpg="http://schemas.microsoft.com/office/word/2010/wordprocessingGroup" xmlns:wpi="http://schemas.microsoft.com/office/word/2010/wordprocessingInk" xmlns:wne="http://schemas.microsoft.com/office/word/2006/wordml" xmlns:wps="http://schemas.microsoft.com/office/word/2010/wordprocessingShape" mc:Ignorable="w14 w15 w16se w16cid w16 w16cex w16sdtdh wp14">
+<w:document xmlns:wpc="http://schemas.microsoft.com/office/word/2010/wordprocessingCanvas" xmlns:cx="http://schemas.microsoft.com/office/drawing/2014/chartex" xmlns:cx1="http://schemas.microsoft.com/office/drawing/2015/9/8/chartex" xmlns:cx2="http://schemas.microsoft.com/office/drawing/2015/10/21/chartex" xmlns:cx3="http://schemas.microsoft.com/office/drawing/2016/5/9/chartex" xmlns:cx4="http://schemas.microsoft.com/office/drawing/2016/5/10/chartex" xmlns:cx5="http://schemas.microsoft.com/office/drawing/2016/5/11/chartex" xmlns:cx6="http://schemas.microsoft.com/office/drawing/2016/5/12/chartex" xmlns:cx7="http://schemas.microsoft.com/office/drawing/2016/5/13/chartex" xmlns:cx8="http://schemas.microsoft.com/office/drawing/2016/5/14/chartex" xmlns:mc="http://schemas.openxmlformats.org/markup-compatibility/2006" xmlns:aink="http://schemas.microsoft.com/office/drawing/2016/ink" xmlns:am3d="http://schemas.microsoft.com/office/drawing/2017/model3d" xmlns:o="urn:schemas-microsoft-com:office:office" xmlns:oel="http://schemas.microsoft.com/office/2019/extlst" xmlns:r="http://schemas.openxmlformats.org/officeDocument/2006/relationships" xmlns:m="http://schemas.openxmlformats.org/officeDocument/2006/math" xmlns:v="urn:schemas-microsoft-com:vml" xmlns:wp14="http://schemas.microsoft.com/office/word/2010/wordprocessingDrawing" xmlns:wp="http://schemas.openxmlformats.org/drawingml/2006/wordprocessingDrawing" xmlns:w10="urn:schemas-microsoft-com:office:word" xmlns:w="http://schemas.openxmlformats.org/wordprocessingml/2006/main" xmlns:w14="http://schemas.microsoft.com/office/word/2010/wordml" xmlns:w15="http://schemas.microsoft.com/office/word/2012/wordml" xmlns:w16cex="http://schemas.microsoft.com/office/word/2018/wordml/cex" xmlns:w16cid="http://schemas.microsoft.com/office/word/2016/wordml/cid" xmlns:w16="http://schemas.microsoft.com/office/word/2018/wordml" xmlns:w16sdtdh="http://schemas.microsoft.com/office/word/2020/wordml/sdtdatahash" xmlns:w16se="http://schemas.microsoft.com/office/word/2015/wordml/symex" xmlns:wpg="http://schemas.microsoft.com/office/word/2010/wordprocessingGroup" xmlns:wpi="http://schemas.microsoft.com/office/word/2010/wordprocessingInk" xmlns:wne="http://schemas.microsoft.com/office/word/2006/wordml" xmlns:wps="http://schemas.microsoft.com/office/word/2010/wordprocessingShape" mc:Ignorable="w14 w15 w16se w16cid w16 w16cex w16sdtdh wp14">
   <w:body>
     <w:p>
       <w:pPr>
@@ -57,6 +57,7 @@
         <w:t>{</w:t>
       </w:r>
       <w:proofErr w:type="spellStart"/>
+      <w:proofErr w:type="gramStart"/>
       <w:r>
         <w:rPr>
           <w:rFonts w:ascii="Times New Roman" w:eastAsia="Times New Roman" w:hAnsi="Times New Roman" w:cs="Times New Roman"/>
@@ -68,7 +69,28 @@
         <w:rPr>
           <w:rFonts w:ascii="Times New Roman" w:eastAsia="Times New Roman" w:hAnsi="Times New Roman" w:cs="Times New Roman"/>
         </w:rPr>
-        <w:t xml:space="preserve"> ? `Yes` : `No`</w:t>
+        <w:t xml:space="preserve"> ?</w:t>
+      </w:r>
+      <w:proofErr w:type="gramEnd"/>
+      <w:r>
+        <w:rPr>
+          <w:rFonts w:ascii="Times New Roman" w:eastAsia="Times New Roman" w:hAnsi="Times New Roman" w:cs="Times New Roman"/>
+        </w:rPr>
+        <w:t xml:space="preserve"> `Yes</w:t>
+      </w:r>
+      <w:proofErr w:type="gramStart"/>
+      <w:r>
+        <w:rPr>
+          <w:rFonts w:ascii="Times New Roman" w:eastAsia="Times New Roman" w:hAnsi="Times New Roman" w:cs="Times New Roman"/>
+        </w:rPr>
+        <w:t>` :</w:t>
+      </w:r>
+      <w:proofErr w:type="gramEnd"/>
+      <w:r>
+        <w:rPr>
+          <w:rFonts w:ascii="Times New Roman" w:eastAsia="Times New Roman" w:hAnsi="Times New Roman" w:cs="Times New Roman"/>
+        </w:rPr>
+        <w:t xml:space="preserve"> `No`</w:t>
       </w:r>
       <w:r>
         <w:rPr>
@@ -254,6 +276,7 @@
         <w:t>{</w:t>
       </w:r>
       <w:proofErr w:type="spellStart"/>
+      <w:proofErr w:type="gramStart"/>
       <w:r>
         <w:rPr>
           <w:rFonts w:ascii="Times New Roman" w:eastAsia="Times New Roman" w:hAnsi="Times New Roman" w:cs="Times New Roman"/>
@@ -261,6 +284,7 @@
         <w:t>organization.agency</w:t>
       </w:r>
       <w:proofErr w:type="spellEnd"/>
+      <w:proofErr w:type="gramEnd"/>
       <w:r>
         <w:rPr>
           <w:rFonts w:ascii="Times New Roman" w:eastAsia="Times New Roman" w:hAnsi="Times New Roman" w:cs="Times New Roman"/>
@@ -376,6 +400,7 @@
         <w:t xml:space="preserve"> {</w:t>
       </w:r>
       <w:proofErr w:type="spellStart"/>
+      <w:proofErr w:type="gramStart"/>
       <w:r>
         <w:rPr>
           <w:rFonts w:ascii="Times New Roman" w:eastAsia="Times New Roman" w:hAnsi="Times New Roman" w:cs="Times New Roman"/>
@@ -383,6 +408,7 @@
         <w:t>contacts.cor.email</w:t>
       </w:r>
       <w:proofErr w:type="spellEnd"/>
+      <w:proofErr w:type="gramEnd"/>
       <w:r>
         <w:rPr>
           <w:rFonts w:ascii="Times New Roman" w:eastAsia="Times New Roman" w:hAnsi="Times New Roman" w:cs="Times New Roman"/>
@@ -409,6 +435,7 @@
         <w:t xml:space="preserve"> {</w:t>
       </w:r>
       <w:proofErr w:type="spellStart"/>
+      <w:proofErr w:type="gramStart"/>
       <w:r>
         <w:rPr>
           <w:rFonts w:ascii="Times New Roman" w:eastAsia="Times New Roman" w:hAnsi="Times New Roman" w:cs="Times New Roman"/>
@@ -416,6 +443,7 @@
         <w:t>contacts.cor.phoneNumber</w:t>
       </w:r>
       <w:proofErr w:type="spellEnd"/>
+      <w:proofErr w:type="gramEnd"/>
       <w:r>
         <w:rPr>
           <w:rFonts w:ascii="Times New Roman" w:eastAsia="Times New Roman" w:hAnsi="Times New Roman" w:cs="Times New Roman"/>
@@ -456,6 +484,7 @@
         <w:t>: {</w:t>
       </w:r>
       <w:proofErr w:type="spellStart"/>
+      <w:proofErr w:type="gramStart"/>
       <w:r>
         <w:rPr>
           <w:rFonts w:ascii="Times New Roman" w:eastAsia="Times New Roman" w:hAnsi="Times New Roman" w:cs="Times New Roman"/>
@@ -463,6 +492,7 @@
         <w:t>contacts.cor.dodaac</w:t>
       </w:r>
       <w:proofErr w:type="spellEnd"/>
+      <w:proofErr w:type="gramEnd"/>
       <w:r>
         <w:rPr>
           <w:rFonts w:ascii="Times New Roman" w:eastAsia="Times New Roman" w:hAnsi="Times New Roman" w:cs="Times New Roman"/>
@@ -490,6 +520,7 @@
         <w:t xml:space="preserve">{IF </w:t>
       </w:r>
       <w:proofErr w:type="spellStart"/>
+      <w:proofErr w:type="gramStart"/>
       <w:r>
         <w:rPr>
           <w:rFonts w:ascii="Times New Roman" w:eastAsia="Times New Roman" w:hAnsi="Times New Roman" w:cs="Times New Roman"/>
@@ -497,6 +528,7 @@
         <w:t>contacts.acor</w:t>
       </w:r>
       <w:proofErr w:type="spellEnd"/>
+      <w:proofErr w:type="gramEnd"/>
       <w:r>
         <w:rPr>
           <w:rFonts w:ascii="Times New Roman" w:eastAsia="Times New Roman" w:hAnsi="Times New Roman" w:cs="Times New Roman"/>
@@ -544,11 +576,19 @@
         <w:t>Email: {</w:t>
       </w:r>
       <w:proofErr w:type="spellStart"/>
-      <w:r>
-        <w:rPr>
-          <w:rFonts w:ascii="Times New Roman" w:eastAsia="Times New Roman" w:hAnsi="Times New Roman" w:cs="Times New Roman"/>
-        </w:rPr>
-        <w:t>contacts.acor.email</w:t>
+      <w:proofErr w:type="gramStart"/>
+      <w:r>
+        <w:rPr>
+          <w:rFonts w:ascii="Times New Roman" w:eastAsia="Times New Roman" w:hAnsi="Times New Roman" w:cs="Times New Roman"/>
+        </w:rPr>
+        <w:t>contacts.acor</w:t>
+      </w:r>
+      <w:proofErr w:type="gramEnd"/>
+      <w:r>
+        <w:rPr>
+          <w:rFonts w:ascii="Times New Roman" w:eastAsia="Times New Roman" w:hAnsi="Times New Roman" w:cs="Times New Roman"/>
+        </w:rPr>
+        <w:t>.email</w:t>
       </w:r>
       <w:proofErr w:type="spellEnd"/>
       <w:r>
@@ -571,11 +611,19 @@
         <w:t>Phone Number: {</w:t>
       </w:r>
       <w:proofErr w:type="spellStart"/>
-      <w:r>
-        <w:rPr>
-          <w:rFonts w:ascii="Times New Roman" w:eastAsia="Times New Roman" w:hAnsi="Times New Roman" w:cs="Times New Roman"/>
-        </w:rPr>
-        <w:t>contacts.acor.phoneNumber</w:t>
+      <w:proofErr w:type="gramStart"/>
+      <w:r>
+        <w:rPr>
+          <w:rFonts w:ascii="Times New Roman" w:eastAsia="Times New Roman" w:hAnsi="Times New Roman" w:cs="Times New Roman"/>
+        </w:rPr>
+        <w:t>contacts.acor</w:t>
+      </w:r>
+      <w:proofErr w:type="gramEnd"/>
+      <w:r>
+        <w:rPr>
+          <w:rFonts w:ascii="Times New Roman" w:eastAsia="Times New Roman" w:hAnsi="Times New Roman" w:cs="Times New Roman"/>
+        </w:rPr>
+        <w:t>.phoneNumber</w:t>
       </w:r>
       <w:proofErr w:type="spellEnd"/>
       <w:r>
@@ -606,11 +654,19 @@
         <w:t>: {</w:t>
       </w:r>
       <w:proofErr w:type="spellStart"/>
-      <w:r>
-        <w:rPr>
-          <w:rFonts w:ascii="Times New Roman" w:eastAsia="Times New Roman" w:hAnsi="Times New Roman" w:cs="Times New Roman"/>
-        </w:rPr>
-        <w:t>contacts.acor.dodaac</w:t>
+      <w:proofErr w:type="gramStart"/>
+      <w:r>
+        <w:rPr>
+          <w:rFonts w:ascii="Times New Roman" w:eastAsia="Times New Roman" w:hAnsi="Times New Roman" w:cs="Times New Roman"/>
+        </w:rPr>
+        <w:t>contacts.acor</w:t>
+      </w:r>
+      <w:proofErr w:type="gramEnd"/>
+      <w:r>
+        <w:rPr>
+          <w:rFonts w:ascii="Times New Roman" w:eastAsia="Times New Roman" w:hAnsi="Times New Roman" w:cs="Times New Roman"/>
+        </w:rPr>
+        <w:t>.dodaac</w:t>
       </w:r>
       <w:proofErr w:type="spellEnd"/>
       <w:r>
@@ -661,11 +717,19 @@
           <w:rFonts w:ascii="Times New Roman" w:hAnsi="Times New Roman" w:cs="Times New Roman"/>
         </w:rPr>
       </w:pPr>
+      <w:proofErr w:type="gramStart"/>
       <w:r>
         <w:rPr>
           <w:rFonts w:ascii="Times New Roman" w:hAnsi="Times New Roman" w:cs="Times New Roman"/>
         </w:rPr>
-        <w:t xml:space="preserve">{ EXEC ci = </w:t>
+        <w:t>{ EXEC</w:t>
+      </w:r>
+      <w:proofErr w:type="gramEnd"/>
+      <w:r>
+        <w:rPr>
+          <w:rFonts w:ascii="Times New Roman" w:hAnsi="Times New Roman" w:cs="Times New Roman"/>
+        </w:rPr>
+        <w:t xml:space="preserve"> ci = </w:t>
       </w:r>
       <w:proofErr w:type="spellStart"/>
       <w:r>
@@ -688,11 +752,19 @@
           <w:rFonts w:ascii="Times New Roman" w:hAnsi="Times New Roman" w:cs="Times New Roman"/>
         </w:rPr>
       </w:pPr>
+      <w:proofErr w:type="gramStart"/>
       <w:r>
         <w:rPr>
           <w:rFonts w:ascii="Times New Roman" w:hAnsi="Times New Roman" w:cs="Times New Roman"/>
         </w:rPr>
-        <w:t xml:space="preserve">{ EXEC </w:t>
+        <w:t>{ EXEC</w:t>
+      </w:r>
+      <w:proofErr w:type="gramEnd"/>
+      <w:r>
+        <w:rPr>
+          <w:rFonts w:ascii="Times New Roman" w:hAnsi="Times New Roman" w:cs="Times New Roman"/>
+        </w:rPr>
+        <w:t xml:space="preserve"> </w:t>
       </w:r>
       <w:proofErr w:type="spellStart"/>
       <w:r>
@@ -722,6 +794,7 @@
         <w:t xml:space="preserve">{IF </w:t>
       </w:r>
       <w:proofErr w:type="spellStart"/>
+      <w:proofErr w:type="gramStart"/>
       <w:r>
         <w:rPr>
           <w:rFonts w:ascii="Times New Roman" w:hAnsi="Times New Roman" w:cs="Times New Roman"/>
@@ -729,6 +802,7 @@
         <w:t>ci.length</w:t>
       </w:r>
       <w:proofErr w:type="spellEnd"/>
+      <w:proofErr w:type="gramEnd"/>
       <w:r>
         <w:rPr>
           <w:rFonts w:ascii="Times New Roman" w:hAnsi="Times New Roman" w:cs="Times New Roman"/>
@@ -764,6 +838,7 @@
         <w:t>{IF $</w:t>
       </w:r>
       <w:proofErr w:type="spellStart"/>
+      <w:proofErr w:type="gramStart"/>
       <w:r>
         <w:rPr>
           <w:rFonts w:ascii="Times New Roman" w:hAnsi="Times New Roman" w:cs="Times New Roman"/>
@@ -771,6 +846,7 @@
         <w:t>item.currentContractExists</w:t>
       </w:r>
       <w:proofErr w:type="spellEnd"/>
+      <w:proofErr w:type="gramEnd"/>
       <w:r>
         <w:rPr>
           <w:rFonts w:ascii="Times New Roman" w:hAnsi="Times New Roman" w:cs="Times New Roman"/>
@@ -896,6 +972,7 @@
         <w:t>{</w:t>
       </w:r>
       <w:proofErr w:type="spellStart"/>
+      <w:proofErr w:type="gramStart"/>
       <w:r>
         <w:rPr>
           <w:rFonts w:ascii="Times New Roman" w:eastAsia="Times New Roman" w:hAnsi="Times New Roman" w:cs="Times New Roman"/>
@@ -907,7 +984,14 @@
         <w:rPr>
           <w:rFonts w:ascii="Times New Roman" w:eastAsia="Times New Roman" w:hAnsi="Times New Roman" w:cs="Times New Roman"/>
         </w:rPr>
-        <w:t xml:space="preserve"> ? </w:t>
+        <w:t xml:space="preserve"> ?</w:t>
+      </w:r>
+      <w:proofErr w:type="gramEnd"/>
+      <w:r>
+        <w:rPr>
+          <w:rFonts w:ascii="Times New Roman" w:eastAsia="Times New Roman" w:hAnsi="Times New Roman" w:cs="Times New Roman"/>
+        </w:rPr>
+        <w:t xml:space="preserve"> </w:t>
       </w:r>
       <w:r>
         <w:rPr>
@@ -921,6 +1005,7 @@
         </w:rPr>
         <w:t>Yes</w:t>
       </w:r>
+      <w:proofErr w:type="gramStart"/>
       <w:r>
         <w:rPr>
           <w:rFonts w:ascii="Times New Roman" w:eastAsia="Times New Roman" w:hAnsi="Times New Roman" w:cs="Times New Roman"/>
@@ -933,6 +1018,7 @@
         </w:rPr>
         <w:t xml:space="preserve"> :</w:t>
       </w:r>
+      <w:proofErr w:type="gramEnd"/>
       <w:r>
         <w:rPr>
           <w:rFonts w:ascii="Times New Roman" w:eastAsia="Times New Roman" w:hAnsi="Times New Roman" w:cs="Times New Roman"/>
@@ -1008,6 +1094,7 @@
         <w:t>Incumbent Contractor Name: {</w:t>
       </w:r>
       <w:proofErr w:type="spellStart"/>
+      <w:proofErr w:type="gramStart"/>
       <w:r>
         <w:rPr>
           <w:rFonts w:ascii="Times New Roman" w:eastAsia="Times New Roman" w:hAnsi="Times New Roman" w:cs="Times New Roman"/>
@@ -1027,6 +1114,7 @@
         <w:t>.incumbentContractorName</w:t>
       </w:r>
       <w:proofErr w:type="spellEnd"/>
+      <w:proofErr w:type="gramEnd"/>
       <w:r>
         <w:rPr>
           <w:rFonts w:ascii="Times New Roman" w:eastAsia="Times New Roman" w:hAnsi="Times New Roman" w:cs="Times New Roman"/>
@@ -1048,6 +1136,7 @@
         <w:t>Contract Number: {</w:t>
       </w:r>
       <w:proofErr w:type="spellStart"/>
+      <w:proofErr w:type="gramStart"/>
       <w:r>
         <w:rPr>
           <w:rFonts w:ascii="Times New Roman" w:eastAsia="Times New Roman" w:hAnsi="Times New Roman" w:cs="Times New Roman"/>
@@ -1061,6 +1150,7 @@
         <w:t>.contractNumber</w:t>
       </w:r>
       <w:proofErr w:type="spellEnd"/>
+      <w:proofErr w:type="gramEnd"/>
       <w:r>
         <w:rPr>
           <w:rFonts w:ascii="Times New Roman" w:eastAsia="Times New Roman" w:hAnsi="Times New Roman" w:cs="Times New Roman"/>
@@ -1082,6 +1172,7 @@
         <w:t>Task Order Number: {</w:t>
       </w:r>
       <w:proofErr w:type="spellStart"/>
+      <w:proofErr w:type="gramStart"/>
       <w:r>
         <w:rPr>
           <w:rFonts w:ascii="Times New Roman" w:eastAsia="Times New Roman" w:hAnsi="Times New Roman" w:cs="Times New Roman"/>
@@ -1107,6 +1198,7 @@
         <w:t>OrderNumber</w:t>
       </w:r>
       <w:proofErr w:type="spellEnd"/>
+      <w:proofErr w:type="gramEnd"/>
       <w:r>
         <w:rPr>
           <w:rFonts w:ascii="Times New Roman" w:eastAsia="Times New Roman" w:hAnsi="Times New Roman" w:cs="Times New Roman"/>
@@ -1135,6 +1227,7 @@
         <w:t>Contract/Task Order expiration date: {</w:t>
       </w:r>
       <w:proofErr w:type="spellStart"/>
+      <w:proofErr w:type="gramStart"/>
       <w:r>
         <w:rPr>
           <w:rFonts w:ascii="Times New Roman" w:eastAsia="Times New Roman" w:hAnsi="Times New Roman" w:cs="Times New Roman"/>
@@ -1166,6 +1259,7 @@
         <w:t>Date</w:t>
       </w:r>
       <w:proofErr w:type="spellEnd"/>
+      <w:proofErr w:type="gramEnd"/>
       <w:r>
         <w:rPr>
           <w:rFonts w:ascii="Times New Roman" w:eastAsia="Times New Roman" w:hAnsi="Times New Roman" w:cs="Times New Roman"/>
@@ -1252,11 +1346,26 @@
         </w:rPr>
         <w:t>`</w:t>
       </w:r>
-      <w:r>
-        <w:rPr>
-          <w:rFonts w:ascii="Times New Roman" w:eastAsia="Times New Roman" w:hAnsi="Times New Roman" w:cs="Times New Roman"/>
-        </w:rPr>
-        <w:t>) ? `Yes, a Justification &amp; Approval is required</w:t>
+      <w:proofErr w:type="gramStart"/>
+      <w:r>
+        <w:rPr>
+          <w:rFonts w:ascii="Times New Roman" w:eastAsia="Times New Roman" w:hAnsi="Times New Roman" w:cs="Times New Roman"/>
+        </w:rPr>
+        <w:t>) ?</w:t>
+      </w:r>
+      <w:proofErr w:type="gramEnd"/>
+      <w:r>
+        <w:rPr>
+          <w:rFonts w:ascii="Times New Roman" w:eastAsia="Times New Roman" w:hAnsi="Times New Roman" w:cs="Times New Roman"/>
+        </w:rPr>
+        <w:t xml:space="preserve"> `Yes, a Justification &amp; Approval is </w:t>
+      </w:r>
+      <w:proofErr w:type="gramStart"/>
+      <w:r>
+        <w:rPr>
+          <w:rFonts w:ascii="Times New Roman" w:eastAsia="Times New Roman" w:hAnsi="Times New Roman" w:cs="Times New Roman"/>
+        </w:rPr>
+        <w:t>required</w:t>
       </w:r>
       <w:r>
         <w:rPr>
@@ -1268,7 +1377,14 @@
         <w:rPr>
           <w:rFonts w:ascii="Times New Roman" w:eastAsia="Times New Roman" w:hAnsi="Times New Roman" w:cs="Times New Roman"/>
         </w:rPr>
-        <w:t>` : `No`}</w:t>
+        <w:t>`</w:t>
+      </w:r>
+      <w:proofErr w:type="gramEnd"/>
+      <w:r>
+        <w:rPr>
+          <w:rFonts w:ascii="Times New Roman" w:eastAsia="Times New Roman" w:hAnsi="Times New Roman" w:cs="Times New Roman"/>
+        </w:rPr>
+        <w:t xml:space="preserve"> : `No`}</w:t>
       </w:r>
     </w:p>
     <w:p>
@@ -1306,6 +1422,7 @@
         <w:t>{</w:t>
       </w:r>
       <w:proofErr w:type="spellStart"/>
+      <w:proofErr w:type="gramStart"/>
       <w:r>
         <w:rPr>
           <w:rFonts w:ascii="Times New Roman" w:eastAsia="Times New Roman" w:hAnsi="Times New Roman" w:cs="Times New Roman"/>
@@ -1317,7 +1434,28 @@
         <w:rPr>
           <w:rFonts w:ascii="Times New Roman" w:eastAsia="Times New Roman" w:hAnsi="Times New Roman" w:cs="Times New Roman"/>
         </w:rPr>
-        <w:t xml:space="preserve"> ? `Yes` : `No`}</w:t>
+        <w:t xml:space="preserve"> ?</w:t>
+      </w:r>
+      <w:proofErr w:type="gramEnd"/>
+      <w:r>
+        <w:rPr>
+          <w:rFonts w:ascii="Times New Roman" w:eastAsia="Times New Roman" w:hAnsi="Times New Roman" w:cs="Times New Roman"/>
+        </w:rPr>
+        <w:t xml:space="preserve"> `Yes</w:t>
+      </w:r>
+      <w:proofErr w:type="gramStart"/>
+      <w:r>
+        <w:rPr>
+          <w:rFonts w:ascii="Times New Roman" w:eastAsia="Times New Roman" w:hAnsi="Times New Roman" w:cs="Times New Roman"/>
+        </w:rPr>
+        <w:t>` :</w:t>
+      </w:r>
+      <w:proofErr w:type="gramEnd"/>
+      <w:r>
+        <w:rPr>
+          <w:rFonts w:ascii="Times New Roman" w:eastAsia="Times New Roman" w:hAnsi="Times New Roman" w:cs="Times New Roman"/>
+        </w:rPr>
+        <w:t xml:space="preserve"> `No`}</w:t>
       </w:r>
     </w:p>
     <w:p>
@@ -1394,33 +1532,49 @@
         </w:rPr>
         <w:t>}</w:t>
       </w:r>
-    </w:p>
-    <w:p>
-      <w:pPr>
-        <w:ind w:left="720"/>
-        <w:rPr>
-          <w:rFonts w:ascii="Times New Roman" w:eastAsia="Times New Roman" w:hAnsi="Times New Roman" w:cs="Times New Roman"/>
-        </w:rPr>
-      </w:pPr>
-    </w:p>
-    <w:p>
-      <w:pPr>
-        <w:ind w:left="720"/>
-        <w:rPr>
-          <w:rFonts w:ascii="Times New Roman" w:eastAsia="Times New Roman" w:hAnsi="Times New Roman" w:cs="Times New Roman"/>
-        </w:rPr>
-      </w:pPr>
-      <w:r>
-        <w:rPr>
-          <w:rFonts w:ascii="Times New Roman" w:eastAsia="Times New Roman" w:hAnsi="Times New Roman" w:cs="Times New Roman"/>
-        </w:rPr>
-        <w:t xml:space="preserve">Is there a REQUESTED </w:t>
+      <w:r>
+        <w:rPr>
+          <w:rFonts w:ascii="Times New Roman" w:eastAsia="Times New Roman" w:hAnsi="Times New Roman" w:cs="Times New Roman"/>
+        </w:rPr>
+        <w:t xml:space="preserve">. </w:t>
+      </w:r>
+      <w:r>
+        <w:rPr>
+          <w:rFonts w:ascii="Times New Roman" w:eastAsia="Times New Roman" w:hAnsi="Times New Roman" w:cs="Times New Roman"/>
+        </w:rPr>
+        <w:t xml:space="preserve">{IF </w:t>
       </w:r>
       <w:proofErr w:type="spellStart"/>
       <w:r>
         <w:rPr>
           <w:rFonts w:ascii="Times New Roman" w:eastAsia="Times New Roman" w:hAnsi="Times New Roman" w:cs="Times New Roman"/>
         </w:rPr>
+        <w:t>periodOfPerformance.popStartRequest</w:t>
+      </w:r>
+      <w:proofErr w:type="spellEnd"/>
+      <w:r>
+        <w:rPr>
+          <w:rFonts w:ascii="Times New Roman" w:eastAsia="Times New Roman" w:hAnsi="Times New Roman" w:cs="Times New Roman"/>
+        </w:rPr>
+        <w:t>}</w:t>
+      </w:r>
+      <w:r>
+        <w:rPr>
+          <w:rFonts w:ascii="Times New Roman" w:eastAsia="Times New Roman" w:hAnsi="Times New Roman" w:cs="Times New Roman"/>
+        </w:rPr>
+        <w:t xml:space="preserve"> </w:t>
+      </w:r>
+      <w:r>
+        <w:rPr>
+          <w:rFonts w:ascii="Times New Roman" w:eastAsia="Times New Roman" w:hAnsi="Times New Roman" w:cs="Times New Roman"/>
+        </w:rPr>
+        <w:t xml:space="preserve">Requested </w:t>
+      </w:r>
+      <w:proofErr w:type="spellStart"/>
+      <w:r>
+        <w:rPr>
+          <w:rFonts w:ascii="Times New Roman" w:eastAsia="Times New Roman" w:hAnsi="Times New Roman" w:cs="Times New Roman"/>
+        </w:rPr>
         <w:t>PoP</w:t>
       </w:r>
       <w:proofErr w:type="spellEnd"/>
@@ -1428,16 +1582,8 @@
         <w:rPr>
           <w:rFonts w:ascii="Times New Roman" w:eastAsia="Times New Roman" w:hAnsi="Times New Roman" w:cs="Times New Roman"/>
         </w:rPr>
-        <w:t xml:space="preserve"> start date?</w:t>
-      </w:r>
-    </w:p>
-    <w:p>
-      <w:pPr>
-        <w:ind w:left="720"/>
-        <w:rPr>
-          <w:rFonts w:ascii="Times New Roman" w:eastAsia="Times New Roman" w:hAnsi="Times New Roman" w:cs="Times New Roman"/>
-        </w:rPr>
-      </w:pPr>
+        <w:t xml:space="preserve"> start date </w:t>
+      </w:r>
       <w:r>
         <w:rPr>
           <w:rFonts w:ascii="Times New Roman" w:eastAsia="Times New Roman" w:hAnsi="Times New Roman" w:cs="Times New Roman"/>
@@ -1449,106 +1595,60 @@
         <w:rPr>
           <w:rFonts w:ascii="Times New Roman" w:eastAsia="Times New Roman" w:hAnsi="Times New Roman" w:cs="Times New Roman"/>
         </w:rPr>
-        <w:t>periodOfPerformance.popStartRequest</w:t>
+        <w:t>periodOfPerformance.timeFrame</w:t>
       </w:r>
       <w:proofErr w:type="spellEnd"/>
       <w:r>
         <w:rPr>
           <w:rFonts w:ascii="Times New Roman" w:eastAsia="Times New Roman" w:hAnsi="Times New Roman" w:cs="Times New Roman"/>
         </w:rPr>
-        <w:t xml:space="preserve"> ? `Yes` : `No`}</w:t>
-      </w:r>
-    </w:p>
-    <w:p>
-      <w:pPr>
-        <w:ind w:left="720"/>
-        <w:rPr>
-          <w:rFonts w:ascii="Times New Roman" w:eastAsia="Times New Roman" w:hAnsi="Times New Roman" w:cs="Times New Roman"/>
-        </w:rPr>
-      </w:pPr>
-      <w:r>
-        <w:rPr>
-          <w:rFonts w:ascii="Times New Roman" w:eastAsia="Times New Roman" w:hAnsi="Times New Roman" w:cs="Times New Roman"/>
-        </w:rPr>
-        <w:t xml:space="preserve">{IF </w:t>
+        <w:t>}</w:t>
+      </w:r>
+      <w:r>
+        <w:rPr>
+          <w:rFonts w:ascii="Times New Roman" w:eastAsia="Times New Roman" w:hAnsi="Times New Roman" w:cs="Times New Roman"/>
+        </w:rPr>
+        <w:t xml:space="preserve"> </w:t>
+      </w:r>
+      <w:r>
+        <w:rPr>
+          <w:rFonts w:ascii="Times New Roman" w:eastAsia="Times New Roman" w:hAnsi="Times New Roman" w:cs="Times New Roman"/>
+        </w:rPr>
+        <w:t>{</w:t>
       </w:r>
       <w:proofErr w:type="spellStart"/>
       <w:r>
         <w:rPr>
           <w:rFonts w:ascii="Times New Roman" w:eastAsia="Times New Roman" w:hAnsi="Times New Roman" w:cs="Times New Roman"/>
         </w:rPr>
-        <w:t>periodOfPerformance.popStartRequest</w:t>
+        <w:t>periodOfPerformance.requestedPopStartDate</w:t>
       </w:r>
       <w:proofErr w:type="spellEnd"/>
+      <w:proofErr w:type="gramStart"/>
       <w:r>
         <w:rPr>
           <w:rFonts w:ascii="Times New Roman" w:eastAsia="Times New Roman" w:hAnsi="Times New Roman" w:cs="Times New Roman"/>
         </w:rPr>
         <w:t>}</w:t>
       </w:r>
-    </w:p>
-    <w:p>
-      <w:pPr>
-        <w:ind w:left="720"/>
-        <w:rPr>
-          <w:rFonts w:ascii="Times New Roman" w:eastAsia="Times New Roman" w:hAnsi="Times New Roman" w:cs="Times New Roman"/>
-        </w:rPr>
-      </w:pPr>
-    </w:p>
-    <w:p>
-      <w:pPr>
-        <w:ind w:left="720"/>
-        <w:rPr>
-          <w:rFonts w:ascii="Times New Roman" w:eastAsia="Times New Roman" w:hAnsi="Times New Roman" w:cs="Times New Roman"/>
-        </w:rPr>
-      </w:pPr>
+      <w:r>
+        <w:rPr>
+          <w:rFonts w:ascii="Times New Roman" w:eastAsia="Times New Roman" w:hAnsi="Times New Roman" w:cs="Times New Roman"/>
+        </w:rPr>
+        <w:t>.</w:t>
+      </w:r>
       <w:r>
         <w:rPr>
           <w:rFonts w:ascii="Times New Roman" w:eastAsia="Times New Roman" w:hAnsi="Times New Roman" w:cs="Times New Roman"/>
         </w:rPr>
         <w:t>{</w:t>
       </w:r>
-      <w:proofErr w:type="spellStart"/>
-      <w:r>
-        <w:rPr>
-          <w:rFonts w:ascii="Times New Roman" w:eastAsia="Times New Roman" w:hAnsi="Times New Roman" w:cs="Times New Roman"/>
-        </w:rPr>
-        <w:t>periodOfPerformance.timeFrame</w:t>
-      </w:r>
-      <w:proofErr w:type="spellEnd"/>
-      <w:r>
-        <w:rPr>
-          <w:rFonts w:ascii="Times New Roman" w:eastAsia="Times New Roman" w:hAnsi="Times New Roman" w:cs="Times New Roman"/>
-        </w:rPr>
-        <w:t>}: {</w:t>
-      </w:r>
-      <w:proofErr w:type="spellStart"/>
-      <w:r>
-        <w:rPr>
-          <w:rFonts w:ascii="Times New Roman" w:eastAsia="Times New Roman" w:hAnsi="Times New Roman" w:cs="Times New Roman"/>
-        </w:rPr>
-        <w:t>periodOfPerformance.requestedPopStartDate</w:t>
-      </w:r>
-      <w:proofErr w:type="spellEnd"/>
-      <w:r>
-        <w:rPr>
-          <w:rFonts w:ascii="Times New Roman" w:eastAsia="Times New Roman" w:hAnsi="Times New Roman" w:cs="Times New Roman"/>
-        </w:rPr>
-        <w:t>}</w:t>
-      </w:r>
-    </w:p>
-    <w:p>
-      <w:pPr>
-        <w:ind w:left="720"/>
-        <w:rPr>
-          <w:rFonts w:ascii="Times New Roman" w:eastAsia="Times New Roman" w:hAnsi="Times New Roman" w:cs="Times New Roman"/>
-        </w:rPr>
-      </w:pPr>
-      <w:r>
-        <w:rPr>
-          <w:rFonts w:ascii="Times New Roman" w:eastAsia="Times New Roman" w:hAnsi="Times New Roman" w:cs="Times New Roman"/>
-        </w:rPr>
-        <w:t>{END-IF}</w:t>
+      <w:proofErr w:type="gramEnd"/>
+      <w:r>
+        <w:rPr>
+          <w:rFonts w:ascii="Times New Roman" w:eastAsia="Times New Roman" w:hAnsi="Times New Roman" w:cs="Times New Roman"/>
+        </w:rPr>
+        <w:t>END-IF}</w:t>
       </w:r>
     </w:p>
     <w:p>
@@ -1751,8 +1851,17 @@
           <w:rFonts w:ascii="Times New Roman" w:eastAsia="Times New Roman" w:hAnsi="Times New Roman" w:cs="Times New Roman"/>
           <w:lang w:val="fr-FR"/>
         </w:rPr>
-        <w:t>T&amp;M Justification:</w:t>
-      </w:r>
+        <w:t xml:space="preserve">T&amp;M </w:t>
+      </w:r>
+      <w:proofErr w:type="gramStart"/>
+      <w:r>
+        <w:rPr>
+          <w:rFonts w:ascii="Times New Roman" w:eastAsia="Times New Roman" w:hAnsi="Times New Roman" w:cs="Times New Roman"/>
+          <w:lang w:val="fr-FR"/>
+        </w:rPr>
+        <w:t>Justification:</w:t>
+      </w:r>
+      <w:proofErr w:type="gramEnd"/>
       <w:r>
         <w:rPr>
           <w:rFonts w:ascii="Times New Roman" w:eastAsia="Times New Roman" w:hAnsi="Times New Roman" w:cs="Times New Roman"/>
@@ -1835,6 +1944,7 @@
         <w:t>{</w:t>
       </w:r>
       <w:proofErr w:type="spellStart"/>
+      <w:proofErr w:type="gramStart"/>
       <w:r>
         <w:rPr>
           <w:rFonts w:ascii="Times New Roman" w:eastAsia="Times New Roman" w:hAnsi="Times New Roman" w:cs="Times New Roman"/>
@@ -1846,7 +1956,14 @@
         <w:rPr>
           <w:rFonts w:ascii="Times New Roman" w:eastAsia="Times New Roman" w:hAnsi="Times New Roman" w:cs="Times New Roman"/>
         </w:rPr>
-        <w:t xml:space="preserve"> ?`Yes, a HIPAA BAA is required between the Mission</w:t>
+        <w:t xml:space="preserve"> ?</w:t>
+      </w:r>
+      <w:proofErr w:type="gramEnd"/>
+      <w:r>
+        <w:rPr>
+          <w:rFonts w:ascii="Times New Roman" w:eastAsia="Times New Roman" w:hAnsi="Times New Roman" w:cs="Times New Roman"/>
+        </w:rPr>
+        <w:t>`Yes, a HIPAA BAA is required between the Mission</w:t>
       </w:r>
       <w:r>
         <w:rPr>
@@ -1858,7 +1975,21 @@
         <w:rPr>
           <w:rFonts w:ascii="Times New Roman" w:eastAsia="Times New Roman" w:hAnsi="Times New Roman" w:cs="Times New Roman"/>
         </w:rPr>
-        <w:t xml:space="preserve"> and the business associate to provide assurance that the business associate will appropriately safeguard such e-PHI. Business associates must also obtain BAAs from their subcontractors.` : `No`}</w:t>
+        <w:t xml:space="preserve"> and the business associate to provide assurance that the business associate will appropriately safeguard such e-PHI. Business associates must also obtain BAAs from their </w:t>
+      </w:r>
+      <w:proofErr w:type="gramStart"/>
+      <w:r>
+        <w:rPr>
+          <w:rFonts w:ascii="Times New Roman" w:eastAsia="Times New Roman" w:hAnsi="Times New Roman" w:cs="Times New Roman"/>
+        </w:rPr>
+        <w:t>subcontractors.`</w:t>
+      </w:r>
+      <w:proofErr w:type="gramEnd"/>
+      <w:r>
+        <w:rPr>
+          <w:rFonts w:ascii="Times New Roman" w:eastAsia="Times New Roman" w:hAnsi="Times New Roman" w:cs="Times New Roman"/>
+        </w:rPr>
+        <w:t xml:space="preserve"> : `No`}</w:t>
       </w:r>
     </w:p>
     <w:p>
@@ -1902,6 +2033,7 @@
         <w:t>{</w:t>
       </w:r>
       <w:proofErr w:type="spellStart"/>
+      <w:proofErr w:type="gramStart"/>
       <w:r>
         <w:rPr>
           <w:rFonts w:ascii="Times New Roman" w:eastAsia="Times New Roman" w:hAnsi="Times New Roman" w:cs="Times New Roman"/>
@@ -1913,7 +2045,14 @@
         <w:rPr>
           <w:rFonts w:ascii="Times New Roman" w:eastAsia="Times New Roman" w:hAnsi="Times New Roman" w:cs="Times New Roman"/>
         </w:rPr>
-        <w:t xml:space="preserve"> ? `Yes, include the name and address of</w:t>
+        <w:t xml:space="preserve"> ?</w:t>
+      </w:r>
+      <w:proofErr w:type="gramEnd"/>
+      <w:r>
+        <w:rPr>
+          <w:rFonts w:ascii="Times New Roman" w:eastAsia="Times New Roman" w:hAnsi="Times New Roman" w:cs="Times New Roman"/>
+        </w:rPr>
+        <w:t xml:space="preserve"> `Yes, include the name and address of</w:t>
       </w:r>
       <w:r>
         <w:rPr>
@@ -1925,7 +2064,14 @@
         <w:rPr>
           <w:rFonts w:ascii="Times New Roman" w:eastAsia="Times New Roman" w:hAnsi="Times New Roman" w:cs="Times New Roman"/>
         </w:rPr>
-        <w:t>your FOIA coordinator below</w:t>
+        <w:t xml:space="preserve">your FOIA coordinator </w:t>
+      </w:r>
+      <w:proofErr w:type="gramStart"/>
+      <w:r>
+        <w:rPr>
+          <w:rFonts w:ascii="Times New Roman" w:eastAsia="Times New Roman" w:hAnsi="Times New Roman" w:cs="Times New Roman"/>
+        </w:rPr>
+        <w:t>below</w:t>
       </w:r>
       <w:r>
         <w:rPr>
@@ -1937,7 +2083,14 @@
         <w:rPr>
           <w:rFonts w:ascii="Times New Roman" w:eastAsia="Times New Roman" w:hAnsi="Times New Roman" w:cs="Times New Roman"/>
         </w:rPr>
-        <w:t>` : `No`}</w:t>
+        <w:t>`</w:t>
+      </w:r>
+      <w:proofErr w:type="gramEnd"/>
+      <w:r>
+        <w:rPr>
+          <w:rFonts w:ascii="Times New Roman" w:eastAsia="Times New Roman" w:hAnsi="Times New Roman" w:cs="Times New Roman"/>
+        </w:rPr>
+        <w:t xml:space="preserve"> : `No`}</w:t>
       </w:r>
     </w:p>
     <w:p>
@@ -1951,6 +2104,7 @@
         <w:rPr>
           <w:rFonts w:ascii="Times New Roman" w:eastAsia="Times New Roman" w:hAnsi="Times New Roman" w:cs="Times New Roman"/>
         </w:rPr>
+        <w:lastRenderedPageBreak/>
         <w:t xml:space="preserve">{IF </w:t>
       </w:r>
       <w:proofErr w:type="spellStart"/>
@@ -2014,6 +2168,7 @@
         <w:t xml:space="preserve"> {</w:t>
       </w:r>
       <w:proofErr w:type="spellStart"/>
+      <w:proofErr w:type="gramStart"/>
       <w:r>
         <w:rPr>
           <w:rFonts w:ascii="Times New Roman" w:eastAsia="Times New Roman" w:hAnsi="Times New Roman" w:cs="Times New Roman"/>
@@ -2021,6 +2176,7 @@
         <w:t>sensitiveInformation.foiaContact.fullName</w:t>
       </w:r>
       <w:proofErr w:type="spellEnd"/>
+      <w:proofErr w:type="gramEnd"/>
       <w:r>
         <w:rPr>
           <w:rFonts w:ascii="Times New Roman" w:eastAsia="Times New Roman" w:hAnsi="Times New Roman" w:cs="Times New Roman"/>
@@ -2048,6 +2204,7 @@
         <w:t xml:space="preserve"> {</w:t>
       </w:r>
       <w:proofErr w:type="spellStart"/>
+      <w:proofErr w:type="gramStart"/>
       <w:r>
         <w:rPr>
           <w:rFonts w:ascii="Times New Roman" w:eastAsia="Times New Roman" w:hAnsi="Times New Roman" w:cs="Times New Roman"/>
@@ -2055,6 +2212,7 @@
         <w:t>sensitiveInformation.foiaContact.email</w:t>
       </w:r>
       <w:proofErr w:type="spellEnd"/>
+      <w:proofErr w:type="gramEnd"/>
       <w:r>
         <w:rPr>
           <w:rFonts w:ascii="Times New Roman" w:eastAsia="Times New Roman" w:hAnsi="Times New Roman" w:cs="Times New Roman"/>
@@ -2100,6 +2258,7 @@
         <w:t>{</w:t>
       </w:r>
       <w:proofErr w:type="spellStart"/>
+      <w:proofErr w:type="gramStart"/>
       <w:r>
         <w:rPr>
           <w:rFonts w:ascii="Times New Roman" w:eastAsia="Times New Roman" w:hAnsi="Times New Roman" w:cs="Times New Roman"/>
@@ -2107,6 +2266,7 @@
         <w:t>sensitiveInformation.foiaContact.address</w:t>
       </w:r>
       <w:proofErr w:type="spellEnd"/>
+      <w:proofErr w:type="gramEnd"/>
       <w:r>
         <w:rPr>
           <w:rFonts w:ascii="Times New Roman" w:eastAsia="Times New Roman" w:hAnsi="Times New Roman" w:cs="Times New Roman"/>
@@ -2155,6 +2315,7 @@
         <w:t xml:space="preserve">{IF </w:t>
       </w:r>
       <w:proofErr w:type="spellStart"/>
+      <w:proofErr w:type="gramStart"/>
       <w:r>
         <w:rPr>
           <w:rFonts w:ascii="Times New Roman" w:eastAsia="Times New Roman" w:hAnsi="Times New Roman" w:cs="Times New Roman"/>
@@ -2162,6 +2323,7 @@
         <w:t>organization.agency</w:t>
       </w:r>
       <w:proofErr w:type="spellEnd"/>
+      <w:proofErr w:type="gramEnd"/>
       <w:r>
         <w:rPr>
           <w:rFonts w:ascii="Times New Roman" w:eastAsia="Times New Roman" w:hAnsi="Times New Roman" w:cs="Times New Roman"/>
@@ -2419,7 +2581,6 @@
         <w:rPr>
           <w:rFonts w:ascii="Times New Roman" w:eastAsia="Times New Roman" w:hAnsi="Times New Roman" w:cs="Times New Roman"/>
         </w:rPr>
-        <w:lastRenderedPageBreak/>
         <w:t>Program Manager Name:</w:t>
       </w:r>
       <w:r>
@@ -2435,6 +2596,7 @@
         <w:t>{</w:t>
       </w:r>
       <w:proofErr w:type="spellStart"/>
+      <w:proofErr w:type="gramStart"/>
       <w:r>
         <w:rPr>
           <w:rFonts w:ascii="Times New Roman" w:eastAsia="Times New Roman" w:hAnsi="Times New Roman" w:cs="Times New Roman"/>
@@ -2442,6 +2604,7 @@
         <w:t>contacts.missionOwnerName</w:t>
       </w:r>
       <w:proofErr w:type="spellEnd"/>
+      <w:proofErr w:type="gramEnd"/>
       <w:r>
         <w:rPr>
           <w:rFonts w:ascii="Times New Roman" w:eastAsia="Times New Roman" w:hAnsi="Times New Roman" w:cs="Times New Roman"/>
@@ -2923,6 +3086,7 @@
         <w:t xml:space="preserve">{IF </w:t>
       </w:r>
       <w:proofErr w:type="spellStart"/>
+      <w:proofErr w:type="gramStart"/>
       <w:r>
         <w:rPr>
           <w:rFonts w:ascii="Times New Roman" w:eastAsia="Times New Roman" w:hAnsi="Times New Roman" w:cs="Times New Roman"/>
@@ -2930,6 +3094,7 @@
         <w:t>organization.agency</w:t>
       </w:r>
       <w:proofErr w:type="spellEnd"/>
+      <w:proofErr w:type="gramEnd"/>
       <w:r>
         <w:rPr>
           <w:rFonts w:ascii="Times New Roman" w:eastAsia="Times New Roman" w:hAnsi="Times New Roman" w:cs="Times New Roman"/>
@@ -3177,6 +3342,7 @@
         <w:t>{</w:t>
       </w:r>
       <w:proofErr w:type="spellStart"/>
+      <w:proofErr w:type="gramStart"/>
       <w:r>
         <w:rPr>
           <w:rFonts w:ascii="Times New Roman" w:eastAsia="Times New Roman" w:hAnsi="Times New Roman" w:cs="Times New Roman"/>
@@ -3184,6 +3350,7 @@
         <w:t>contacts.missionOwnerName</w:t>
       </w:r>
       <w:proofErr w:type="spellEnd"/>
+      <w:proofErr w:type="gramEnd"/>
       <w:r>
         <w:rPr>
           <w:rFonts w:ascii="Times New Roman" w:eastAsia="Times New Roman" w:hAnsi="Times New Roman" w:cs="Times New Roman"/>
@@ -3370,6 +3537,7 @@
         <w:t xml:space="preserve">{IF </w:t>
       </w:r>
       <w:proofErr w:type="spellStart"/>
+      <w:proofErr w:type="gramStart"/>
       <w:r>
         <w:rPr>
           <w:rFonts w:ascii="Times New Roman" w:eastAsia="Times New Roman" w:hAnsi="Times New Roman" w:cs="Times New Roman"/>
@@ -3377,6 +3545,7 @@
         <w:t>organization.agency</w:t>
       </w:r>
       <w:proofErr w:type="spellEnd"/>
+      <w:proofErr w:type="gramEnd"/>
       <w:r>
         <w:rPr>
           <w:rFonts w:ascii="Times New Roman" w:eastAsia="Times New Roman" w:hAnsi="Times New Roman" w:cs="Times New Roman"/>
@@ -3437,6 +3606,7 @@
         <w:t xml:space="preserve">{IF </w:t>
       </w:r>
       <w:proofErr w:type="spellStart"/>
+      <w:proofErr w:type="gramStart"/>
       <w:r>
         <w:rPr>
           <w:rFonts w:ascii="Times New Roman" w:eastAsia="Times New Roman" w:hAnsi="Times New Roman" w:cs="Times New Roman"/>
@@ -3444,6 +3614,7 @@
         <w:t>organization.agency</w:t>
       </w:r>
       <w:proofErr w:type="spellEnd"/>
+      <w:proofErr w:type="gramEnd"/>
       <w:r>
         <w:rPr>
           <w:rFonts w:ascii="Times New Roman" w:eastAsia="Times New Roman" w:hAnsi="Times New Roman" w:cs="Times New Roman"/>
@@ -3488,468 +3659,467 @@
         <w:rPr>
           <w:rFonts w:ascii="Times New Roman" w:eastAsia="Times New Roman" w:hAnsi="Times New Roman" w:cs="Times New Roman"/>
         </w:rPr>
+        <w:t>{END-IF}</w:t>
+      </w:r>
+    </w:p>
+    <w:p>
+      <w:pPr>
+        <w:rPr>
+          <w:rFonts w:ascii="Times New Roman" w:eastAsia="Times New Roman" w:hAnsi="Times New Roman" w:cs="Times New Roman"/>
+        </w:rPr>
+      </w:pPr>
+    </w:p>
+    <w:p>
+      <w:pPr>
+        <w:rPr>
+          <w:rFonts w:ascii="Times New Roman" w:eastAsia="Times New Roman" w:hAnsi="Times New Roman" w:cs="Times New Roman"/>
+          <w:b/>
+        </w:rPr>
+      </w:pPr>
+    </w:p>
+    <w:p>
+      <w:pPr>
+        <w:rPr>
+          <w:rFonts w:ascii="Times New Roman" w:eastAsia="Times New Roman" w:hAnsi="Times New Roman" w:cs="Times New Roman"/>
+        </w:rPr>
+      </w:pPr>
+      <w:r>
+        <w:rPr>
+          <w:rFonts w:ascii="Times New Roman" w:eastAsia="Times New Roman" w:hAnsi="Times New Roman" w:cs="Times New Roman"/>
+        </w:rPr>
+        <w:t xml:space="preserve">Mission </w:t>
+      </w:r>
+      <w:r>
+        <w:rPr>
+          <w:rFonts w:ascii="Times New Roman" w:eastAsia="Times New Roman" w:hAnsi="Times New Roman" w:cs="Times New Roman"/>
+        </w:rPr>
+        <w:t>Partners</w:t>
+      </w:r>
+      <w:r>
+        <w:rPr>
+          <w:rFonts w:ascii="Times New Roman" w:eastAsia="Times New Roman" w:hAnsi="Times New Roman" w:cs="Times New Roman"/>
+        </w:rPr>
+        <w:t xml:space="preserve"> must confirm whether the below Section 508 requirements apply to this acquisition.</w:t>
+      </w:r>
+    </w:p>
+    <w:p>
+      <w:pPr>
+        <w:rPr>
+          <w:rFonts w:ascii="Times New Roman" w:eastAsia="Times New Roman" w:hAnsi="Times New Roman" w:cs="Times New Roman"/>
+        </w:rPr>
+      </w:pPr>
+    </w:p>
+    <w:p>
+      <w:pPr>
+        <w:rPr>
+          <w:rFonts w:ascii="Times New Roman" w:eastAsia="Times New Roman" w:hAnsi="Times New Roman" w:cs="Times New Roman"/>
+          <w:i/>
+        </w:rPr>
+      </w:pPr>
+      <w:r>
+        <w:rPr>
+          <w:rFonts w:ascii="Times New Roman" w:eastAsia="Times New Roman" w:hAnsi="Times New Roman" w:cs="Times New Roman"/>
+          <w:i/>
+        </w:rPr>
+        <w:t>Electronic Content</w:t>
+      </w:r>
+    </w:p>
+    <w:p>
+      <w:pPr>
+        <w:rPr>
+          <w:rFonts w:ascii="Times New Roman" w:eastAsia="Times New Roman" w:hAnsi="Times New Roman" w:cs="Times New Roman"/>
+          <w:i/>
+        </w:rPr>
+      </w:pPr>
+      <w:r>
+        <w:rPr>
+          <w:rFonts w:ascii="Times New Roman" w:eastAsia="Times New Roman" w:hAnsi="Times New Roman" w:cs="Times New Roman"/>
+          <w:i/>
+        </w:rPr>
+        <w:t>Technical Criteria:</w:t>
+      </w:r>
+    </w:p>
+    <w:p>
+      <w:pPr>
+        <w:rPr>
+          <w:rFonts w:ascii="Times New Roman" w:eastAsia="Times New Roman" w:hAnsi="Times New Roman" w:cs="Times New Roman"/>
+          <w:i/>
+        </w:rPr>
+      </w:pPr>
+    </w:p>
+    <w:p>
+      <w:pPr>
+        <w:rPr>
+          <w:rFonts w:ascii="Times New Roman" w:eastAsia="Times New Roman" w:hAnsi="Times New Roman" w:cs="Times New Roman"/>
+          <w:i/>
+        </w:rPr>
+      </w:pPr>
+      <w:r>
+        <w:rPr>
+          <w:rFonts w:ascii="Times New Roman" w:eastAsia="Times New Roman" w:hAnsi="Times New Roman" w:cs="Times New Roman"/>
+          <w:i/>
+        </w:rPr>
+        <w:t>E205.1 General - Electronic content shall comply with E205.</w:t>
+      </w:r>
+    </w:p>
+    <w:p>
+      <w:pPr>
+        <w:rPr>
+          <w:rFonts w:ascii="Times New Roman" w:eastAsia="Times New Roman" w:hAnsi="Times New Roman" w:cs="Times New Roman"/>
+          <w:i/>
+        </w:rPr>
+      </w:pPr>
+    </w:p>
+    <w:p>
+      <w:pPr>
+        <w:rPr>
+          <w:rFonts w:ascii="Times New Roman" w:eastAsia="Times New Roman" w:hAnsi="Times New Roman" w:cs="Times New Roman"/>
+          <w:i/>
+        </w:rPr>
+      </w:pPr>
+      <w:r>
+        <w:rPr>
+          <w:rFonts w:ascii="Times New Roman" w:eastAsia="Times New Roman" w:hAnsi="Times New Roman" w:cs="Times New Roman"/>
+          <w:i/>
+        </w:rPr>
+        <w:t>E205.2 Public Facing - Electronic content that is public facing shall conform to the accessibility requirements specified in E205.4.</w:t>
+      </w:r>
+    </w:p>
+    <w:p>
+      <w:pPr>
+        <w:rPr>
+          <w:rFonts w:ascii="Times New Roman" w:eastAsia="Times New Roman" w:hAnsi="Times New Roman" w:cs="Times New Roman"/>
+          <w:i/>
+        </w:rPr>
+      </w:pPr>
+    </w:p>
+    <w:p>
+      <w:pPr>
+        <w:rPr>
+          <w:rFonts w:ascii="Times New Roman" w:eastAsia="Times New Roman" w:hAnsi="Times New Roman" w:cs="Times New Roman"/>
+          <w:i/>
+        </w:rPr>
+      </w:pPr>
+      <w:r>
+        <w:rPr>
+          <w:rFonts w:ascii="Times New Roman" w:eastAsia="Times New Roman" w:hAnsi="Times New Roman" w:cs="Times New Roman"/>
+          <w:i/>
+        </w:rPr>
+        <w:t>602 Support Documentation</w:t>
+      </w:r>
+    </w:p>
+    <w:p>
+      <w:pPr>
+        <w:rPr>
+          <w:rFonts w:ascii="Times New Roman" w:eastAsia="Times New Roman" w:hAnsi="Times New Roman" w:cs="Times New Roman"/>
+          <w:i/>
+        </w:rPr>
+      </w:pPr>
+    </w:p>
+    <w:p>
+      <w:pPr>
+        <w:rPr>
+          <w:rFonts w:ascii="Times New Roman" w:eastAsia="Times New Roman" w:hAnsi="Times New Roman" w:cs="Times New Roman"/>
+          <w:i/>
+        </w:rPr>
+      </w:pPr>
+      <w:r>
+        <w:rPr>
+          <w:rFonts w:ascii="Times New Roman" w:eastAsia="Times New Roman" w:hAnsi="Times New Roman" w:cs="Times New Roman"/>
+          <w:i/>
+        </w:rPr>
+        <w:t>603 Support Services</w:t>
+      </w:r>
+    </w:p>
+    <w:p>
+      <w:pPr>
+        <w:rPr>
+          <w:rFonts w:ascii="Times New Roman" w:eastAsia="Times New Roman" w:hAnsi="Times New Roman" w:cs="Times New Roman"/>
+          <w:i/>
+        </w:rPr>
+      </w:pPr>
+    </w:p>
+    <w:p>
+      <w:pPr>
+        <w:rPr>
+          <w:rFonts w:ascii="Times New Roman" w:eastAsia="Times New Roman" w:hAnsi="Times New Roman" w:cs="Times New Roman"/>
+          <w:i/>
+        </w:rPr>
+      </w:pPr>
+      <w:r>
+        <w:rPr>
+          <w:rFonts w:ascii="Times New Roman" w:eastAsia="Times New Roman" w:hAnsi="Times New Roman" w:cs="Times New Roman"/>
+          <w:i/>
+        </w:rPr>
+        <w:t>302 Functional Performance Criteria</w:t>
+      </w:r>
+    </w:p>
+    <w:p>
+      <w:pPr>
+        <w:rPr>
+          <w:rFonts w:ascii="Times New Roman" w:eastAsia="Times New Roman" w:hAnsi="Times New Roman" w:cs="Times New Roman"/>
+          <w:i/>
+        </w:rPr>
+      </w:pPr>
+    </w:p>
+    <w:p>
+      <w:pPr>
+        <w:rPr>
+          <w:rFonts w:ascii="Times New Roman" w:eastAsia="Times New Roman" w:hAnsi="Times New Roman" w:cs="Times New Roman"/>
+          <w:i/>
+        </w:rPr>
+      </w:pPr>
+      <w:r>
+        <w:rPr>
+          <w:rFonts w:ascii="Times New Roman" w:eastAsia="Times New Roman" w:hAnsi="Times New Roman" w:cs="Times New Roman"/>
+          <w:i/>
+        </w:rPr>
+        <w:t>Software</w:t>
+      </w:r>
+    </w:p>
+    <w:p>
+      <w:pPr>
+        <w:rPr>
+          <w:rFonts w:ascii="Times New Roman" w:eastAsia="Times New Roman" w:hAnsi="Times New Roman" w:cs="Times New Roman"/>
+          <w:i/>
+        </w:rPr>
+      </w:pPr>
+      <w:r>
+        <w:rPr>
+          <w:rFonts w:ascii="Times New Roman" w:eastAsia="Times New Roman" w:hAnsi="Times New Roman" w:cs="Times New Roman"/>
+          <w:i/>
+        </w:rPr>
+        <w:t>Exceptions:</w:t>
+      </w:r>
+    </w:p>
+    <w:p>
+      <w:pPr>
+        <w:rPr>
+          <w:rFonts w:ascii="Times New Roman" w:eastAsia="Times New Roman" w:hAnsi="Times New Roman" w:cs="Times New Roman"/>
+          <w:i/>
+        </w:rPr>
+      </w:pPr>
+    </w:p>
+    <w:p>
+      <w:pPr>
+        <w:rPr>
+          <w:rFonts w:ascii="Times New Roman" w:eastAsia="Times New Roman" w:hAnsi="Times New Roman" w:cs="Times New Roman"/>
+          <w:i/>
+        </w:rPr>
+      </w:pPr>
+      <w:r>
+        <w:rPr>
+          <w:rFonts w:ascii="Times New Roman" w:eastAsia="Times New Roman" w:hAnsi="Times New Roman" w:cs="Times New Roman"/>
+          <w:i/>
+        </w:rPr>
+        <w:t>E207.1 General - Software that is assistive technology and that supports the accessibility services of the platform shall not be required to conform to the requirements in Chapter 5.</w:t>
+      </w:r>
+    </w:p>
+    <w:p>
+      <w:pPr>
+        <w:rPr>
+          <w:rFonts w:ascii="Times New Roman" w:eastAsia="Times New Roman" w:hAnsi="Times New Roman" w:cs="Times New Roman"/>
+          <w:i/>
+        </w:rPr>
+      </w:pPr>
+    </w:p>
+    <w:p>
+      <w:pPr>
+        <w:rPr>
+          <w:rFonts w:ascii="Times New Roman" w:eastAsia="Times New Roman" w:hAnsi="Times New Roman" w:cs="Times New Roman"/>
+          <w:i/>
+        </w:rPr>
+      </w:pPr>
+      <w:r>
+        <w:rPr>
+          <w:rFonts w:ascii="Times New Roman" w:eastAsia="Times New Roman" w:hAnsi="Times New Roman" w:cs="Times New Roman"/>
+          <w:i/>
+        </w:rPr>
+        <w:t>E207.2 WCAG Conformance - Software that is assistive technology and that supports the accessibility services of the platform shall not be required to conform to E207.2.</w:t>
+      </w:r>
+    </w:p>
+    <w:p>
+      <w:pPr>
+        <w:rPr>
+          <w:rFonts w:ascii="Times New Roman" w:eastAsia="Times New Roman" w:hAnsi="Times New Roman" w:cs="Times New Roman"/>
+          <w:i/>
+        </w:rPr>
+      </w:pPr>
+    </w:p>
+    <w:p>
+      <w:pPr>
+        <w:rPr>
+          <w:rFonts w:ascii="Times New Roman" w:eastAsia="Times New Roman" w:hAnsi="Times New Roman" w:cs="Times New Roman"/>
+          <w:i/>
+        </w:rPr>
+      </w:pPr>
+      <w:r>
+        <w:rPr>
+          <w:rFonts w:ascii="Times New Roman" w:eastAsia="Times New Roman" w:hAnsi="Times New Roman" w:cs="Times New Roman"/>
+          <w:i/>
+        </w:rPr>
+        <w:t>Non-web software shall not be required to conform to the following four Success Criteria in WCAG 2.0: 2.4.1 Bypass Blocks; 2.4.5 Multiple Ways; 3.2.3 Consistent Navigation; and 3.2.4 Consistent Identification.</w:t>
+      </w:r>
+    </w:p>
+    <w:p>
+      <w:pPr>
+        <w:rPr>
+          <w:rFonts w:ascii="Times New Roman" w:eastAsia="Times New Roman" w:hAnsi="Times New Roman" w:cs="Times New Roman"/>
+          <w:i/>
+        </w:rPr>
+      </w:pPr>
+    </w:p>
+    <w:p>
+      <w:pPr>
+        <w:rPr>
+          <w:rFonts w:ascii="Times New Roman" w:eastAsia="Times New Roman" w:hAnsi="Times New Roman" w:cs="Times New Roman"/>
+          <w:i/>
+        </w:rPr>
+      </w:pPr>
+      <w:r>
+        <w:rPr>
+          <w:rFonts w:ascii="Times New Roman" w:eastAsia="Times New Roman" w:hAnsi="Times New Roman" w:cs="Times New Roman"/>
+          <w:i/>
+        </w:rPr>
+        <w:t>Non-Web software shall not be required to conform to Conformance Requirement 3 Complete Processes in WCAG 2.0.</w:t>
+      </w:r>
+    </w:p>
+    <w:p>
+      <w:pPr>
+        <w:rPr>
+          <w:rFonts w:ascii="Times New Roman" w:eastAsia="Times New Roman" w:hAnsi="Times New Roman" w:cs="Times New Roman"/>
+          <w:i/>
+        </w:rPr>
+      </w:pPr>
+    </w:p>
+    <w:p>
+      <w:pPr>
+        <w:rPr>
+          <w:rFonts w:ascii="Times New Roman" w:eastAsia="Times New Roman" w:hAnsi="Times New Roman" w:cs="Times New Roman"/>
+          <w:i/>
+        </w:rPr>
+      </w:pPr>
+      <w:r>
+        <w:rPr>
+          <w:rFonts w:ascii="Times New Roman" w:eastAsia="Times New Roman" w:hAnsi="Times New Roman" w:cs="Times New Roman"/>
+          <w:i/>
+        </w:rPr>
+        <w:t>Functional Performance Criteria:</w:t>
+      </w:r>
+    </w:p>
+    <w:p>
+      <w:pPr>
+        <w:rPr>
+          <w:rFonts w:ascii="Times New Roman" w:eastAsia="Times New Roman" w:hAnsi="Times New Roman" w:cs="Times New Roman"/>
+          <w:i/>
+        </w:rPr>
+      </w:pPr>
+    </w:p>
+    <w:p>
+      <w:pPr>
+        <w:rPr>
+          <w:rFonts w:ascii="Times New Roman" w:eastAsia="Times New Roman" w:hAnsi="Times New Roman" w:cs="Times New Roman"/>
+          <w:i/>
+        </w:rPr>
+      </w:pPr>
+      <w:r>
+        <w:rPr>
+          <w:rFonts w:ascii="Times New Roman" w:eastAsia="Times New Roman" w:hAnsi="Times New Roman" w:cs="Times New Roman"/>
+          <w:i/>
+        </w:rPr>
+        <w:t>301.1 Scope - The requirements of Chapter 3 shall apply to ICT where required by 508 Chapter 2 (Scoping Requirements), 255 Chapter 2 (Scoping Requirements), and where otherwise referenced in any other chapter of the Revised 508 Standards or Revised 255 Guidelines.</w:t>
+      </w:r>
+    </w:p>
+    <w:p>
+      <w:pPr>
+        <w:rPr>
+          <w:rFonts w:ascii="Times New Roman" w:eastAsia="Times New Roman" w:hAnsi="Times New Roman" w:cs="Times New Roman"/>
+          <w:i/>
+        </w:rPr>
+      </w:pPr>
+    </w:p>
+    <w:p>
+      <w:pPr>
+        <w:rPr>
+          <w:rFonts w:ascii="Times New Roman" w:eastAsia="Times New Roman" w:hAnsi="Times New Roman" w:cs="Times New Roman"/>
+          <w:i/>
+        </w:rPr>
+      </w:pPr>
+      <w:r>
+        <w:rPr>
+          <w:rFonts w:ascii="Times New Roman" w:eastAsia="Times New Roman" w:hAnsi="Times New Roman" w:cs="Times New Roman"/>
+          <w:i/>
+        </w:rPr>
+        <w:t>302.1 Without Vision - Where a visual mode of operation is provided, ICT shall provide at least one mode of operation that does not require user vision.</w:t>
+      </w:r>
+    </w:p>
+    <w:p>
+      <w:pPr>
+        <w:rPr>
+          <w:rFonts w:ascii="Times New Roman" w:eastAsia="Times New Roman" w:hAnsi="Times New Roman" w:cs="Times New Roman"/>
+          <w:i/>
+        </w:rPr>
+      </w:pPr>
+    </w:p>
+    <w:p>
+      <w:pPr>
+        <w:rPr>
+          <w:rFonts w:ascii="Times New Roman" w:eastAsia="Times New Roman" w:hAnsi="Times New Roman" w:cs="Times New Roman"/>
+          <w:i/>
+        </w:rPr>
+      </w:pPr>
+      <w:r>
+        <w:rPr>
+          <w:rFonts w:ascii="Times New Roman" w:eastAsia="Times New Roman" w:hAnsi="Times New Roman" w:cs="Times New Roman"/>
+          <w:i/>
+        </w:rPr>
+        <w:t>302.2 With Limited Vision - Where a visual mode of operation is provided, ICT shall provide at least one mode of operation that enables users to make use of limited vision.</w:t>
+      </w:r>
+    </w:p>
+    <w:p>
+      <w:pPr>
+        <w:rPr>
+          <w:rFonts w:ascii="Times New Roman" w:eastAsia="Times New Roman" w:hAnsi="Times New Roman" w:cs="Times New Roman"/>
+          <w:i/>
+        </w:rPr>
+      </w:pPr>
+    </w:p>
+    <w:p>
+      <w:pPr>
+        <w:rPr>
+          <w:rFonts w:ascii="Times New Roman" w:eastAsia="Times New Roman" w:hAnsi="Times New Roman" w:cs="Times New Roman"/>
+          <w:i/>
+        </w:rPr>
+      </w:pPr>
+      <w:r>
+        <w:rPr>
+          <w:rFonts w:ascii="Times New Roman" w:eastAsia="Times New Roman" w:hAnsi="Times New Roman" w:cs="Times New Roman"/>
+          <w:i/>
+        </w:rPr>
+        <w:t>302.3 Without Perception of Color - Where a visual mode of operation is provided, ICT shall provide at least one visual mode of operation that does not require user perception of color.</w:t>
+      </w:r>
+    </w:p>
+    <w:p>
+      <w:pPr>
+        <w:rPr>
+          <w:rFonts w:ascii="Times New Roman" w:eastAsia="Times New Roman" w:hAnsi="Times New Roman" w:cs="Times New Roman"/>
+          <w:i/>
+        </w:rPr>
+      </w:pPr>
+    </w:p>
+    <w:p>
+      <w:pPr>
+        <w:rPr>
+          <w:rFonts w:ascii="Times New Roman" w:eastAsia="Times New Roman" w:hAnsi="Times New Roman" w:cs="Times New Roman"/>
+          <w:i/>
+        </w:rPr>
+      </w:pPr>
+      <w:r>
+        <w:rPr>
+          <w:rFonts w:ascii="Times New Roman" w:eastAsia="Times New Roman" w:hAnsi="Times New Roman" w:cs="Times New Roman"/>
+          <w:i/>
+        </w:rPr>
         <w:lastRenderedPageBreak/>
-        <w:t>{END-IF}</w:t>
-      </w:r>
-    </w:p>
-    <w:p>
-      <w:pPr>
-        <w:rPr>
-          <w:rFonts w:ascii="Times New Roman" w:eastAsia="Times New Roman" w:hAnsi="Times New Roman" w:cs="Times New Roman"/>
-        </w:rPr>
-      </w:pPr>
-    </w:p>
-    <w:p>
-      <w:pPr>
-        <w:rPr>
-          <w:rFonts w:ascii="Times New Roman" w:eastAsia="Times New Roman" w:hAnsi="Times New Roman" w:cs="Times New Roman"/>
-          <w:b/>
-        </w:rPr>
-      </w:pPr>
-    </w:p>
-    <w:p>
-      <w:pPr>
-        <w:rPr>
-          <w:rFonts w:ascii="Times New Roman" w:eastAsia="Times New Roman" w:hAnsi="Times New Roman" w:cs="Times New Roman"/>
-        </w:rPr>
-      </w:pPr>
-      <w:r>
-        <w:rPr>
-          <w:rFonts w:ascii="Times New Roman" w:eastAsia="Times New Roman" w:hAnsi="Times New Roman" w:cs="Times New Roman"/>
-        </w:rPr>
-        <w:t xml:space="preserve">Mission </w:t>
-      </w:r>
-      <w:r>
-        <w:rPr>
-          <w:rFonts w:ascii="Times New Roman" w:eastAsia="Times New Roman" w:hAnsi="Times New Roman" w:cs="Times New Roman"/>
-        </w:rPr>
-        <w:t>Partners</w:t>
-      </w:r>
-      <w:r>
-        <w:rPr>
-          <w:rFonts w:ascii="Times New Roman" w:eastAsia="Times New Roman" w:hAnsi="Times New Roman" w:cs="Times New Roman"/>
-        </w:rPr>
-        <w:t xml:space="preserve"> must confirm whether the below Section 508 requirements apply to this acquisition.</w:t>
-      </w:r>
-    </w:p>
-    <w:p>
-      <w:pPr>
-        <w:rPr>
-          <w:rFonts w:ascii="Times New Roman" w:eastAsia="Times New Roman" w:hAnsi="Times New Roman" w:cs="Times New Roman"/>
-        </w:rPr>
-      </w:pPr>
-    </w:p>
-    <w:p>
-      <w:pPr>
-        <w:rPr>
-          <w:rFonts w:ascii="Times New Roman" w:eastAsia="Times New Roman" w:hAnsi="Times New Roman" w:cs="Times New Roman"/>
-          <w:i/>
-        </w:rPr>
-      </w:pPr>
-      <w:r>
-        <w:rPr>
-          <w:rFonts w:ascii="Times New Roman" w:eastAsia="Times New Roman" w:hAnsi="Times New Roman" w:cs="Times New Roman"/>
-          <w:i/>
-        </w:rPr>
-        <w:t>Electronic Content</w:t>
-      </w:r>
-    </w:p>
-    <w:p>
-      <w:pPr>
-        <w:rPr>
-          <w:rFonts w:ascii="Times New Roman" w:eastAsia="Times New Roman" w:hAnsi="Times New Roman" w:cs="Times New Roman"/>
-          <w:i/>
-        </w:rPr>
-      </w:pPr>
-      <w:r>
-        <w:rPr>
-          <w:rFonts w:ascii="Times New Roman" w:eastAsia="Times New Roman" w:hAnsi="Times New Roman" w:cs="Times New Roman"/>
-          <w:i/>
-        </w:rPr>
-        <w:t>Technical Criteria:</w:t>
-      </w:r>
-    </w:p>
-    <w:p>
-      <w:pPr>
-        <w:rPr>
-          <w:rFonts w:ascii="Times New Roman" w:eastAsia="Times New Roman" w:hAnsi="Times New Roman" w:cs="Times New Roman"/>
-          <w:i/>
-        </w:rPr>
-      </w:pPr>
-    </w:p>
-    <w:p>
-      <w:pPr>
-        <w:rPr>
-          <w:rFonts w:ascii="Times New Roman" w:eastAsia="Times New Roman" w:hAnsi="Times New Roman" w:cs="Times New Roman"/>
-          <w:i/>
-        </w:rPr>
-      </w:pPr>
-      <w:r>
-        <w:rPr>
-          <w:rFonts w:ascii="Times New Roman" w:eastAsia="Times New Roman" w:hAnsi="Times New Roman" w:cs="Times New Roman"/>
-          <w:i/>
-        </w:rPr>
-        <w:t>E205.1 General - Electronic content shall comply with E205.</w:t>
-      </w:r>
-    </w:p>
-    <w:p>
-      <w:pPr>
-        <w:rPr>
-          <w:rFonts w:ascii="Times New Roman" w:eastAsia="Times New Roman" w:hAnsi="Times New Roman" w:cs="Times New Roman"/>
-          <w:i/>
-        </w:rPr>
-      </w:pPr>
-    </w:p>
-    <w:p>
-      <w:pPr>
-        <w:rPr>
-          <w:rFonts w:ascii="Times New Roman" w:eastAsia="Times New Roman" w:hAnsi="Times New Roman" w:cs="Times New Roman"/>
-          <w:i/>
-        </w:rPr>
-      </w:pPr>
-      <w:r>
-        <w:rPr>
-          <w:rFonts w:ascii="Times New Roman" w:eastAsia="Times New Roman" w:hAnsi="Times New Roman" w:cs="Times New Roman"/>
-          <w:i/>
-        </w:rPr>
-        <w:t>E205.2 Public Facing - Electronic content that is public facing shall conform to the accessibility requirements specified in E205.4.</w:t>
-      </w:r>
-    </w:p>
-    <w:p>
-      <w:pPr>
-        <w:rPr>
-          <w:rFonts w:ascii="Times New Roman" w:eastAsia="Times New Roman" w:hAnsi="Times New Roman" w:cs="Times New Roman"/>
-          <w:i/>
-        </w:rPr>
-      </w:pPr>
-    </w:p>
-    <w:p>
-      <w:pPr>
-        <w:rPr>
-          <w:rFonts w:ascii="Times New Roman" w:eastAsia="Times New Roman" w:hAnsi="Times New Roman" w:cs="Times New Roman"/>
-          <w:i/>
-        </w:rPr>
-      </w:pPr>
-      <w:r>
-        <w:rPr>
-          <w:rFonts w:ascii="Times New Roman" w:eastAsia="Times New Roman" w:hAnsi="Times New Roman" w:cs="Times New Roman"/>
-          <w:i/>
-        </w:rPr>
-        <w:t>602 Support Documentation</w:t>
-      </w:r>
-    </w:p>
-    <w:p>
-      <w:pPr>
-        <w:rPr>
-          <w:rFonts w:ascii="Times New Roman" w:eastAsia="Times New Roman" w:hAnsi="Times New Roman" w:cs="Times New Roman"/>
-          <w:i/>
-        </w:rPr>
-      </w:pPr>
-    </w:p>
-    <w:p>
-      <w:pPr>
-        <w:rPr>
-          <w:rFonts w:ascii="Times New Roman" w:eastAsia="Times New Roman" w:hAnsi="Times New Roman" w:cs="Times New Roman"/>
-          <w:i/>
-        </w:rPr>
-      </w:pPr>
-      <w:r>
-        <w:rPr>
-          <w:rFonts w:ascii="Times New Roman" w:eastAsia="Times New Roman" w:hAnsi="Times New Roman" w:cs="Times New Roman"/>
-          <w:i/>
-        </w:rPr>
-        <w:t>603 Support Services</w:t>
-      </w:r>
-    </w:p>
-    <w:p>
-      <w:pPr>
-        <w:rPr>
-          <w:rFonts w:ascii="Times New Roman" w:eastAsia="Times New Roman" w:hAnsi="Times New Roman" w:cs="Times New Roman"/>
-          <w:i/>
-        </w:rPr>
-      </w:pPr>
-    </w:p>
-    <w:p>
-      <w:pPr>
-        <w:rPr>
-          <w:rFonts w:ascii="Times New Roman" w:eastAsia="Times New Roman" w:hAnsi="Times New Roman" w:cs="Times New Roman"/>
-          <w:i/>
-        </w:rPr>
-      </w:pPr>
-      <w:r>
-        <w:rPr>
-          <w:rFonts w:ascii="Times New Roman" w:eastAsia="Times New Roman" w:hAnsi="Times New Roman" w:cs="Times New Roman"/>
-          <w:i/>
-        </w:rPr>
-        <w:t>302 Functional Performance Criteria</w:t>
-      </w:r>
-    </w:p>
-    <w:p>
-      <w:pPr>
-        <w:rPr>
-          <w:rFonts w:ascii="Times New Roman" w:eastAsia="Times New Roman" w:hAnsi="Times New Roman" w:cs="Times New Roman"/>
-          <w:i/>
-        </w:rPr>
-      </w:pPr>
-    </w:p>
-    <w:p>
-      <w:pPr>
-        <w:rPr>
-          <w:rFonts w:ascii="Times New Roman" w:eastAsia="Times New Roman" w:hAnsi="Times New Roman" w:cs="Times New Roman"/>
-          <w:i/>
-        </w:rPr>
-      </w:pPr>
-      <w:r>
-        <w:rPr>
-          <w:rFonts w:ascii="Times New Roman" w:eastAsia="Times New Roman" w:hAnsi="Times New Roman" w:cs="Times New Roman"/>
-          <w:i/>
-        </w:rPr>
-        <w:t>Software</w:t>
-      </w:r>
-    </w:p>
-    <w:p>
-      <w:pPr>
-        <w:rPr>
-          <w:rFonts w:ascii="Times New Roman" w:eastAsia="Times New Roman" w:hAnsi="Times New Roman" w:cs="Times New Roman"/>
-          <w:i/>
-        </w:rPr>
-      </w:pPr>
-      <w:r>
-        <w:rPr>
-          <w:rFonts w:ascii="Times New Roman" w:eastAsia="Times New Roman" w:hAnsi="Times New Roman" w:cs="Times New Roman"/>
-          <w:i/>
-        </w:rPr>
-        <w:t>Exceptions:</w:t>
-      </w:r>
-    </w:p>
-    <w:p>
-      <w:pPr>
-        <w:rPr>
-          <w:rFonts w:ascii="Times New Roman" w:eastAsia="Times New Roman" w:hAnsi="Times New Roman" w:cs="Times New Roman"/>
-          <w:i/>
-        </w:rPr>
-      </w:pPr>
-    </w:p>
-    <w:p>
-      <w:pPr>
-        <w:rPr>
-          <w:rFonts w:ascii="Times New Roman" w:eastAsia="Times New Roman" w:hAnsi="Times New Roman" w:cs="Times New Roman"/>
-          <w:i/>
-        </w:rPr>
-      </w:pPr>
-      <w:r>
-        <w:rPr>
-          <w:rFonts w:ascii="Times New Roman" w:eastAsia="Times New Roman" w:hAnsi="Times New Roman" w:cs="Times New Roman"/>
-          <w:i/>
-        </w:rPr>
-        <w:t>E207.1 General - Software that is assistive technology and that supports the accessibility services of the platform shall not be required to conform to the requirements in Chapter 5.</w:t>
-      </w:r>
-    </w:p>
-    <w:p>
-      <w:pPr>
-        <w:rPr>
-          <w:rFonts w:ascii="Times New Roman" w:eastAsia="Times New Roman" w:hAnsi="Times New Roman" w:cs="Times New Roman"/>
-          <w:i/>
-        </w:rPr>
-      </w:pPr>
-    </w:p>
-    <w:p>
-      <w:pPr>
-        <w:rPr>
-          <w:rFonts w:ascii="Times New Roman" w:eastAsia="Times New Roman" w:hAnsi="Times New Roman" w:cs="Times New Roman"/>
-          <w:i/>
-        </w:rPr>
-      </w:pPr>
-      <w:r>
-        <w:rPr>
-          <w:rFonts w:ascii="Times New Roman" w:eastAsia="Times New Roman" w:hAnsi="Times New Roman" w:cs="Times New Roman"/>
-          <w:i/>
-        </w:rPr>
-        <w:t>E207.2 WCAG Conformance - Software that is assistive technology and that supports the accessibility services of the platform shall not be required to conform to E207.2.</w:t>
-      </w:r>
-    </w:p>
-    <w:p>
-      <w:pPr>
-        <w:rPr>
-          <w:rFonts w:ascii="Times New Roman" w:eastAsia="Times New Roman" w:hAnsi="Times New Roman" w:cs="Times New Roman"/>
-          <w:i/>
-        </w:rPr>
-      </w:pPr>
-    </w:p>
-    <w:p>
-      <w:pPr>
-        <w:rPr>
-          <w:rFonts w:ascii="Times New Roman" w:eastAsia="Times New Roman" w:hAnsi="Times New Roman" w:cs="Times New Roman"/>
-          <w:i/>
-        </w:rPr>
-      </w:pPr>
-      <w:r>
-        <w:rPr>
-          <w:rFonts w:ascii="Times New Roman" w:eastAsia="Times New Roman" w:hAnsi="Times New Roman" w:cs="Times New Roman"/>
-          <w:i/>
-        </w:rPr>
-        <w:t>Non-web software shall not be required to conform to the following four Success Criteria in WCAG 2.0: 2.4.1 Bypass Blocks; 2.4.5 Multiple Ways; 3.2.3 Consistent Navigation; and 3.2.4 Consistent Identification.</w:t>
-      </w:r>
-    </w:p>
-    <w:p>
-      <w:pPr>
-        <w:rPr>
-          <w:rFonts w:ascii="Times New Roman" w:eastAsia="Times New Roman" w:hAnsi="Times New Roman" w:cs="Times New Roman"/>
-          <w:i/>
-        </w:rPr>
-      </w:pPr>
-    </w:p>
-    <w:p>
-      <w:pPr>
-        <w:rPr>
-          <w:rFonts w:ascii="Times New Roman" w:eastAsia="Times New Roman" w:hAnsi="Times New Roman" w:cs="Times New Roman"/>
-          <w:i/>
-        </w:rPr>
-      </w:pPr>
-      <w:r>
-        <w:rPr>
-          <w:rFonts w:ascii="Times New Roman" w:eastAsia="Times New Roman" w:hAnsi="Times New Roman" w:cs="Times New Roman"/>
-          <w:i/>
-        </w:rPr>
-        <w:t>Non-Web software shall not be required to conform to Conformance Requirement 3 Complete Processes in WCAG 2.0.</w:t>
-      </w:r>
-    </w:p>
-    <w:p>
-      <w:pPr>
-        <w:rPr>
-          <w:rFonts w:ascii="Times New Roman" w:eastAsia="Times New Roman" w:hAnsi="Times New Roman" w:cs="Times New Roman"/>
-          <w:i/>
-        </w:rPr>
-      </w:pPr>
-    </w:p>
-    <w:p>
-      <w:pPr>
-        <w:rPr>
-          <w:rFonts w:ascii="Times New Roman" w:eastAsia="Times New Roman" w:hAnsi="Times New Roman" w:cs="Times New Roman"/>
-          <w:i/>
-        </w:rPr>
-      </w:pPr>
-      <w:r>
-        <w:rPr>
-          <w:rFonts w:ascii="Times New Roman" w:eastAsia="Times New Roman" w:hAnsi="Times New Roman" w:cs="Times New Roman"/>
-          <w:i/>
-        </w:rPr>
-        <w:t>Functional Performance Criteria:</w:t>
-      </w:r>
-    </w:p>
-    <w:p>
-      <w:pPr>
-        <w:rPr>
-          <w:rFonts w:ascii="Times New Roman" w:eastAsia="Times New Roman" w:hAnsi="Times New Roman" w:cs="Times New Roman"/>
-          <w:i/>
-        </w:rPr>
-      </w:pPr>
-    </w:p>
-    <w:p>
-      <w:pPr>
-        <w:rPr>
-          <w:rFonts w:ascii="Times New Roman" w:eastAsia="Times New Roman" w:hAnsi="Times New Roman" w:cs="Times New Roman"/>
-          <w:i/>
-        </w:rPr>
-      </w:pPr>
-      <w:r>
-        <w:rPr>
-          <w:rFonts w:ascii="Times New Roman" w:eastAsia="Times New Roman" w:hAnsi="Times New Roman" w:cs="Times New Roman"/>
-          <w:i/>
-        </w:rPr>
-        <w:t>301.1 Scope - The requirements of Chapter 3 shall apply to ICT where required by 508 Chapter 2 (Scoping Requirements), 255 Chapter 2 (Scoping Requirements), and where otherwise referenced in any other chapter of the Revised 508 Standards or Revised 255 Guidelines.</w:t>
-      </w:r>
-    </w:p>
-    <w:p>
-      <w:pPr>
-        <w:rPr>
-          <w:rFonts w:ascii="Times New Roman" w:eastAsia="Times New Roman" w:hAnsi="Times New Roman" w:cs="Times New Roman"/>
-          <w:i/>
-        </w:rPr>
-      </w:pPr>
-    </w:p>
-    <w:p>
-      <w:pPr>
-        <w:rPr>
-          <w:rFonts w:ascii="Times New Roman" w:eastAsia="Times New Roman" w:hAnsi="Times New Roman" w:cs="Times New Roman"/>
-          <w:i/>
-        </w:rPr>
-      </w:pPr>
-      <w:r>
-        <w:rPr>
-          <w:rFonts w:ascii="Times New Roman" w:eastAsia="Times New Roman" w:hAnsi="Times New Roman" w:cs="Times New Roman"/>
-          <w:i/>
-        </w:rPr>
-        <w:t>302.1 Without Vision - Where a visual mode of operation is provided, ICT shall provide at least one mode of operation that does not require user vision.</w:t>
-      </w:r>
-    </w:p>
-    <w:p>
-      <w:pPr>
-        <w:rPr>
-          <w:rFonts w:ascii="Times New Roman" w:eastAsia="Times New Roman" w:hAnsi="Times New Roman" w:cs="Times New Roman"/>
-          <w:i/>
-        </w:rPr>
-      </w:pPr>
-    </w:p>
-    <w:p>
-      <w:pPr>
-        <w:rPr>
-          <w:rFonts w:ascii="Times New Roman" w:eastAsia="Times New Roman" w:hAnsi="Times New Roman" w:cs="Times New Roman"/>
-          <w:i/>
-        </w:rPr>
-      </w:pPr>
-      <w:r>
-        <w:rPr>
-          <w:rFonts w:ascii="Times New Roman" w:eastAsia="Times New Roman" w:hAnsi="Times New Roman" w:cs="Times New Roman"/>
-          <w:i/>
-        </w:rPr>
-        <w:lastRenderedPageBreak/>
-        <w:t>302.2 With Limited Vision - Where a visual mode of operation is provided, ICT shall provide at least one mode of operation that enables users to make use of limited vision.</w:t>
-      </w:r>
-    </w:p>
-    <w:p>
-      <w:pPr>
-        <w:rPr>
-          <w:rFonts w:ascii="Times New Roman" w:eastAsia="Times New Roman" w:hAnsi="Times New Roman" w:cs="Times New Roman"/>
-          <w:i/>
-        </w:rPr>
-      </w:pPr>
-    </w:p>
-    <w:p>
-      <w:pPr>
-        <w:rPr>
-          <w:rFonts w:ascii="Times New Roman" w:eastAsia="Times New Roman" w:hAnsi="Times New Roman" w:cs="Times New Roman"/>
-          <w:i/>
-        </w:rPr>
-      </w:pPr>
-      <w:r>
-        <w:rPr>
-          <w:rFonts w:ascii="Times New Roman" w:eastAsia="Times New Roman" w:hAnsi="Times New Roman" w:cs="Times New Roman"/>
-          <w:i/>
-        </w:rPr>
-        <w:t>302.3 Without Perception of Color - Where a visual mode of operation is provided, ICT shall provide at least one visual mode of operation that does not require user perception of color.</w:t>
-      </w:r>
-    </w:p>
-    <w:p>
-      <w:pPr>
-        <w:rPr>
-          <w:rFonts w:ascii="Times New Roman" w:eastAsia="Times New Roman" w:hAnsi="Times New Roman" w:cs="Times New Roman"/>
-          <w:i/>
-        </w:rPr>
-      </w:pPr>
-    </w:p>
-    <w:p>
-      <w:pPr>
-        <w:rPr>
-          <w:rFonts w:ascii="Times New Roman" w:eastAsia="Times New Roman" w:hAnsi="Times New Roman" w:cs="Times New Roman"/>
-          <w:i/>
-        </w:rPr>
-      </w:pPr>
-      <w:r>
-        <w:rPr>
-          <w:rFonts w:ascii="Times New Roman" w:eastAsia="Times New Roman" w:hAnsi="Times New Roman" w:cs="Times New Roman"/>
-          <w:i/>
-        </w:rPr>
         <w:t>302.4 Without Hearing - Where an audible mode of operation is provided, ICT shall provide at least one mode of operation that does not require user hearing.</w:t>
       </w:r>
     </w:p>
@@ -4118,13 +4288,41 @@
         <w:rPr>
           <w:rFonts w:ascii="Times New Roman" w:eastAsia="Times New Roman" w:hAnsi="Times New Roman" w:cs="Times New Roman"/>
         </w:rPr>
-        <w:t>.section508Sufficient</w:t>
-      </w:r>
-      <w:r>
-        <w:rPr>
-          <w:rFonts w:ascii="Times New Roman" w:eastAsia="Times New Roman" w:hAnsi="Times New Roman" w:cs="Times New Roman"/>
-        </w:rPr>
-        <w:t xml:space="preserve"> ? `Yes` : `No, complete the Accessibility Requirements Tool at app.buyaccessible.gov and insert the applicable procurement language into your Description of Work.`}</w:t>
+        <w:t>.section508</w:t>
+      </w:r>
+      <w:proofErr w:type="gramStart"/>
+      <w:r>
+        <w:rPr>
+          <w:rFonts w:ascii="Times New Roman" w:eastAsia="Times New Roman" w:hAnsi="Times New Roman" w:cs="Times New Roman"/>
+        </w:rPr>
+        <w:t>Sufficient</w:t>
+      </w:r>
+      <w:r>
+        <w:rPr>
+          <w:rFonts w:ascii="Times New Roman" w:eastAsia="Times New Roman" w:hAnsi="Times New Roman" w:cs="Times New Roman"/>
+        </w:rPr>
+        <w:t xml:space="preserve"> ?</w:t>
+      </w:r>
+      <w:proofErr w:type="gramEnd"/>
+      <w:r>
+        <w:rPr>
+          <w:rFonts w:ascii="Times New Roman" w:eastAsia="Times New Roman" w:hAnsi="Times New Roman" w:cs="Times New Roman"/>
+        </w:rPr>
+        <w:t xml:space="preserve"> `Yes</w:t>
+      </w:r>
+      <w:proofErr w:type="gramStart"/>
+      <w:r>
+        <w:rPr>
+          <w:rFonts w:ascii="Times New Roman" w:eastAsia="Times New Roman" w:hAnsi="Times New Roman" w:cs="Times New Roman"/>
+        </w:rPr>
+        <w:t>` :</w:t>
+      </w:r>
+      <w:proofErr w:type="gramEnd"/>
+      <w:r>
+        <w:rPr>
+          <w:rFonts w:ascii="Times New Roman" w:eastAsia="Times New Roman" w:hAnsi="Times New Roman" w:cs="Times New Roman"/>
+        </w:rPr>
+        <w:t xml:space="preserve"> `No, complete the Accessibility Requirements Tool at app.buyaccessible.gov and insert the applicable procurement language into your Description of Work.`}</w:t>
       </w:r>
     </w:p>
     <w:sectPr>
@@ -4138,7 +4336,7 @@
 </file>
 
 <file path=word/numbering.xml><?xml version="1.0" encoding="utf-8"?>
-<w:numbering xmlns:wpc="http://schemas.microsoft.com/office/word/2010/wordprocessingCanvas" xmlns:cx="http://schemas.microsoft.com/office/drawing/2014/chartex" xmlns:cx1="http://schemas.microsoft.com/office/drawing/2015/9/8/chartex" xmlns:cx2="http://schemas.microsoft.com/office/drawing/2015/10/21/chartex" xmlns:cx3="http://schemas.microsoft.com/office/drawing/2016/5/9/chartex" xmlns:cx4="http://schemas.microsoft.com/office/drawing/2016/5/10/chartex" xmlns:cx5="http://schemas.microsoft.com/office/drawing/2016/5/11/chartex" xmlns:cx6="http://schemas.microsoft.com/office/drawing/2016/5/12/chartex" xmlns:cx7="http://schemas.microsoft.com/office/drawing/2016/5/13/chartex" xmlns:cx8="http://schemas.microsoft.com/office/drawing/2016/5/14/chartex" xmlns:mc="http://schemas.openxmlformats.org/markup-compatibility/2006" xmlns:aink="http://schemas.microsoft.com/office/drawing/2016/ink" xmlns:am3d="http://schemas.microsoft.com/office/drawing/2017/model3d" xmlns:o="urn:schemas-microsoft-com:office:office" xmlns:oel="http://schemas.microsoft.com/office/2019/extlst" xmlns:r="http://schemas.openxmlformats.org/officeDocument/2006/relationships" xmlns:m="http://schemas.openxmlformats.org/officeDocument/2006/math" xmlns:v="urn:schemas-microsoft-com:vml" xmlns:wp14="http://schemas.microsoft.com/office/word/2010/wordprocessingDrawing" xmlns:wp="http://schemas.openxmlformats.org/drawingml/2006/wordprocessingDrawing" xmlns:w10="urn:schemas-microsoft-com:office:word" xmlns:w="http://schemas.openxmlformats.org/wordprocessingml/2006/main" xmlns:w14="http://schemas.microsoft.com/office/word/2010/wordml" xmlns:w15="http://schemas.microsoft.com/office/word/2012/wordml" xmlns:w16cex="http://schemas.microsoft.com/office/word/2018/wordml/cex" xmlns:w16cid="http://schemas.microsoft.com/office/word/2016/wordml/cid" xmlns:w16="http://schemas.microsoft.com/office/word/2018/wordml" xmlns:w16du="http://schemas.microsoft.com/office/word/2023/wordml/word16du" xmlns:w16sdtdh="http://schemas.microsoft.com/office/word/2020/wordml/sdtdatahash" xmlns:w16se="http://schemas.microsoft.com/office/word/2015/wordml/symex" xmlns:wpg="http://schemas.microsoft.com/office/word/2010/wordprocessingGroup" xmlns:wpi="http://schemas.microsoft.com/office/word/2010/wordprocessingInk" xmlns:wne="http://schemas.microsoft.com/office/word/2006/wordml" xmlns:wps="http://schemas.microsoft.com/office/word/2010/wordprocessingShape" mc:Ignorable="w14 w15 w16se w16cid w16 w16cex w16sdtdh wp14">
+<w:numbering xmlns:wpc="http://schemas.microsoft.com/office/word/2010/wordprocessingCanvas" xmlns:cx="http://schemas.microsoft.com/office/drawing/2014/chartex" xmlns:cx1="http://schemas.microsoft.com/office/drawing/2015/9/8/chartex" xmlns:cx2="http://schemas.microsoft.com/office/drawing/2015/10/21/chartex" xmlns:cx3="http://schemas.microsoft.com/office/drawing/2016/5/9/chartex" xmlns:cx4="http://schemas.microsoft.com/office/drawing/2016/5/10/chartex" xmlns:cx5="http://schemas.microsoft.com/office/drawing/2016/5/11/chartex" xmlns:cx6="http://schemas.microsoft.com/office/drawing/2016/5/12/chartex" xmlns:cx7="http://schemas.microsoft.com/office/drawing/2016/5/13/chartex" xmlns:cx8="http://schemas.microsoft.com/office/drawing/2016/5/14/chartex" xmlns:mc="http://schemas.openxmlformats.org/markup-compatibility/2006" xmlns:aink="http://schemas.microsoft.com/office/drawing/2016/ink" xmlns:am3d="http://schemas.microsoft.com/office/drawing/2017/model3d" xmlns:o="urn:schemas-microsoft-com:office:office" xmlns:oel="http://schemas.microsoft.com/office/2019/extlst" xmlns:r="http://schemas.openxmlformats.org/officeDocument/2006/relationships" xmlns:m="http://schemas.openxmlformats.org/officeDocument/2006/math" xmlns:v="urn:schemas-microsoft-com:vml" xmlns:wp14="http://schemas.microsoft.com/office/word/2010/wordprocessingDrawing" xmlns:wp="http://schemas.openxmlformats.org/drawingml/2006/wordprocessingDrawing" xmlns:w10="urn:schemas-microsoft-com:office:word" xmlns:w="http://schemas.openxmlformats.org/wordprocessingml/2006/main" xmlns:w14="http://schemas.microsoft.com/office/word/2010/wordml" xmlns:w15="http://schemas.microsoft.com/office/word/2012/wordml" xmlns:w16cex="http://schemas.microsoft.com/office/word/2018/wordml/cex" xmlns:w16cid="http://schemas.microsoft.com/office/word/2016/wordml/cid" xmlns:w16="http://schemas.microsoft.com/office/word/2018/wordml" xmlns:w16sdtdh="http://schemas.microsoft.com/office/word/2020/wordml/sdtdatahash" xmlns:w16se="http://schemas.microsoft.com/office/word/2015/wordml/symex" xmlns:wpg="http://schemas.microsoft.com/office/word/2010/wordprocessingGroup" xmlns:wpi="http://schemas.microsoft.com/office/word/2010/wordprocessingInk" xmlns:wne="http://schemas.microsoft.com/office/word/2006/wordml" xmlns:wps="http://schemas.microsoft.com/office/word/2010/wordprocessingShape" mc:Ignorable="w14 w15 w16se w16cid w16 w16cex w16sdtdh wp14">
   <w:abstractNum w:abstractNumId="0" w15:restartNumberingAfterBreak="0">
     <w:nsid w:val="00992B8E"/>
     <w:multiLevelType w:val="multilevel"/>
@@ -7102,28 +7300,28 @@
 </file>
 
 <file path=customXml/item1.xml><?xml version="1.0" encoding="utf-8"?>
+<b:Sources xmlns:b="http://schemas.openxmlformats.org/officeDocument/2006/bibliography" xmlns="http://schemas.openxmlformats.org/officeDocument/2006/bibliography" SelectedStyle="\APASixthEditionOfficeOnline.xsl" StyleName="APA" Version="6"/>
+</file>
+
+<file path=customXml/item2.xml><?xml version="1.0" encoding="utf-8"?>
 <go:gDocsCustomXmlDataStorage xmlns:go="http://customooxmlschemas.google.com/" xmlns:r="http://schemas.openxmlformats.org/officeDocument/2006/relationships">
   <go:docsCustomData xmlns:go="http://customooxmlschemas.google.com/" roundtripDataSignature="AMtx7mh25mkGpDpXk/G0U4giYYaf7oh+Yw==">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</go:docsCustomData>
 </go:gDocsCustomXmlDataStorage>
 </file>
 
-<file path=customXml/item2.xml><?xml version="1.0" encoding="utf-8"?>
-<b:Sources xmlns:b="http://schemas.openxmlformats.org/officeDocument/2006/bibliography" xmlns="http://schemas.openxmlformats.org/officeDocument/2006/bibliography" SelectedStyle="\APASixthEditionOfficeOnline.xsl" StyleName="APA" Version="6"/>
+<file path=customXml/itemProps1.xml><?xml version="1.0" encoding="utf-8"?>
+<ds:datastoreItem xmlns:ds="http://schemas.openxmlformats.org/officeDocument/2006/customXml" ds:itemID="{5789B0FB-B57C-4217-89DB-35084EF03BCD}">
+  <ds:schemaRefs>
+    <ds:schemaRef ds:uri="http://schemas.openxmlformats.org/officeDocument/2006/bibliography"/>
+  </ds:schemaRefs>
+</ds:datastoreItem>
 </file>
 
-<file path=customXml/itemProps1.xml><?xml version="1.0" encoding="utf-8"?>
+<file path=customXml/itemProps2.xml><?xml version="1.0" encoding="utf-8"?>
 <ds:datastoreItem xmlns:ds="http://schemas.openxmlformats.org/officeDocument/2006/customXml" ds:itemID="{11111111-1234-1234-1234-123412341234}">
   <ds:schemaRefs>
     <ds:schemaRef ds:uri="http://customooxmlschemas.google.com/"/>
     <ds:schemaRef ds:uri="http://schemas.openxmlformats.org/officeDocument/2006/relationships"/>
   </ds:schemaRefs>
 </ds:datastoreItem>
-</file>
-
-<file path=customXml/itemProps2.xml><?xml version="1.0" encoding="utf-8"?>
-<ds:datastoreItem xmlns:ds="http://schemas.openxmlformats.org/officeDocument/2006/customXml" ds:itemID="{5789B0FB-B57C-4217-89DB-35084EF03BCD}">
-  <ds:schemaRefs>
-    <ds:schemaRef ds:uri="http://schemas.openxmlformats.org/officeDocument/2006/bibliography"/>
-  </ds:schemaRefs>
-</ds:datastoreItem>
 </file>
</xml_diff>

<commit_message>
updated requirements checklist template for primary POC instead of mission owner name
</commit_message>
<xml_diff>
--- a/document-generation/templates/requirements-checklist-template.docx
+++ b/document-generation/templates/requirements-checklist-template.docx
@@ -1218,7 +1218,6 @@
           <w:tag w:val="goog_rdk_0"/>
           <w:id w:val="1724948245"/>
         </w:sdtPr>
-        <w:sdtEndPr/>
         <w:sdtContent/>
       </w:sdt>
       <w:r>
@@ -1483,7 +1482,6 @@
           <w:tag w:val="goog_rdk_1"/>
           <w:id w:val="-1024941664"/>
         </w:sdtPr>
-        <w:sdtEndPr/>
         <w:sdtContent/>
       </w:sdt>
       <w:r>
@@ -1679,7 +1677,6 @@
           <w:tag w:val="goog_rdk_2"/>
           <w:id w:val="2063675128"/>
         </w:sdtPr>
-        <w:sdtEndPr/>
         <w:sdtContent/>
       </w:sdt>
       <w:r>
@@ -2309,7 +2306,6 @@
           <w:tag w:val="goog_rdk_4"/>
           <w:id w:val="1697109229"/>
         </w:sdtPr>
-        <w:sdtEndPr/>
         <w:sdtContent/>
       </w:sdt>
       <w:r>
@@ -2473,7 +2469,6 @@
           <w:tag w:val="goog_rdk_5"/>
           <w:id w:val="42339775"/>
         </w:sdtPr>
-        <w:sdtEndPr/>
         <w:sdtContent/>
       </w:sdt>
       <w:r>
@@ -3205,7 +3200,6 @@
           <w:tag w:val="goog_rdk_4"/>
           <w:id w:val="-843772254"/>
         </w:sdtPr>
-        <w:sdtEndPr/>
         <w:sdtContent/>
       </w:sdt>
       <w:r>
@@ -3435,6 +3429,10 @@
     </w:p>
     <w:p>
       <w:pPr>
+        <w:tabs>
+          <w:tab w:val="left" w:pos="720"/>
+          <w:tab w:val="left" w:pos="5580"/>
+        </w:tabs>
         <w:rPr>
           <w:rFonts w:ascii="Times New Roman" w:eastAsia="Times New Roman" w:hAnsi="Times New Roman" w:cs="Times New Roman"/>
         </w:rPr>
@@ -3445,9 +3443,16 @@
         </w:rPr>
         <w:tab/>
       </w:r>
-    </w:p>
-    <w:p>
-      <w:pPr>
+      <w:r>
+        <w:rPr>
+          <w:rFonts w:ascii="Times New Roman" w:eastAsia="Times New Roman" w:hAnsi="Times New Roman" w:cs="Times New Roman"/>
+        </w:rPr>
+        <w:tab/>
+      </w:r>
+    </w:p>
+    <w:p>
+      <w:pPr>
+        <w:spacing w:line="276" w:lineRule="auto"/>
         <w:rPr>
           <w:rFonts w:ascii="Times New Roman" w:eastAsia="Times New Roman" w:hAnsi="Times New Roman" w:cs="Times New Roman"/>
         </w:rPr>
@@ -3468,7 +3473,7 @@
         <w:rPr>
           <w:rFonts w:ascii="Times New Roman" w:eastAsia="Times New Roman" w:hAnsi="Times New Roman" w:cs="Times New Roman"/>
         </w:rPr>
-        <w:t>{</w:t>
+        <w:t xml:space="preserve">{IF </w:t>
       </w:r>
       <w:proofErr w:type="spellStart"/>
       <w:proofErr w:type="gramStart"/>
@@ -3476,7 +3481,7 @@
         <w:rPr>
           <w:rFonts w:ascii="Times New Roman" w:eastAsia="Times New Roman" w:hAnsi="Times New Roman" w:cs="Times New Roman"/>
         </w:rPr>
-        <w:t>contacts.missionOwnerName</w:t>
+        <w:t>contacts.primaryContact</w:t>
       </w:r>
       <w:proofErr w:type="spellEnd"/>
       <w:proofErr w:type="gramEnd"/>
@@ -3486,6 +3491,127 @@
         </w:rPr>
         <w:t>}</w:t>
       </w:r>
+    </w:p>
+    <w:p>
+      <w:pPr>
+        <w:spacing w:line="276" w:lineRule="auto"/>
+        <w:rPr>
+          <w:rFonts w:ascii="Times New Roman" w:eastAsia="Times New Roman" w:hAnsi="Times New Roman" w:cs="Times New Roman"/>
+        </w:rPr>
+      </w:pPr>
+      <w:r>
+        <w:rPr>
+          <w:rFonts w:ascii="Times New Roman" w:eastAsia="Times New Roman" w:hAnsi="Times New Roman" w:cs="Times New Roman"/>
+        </w:rPr>
+        <w:t>{contacts.primaryContact.name}</w:t>
+      </w:r>
+    </w:p>
+    <w:p>
+      <w:pPr>
+        <w:spacing w:line="276" w:lineRule="auto"/>
+        <w:rPr>
+          <w:rFonts w:ascii="Times New Roman" w:eastAsia="Times New Roman" w:hAnsi="Times New Roman" w:cs="Times New Roman"/>
+        </w:rPr>
+      </w:pPr>
+      <w:r>
+        <w:rPr>
+          <w:rFonts w:ascii="Times New Roman" w:eastAsia="Times New Roman" w:hAnsi="Times New Roman" w:cs="Times New Roman"/>
+        </w:rPr>
+        <w:t>{END-IF}</w:t>
+      </w:r>
+    </w:p>
+    <w:p>
+      <w:pPr>
+        <w:spacing w:line="276" w:lineRule="auto"/>
+        <w:rPr>
+          <w:rFonts w:ascii="Times New Roman" w:eastAsia="Times New Roman" w:hAnsi="Times New Roman" w:cs="Times New Roman"/>
+        </w:rPr>
+      </w:pPr>
+      <w:r>
+        <w:rPr>
+          <w:rFonts w:ascii="Times New Roman" w:eastAsia="Times New Roman" w:hAnsi="Times New Roman" w:cs="Times New Roman"/>
+        </w:rPr>
+        <w:t>{</w:t>
+      </w:r>
+      <w:proofErr w:type="gramStart"/>
+      <w:r>
+        <w:rPr>
+          <w:rFonts w:ascii="Times New Roman" w:eastAsia="Times New Roman" w:hAnsi="Times New Roman" w:cs="Times New Roman"/>
+        </w:rPr>
+        <w:t>IF !</w:t>
+      </w:r>
+      <w:proofErr w:type="spellStart"/>
+      <w:r>
+        <w:rPr>
+          <w:rFonts w:ascii="Times New Roman" w:eastAsia="Times New Roman" w:hAnsi="Times New Roman" w:cs="Times New Roman"/>
+        </w:rPr>
+        <w:t>contacts</w:t>
+      </w:r>
+      <w:proofErr w:type="gramEnd"/>
+      <w:r>
+        <w:rPr>
+          <w:rFonts w:ascii="Times New Roman" w:eastAsia="Times New Roman" w:hAnsi="Times New Roman" w:cs="Times New Roman"/>
+        </w:rPr>
+        <w:t>.primaryContact</w:t>
+      </w:r>
+      <w:proofErr w:type="spellEnd"/>
+      <w:r>
+        <w:rPr>
+          <w:rFonts w:ascii="Times New Roman" w:eastAsia="Times New Roman" w:hAnsi="Times New Roman" w:cs="Times New Roman"/>
+        </w:rPr>
+        <w:t>}</w:t>
+      </w:r>
+    </w:p>
+    <w:p>
+      <w:pPr>
+        <w:spacing w:line="276" w:lineRule="auto"/>
+        <w:rPr>
+          <w:rFonts w:ascii="Times New Roman" w:eastAsia="Times New Roman" w:hAnsi="Times New Roman" w:cs="Times New Roman"/>
+        </w:rPr>
+      </w:pPr>
+      <w:r>
+        <w:rPr>
+          <w:rFonts w:ascii="Times New Roman" w:eastAsia="Times New Roman" w:hAnsi="Times New Roman" w:cs="Times New Roman"/>
+        </w:rPr>
+        <w:t xml:space="preserve"> {</w:t>
+      </w:r>
+      <w:proofErr w:type="spellStart"/>
+      <w:proofErr w:type="gramStart"/>
+      <w:r>
+        <w:rPr>
+          <w:rFonts w:ascii="Times New Roman" w:eastAsia="Times New Roman" w:hAnsi="Times New Roman" w:cs="Times New Roman"/>
+        </w:rPr>
+        <w:t>contacts.missionOwnerName</w:t>
+      </w:r>
+      <w:proofErr w:type="spellEnd"/>
+      <w:proofErr w:type="gramEnd"/>
+      <w:r>
+        <w:rPr>
+          <w:rFonts w:ascii="Times New Roman" w:eastAsia="Times New Roman" w:hAnsi="Times New Roman" w:cs="Times New Roman"/>
+        </w:rPr>
+        <w:t>}</w:t>
+      </w:r>
+    </w:p>
+    <w:p>
+      <w:pPr>
+        <w:spacing w:line="276" w:lineRule="auto"/>
+        <w:rPr>
+          <w:rFonts w:ascii="Times New Roman" w:eastAsia="Times New Roman" w:hAnsi="Times New Roman" w:cs="Times New Roman"/>
+        </w:rPr>
+      </w:pPr>
+      <w:r>
+        <w:rPr>
+          <w:rFonts w:ascii="Times New Roman" w:eastAsia="Times New Roman" w:hAnsi="Times New Roman" w:cs="Times New Roman"/>
+        </w:rPr>
+        <w:t>{END-IF}</w:t>
+      </w:r>
+    </w:p>
+    <w:p>
+      <w:pPr>
+        <w:rPr>
+          <w:rFonts w:ascii="Times New Roman" w:eastAsia="Times New Roman" w:hAnsi="Times New Roman" w:cs="Times New Roman"/>
+        </w:rPr>
+      </w:pPr>
     </w:p>
     <w:p>
       <w:pPr>
@@ -3732,7 +3858,6 @@
         <w:rPr>
           <w:rFonts w:ascii="Times New Roman" w:eastAsia="Times New Roman" w:hAnsi="Times New Roman" w:cs="Times New Roman"/>
         </w:rPr>
-        <w:lastRenderedPageBreak/>
         <w:t xml:space="preserve">{IF </w:t>
       </w:r>
       <w:proofErr w:type="spellStart"/>
@@ -7429,16 +7554,25 @@
 </file>
 
 <file path=customXml/item1.xml><?xml version="1.0" encoding="utf-8"?>
-<b:Sources xmlns:b="http://schemas.openxmlformats.org/officeDocument/2006/bibliography" xmlns="http://schemas.openxmlformats.org/officeDocument/2006/bibliography" SelectedStyle="\APASixthEditionOfficeOnline.xsl" StyleName="APA" Version="6"/>
-</file>
-
-<file path=customXml/item2.xml><?xml version="1.0" encoding="utf-8"?>
 <go:gDocsCustomXmlDataStorage xmlns:go="http://customooxmlschemas.google.com/" xmlns:r="http://schemas.openxmlformats.org/officeDocument/2006/relationships">
   <go:docsCustomData xmlns:go="http://customooxmlschemas.google.com/" roundtripDataSignature="AMtx7mh25mkGpDpXk/G0U4giYYaf7oh+Yw==">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</go:docsCustomData>
 </go:gDocsCustomXmlDataStorage>
 </file>
 
+<file path=customXml/item2.xml><?xml version="1.0" encoding="utf-8"?>
+<b:Sources xmlns:b="http://schemas.openxmlformats.org/officeDocument/2006/bibliography" xmlns="http://schemas.openxmlformats.org/officeDocument/2006/bibliography" SelectedStyle="\APASixthEditionOfficeOnline.xsl" StyleName="APA" Version="6"/>
+</file>
+
 <file path=customXml/itemProps1.xml><?xml version="1.0" encoding="utf-8"?>
+<ds:datastoreItem xmlns:ds="http://schemas.openxmlformats.org/officeDocument/2006/customXml" ds:itemID="{11111111-1234-1234-1234-123412341234}">
+  <ds:schemaRefs>
+    <ds:schemaRef ds:uri="http://customooxmlschemas.google.com/"/>
+    <ds:schemaRef ds:uri="http://schemas.openxmlformats.org/officeDocument/2006/relationships"/>
+  </ds:schemaRefs>
+</ds:datastoreItem>
+</file>
+
+<file path=customXml/itemProps2.xml><?xml version="1.0" encoding="utf-8"?>
 <ds:datastoreItem xmlns:ds="http://schemas.openxmlformats.org/officeDocument/2006/customXml" ds:itemID="{5789B0FB-B57C-4217-89DB-35084EF03BCD}">
   <ds:schemaRefs>
     <ds:schemaRef ds:uri="http://schemas.openxmlformats.org/officeDocument/2006/bibliography"/>
@@ -7446,11 +7580,8 @@
 </ds:datastoreItem>
 </file>
 
-<file path=customXml/itemProps2.xml><?xml version="1.0" encoding="utf-8"?>
-<ds:datastoreItem xmlns:ds="http://schemas.openxmlformats.org/officeDocument/2006/customXml" ds:itemID="{11111111-1234-1234-1234-123412341234}">
-  <ds:schemaRefs>
-    <ds:schemaRef ds:uri="http://customooxmlschemas.google.com/"/>
-    <ds:schemaRef ds:uri="http://schemas.openxmlformats.org/officeDocument/2006/relationships"/>
-  </ds:schemaRefs>
-</ds:datastoreItem>
+<file path=docMetadata/LabelInfo.xml><?xml version="1.0" encoding="utf-8"?>
+<clbl:labelList xmlns:clbl="http://schemas.microsoft.com/office/2020/mipLabelMetadata">
+  <clbl:label id="{fe8cc91f-99dd-4b6d-8ec5-db598c39b9d4}" enabled="1" method="Standard" siteId="{98386af1-dc51-4c82-933b-b85e62a911ca}" contentBits="0" removed="0"/>
+</clbl:labelList>
 </file>
</xml_diff>

<commit_message>
added logic for GTC number and removed it for docgen in various locations
</commit_message>
<xml_diff>
--- a/document-generation/templates/requirements-checklist-template.docx
+++ b/document-generation/templates/requirements-checklist-template.docx
@@ -1910,6 +1910,43 @@
     </w:p>
     <w:p>
       <w:pPr>
+        <w:spacing w:line="276" w:lineRule="auto"/>
+        <w:ind w:left="720"/>
+        <w:rPr>
+          <w:rFonts w:ascii="Times New Roman" w:eastAsia="Times New Roman" w:hAnsi="Times New Roman" w:cs="Times New Roman"/>
+        </w:rPr>
+      </w:pPr>
+    </w:p>
+    <w:p>
+      <w:pPr>
+        <w:spacing w:line="276" w:lineRule="auto"/>
+        <w:rPr>
+          <w:rFonts w:ascii="Times New Roman" w:eastAsia="Times New Roman" w:hAnsi="Times New Roman" w:cs="Times New Roman"/>
+        </w:rPr>
+      </w:pPr>
+      <w:r>
+        <w:rPr>
+          <w:rFonts w:ascii="Times New Roman" w:eastAsia="Times New Roman" w:hAnsi="Times New Roman" w:cs="Times New Roman"/>
+        </w:rPr>
+        <w:t>6. 7600A/General Terms &amp; Conditions (GT&amp;C) Number: {</w:t>
+      </w:r>
+      <w:proofErr w:type="spellStart"/>
+      <w:r>
+        <w:rPr>
+          <w:rFonts w:ascii="Times New Roman" w:eastAsia="Times New Roman" w:hAnsi="Times New Roman" w:cs="Times New Roman"/>
+        </w:rPr>
+        <w:t>gtcNumber</w:t>
+      </w:r>
+      <w:proofErr w:type="spellEnd"/>
+      <w:r>
+        <w:rPr>
+          <w:rFonts w:ascii="Times New Roman" w:eastAsia="Times New Roman" w:hAnsi="Times New Roman" w:cs="Times New Roman"/>
+        </w:rPr>
+        <w:t>}</w:t>
+      </w:r>
+    </w:p>
+    <w:p>
+      <w:pPr>
         <w:rPr>
           <w:rFonts w:ascii="Times New Roman" w:eastAsia="Times New Roman" w:hAnsi="Times New Roman" w:cs="Times New Roman"/>
         </w:rPr>
@@ -1927,7 +1964,13 @@
         <w:rPr>
           <w:rFonts w:ascii="Times New Roman" w:eastAsia="Times New Roman" w:hAnsi="Times New Roman" w:cs="Times New Roman"/>
         </w:rPr>
-        <w:t xml:space="preserve">6. Business Associate Agreement (BAA). Does the contract action provide for definition of a Business Associate who may be involved in but not limited to design or development (in whole or in part) of the system, and/or for creating, receiving, transmitting, managing, and disposing of Protected Health Information (PHI)? </w:t>
+        <w:t>7</w:t>
+      </w:r>
+      <w:r>
+        <w:rPr>
+          <w:rFonts w:ascii="Times New Roman" w:eastAsia="Times New Roman" w:hAnsi="Times New Roman" w:cs="Times New Roman"/>
+        </w:rPr>
+        <w:t xml:space="preserve">. Business Associate Agreement (BAA). Does the contract action provide for definition of a Business Associate who may be involved in but not limited to design or development (in whole or in part) of the system, and/or for creating, receiving, transmitting, managing, and disposing of Protected Health Information (PHI)? </w:t>
       </w:r>
     </w:p>
     <w:p>
@@ -2016,7 +2059,14 @@
         <w:rPr>
           <w:rFonts w:ascii="Times New Roman" w:eastAsia="Times New Roman" w:hAnsi="Times New Roman" w:cs="Times New Roman"/>
         </w:rPr>
-        <w:t>7. Public Disclosure of Information. Does your work statement (Description of Work) and/or DD254 contain information that, if released, would be harmful to the Government?</w:t>
+        <w:lastRenderedPageBreak/>
+        <w:t>8</w:t>
+      </w:r>
+      <w:r>
+        <w:rPr>
+          <w:rFonts w:ascii="Times New Roman" w:eastAsia="Times New Roman" w:hAnsi="Times New Roman" w:cs="Times New Roman"/>
+        </w:rPr>
+        <w:t>. Public Disclosure of Information. Does your work statement (Description of Work) and/or DD254 contain information that, if released, would be harmful to the Government?</w:t>
       </w:r>
     </w:p>
     <w:p>
@@ -2104,7 +2154,6 @@
         <w:rPr>
           <w:rFonts w:ascii="Times New Roman" w:eastAsia="Times New Roman" w:hAnsi="Times New Roman" w:cs="Times New Roman"/>
         </w:rPr>
-        <w:lastRenderedPageBreak/>
         <w:t xml:space="preserve">{IF </w:t>
       </w:r>
       <w:proofErr w:type="spellStart"/>
@@ -2623,6 +2672,7 @@
         <w:rPr>
           <w:rFonts w:ascii="Times New Roman" w:eastAsia="Times New Roman" w:hAnsi="Times New Roman" w:cs="Times New Roman"/>
         </w:rPr>
+        <w:lastRenderedPageBreak/>
         <w:t>{contacts.primaryContact.name}</w:t>
       </w:r>
     </w:p>
@@ -2693,7 +2743,6 @@
         <w:rPr>
           <w:rFonts w:ascii="Times New Roman" w:eastAsia="Times New Roman" w:hAnsi="Times New Roman" w:cs="Times New Roman"/>
         </w:rPr>
-        <w:lastRenderedPageBreak/>
         <w:t xml:space="preserve"> {</w:t>
       </w:r>
       <w:proofErr w:type="spellStart"/>
@@ -3603,6 +3652,7 @@
         <w:rPr>
           <w:rFonts w:ascii="Times New Roman" w:eastAsia="Times New Roman" w:hAnsi="Times New Roman" w:cs="Times New Roman"/>
         </w:rPr>
+        <w:lastRenderedPageBreak/>
         <w:t>{END-IF}</w:t>
       </w:r>
     </w:p>
@@ -4236,6 +4286,7 @@
           <w:rFonts w:ascii="Times New Roman" w:eastAsia="Times New Roman" w:hAnsi="Times New Roman" w:cs="Times New Roman"/>
           <w:i/>
         </w:rPr>
+        <w:lastRenderedPageBreak/>
         <w:t>Non-Web software shall not be required to conform to Conformance Requirement 3 Complete Processes in WCAG 2.0.</w:t>
       </w:r>
     </w:p>
@@ -7554,28 +7605,28 @@
 </file>
 
 <file path=customXml/item1.xml><?xml version="1.0" encoding="utf-8"?>
+<b:Sources xmlns:b="http://schemas.openxmlformats.org/officeDocument/2006/bibliography" xmlns="http://schemas.openxmlformats.org/officeDocument/2006/bibliography" SelectedStyle="\APASixthEditionOfficeOnline.xsl" StyleName="APA" Version="6"/>
+</file>
+
+<file path=customXml/item2.xml><?xml version="1.0" encoding="utf-8"?>
 <go:gDocsCustomXmlDataStorage xmlns:go="http://customooxmlschemas.google.com/" xmlns:r="http://schemas.openxmlformats.org/officeDocument/2006/relationships">
   <go:docsCustomData xmlns:go="http://customooxmlschemas.google.com/" roundtripDataSignature="AMtx7mh25mkGpDpXk/G0U4giYYaf7oh+Yw==">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</go:docsCustomData>
 </go:gDocsCustomXmlDataStorage>
 </file>
 
-<file path=customXml/item2.xml><?xml version="1.0" encoding="utf-8"?>
-<b:Sources xmlns:b="http://schemas.openxmlformats.org/officeDocument/2006/bibliography" xmlns="http://schemas.openxmlformats.org/officeDocument/2006/bibliography" SelectedStyle="\APASixthEditionOfficeOnline.xsl" StyleName="APA" Version="6"/>
-</file>
-
 <file path=customXml/itemProps1.xml><?xml version="1.0" encoding="utf-8"?>
-<ds:datastoreItem xmlns:ds="http://schemas.openxmlformats.org/officeDocument/2006/customXml" ds:itemID="{11111111-1234-1234-1234-123412341234}">
+<ds:datastoreItem xmlns:ds="http://schemas.openxmlformats.org/officeDocument/2006/customXml" ds:itemID="{5789B0FB-B57C-4217-89DB-35084EF03BCD}">
   <ds:schemaRefs>
-    <ds:schemaRef ds:uri="http://customooxmlschemas.google.com/"/>
-    <ds:schemaRef ds:uri="http://schemas.openxmlformats.org/officeDocument/2006/relationships"/>
+    <ds:schemaRef ds:uri="http://schemas.openxmlformats.org/officeDocument/2006/bibliography"/>
   </ds:schemaRefs>
 </ds:datastoreItem>
 </file>
 
 <file path=customXml/itemProps2.xml><?xml version="1.0" encoding="utf-8"?>
-<ds:datastoreItem xmlns:ds="http://schemas.openxmlformats.org/officeDocument/2006/customXml" ds:itemID="{5789B0FB-B57C-4217-89DB-35084EF03BCD}">
+<ds:datastoreItem xmlns:ds="http://schemas.openxmlformats.org/officeDocument/2006/customXml" ds:itemID="{11111111-1234-1234-1234-123412341234}">
   <ds:schemaRefs>
-    <ds:schemaRef ds:uri="http://schemas.openxmlformats.org/officeDocument/2006/bibliography"/>
+    <ds:schemaRef ds:uri="http://customooxmlschemas.google.com/"/>
+    <ds:schemaRef ds:uri="http://schemas.openxmlformats.org/officeDocument/2006/relationships"/>
   </ds:schemaRefs>
 </ds:datastoreItem>
 </file>

</xml_diff>